<commit_message>
Add 'nama_ttd' and 'kepala_ttd' fields to Cetak helper methods and implement 'namaTanpaGelar' method in Helper
</commit_message>
<xml_diff>
--- a/storage/app/public/templates/1KOF4WgsSMoKmH8EKUkqBzVgkSvTrNwm9krFHRg9.docx
+++ b/storage/app/public/templates/1KOF4WgsSMoKmH8EKUkqBzVgkSvTrNwm9krFHRg9.docx
@@ -11,6 +11,25 @@
         <w:jc w:val="center"/>
         <w:rPr>
           <w:rFonts w:ascii="Bookman Old Style" w:eastAsia="Bookman Old Style" w:hAnsi="Bookman Old Style" w:cs="Bookman Old Style"/>
+          <w:b/>
+          <w:bCs/>
+          <w:color w:val="000000" w:themeColor="text1"/>
+          <w:sz w:val="24"/>
+          <w:szCs w:val="24"/>
+        </w:rPr>
+      </w:pPr>
+    </w:p>
+    <w:p>
+      <w:pPr>
+        <w:tabs>
+          <w:tab w:val="left" w:pos="4536"/>
+        </w:tabs>
+        <w:spacing w:after="0" w:line="276" w:lineRule="auto"/>
+        <w:jc w:val="center"/>
+        <w:rPr>
+          <w:rFonts w:ascii="Bookman Old Style" w:eastAsia="Bookman Old Style" w:hAnsi="Bookman Old Style" w:cs="Bookman Old Style"/>
+          <w:b/>
+          <w:bCs/>
           <w:color w:val="000000" w:themeColor="text1"/>
           <w:sz w:val="24"/>
           <w:szCs w:val="24"/>
@@ -19,24 +38,19 @@
       <w:r>
         <w:rPr>
           <w:rFonts w:ascii="Bookman Old Style" w:eastAsia="Bookman Old Style" w:hAnsi="Bookman Old Style" w:cs="Bookman Old Style"/>
+          <w:b/>
+          <w:bCs/>
           <w:color w:val="000000" w:themeColor="text1"/>
           <w:sz w:val="24"/>
           <w:szCs w:val="24"/>
         </w:rPr>
-        <w:t xml:space="preserve">KERTAS KERJA </w:t>
+        <w:t xml:space="preserve">KERTAS KERJA PENETAPAN </w:t>
       </w:r>
       <w:r>
         <w:rPr>
           <w:rFonts w:ascii="Bookman Old Style" w:eastAsia="Bookman Old Style" w:hAnsi="Bookman Old Style" w:cs="Bookman Old Style"/>
-          <w:color w:val="000000" w:themeColor="text1"/>
-          <w:sz w:val="24"/>
-          <w:szCs w:val="24"/>
-        </w:rPr>
-        <w:t xml:space="preserve">PENETAPAN </w:t>
-      </w:r>
-      <w:r>
-        <w:rPr>
-          <w:rFonts w:ascii="Bookman Old Style" w:eastAsia="Bookman Old Style" w:hAnsi="Bookman Old Style" w:cs="Bookman Old Style"/>
+          <w:b/>
+          <w:bCs/>
           <w:i/>
           <w:iCs/>
           <w:color w:val="000000" w:themeColor="text1"/>
@@ -49,6 +63,8 @@
       <w:r>
         <w:rPr>
           <w:rFonts w:ascii="Bookman Old Style" w:eastAsia="Bookman Old Style" w:hAnsi="Bookman Old Style" w:cs="Bookman Old Style"/>
+          <w:b/>
+          <w:bCs/>
           <w:i/>
           <w:iCs/>
           <w:color w:val="000000" w:themeColor="text1"/>
@@ -60,6 +76,8 @@
       <w:r>
         <w:rPr>
           <w:rFonts w:ascii="Bookman Old Style" w:eastAsia="Bookman Old Style" w:hAnsi="Bookman Old Style" w:cs="Bookman Old Style"/>
+          <w:b/>
+          <w:bCs/>
           <w:color w:val="000000" w:themeColor="text1"/>
           <w:sz w:val="24"/>
           <w:szCs w:val="24"/>
@@ -70,25 +88,20 @@
       <w:r>
         <w:rPr>
           <w:rFonts w:ascii="Bookman Old Style" w:eastAsia="Bookman Old Style" w:hAnsi="Bookman Old Style" w:cs="Bookman Old Style"/>
+          <w:b/>
+          <w:bCs/>
           <w:color w:val="000000" w:themeColor="text1"/>
           <w:sz w:val="24"/>
           <w:szCs w:val="24"/>
         </w:rPr>
-        <w:t xml:space="preserve"> </w:t>
-      </w:r>
-      <w:r>
-        <w:rPr>
-          <w:rFonts w:ascii="Bookman Old Style" w:eastAsia="Bookman Old Style" w:hAnsi="Bookman Old Style" w:cs="Bookman Old Style"/>
-          <w:color w:val="000000" w:themeColor="text1"/>
-          <w:sz w:val="24"/>
-          <w:szCs w:val="24"/>
-        </w:rPr>
-        <w:t>${</w:t>
+        <w:t xml:space="preserve"> ${</w:t>
       </w:r>
       <w:proofErr w:type="spellStart"/>
       <w:r>
         <w:rPr>
           <w:rFonts w:ascii="Bookman Old Style" w:eastAsia="Bookman Old Style" w:hAnsi="Bookman Old Style" w:cs="Bookman Old Style"/>
+          <w:b/>
+          <w:bCs/>
           <w:color w:val="000000" w:themeColor="text1"/>
           <w:sz w:val="24"/>
           <w:szCs w:val="24"/>
@@ -99,34 +112,20 @@
       <w:r>
         <w:rPr>
           <w:rFonts w:ascii="Bookman Old Style" w:eastAsia="Bookman Old Style" w:hAnsi="Bookman Old Style" w:cs="Bookman Old Style"/>
+          <w:b/>
+          <w:bCs/>
           <w:color w:val="000000" w:themeColor="text1"/>
           <w:sz w:val="24"/>
           <w:szCs w:val="24"/>
         </w:rPr>
-        <w:t>}</w:t>
-      </w:r>
-      <w:r>
-        <w:rPr>
-          <w:rFonts w:ascii="Bookman Old Style" w:eastAsia="Bookman Old Style" w:hAnsi="Bookman Old Style" w:cs="Bookman Old Style"/>
-          <w:color w:val="000000" w:themeColor="text1"/>
-          <w:sz w:val="24"/>
-          <w:szCs w:val="24"/>
-        </w:rPr>
-        <w:t xml:space="preserve"> TAHUN </w:t>
-      </w:r>
-      <w:r>
-        <w:rPr>
-          <w:rFonts w:ascii="Bookman Old Style" w:eastAsia="Bookman Old Style" w:hAnsi="Bookman Old Style" w:cs="Bookman Old Style"/>
-          <w:color w:val="000000" w:themeColor="text1"/>
-          <w:sz w:val="24"/>
-          <w:szCs w:val="24"/>
-        </w:rPr>
-        <w:t>${</w:t>
+        <w:t>} TAHUN ${</w:t>
       </w:r>
       <w:proofErr w:type="spellStart"/>
       <w:r>
         <w:rPr>
           <w:rFonts w:ascii="Bookman Old Style" w:eastAsia="Bookman Old Style" w:hAnsi="Bookman Old Style" w:cs="Bookman Old Style"/>
+          <w:b/>
+          <w:bCs/>
           <w:color w:val="000000" w:themeColor="text1"/>
           <w:sz w:val="24"/>
           <w:szCs w:val="24"/>
@@ -137,20 +136,13 @@
       <w:r>
         <w:rPr>
           <w:rFonts w:ascii="Bookman Old Style" w:eastAsia="Bookman Old Style" w:hAnsi="Bookman Old Style" w:cs="Bookman Old Style"/>
+          <w:b/>
+          <w:bCs/>
           <w:color w:val="000000" w:themeColor="text1"/>
           <w:sz w:val="24"/>
           <w:szCs w:val="24"/>
         </w:rPr>
-        <w:t xml:space="preserve">} </w:t>
-      </w:r>
-      <w:r>
-        <w:rPr>
-          <w:rFonts w:ascii="Bookman Old Style" w:eastAsia="Bookman Old Style" w:hAnsi="Bookman Old Style" w:cs="Bookman Old Style"/>
-          <w:color w:val="000000" w:themeColor="text1"/>
-          <w:sz w:val="24"/>
-          <w:szCs w:val="24"/>
-        </w:rPr>
-        <w:t>BADAN PUSAT STATISTIK KABUPATEN HULU SUNGAI TENGAH</w:t>
+        <w:t>} BADAN PUSAT STATISTIK KABUPATEN HULU SUNGAI TENGAH</w:t>
       </w:r>
     </w:p>
     <w:p>
@@ -4451,17 +4443,16 @@
         <w:tblLook w:val="04A0" w:firstRow="1" w:lastRow="0" w:firstColumn="1" w:lastColumn="0" w:noHBand="0" w:noVBand="1"/>
       </w:tblPr>
       <w:tblGrid>
-        <w:gridCol w:w="4820"/>
+        <w:gridCol w:w="4962"/>
       </w:tblGrid>
       <w:tr>
         <w:tc>
           <w:tcPr>
-            <w:tcW w:w="4820" w:type="dxa"/>
+            <w:tcW w:w="4962" w:type="dxa"/>
           </w:tcPr>
           <w:p>
             <w:pPr>
               <w:spacing w:before="240"/>
-              <w:jc w:val="center"/>
               <w:rPr>
                 <w:rFonts w:ascii="Bookman Old Style" w:hAnsi="Bookman Old Style" w:cstheme="minorHAnsi"/>
                 <w:sz w:val="24"/>
@@ -4513,7 +4504,6 @@
           <w:p>
             <w:pPr>
               <w:spacing w:before="240"/>
-              <w:jc w:val="center"/>
               <w:rPr>
                 <w:rFonts w:ascii="Bookman Old Style" w:hAnsi="Bookman Old Style" w:cstheme="minorHAnsi"/>
                 <w:sz w:val="24"/>
@@ -4521,6 +4511,7 @@
                 <w:lang w:val="en-ID"/>
               </w:rPr>
             </w:pPr>
+            <w:proofErr w:type="spellStart"/>
             <w:r>
               <w:rPr>
                 <w:rFonts w:ascii="Bookman Old Style" w:hAnsi="Bookman Old Style" w:cstheme="minorHAnsi"/>
@@ -4528,8 +4519,9 @@
                 <w:szCs w:val="24"/>
                 <w:lang w:val="en-ID"/>
               </w:rPr>
-              <w:t>KEPALA</w:t>
-            </w:r>
+              <w:t>Kepala</w:t>
+            </w:r>
+            <w:proofErr w:type="spellEnd"/>
             <w:r>
               <w:rPr>
                 <w:rFonts w:ascii="Bookman Old Style" w:hAnsi="Bookman Old Style" w:cstheme="minorHAnsi"/>
@@ -4537,19 +4529,19 @@
                 <w:szCs w:val="24"/>
                 <w:lang w:val="en-ID"/>
               </w:rPr>
-              <w:t xml:space="preserve"> BADAN PUSAT STATISTIK </w:t>
-            </w:r>
-          </w:p>
-          <w:p>
-            <w:pPr>
-              <w:jc w:val="center"/>
+              <w:t xml:space="preserve"> Badan Pusat </w:t>
+            </w:r>
+            <w:proofErr w:type="spellStart"/>
+            <w:r>
               <w:rPr>
                 <w:rFonts w:ascii="Bookman Old Style" w:hAnsi="Bookman Old Style" w:cstheme="minorHAnsi"/>
                 <w:sz w:val="24"/>
                 <w:szCs w:val="24"/>
                 <w:lang w:val="en-ID"/>
               </w:rPr>
-            </w:pPr>
+              <w:t>Statistik</w:t>
+            </w:r>
+            <w:proofErr w:type="spellEnd"/>
             <w:r>
               <w:rPr>
                 <w:rFonts w:ascii="Bookman Old Style" w:hAnsi="Bookman Old Style" w:cstheme="minorHAnsi"/>
@@ -4557,12 +4549,11 @@
                 <w:szCs w:val="24"/>
                 <w:lang w:val="en-ID"/>
               </w:rPr>
-              <w:t>KABUPATEN HULU SUNGAI TENGAH,</w:t>
-            </w:r>
-          </w:p>
-          <w:p>
-            <w:pPr>
-              <w:jc w:val="center"/>
+              <w:t> </w:t>
+            </w:r>
+          </w:p>
+          <w:p>
+            <w:pPr>
               <w:rPr>
                 <w:rFonts w:ascii="Bookman Old Style" w:hAnsi="Bookman Old Style" w:cstheme="minorHAnsi"/>
                 <w:sz w:val="24"/>
@@ -4570,10 +4561,48 @@
                 <w:lang w:val="en-ID"/>
               </w:rPr>
             </w:pPr>
-          </w:p>
-          <w:p>
-            <w:pPr>
-              <w:jc w:val="center"/>
+            <w:proofErr w:type="spellStart"/>
+            <w:r>
+              <w:rPr>
+                <w:rFonts w:ascii="Bookman Old Style" w:hAnsi="Bookman Old Style" w:cstheme="minorHAnsi"/>
+                <w:sz w:val="24"/>
+                <w:szCs w:val="24"/>
+                <w:lang w:val="en-ID"/>
+              </w:rPr>
+              <w:t>Kabupaten</w:t>
+            </w:r>
+            <w:proofErr w:type="spellEnd"/>
+            <w:r>
+              <w:rPr>
+                <w:rFonts w:ascii="Bookman Old Style" w:hAnsi="Bookman Old Style" w:cstheme="minorHAnsi"/>
+                <w:sz w:val="24"/>
+                <w:szCs w:val="24"/>
+                <w:lang w:val="en-ID"/>
+              </w:rPr>
+              <w:t xml:space="preserve"> Hulu Sungai Tengah</w:t>
+            </w:r>
+            <w:r>
+              <w:rPr>
+                <w:rFonts w:ascii="Bookman Old Style" w:hAnsi="Bookman Old Style" w:cstheme="minorHAnsi"/>
+                <w:sz w:val="24"/>
+                <w:szCs w:val="24"/>
+                <w:lang w:val="en-ID"/>
+              </w:rPr>
+              <w:t>,</w:t>
+            </w:r>
+          </w:p>
+          <w:p>
+            <w:pPr>
+              <w:rPr>
+                <w:rFonts w:ascii="Bookman Old Style" w:hAnsi="Bookman Old Style" w:cstheme="minorHAnsi"/>
+                <w:sz w:val="24"/>
+                <w:szCs w:val="24"/>
+                <w:lang w:val="en-ID"/>
+              </w:rPr>
+            </w:pPr>
+          </w:p>
+          <w:p>
+            <w:pPr>
               <w:rPr>
                 <w:rFonts w:ascii="Bookman Old Style" w:hAnsi="Bookman Old Style" w:cstheme="minorHAnsi"/>
                 <w:b/>
@@ -4586,7 +4615,6 @@
           </w:p>
           <w:p>
             <w:pPr>
-              <w:jc w:val="center"/>
               <w:rPr>
                 <w:rFonts w:ascii="Bookman Old Style" w:hAnsi="Bookman Old Style" w:cstheme="minorHAnsi"/>
                 <w:b/>
@@ -4599,7 +4627,6 @@
           </w:p>
           <w:p>
             <w:pPr>
-              <w:jc w:val="center"/>
               <w:rPr>
                 <w:rFonts w:ascii="Bookman Old Style" w:hAnsi="Bookman Old Style" w:cstheme="minorHAnsi"/>
                 <w:b/>
@@ -4612,72 +4639,35 @@
           </w:p>
           <w:p>
             <w:pPr>
-              <w:jc w:val="center"/>
               <w:rPr>
                 <w:rFonts w:ascii="Bookman Old Style" w:hAnsi="Bookman Old Style" w:cstheme="minorHAnsi"/>
-                <w:b/>
-                <w:bCs/>
                 <w:sz w:val="24"/>
                 <w:szCs w:val="24"/>
-                <w:u w:val="single"/>
-              </w:rPr>
-            </w:pPr>
-          </w:p>
-          <w:p>
-            <w:pPr>
-              <w:jc w:val="center"/>
+              </w:rPr>
+            </w:pPr>
+            <w:r>
               <w:rPr>
                 <w:rFonts w:ascii="Bookman Old Style" w:hAnsi="Bookman Old Style" w:cstheme="minorHAnsi"/>
-                <w:b/>
-                <w:bCs/>
                 <w:sz w:val="24"/>
                 <w:szCs w:val="24"/>
-                <w:u w:val="single"/>
-              </w:rPr>
-            </w:pPr>
+              </w:rPr>
+              <w:t>${</w:t>
+            </w:r>
+            <w:proofErr w:type="spellStart"/>
             <w:r>
               <w:rPr>
                 <w:rFonts w:ascii="Bookman Old Style" w:hAnsi="Bookman Old Style" w:cstheme="minorHAnsi"/>
-                <w:b/>
-                <w:bCs/>
                 <w:sz w:val="24"/>
                 <w:szCs w:val="24"/>
-                <w:u w:val="single"/>
-              </w:rPr>
-              <w:t>${</w:t>
-            </w:r>
-            <w:proofErr w:type="spellStart"/>
+              </w:rPr>
+              <w:t>kepala</w:t>
+            </w:r>
+            <w:proofErr w:type="spellEnd"/>
             <w:r>
               <w:rPr>
                 <w:rFonts w:ascii="Bookman Old Style" w:hAnsi="Bookman Old Style" w:cstheme="minorHAnsi"/>
-                <w:b/>
-                <w:bCs/>
                 <w:sz w:val="24"/>
                 <w:szCs w:val="24"/>
-                <w:u w:val="single"/>
-              </w:rPr>
-              <w:t>k</w:t>
-            </w:r>
-            <w:r>
-              <w:rPr>
-                <w:rFonts w:ascii="Bookman Old Style" w:hAnsi="Bookman Old Style" w:cstheme="minorHAnsi"/>
-                <w:b/>
-                <w:bCs/>
-                <w:sz w:val="24"/>
-                <w:szCs w:val="24"/>
-                <w:u w:val="single"/>
-              </w:rPr>
-              <w:t>epala</w:t>
-            </w:r>
-            <w:proofErr w:type="spellEnd"/>
-            <w:r>
-              <w:rPr>
-                <w:rFonts w:ascii="Bookman Old Style" w:hAnsi="Bookman Old Style" w:cstheme="minorHAnsi"/>
-                <w:b/>
-                <w:bCs/>
-                <w:sz w:val="24"/>
-                <w:szCs w:val="24"/>
-                <w:u w:val="single"/>
               </w:rPr>
               <w:t>}</w:t>
             </w:r>
@@ -4687,67 +4677,16 @@
       <w:tr>
         <w:tc>
           <w:tcPr>
-            <w:tcW w:w="4820" w:type="dxa"/>
+            <w:tcW w:w="4962" w:type="dxa"/>
           </w:tcPr>
           <w:p>
             <w:pPr>
-              <w:jc w:val="center"/>
               <w:rPr>
                 <w:rFonts w:ascii="Bookman Old Style" w:hAnsi="Bookman Old Style" w:cstheme="minorHAnsi"/>
                 <w:sz w:val="24"/>
                 <w:szCs w:val="24"/>
               </w:rPr>
             </w:pPr>
-            <w:r>
-              <w:rPr>
-                <w:rFonts w:ascii="Bookman Old Style" w:hAnsi="Bookman Old Style" w:cstheme="minorHAnsi"/>
-                <w:sz w:val="24"/>
-                <w:szCs w:val="24"/>
-              </w:rPr>
-              <w:t>NIP. ${</w:t>
-            </w:r>
-            <w:proofErr w:type="spellStart"/>
-            <w:r>
-              <w:rPr>
-                <w:rFonts w:ascii="Bookman Old Style" w:hAnsi="Bookman Old Style" w:cstheme="minorHAnsi"/>
-                <w:sz w:val="24"/>
-                <w:szCs w:val="24"/>
-              </w:rPr>
-              <w:t>nipk</w:t>
-            </w:r>
-            <w:r>
-              <w:rPr>
-                <w:rFonts w:ascii="Bookman Old Style" w:hAnsi="Bookman Old Style" w:cstheme="minorHAnsi"/>
-                <w:sz w:val="24"/>
-                <w:szCs w:val="24"/>
-              </w:rPr>
-              <w:t>e</w:t>
-            </w:r>
-            <w:r>
-              <w:rPr>
-                <w:rFonts w:ascii="Bookman Old Style" w:hAnsi="Bookman Old Style" w:cstheme="minorHAnsi"/>
-                <w:sz w:val="24"/>
-                <w:szCs w:val="24"/>
-              </w:rPr>
-              <w:t>pa</w:t>
-            </w:r>
-            <w:r>
-              <w:rPr>
-                <w:rFonts w:ascii="Bookman Old Style" w:hAnsi="Bookman Old Style" w:cstheme="minorHAnsi"/>
-                <w:sz w:val="24"/>
-                <w:szCs w:val="24"/>
-              </w:rPr>
-              <w:t>la</w:t>
-            </w:r>
-            <w:proofErr w:type="spellEnd"/>
-            <w:r>
-              <w:rPr>
-                <w:rFonts w:ascii="Bookman Old Style" w:hAnsi="Bookman Old Style" w:cstheme="minorHAnsi"/>
-                <w:sz w:val="24"/>
-                <w:szCs w:val="24"/>
-              </w:rPr>
-              <w:t>}</w:t>
-            </w:r>
           </w:p>
         </w:tc>
       </w:tr>
@@ -4785,7 +4724,6 @@
     <w:p/>
     <w:sectPr>
       <w:headerReference w:type="default" r:id="rId7"/>
-      <w:footerReference w:type="default" r:id="rId8"/>
       <w:pgSz w:w="11906" w:h="16838"/>
       <w:pgMar w:top="1958" w:right="1440" w:bottom="1440" w:left="1440" w:header="708" w:footer="708" w:gutter="0"/>
       <w:cols w:space="708"/>
@@ -4818,64 +4756,6 @@
     </w:p>
   </w:endnote>
 </w:endnotes>
-</file>
-
-<file path=word/footer1.xml><?xml version="1.0" encoding="utf-8"?>
-<w:ftr xmlns:wpc="http://schemas.microsoft.com/office/word/2010/wordprocessingCanvas" xmlns:cx="http://schemas.microsoft.com/office/drawing/2014/chartex" xmlns:cx1="http://schemas.microsoft.com/office/drawing/2015/9/8/chartex" xmlns:cx2="http://schemas.microsoft.com/office/drawing/2015/10/21/chartex" xmlns:cx3="http://schemas.microsoft.com/office/drawing/2016/5/9/chartex" xmlns:cx4="http://schemas.microsoft.com/office/drawing/2016/5/10/chartex" xmlns:cx5="http://schemas.microsoft.com/office/drawing/2016/5/11/chartex" xmlns:cx6="http://schemas.microsoft.com/office/drawing/2016/5/12/chartex" xmlns:cx7="http://schemas.microsoft.com/office/drawing/2016/5/13/chartex" xmlns:cx8="http://schemas.microsoft.com/office/drawing/2016/5/14/chartex" xmlns:mc="http://schemas.openxmlformats.org/markup-compatibility/2006" xmlns:aink="http://schemas.microsoft.com/office/drawing/2016/ink" xmlns:am3d="http://schemas.microsoft.com/office/drawing/2017/model3d" xmlns:o="urn:schemas-microsoft-com:office:office" xmlns:oel="http://schemas.microsoft.com/office/2019/extlst" xmlns:r="http://schemas.openxmlformats.org/officeDocument/2006/relationships" xmlns:m="http://schemas.openxmlformats.org/officeDocument/2006/math" xmlns:v="urn:schemas-microsoft-com:vml" xmlns:wp14="http://schemas.microsoft.com/office/word/2010/wordprocessingDrawing" xmlns:wp="http://schemas.openxmlformats.org/drawingml/2006/wordprocessingDrawing" xmlns:w10="urn:schemas-microsoft-com:office:word" xmlns:w="http://schemas.openxmlformats.org/wordprocessingml/2006/main" xmlns:w14="http://schemas.microsoft.com/office/word/2010/wordml" xmlns:w15="http://schemas.microsoft.com/office/word/2012/wordml" xmlns:w16cex="http://schemas.microsoft.com/office/word/2018/wordml/cex" xmlns:w16cid="http://schemas.microsoft.com/office/word/2016/wordml/cid" xmlns:w16="http://schemas.microsoft.com/office/word/2018/wordml" xmlns:w16du="http://schemas.microsoft.com/office/word/2023/wordml/word16du" xmlns:w16sdtdh="http://schemas.microsoft.com/office/word/2020/wordml/sdtdatahash" xmlns:w16se="http://schemas.microsoft.com/office/word/2015/wordml/symex" xmlns:wpg="http://schemas.microsoft.com/office/word/2010/wordprocessingGroup" xmlns:wpi="http://schemas.microsoft.com/office/word/2010/wordprocessingInk" xmlns:wne="http://schemas.microsoft.com/office/word/2006/wordml" xmlns:wps="http://schemas.microsoft.com/office/word/2010/wordprocessingShape" mc:Ignorable="w14 w15 w16se w16cid w16 w16cex w16sdtdh w16du wp14">
-  <w:p>
-    <w:pPr>
-      <w:pStyle w:val="Footer"/>
-    </w:pPr>
-    <w:r>
-      <w:rPr>
-        <w:noProof/>
-      </w:rPr>
-      <w:drawing>
-        <wp:anchor distT="0" distB="0" distL="114300" distR="114300" simplePos="0" relativeHeight="251662336" behindDoc="0" locked="0" layoutInCell="1" hidden="0" allowOverlap="1" wp14:anchorId="625E87BF" wp14:editId="602DD4B7">
-          <wp:simplePos x="0" y="0"/>
-          <wp:positionH relativeFrom="margin">
-            <wp:posOffset>1828800</wp:posOffset>
-          </wp:positionH>
-          <wp:positionV relativeFrom="paragraph">
-            <wp:posOffset>-59267</wp:posOffset>
-          </wp:positionV>
-          <wp:extent cx="1441450" cy="361950"/>
-          <wp:effectExtent l="0" t="0" r="6350" b="0"/>
-          <wp:wrapNone/>
-          <wp:docPr id="955377914" name="Picture 955377914" descr="A black background with red text&#10;&#10;Description automatically generated"/>
-          <wp:cNvGraphicFramePr/>
-          <a:graphic xmlns:a="http://schemas.openxmlformats.org/drawingml/2006/main">
-            <a:graphicData uri="http://schemas.openxmlformats.org/drawingml/2006/picture">
-              <pic:pic xmlns:pic="http://schemas.openxmlformats.org/drawingml/2006/picture">
-                <pic:nvPicPr>
-                  <pic:cNvPr id="2092119719" name="Picture 2092119719" descr="A black background with red text&#10;&#10;Description automatically generated"/>
-                  <pic:cNvPicPr preferRelativeResize="0"/>
-                </pic:nvPicPr>
-                <pic:blipFill>
-                  <a:blip r:embed="rId1"/>
-                  <a:srcRect/>
-                  <a:stretch>
-                    <a:fillRect/>
-                  </a:stretch>
-                </pic:blipFill>
-                <pic:spPr>
-                  <a:xfrm>
-                    <a:off x="0" y="0"/>
-                    <a:ext cx="1441450" cy="361950"/>
-                  </a:xfrm>
-                  <a:prstGeom prst="rect">
-                    <a:avLst/>
-                  </a:prstGeom>
-                  <a:ln/>
-                </pic:spPr>
-              </pic:pic>
-            </a:graphicData>
-          </a:graphic>
-        </wp:anchor>
-      </w:drawing>
-    </w:r>
-  </w:p>
-</w:ftr>
 </file>
 
 <file path=word/footnotes.xml><?xml version="1.0" encoding="utf-8"?>
@@ -4913,32 +4793,27 @@
         <w:rFonts w:ascii="Arial" w:eastAsia="Arial" w:hAnsi="Arial" w:cs="Arial"/>
         <w:b/>
         <w:i/>
-        <w:color w:val="000000"/>
-        <w:sz w:val="28"/>
-        <w:szCs w:val="28"/>
-        <w:lang w:val="en-ID"/>
+        <w:color w:val="000000" w:themeColor="text1"/>
+        <w:sz w:val="32"/>
+        <w:szCs w:val="32"/>
       </w:rPr>
     </w:pPr>
     <w:r>
       <w:rPr>
-        <w:rFonts w:cs="Times New Roman"/>
         <w:noProof/>
-        <w:color w:val="000000"/>
-        <w:sz w:val="24"/>
-        <w:szCs w:val="24"/>
-        <w:lang w:val="en-ID"/>
+        <w:color w:val="000000" w:themeColor="text1"/>
       </w:rPr>
       <w:drawing>
-        <wp:anchor distT="0" distB="0" distL="114300" distR="114300" simplePos="0" relativeHeight="251659264" behindDoc="0" locked="0" layoutInCell="1" hidden="0" allowOverlap="1" wp14:anchorId="16D5DC45" wp14:editId="25700DD9">
+        <wp:anchor distT="0" distB="0" distL="114300" distR="114300" simplePos="0" relativeHeight="251664384" behindDoc="0" locked="0" layoutInCell="1" hidden="0" allowOverlap="1" wp14:anchorId="04AED6BA" wp14:editId="42705E9C">
           <wp:simplePos x="0" y="0"/>
           <wp:positionH relativeFrom="column">
-            <wp:posOffset>69850</wp:posOffset>
+            <wp:posOffset>-79375</wp:posOffset>
           </wp:positionH>
           <wp:positionV relativeFrom="paragraph">
-            <wp:posOffset>-4445</wp:posOffset>
+            <wp:posOffset>5080</wp:posOffset>
           </wp:positionV>
-          <wp:extent cx="850900" cy="669925"/>
-          <wp:effectExtent l="0" t="0" r="6350" b="0"/>
+          <wp:extent cx="928800" cy="720000"/>
+          <wp:effectExtent l="0" t="0" r="5080" b="4445"/>
           <wp:wrapNone/>
           <wp:docPr id="520238752" name="Picture 520238752" descr="A logo of a company&#10;&#10;Description automatically generated"/>
           <wp:cNvGraphicFramePr/>
@@ -4959,7 +4834,7 @@
                 <pic:spPr>
                   <a:xfrm>
                     <a:off x="0" y="0"/>
-                    <a:ext cx="850900" cy="669925"/>
+                    <a:ext cx="928800" cy="720000"/>
                   </a:xfrm>
                   <a:prstGeom prst="rect">
                     <a:avLst/>
@@ -4985,19 +4860,17 @@
         <w:color w:val="1F497D"/>
         <w:sz w:val="32"/>
         <w:szCs w:val="32"/>
-        <w:lang w:val="en-ID"/>
       </w:rPr>
-      <w:t xml:space="preserve">          </w:t>
+      <w:t xml:space="preserve">        </w:t>
     </w:r>
     <w:r>
       <w:rPr>
         <w:rFonts w:ascii="Arial" w:eastAsia="Arial" w:hAnsi="Arial" w:cs="Arial"/>
         <w:b/>
         <w:i/>
-        <w:color w:val="000000"/>
-        <w:sz w:val="28"/>
-        <w:szCs w:val="28"/>
-        <w:lang w:val="en-ID"/>
+        <w:color w:val="000000" w:themeColor="text1"/>
+        <w:sz w:val="32"/>
+        <w:szCs w:val="32"/>
       </w:rPr>
       <w:t xml:space="preserve">BADAN PUSAT STATISTIK </w:t>
     </w:r>
@@ -5005,18 +4878,17 @@
   <w:p>
     <w:pPr>
       <w:tabs>
-        <w:tab w:val="left" w:pos="9580"/>
+        <w:tab w:val="right" w:pos="9026"/>
       </w:tabs>
-      <w:spacing w:after="0" w:line="240" w:lineRule="auto"/>
+      <w:spacing w:after="60" w:line="240" w:lineRule="auto"/>
       <w:ind w:firstLine="720"/>
       <w:rPr>
         <w:rFonts w:ascii="Arial" w:eastAsia="Arial" w:hAnsi="Arial" w:cs="Arial"/>
         <w:b/>
         <w:i/>
-        <w:color w:val="000000"/>
+        <w:color w:val="000000" w:themeColor="text1"/>
         <w:sz w:val="28"/>
         <w:szCs w:val="28"/>
-        <w:lang w:val="en-ID"/>
       </w:rPr>
     </w:pPr>
     <w:r>
@@ -5024,12 +4896,55 @@
         <w:rFonts w:ascii="Arial" w:eastAsia="Arial" w:hAnsi="Arial" w:cs="Arial"/>
         <w:b/>
         <w:i/>
-        <w:color w:val="000000"/>
+        <w:color w:val="000000" w:themeColor="text1"/>
+        <w:sz w:val="30"/>
+        <w:szCs w:val="30"/>
+      </w:rPr>
+      <w:t xml:space="preserve">    </w:t>
+    </w:r>
+    <w:r>
+      <w:rPr>
+        <w:rFonts w:ascii="Arial" w:eastAsia="Arial" w:hAnsi="Arial" w:cs="Arial"/>
+        <w:b/>
+        <w:i/>
+        <w:color w:val="000000" w:themeColor="text1"/>
+        <w:sz w:val="30"/>
+        <w:szCs w:val="30"/>
+      </w:rPr>
+      <w:t xml:space="preserve">    </w:t>
+    </w:r>
+    <w:r>
+      <w:rPr>
+        <w:rFonts w:ascii="Arial" w:eastAsia="Arial" w:hAnsi="Arial" w:cs="Arial"/>
+        <w:b/>
+        <w:i/>
+        <w:color w:val="000000" w:themeColor="text1"/>
+        <w:sz w:val="16"/>
+        <w:szCs w:val="16"/>
+      </w:rPr>
+      <w:t xml:space="preserve"> </w:t>
+    </w:r>
+    <w:r>
+      <w:rPr>
+        <w:rFonts w:ascii="Arial" w:eastAsia="Arial" w:hAnsi="Arial" w:cs="Arial"/>
+        <w:b/>
+        <w:i/>
+        <w:color w:val="000000" w:themeColor="text1"/>
         <w:sz w:val="28"/>
         <w:szCs w:val="28"/>
-        <w:lang w:val="en-ID"/>
       </w:rPr>
-      <w:t xml:space="preserve">           KABUPATEN HULU SUNGAI TENGAH</w:t>
+      <w:t>KABUPATEN HULU SUNGAI TENGAH</w:t>
+    </w:r>
+    <w:r>
+      <w:rPr>
+        <w:rFonts w:ascii="Arial" w:eastAsia="Arial" w:hAnsi="Arial" w:cs="Arial"/>
+        <w:b/>
+        <w:i/>
+        <w:color w:val="000000" w:themeColor="text1"/>
+        <w:sz w:val="28"/>
+        <w:szCs w:val="28"/>
+      </w:rPr>
+      <w:tab/>
     </w:r>
   </w:p>
   <w:p>
@@ -5042,75 +4957,97 @@
       <w:spacing w:after="0" w:line="240" w:lineRule="auto"/>
       <w:ind w:left="1134"/>
       <w:rPr>
-        <w:rFonts w:ascii="Times New Roman" w:eastAsia="Times New Roman" w:hAnsi="Times New Roman" w:cs="Times New Roman"/>
-        <w:color w:val="000000"/>
-        <w:sz w:val="18"/>
-        <w:szCs w:val="18"/>
-        <w:lang w:val="en-ID"/>
+        <w:rFonts w:ascii="Arial" w:eastAsia="Times New Roman" w:hAnsi="Arial" w:cs="Arial"/>
+        <w:color w:val="000000" w:themeColor="text1"/>
+        <w:sz w:val="16"/>
+        <w:szCs w:val="16"/>
       </w:rPr>
     </w:pPr>
     <w:r>
       <w:rPr>
-        <w:rFonts w:ascii="Times New Roman" w:eastAsia="Times New Roman" w:hAnsi="Times New Roman" w:cs="Times New Roman"/>
-        <w:color w:val="000000"/>
-        <w:sz w:val="18"/>
-        <w:szCs w:val="18"/>
-        <w:lang w:val="en-ID"/>
+        <w:rFonts w:ascii="Arial" w:eastAsia="Times New Roman" w:hAnsi="Arial" w:cs="Arial"/>
+        <w:color w:val="000000" w:themeColor="text1"/>
+        <w:sz w:val="16"/>
+        <w:szCs w:val="16"/>
       </w:rPr>
-      <w:t xml:space="preserve">         Jalan </w:t>
+      <w:t xml:space="preserve">       </w:t>
+    </w:r>
+    <w:r>
+      <w:rPr>
+        <w:rFonts w:ascii="Arial" w:eastAsia="Times New Roman" w:hAnsi="Arial" w:cs="Arial"/>
+        <w:color w:val="000000" w:themeColor="text1"/>
+        <w:sz w:val="16"/>
+        <w:szCs w:val="16"/>
+      </w:rPr>
+      <w:t xml:space="preserve">Jalan </w:t>
     </w:r>
     <w:proofErr w:type="spellStart"/>
     <w:r>
       <w:rPr>
-        <w:rFonts w:ascii="Times New Roman" w:eastAsia="Times New Roman" w:hAnsi="Times New Roman" w:cs="Times New Roman"/>
-        <w:color w:val="000000"/>
-        <w:sz w:val="18"/>
-        <w:szCs w:val="18"/>
-        <w:lang w:val="en-ID"/>
+        <w:rFonts w:ascii="Arial" w:eastAsia="Times New Roman" w:hAnsi="Arial" w:cs="Arial"/>
+        <w:color w:val="000000" w:themeColor="text1"/>
+        <w:sz w:val="16"/>
+        <w:szCs w:val="16"/>
       </w:rPr>
       <w:t>Keramat</w:t>
     </w:r>
     <w:proofErr w:type="spellEnd"/>
     <w:r>
       <w:rPr>
-        <w:rFonts w:ascii="Times New Roman" w:eastAsia="Times New Roman" w:hAnsi="Times New Roman" w:cs="Times New Roman"/>
-        <w:color w:val="000000"/>
-        <w:sz w:val="18"/>
-        <w:szCs w:val="18"/>
-        <w:lang w:val="en-ID"/>
+        <w:rFonts w:ascii="Arial" w:eastAsia="Times New Roman" w:hAnsi="Arial" w:cs="Arial"/>
+        <w:color w:val="000000" w:themeColor="text1"/>
+        <w:sz w:val="16"/>
+        <w:szCs w:val="16"/>
       </w:rPr>
       <w:t xml:space="preserve"> </w:t>
     </w:r>
     <w:proofErr w:type="spellStart"/>
     <w:r>
       <w:rPr>
-        <w:rFonts w:ascii="Times New Roman" w:eastAsia="Times New Roman" w:hAnsi="Times New Roman" w:cs="Times New Roman"/>
-        <w:color w:val="000000"/>
-        <w:sz w:val="18"/>
-        <w:szCs w:val="18"/>
-        <w:lang w:val="en-ID"/>
+        <w:rFonts w:ascii="Arial" w:eastAsia="Times New Roman" w:hAnsi="Arial" w:cs="Arial"/>
+        <w:color w:val="000000" w:themeColor="text1"/>
+        <w:sz w:val="16"/>
+        <w:szCs w:val="16"/>
       </w:rPr>
       <w:t>Manjang</w:t>
     </w:r>
     <w:proofErr w:type="spellEnd"/>
     <w:r>
       <w:rPr>
-        <w:rFonts w:ascii="Times New Roman" w:eastAsia="Times New Roman" w:hAnsi="Times New Roman" w:cs="Times New Roman"/>
-        <w:color w:val="000000"/>
-        <w:sz w:val="18"/>
-        <w:szCs w:val="18"/>
-        <w:lang w:val="en-ID"/>
+        <w:rFonts w:ascii="Arial" w:eastAsia="Times New Roman" w:hAnsi="Arial" w:cs="Arial"/>
+        <w:color w:val="000000" w:themeColor="text1"/>
+        <w:sz w:val="16"/>
+        <w:szCs w:val="16"/>
       </w:rPr>
-      <w:t xml:space="preserve"> No. 10 Telp./ Fax. (0517) 41236 </w:t>
+      <w:t xml:space="preserve"> No. 10 </w:t>
+    </w:r>
+    <w:proofErr w:type="gramStart"/>
+    <w:r>
+      <w:rPr>
+        <w:rFonts w:ascii="Arial" w:eastAsia="Times New Roman" w:hAnsi="Arial" w:cs="Arial"/>
+        <w:color w:val="000000" w:themeColor="text1"/>
+        <w:sz w:val="16"/>
+        <w:szCs w:val="16"/>
+      </w:rPr>
+      <w:t>Telp./</w:t>
+    </w:r>
+    <w:proofErr w:type="gramEnd"/>
+    <w:r>
+      <w:rPr>
+        <w:rFonts w:ascii="Arial" w:eastAsia="Times New Roman" w:hAnsi="Arial" w:cs="Arial"/>
+        <w:color w:val="000000" w:themeColor="text1"/>
+        <w:sz w:val="16"/>
+        <w:szCs w:val="16"/>
+      </w:rPr>
+      <w:t xml:space="preserve"> Fax. (0517) 41236 </w:t>
     </w:r>
     <w:proofErr w:type="spellStart"/>
     <w:r>
       <w:rPr>
-        <w:rFonts w:ascii="Times New Roman" w:eastAsia="Times New Roman" w:hAnsi="Times New Roman" w:cs="Times New Roman"/>
-        <w:color w:val="000000"/>
-        <w:sz w:val="18"/>
-        <w:szCs w:val="18"/>
-        <w:lang w:val="en-ID"/>
+        <w:rFonts w:ascii="Arial" w:eastAsia="Times New Roman" w:hAnsi="Arial" w:cs="Arial"/>
+        <w:color w:val="000000" w:themeColor="text1"/>
+        <w:sz w:val="16"/>
+        <w:szCs w:val="16"/>
       </w:rPr>
       <w:t>Barabai</w:t>
     </w:r>
@@ -5125,50 +5062,37 @@
       <w:spacing w:after="0" w:line="240" w:lineRule="auto"/>
       <w:ind w:left="1134"/>
       <w:rPr>
-        <w:rFonts w:ascii="Times New Roman" w:eastAsia="Times New Roman" w:hAnsi="Times New Roman" w:cs="Times New Roman"/>
-        <w:color w:val="000000"/>
-        <w:sz w:val="18"/>
-        <w:szCs w:val="18"/>
-        <w:lang w:val="en-ID"/>
+        <w:rFonts w:ascii="Arial" w:eastAsia="Times New Roman" w:hAnsi="Arial" w:cs="Arial"/>
+        <w:color w:val="000000" w:themeColor="text1"/>
+        <w:sz w:val="16"/>
+        <w:szCs w:val="16"/>
       </w:rPr>
     </w:pPr>
     <w:r>
       <w:rPr>
-        <w:rFonts w:ascii="Times New Roman" w:eastAsia="Times New Roman" w:hAnsi="Times New Roman" w:cs="Times New Roman"/>
-        <w:color w:val="000000"/>
-        <w:sz w:val="18"/>
-        <w:szCs w:val="18"/>
-        <w:lang w:val="en-ID"/>
+        <w:rFonts w:ascii="Arial" w:eastAsia="Times New Roman" w:hAnsi="Arial" w:cs="Arial"/>
+        <w:color w:val="000000" w:themeColor="text1"/>
+        <w:sz w:val="16"/>
+        <w:szCs w:val="16"/>
       </w:rPr>
-      <w:t xml:space="preserve">         Homepage: hulusungaitengahkab.bps.go.id</w:t>
+      <w:t xml:space="preserve">       </w:t>
     </w:r>
     <w:r>
       <w:rPr>
-        <w:rFonts w:ascii="Times New Roman" w:eastAsia="Times New Roman" w:hAnsi="Times New Roman" w:cs="Times New Roman"/>
-        <w:color w:val="000000"/>
-        <w:sz w:val="18"/>
-        <w:szCs w:val="18"/>
+        <w:rFonts w:ascii="Arial" w:eastAsia="Times New Roman" w:hAnsi="Arial" w:cs="Arial"/>
+        <w:color w:val="000000" w:themeColor="text1"/>
+        <w:sz w:val="16"/>
+        <w:szCs w:val="16"/>
       </w:rPr>
-      <w:t xml:space="preserve">, </w:t>
-    </w:r>
-    <w:r>
-      <w:rPr>
-        <w:rFonts w:ascii="Times New Roman" w:eastAsia="Times New Roman" w:hAnsi="Times New Roman" w:cs="Times New Roman"/>
-        <w:color w:val="000000"/>
-        <w:sz w:val="18"/>
-        <w:szCs w:val="18"/>
-        <w:lang w:val="en-ID"/>
-      </w:rPr>
-      <w:t xml:space="preserve">Email: </w:t>
+      <w:t xml:space="preserve">Homepage: hulusungaitengahkab.bps.go.id, Email: </w:t>
     </w:r>
     <w:hyperlink r:id="rId2">
       <w:r>
         <w:rPr>
-          <w:rFonts w:ascii="Times New Roman" w:eastAsia="Times New Roman" w:hAnsi="Times New Roman" w:cs="Times New Roman"/>
-          <w:color w:val="000000"/>
-          <w:sz w:val="18"/>
-          <w:szCs w:val="18"/>
-          <w:lang w:val="en-ID"/>
+          <w:rFonts w:ascii="Arial" w:eastAsia="Times New Roman" w:hAnsi="Arial" w:cs="Arial"/>
+          <w:color w:val="000000" w:themeColor="text1"/>
+          <w:sz w:val="16"/>
+          <w:szCs w:val="16"/>
         </w:rPr>
         <w:t>bps6307@bps.go.id</w:t>
       </w:r>
@@ -5185,7 +5109,6 @@
         <w:color w:val="009AD0"/>
         <w:sz w:val="28"/>
         <w:szCs w:val="28"/>
-        <w:lang w:val="en-ID"/>
       </w:rPr>
     </w:pPr>
     <w:r>
@@ -5197,21 +5120,20 @@
         <w:color w:val="009AD0"/>
         <w:sz w:val="28"/>
         <w:szCs w:val="28"/>
-        <w:lang w:val="en-ID"/>
       </w:rPr>
       <mc:AlternateContent>
         <mc:Choice Requires="wps">
           <w:drawing>
-            <wp:anchor distT="0" distB="0" distL="114300" distR="114300" simplePos="0" relativeHeight="251660288" behindDoc="0" locked="0" layoutInCell="1" allowOverlap="1" wp14:anchorId="56CFFBF2" wp14:editId="64958984">
+            <wp:anchor distT="0" distB="0" distL="114300" distR="114300" simplePos="0" relativeHeight="251665408" behindDoc="0" locked="0" layoutInCell="1" allowOverlap="1" wp14:anchorId="6BEA539F" wp14:editId="1796E982">
               <wp:simplePos x="0" y="0"/>
               <wp:positionH relativeFrom="column">
-                <wp:posOffset>-389679</wp:posOffset>
+                <wp:posOffset>-47625</wp:posOffset>
               </wp:positionH>
               <wp:positionV relativeFrom="paragraph">
-                <wp:posOffset>135255</wp:posOffset>
+                <wp:posOffset>135890</wp:posOffset>
               </wp:positionV>
-              <wp:extent cx="6388100" cy="0"/>
-              <wp:effectExtent l="0" t="0" r="12700" b="12700"/>
+              <wp:extent cx="6067425" cy="0"/>
+              <wp:effectExtent l="0" t="0" r="0" b="0"/>
               <wp:wrapNone/>
               <wp:docPr id="537275226" name="Straight Connector 1"/>
               <wp:cNvGraphicFramePr/>
@@ -5222,21 +5144,31 @@
                     <wps:spPr>
                       <a:xfrm>
                         <a:off x="0" y="0"/>
-                        <a:ext cx="6388100" cy="0"/>
+                        <a:ext cx="6067425" cy="0"/>
                       </a:xfrm>
                       <a:prstGeom prst="line">
                         <a:avLst/>
                       </a:prstGeom>
-                      <a:noFill/>
-                      <a:ln w="6350" cap="flat" cmpd="sng" algn="ctr">
+                      <a:ln w="19050">
                         <a:solidFill>
-                          <a:sysClr val="windowText" lastClr="000000"/>
+                          <a:schemeClr val="tx1"/>
                         </a:solidFill>
-                        <a:prstDash val="solid"/>
-                        <a:miter lim="800000"/>
                       </a:ln>
-                      <a:effectLst/>
                     </wps:spPr>
+                    <wps:style>
+                      <a:lnRef idx="1">
+                        <a:schemeClr val="accent1"/>
+                      </a:lnRef>
+                      <a:fillRef idx="0">
+                        <a:schemeClr val="accent1"/>
+                      </a:fillRef>
+                      <a:effectRef idx="0">
+                        <a:schemeClr val="accent1"/>
+                      </a:effectRef>
+                      <a:fontRef idx="minor">
+                        <a:schemeClr val="tx1"/>
+                      </a:fontRef>
+                    </wps:style>
                     <wps:bodyPr/>
                   </wps:wsp>
                 </a:graphicData>
@@ -5252,32 +5184,13 @@
         </mc:Choice>
         <mc:Fallback>
           <w:pict>
-            <v:line w14:anchorId="755E4F44" id="Straight Connector 1" o:spid="_x0000_s1026" style="position:absolute;z-index:251660288;visibility:visible;mso-wrap-style:square;mso-width-percent:0;mso-height-percent:0;mso-wrap-distance-left:9pt;mso-wrap-distance-top:0;mso-wrap-distance-right:9pt;mso-wrap-distance-bottom:0;mso-position-horizontal:absolute;mso-position-horizontal-relative:text;mso-position-vertical:absolute;mso-position-vertical-relative:text;mso-width-percent:0;mso-height-percent:0;mso-width-relative:margin;mso-height-relative:margin" from="-30.7pt,10.65pt" to="472.3pt,10.65pt" o:gfxdata="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" strokecolor="windowText" strokeweight=".5pt">
+            <v:line w14:anchorId="03981F34" id="Straight Connector 1" o:spid="_x0000_s1026" style="position:absolute;z-index:251665408;visibility:visible;mso-wrap-style:square;mso-width-percent:0;mso-height-percent:0;mso-wrap-distance-left:9pt;mso-wrap-distance-top:0;mso-wrap-distance-right:9pt;mso-wrap-distance-bottom:0;mso-position-horizontal:absolute;mso-position-horizontal-relative:text;mso-position-vertical:absolute;mso-position-vertical-relative:text;mso-width-percent:0;mso-height-percent:0;mso-width-relative:margin;mso-height-relative:margin" from="-3.75pt,10.7pt" to="474pt,10.7pt" o:gfxdata="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" strokecolor="black [3213]" strokeweight="1.5pt">
               <v:stroke joinstyle="miter"/>
             </v:line>
           </w:pict>
         </mc:Fallback>
       </mc:AlternateContent>
     </w:r>
-  </w:p>
-  <w:p>
-    <w:pPr>
-      <w:tabs>
-        <w:tab w:val="center" w:pos="4680"/>
-        <w:tab w:val="right" w:pos="9360"/>
-      </w:tabs>
-      <w:spacing w:after="0" w:line="240" w:lineRule="auto"/>
-      <w:rPr>
-        <w:rFonts w:ascii="Georgia" w:hAnsi="Georgia" w:cs="Times New Roman"/>
-        <w:sz w:val="20"/>
-        <w:szCs w:val="20"/>
-      </w:rPr>
-    </w:pPr>
-  </w:p>
-  <w:p>
-    <w:pPr>
-      <w:pStyle w:val="Header"/>
-    </w:pPr>
   </w:p>
 </w:hdr>
 </file>

</xml_diff>

<commit_message>
Update default value for 'Asal' field in DaftarPesertaPerjalanan to use configured kabupaten
</commit_message>
<xml_diff>
--- a/storage/app/public/templates/1KOF4WgsSMoKmH8EKUkqBzVgkSvTrNwm9krFHRg9.docx
+++ b/storage/app/public/templates/1KOF4WgsSMoKmH8EKUkqBzVgkSvTrNwm9krFHRg9.docx
@@ -1,6 +1,6 @@
 
 <file path=word/document.xml><?xml version="1.0" encoding="utf-8"?>
-<w:document xmlns:wpc="http://schemas.microsoft.com/office/word/2010/wordprocessingCanvas" xmlns:cx="http://schemas.microsoft.com/office/drawing/2014/chartex" xmlns:cx1="http://schemas.microsoft.com/office/drawing/2015/9/8/chartex" xmlns:cx2="http://schemas.microsoft.com/office/drawing/2015/10/21/chartex" xmlns:cx3="http://schemas.microsoft.com/office/drawing/2016/5/9/chartex" xmlns:cx4="http://schemas.microsoft.com/office/drawing/2016/5/10/chartex" xmlns:cx5="http://schemas.microsoft.com/office/drawing/2016/5/11/chartex" xmlns:cx6="http://schemas.microsoft.com/office/drawing/2016/5/12/chartex" xmlns:cx7="http://schemas.microsoft.com/office/drawing/2016/5/13/chartex" xmlns:cx8="http://schemas.microsoft.com/office/drawing/2016/5/14/chartex" xmlns:mc="http://schemas.openxmlformats.org/markup-compatibility/2006" xmlns:aink="http://schemas.microsoft.com/office/drawing/2016/ink" xmlns:am3d="http://schemas.microsoft.com/office/drawing/2017/model3d" xmlns:o="urn:schemas-microsoft-com:office:office" xmlns:oel="http://schemas.microsoft.com/office/2019/extlst" xmlns:r="http://schemas.openxmlformats.org/officeDocument/2006/relationships" xmlns:m="http://schemas.openxmlformats.org/officeDocument/2006/math" xmlns:v="urn:schemas-microsoft-com:vml" xmlns:wp14="http://schemas.microsoft.com/office/word/2010/wordprocessingDrawing" xmlns:wp="http://schemas.openxmlformats.org/drawingml/2006/wordprocessingDrawing" xmlns:w10="urn:schemas-microsoft-com:office:word" xmlns:w="http://schemas.openxmlformats.org/wordprocessingml/2006/main" xmlns:w14="http://schemas.microsoft.com/office/word/2010/wordml" xmlns:w15="http://schemas.microsoft.com/office/word/2012/wordml" xmlns:w16cex="http://schemas.microsoft.com/office/word/2018/wordml/cex" xmlns:w16cid="http://schemas.microsoft.com/office/word/2016/wordml/cid" xmlns:w16="http://schemas.microsoft.com/office/word/2018/wordml" xmlns:w16du="http://schemas.microsoft.com/office/word/2023/wordml/word16du" xmlns:w16sdtdh="http://schemas.microsoft.com/office/word/2020/wordml/sdtdatahash" xmlns:w16se="http://schemas.microsoft.com/office/word/2015/wordml/symex" xmlns:wpg="http://schemas.microsoft.com/office/word/2010/wordprocessingGroup" xmlns:wpi="http://schemas.microsoft.com/office/word/2010/wordprocessingInk" xmlns:wne="http://schemas.microsoft.com/office/word/2006/wordml" xmlns:wps="http://schemas.microsoft.com/office/word/2010/wordprocessingShape" mc:Ignorable="w14 w15 w16se w16cid w16 w16cex w16sdtdh w16du wp14">
+<w:document xmlns:wpc="http://schemas.microsoft.com/office/word/2010/wordprocessingCanvas" xmlns:cx="http://schemas.microsoft.com/office/drawing/2014/chartex" xmlns:cx1="http://schemas.microsoft.com/office/drawing/2015/9/8/chartex" xmlns:cx2="http://schemas.microsoft.com/office/drawing/2015/10/21/chartex" xmlns:cx3="http://schemas.microsoft.com/office/drawing/2016/5/9/chartex" xmlns:cx4="http://schemas.microsoft.com/office/drawing/2016/5/10/chartex" xmlns:cx5="http://schemas.microsoft.com/office/drawing/2016/5/11/chartex" xmlns:cx6="http://schemas.microsoft.com/office/drawing/2016/5/12/chartex" xmlns:cx7="http://schemas.microsoft.com/office/drawing/2016/5/13/chartex" xmlns:cx8="http://schemas.microsoft.com/office/drawing/2016/5/14/chartex" xmlns:mc="http://schemas.openxmlformats.org/markup-compatibility/2006" xmlns:aink="http://schemas.microsoft.com/office/drawing/2016/ink" xmlns:am3d="http://schemas.microsoft.com/office/drawing/2017/model3d" xmlns:o="urn:schemas-microsoft-com:office:office" xmlns:oel="http://schemas.microsoft.com/office/2019/extlst" xmlns:r="http://schemas.openxmlformats.org/officeDocument/2006/relationships" xmlns:m="http://schemas.openxmlformats.org/officeDocument/2006/math" xmlns:v="urn:schemas-microsoft-com:vml" xmlns:wp14="http://schemas.microsoft.com/office/word/2010/wordprocessingDrawing" xmlns:wp="http://schemas.openxmlformats.org/drawingml/2006/wordprocessingDrawing" xmlns:w10="urn:schemas-microsoft-com:office:word" xmlns:w="http://schemas.openxmlformats.org/wordprocessingml/2006/main" xmlns:w14="http://schemas.microsoft.com/office/word/2010/wordml" xmlns:w15="http://schemas.microsoft.com/office/word/2012/wordml" xmlns:w16cex="http://schemas.microsoft.com/office/word/2018/wordml/cex" xmlns:w16cid="http://schemas.microsoft.com/office/word/2016/wordml/cid" xmlns:w16="http://schemas.microsoft.com/office/word/2018/wordml" xmlns:w16du="http://schemas.microsoft.com/office/word/2023/wordml/word16du" xmlns:w16sdtdh="http://schemas.microsoft.com/office/word/2020/wordml/sdtdatahash" xmlns:w16sdtfl="http://schemas.microsoft.com/office/word/2024/wordml/sdtformatlock" xmlns:w16se="http://schemas.microsoft.com/office/word/2015/wordml/symex" xmlns:wpg="http://schemas.microsoft.com/office/word/2010/wordprocessingGroup" xmlns:wpi="http://schemas.microsoft.com/office/word/2010/wordprocessingInk" xmlns:wne="http://schemas.microsoft.com/office/word/2006/wordml" xmlns:wps="http://schemas.microsoft.com/office/word/2010/wordprocessingShape" mc:Ignorable="w14 w15 w16se w16cid w16 w16cex w16sdtdh w16sdtfl w16du wp14">
   <w:body>
     <w:p>
       <w:pPr>
@@ -142,7 +142,42 @@
           <w:sz w:val="24"/>
           <w:szCs w:val="24"/>
         </w:rPr>
-        <w:t>} BADAN PUSAT STATISTIK KABUPATEN HULU SUNGAI TENGAH</w:t>
+        <w:t xml:space="preserve">} BADAN PUSAT STATISTIK </w:t>
+      </w:r>
+      <w:r>
+        <w:rPr>
+          <w:rFonts w:ascii="Bookman Old Style" w:eastAsia="Bookman Old Style" w:hAnsi="Bookman Old Style" w:cs="Bookman Old Style"/>
+          <w:b/>
+          <w:bCs/>
+          <w:color w:val="000000" w:themeColor="text1"/>
+          <w:sz w:val="24"/>
+          <w:szCs w:val="24"/>
+        </w:rPr>
+        <w:t>${</w:t>
+      </w:r>
+      <w:proofErr w:type="spellStart"/>
+      <w:r>
+        <w:rPr>
+          <w:rFonts w:ascii="Bookman Old Style" w:eastAsia="Bookman Old Style" w:hAnsi="Bookman Old Style" w:cs="Bookman Old Style"/>
+          <w:b/>
+          <w:bCs/>
+          <w:color w:val="000000" w:themeColor="text1"/>
+          <w:sz w:val="24"/>
+          <w:szCs w:val="24"/>
+        </w:rPr>
+        <w:t>u_kabupaten</w:t>
+      </w:r>
+      <w:proofErr w:type="spellEnd"/>
+      <w:r>
+        <w:rPr>
+          <w:rFonts w:ascii="Bookman Old Style" w:eastAsia="Bookman Old Style" w:hAnsi="Bookman Old Style" w:cs="Bookman Old Style"/>
+          <w:b/>
+          <w:bCs/>
+          <w:color w:val="000000" w:themeColor="text1"/>
+          <w:sz w:val="24"/>
+          <w:szCs w:val="24"/>
+        </w:rPr>
+        <w:t>}</w:t>
       </w:r>
     </w:p>
     <w:p>
@@ -4460,7 +4495,6 @@
                 <w:lang w:val="en-ID"/>
               </w:rPr>
             </w:pPr>
-            <w:proofErr w:type="spellStart"/>
             <w:r>
               <w:rPr>
                 <w:rFonts w:ascii="Bookman Old Style" w:hAnsi="Bookman Old Style" w:cstheme="minorHAnsi"/>
@@ -4468,9 +4502,9 @@
                 <w:szCs w:val="24"/>
                 <w:lang w:val="en-ID"/>
               </w:rPr>
-              <w:t>Barabai</w:t>
-            </w:r>
-            <w:proofErr w:type="spellEnd"/>
+              <w:t>${</w:t>
+            </w:r>
+            <w:proofErr w:type="spellStart"/>
             <w:r>
               <w:rPr>
                 <w:rFonts w:ascii="Bookman Old Style" w:hAnsi="Bookman Old Style" w:cstheme="minorHAnsi"/>
@@ -4478,9 +4512,9 @@
                 <w:szCs w:val="24"/>
                 <w:lang w:val="en-ID"/>
               </w:rPr>
-              <w:t>, ${</w:t>
-            </w:r>
-            <w:proofErr w:type="spellStart"/>
+              <w:t>ibukota</w:t>
+            </w:r>
+            <w:proofErr w:type="spellEnd"/>
             <w:r>
               <w:rPr>
                 <w:rFonts w:ascii="Bookman Old Style" w:hAnsi="Bookman Old Style" w:cstheme="minorHAnsi"/>
@@ -4488,9 +4522,8 @@
                 <w:szCs w:val="24"/>
                 <w:lang w:val="en-ID"/>
               </w:rPr>
-              <w:t>tanggal</w:t>
-            </w:r>
-            <w:proofErr w:type="spellEnd"/>
+              <w:t>}</w:t>
+            </w:r>
             <w:r>
               <w:rPr>
                 <w:rFonts w:ascii="Bookman Old Style" w:hAnsi="Bookman Old Style" w:cstheme="minorHAnsi"/>
@@ -4498,6 +4531,26 @@
                 <w:szCs w:val="24"/>
                 <w:lang w:val="en-ID"/>
               </w:rPr>
+              <w:t>, ${</w:t>
+            </w:r>
+            <w:proofErr w:type="spellStart"/>
+            <w:r>
+              <w:rPr>
+                <w:rFonts w:ascii="Bookman Old Style" w:hAnsi="Bookman Old Style" w:cstheme="minorHAnsi"/>
+                <w:sz w:val="24"/>
+                <w:szCs w:val="24"/>
+                <w:lang w:val="en-ID"/>
+              </w:rPr>
+              <w:t>tanggal</w:t>
+            </w:r>
+            <w:proofErr w:type="spellEnd"/>
+            <w:r>
+              <w:rPr>
+                <w:rFonts w:ascii="Bookman Old Style" w:hAnsi="Bookman Old Style" w:cstheme="minorHAnsi"/>
+                <w:sz w:val="24"/>
+                <w:szCs w:val="24"/>
+                <w:lang w:val="en-ID"/>
+              </w:rPr>
               <w:t>}</w:t>
             </w:r>
           </w:p>
@@ -4561,7 +4614,6 @@
                 <w:lang w:val="en-ID"/>
               </w:rPr>
             </w:pPr>
-            <w:proofErr w:type="spellStart"/>
             <w:r>
               <w:rPr>
                 <w:rFonts w:ascii="Bookman Old Style" w:hAnsi="Bookman Old Style" w:cstheme="minorHAnsi"/>
@@ -4569,9 +4621,9 @@
                 <w:szCs w:val="24"/>
                 <w:lang w:val="en-ID"/>
               </w:rPr>
-              <w:t>Kabupaten</w:t>
-            </w:r>
-            <w:proofErr w:type="spellEnd"/>
+              <w:t>${</w:t>
+            </w:r>
+            <w:proofErr w:type="spellStart"/>
             <w:r>
               <w:rPr>
                 <w:rFonts w:ascii="Bookman Old Style" w:hAnsi="Bookman Old Style" w:cstheme="minorHAnsi"/>
@@ -4579,7 +4631,17 @@
                 <w:szCs w:val="24"/>
                 <w:lang w:val="en-ID"/>
               </w:rPr>
-              <w:t xml:space="preserve"> Hulu Sungai Tengah</w:t>
+              <w:t>kabupaten</w:t>
+            </w:r>
+            <w:proofErr w:type="spellEnd"/>
+            <w:r>
+              <w:rPr>
+                <w:rFonts w:ascii="Bookman Old Style" w:hAnsi="Bookman Old Style" w:cstheme="minorHAnsi"/>
+                <w:sz w:val="24"/>
+                <w:szCs w:val="24"/>
+                <w:lang w:val="en-ID"/>
+              </w:rPr>
+              <w:t>}</w:t>
             </w:r>
             <w:r>
               <w:rPr>
@@ -4734,7 +4796,7 @@
 </file>
 
 <file path=word/endnotes.xml><?xml version="1.0" encoding="utf-8"?>
-<w:endnotes xmlns:wpc="http://schemas.microsoft.com/office/word/2010/wordprocessingCanvas" xmlns:cx="http://schemas.microsoft.com/office/drawing/2014/chartex" xmlns:cx1="http://schemas.microsoft.com/office/drawing/2015/9/8/chartex" xmlns:cx2="http://schemas.microsoft.com/office/drawing/2015/10/21/chartex" xmlns:cx3="http://schemas.microsoft.com/office/drawing/2016/5/9/chartex" xmlns:cx4="http://schemas.microsoft.com/office/drawing/2016/5/10/chartex" xmlns:cx5="http://schemas.microsoft.com/office/drawing/2016/5/11/chartex" xmlns:cx6="http://schemas.microsoft.com/office/drawing/2016/5/12/chartex" xmlns:cx7="http://schemas.microsoft.com/office/drawing/2016/5/13/chartex" xmlns:cx8="http://schemas.microsoft.com/office/drawing/2016/5/14/chartex" xmlns:mc="http://schemas.openxmlformats.org/markup-compatibility/2006" xmlns:aink="http://schemas.microsoft.com/office/drawing/2016/ink" xmlns:am3d="http://schemas.microsoft.com/office/drawing/2017/model3d" xmlns:o="urn:schemas-microsoft-com:office:office" xmlns:oel="http://schemas.microsoft.com/office/2019/extlst" xmlns:r="http://schemas.openxmlformats.org/officeDocument/2006/relationships" xmlns:m="http://schemas.openxmlformats.org/officeDocument/2006/math" xmlns:v="urn:schemas-microsoft-com:vml" xmlns:wp14="http://schemas.microsoft.com/office/word/2010/wordprocessingDrawing" xmlns:wp="http://schemas.openxmlformats.org/drawingml/2006/wordprocessingDrawing" xmlns:w10="urn:schemas-microsoft-com:office:word" xmlns:w="http://schemas.openxmlformats.org/wordprocessingml/2006/main" xmlns:w14="http://schemas.microsoft.com/office/word/2010/wordml" xmlns:w15="http://schemas.microsoft.com/office/word/2012/wordml" xmlns:w16cex="http://schemas.microsoft.com/office/word/2018/wordml/cex" xmlns:w16cid="http://schemas.microsoft.com/office/word/2016/wordml/cid" xmlns:w16="http://schemas.microsoft.com/office/word/2018/wordml" xmlns:w16du="http://schemas.microsoft.com/office/word/2023/wordml/word16du" xmlns:w16sdtdh="http://schemas.microsoft.com/office/word/2020/wordml/sdtdatahash" xmlns:w16se="http://schemas.microsoft.com/office/word/2015/wordml/symex" xmlns:wpg="http://schemas.microsoft.com/office/word/2010/wordprocessingGroup" xmlns:wpi="http://schemas.microsoft.com/office/word/2010/wordprocessingInk" xmlns:wne="http://schemas.microsoft.com/office/word/2006/wordml" xmlns:wps="http://schemas.microsoft.com/office/word/2010/wordprocessingShape" mc:Ignorable="w14 w15 w16se w16cid w16 w16cex w16sdtdh w16du wp14">
+<w:endnotes xmlns:wpc="http://schemas.microsoft.com/office/word/2010/wordprocessingCanvas" xmlns:cx="http://schemas.microsoft.com/office/drawing/2014/chartex" xmlns:cx1="http://schemas.microsoft.com/office/drawing/2015/9/8/chartex" xmlns:cx2="http://schemas.microsoft.com/office/drawing/2015/10/21/chartex" xmlns:cx3="http://schemas.microsoft.com/office/drawing/2016/5/9/chartex" xmlns:cx4="http://schemas.microsoft.com/office/drawing/2016/5/10/chartex" xmlns:cx5="http://schemas.microsoft.com/office/drawing/2016/5/11/chartex" xmlns:cx6="http://schemas.microsoft.com/office/drawing/2016/5/12/chartex" xmlns:cx7="http://schemas.microsoft.com/office/drawing/2016/5/13/chartex" xmlns:cx8="http://schemas.microsoft.com/office/drawing/2016/5/14/chartex" xmlns:mc="http://schemas.openxmlformats.org/markup-compatibility/2006" xmlns:aink="http://schemas.microsoft.com/office/drawing/2016/ink" xmlns:am3d="http://schemas.microsoft.com/office/drawing/2017/model3d" xmlns:o="urn:schemas-microsoft-com:office:office" xmlns:oel="http://schemas.microsoft.com/office/2019/extlst" xmlns:r="http://schemas.openxmlformats.org/officeDocument/2006/relationships" xmlns:m="http://schemas.openxmlformats.org/officeDocument/2006/math" xmlns:v="urn:schemas-microsoft-com:vml" xmlns:wp14="http://schemas.microsoft.com/office/word/2010/wordprocessingDrawing" xmlns:wp="http://schemas.openxmlformats.org/drawingml/2006/wordprocessingDrawing" xmlns:w10="urn:schemas-microsoft-com:office:word" xmlns:w="http://schemas.openxmlformats.org/wordprocessingml/2006/main" xmlns:w14="http://schemas.microsoft.com/office/word/2010/wordml" xmlns:w15="http://schemas.microsoft.com/office/word/2012/wordml" xmlns:w16cex="http://schemas.microsoft.com/office/word/2018/wordml/cex" xmlns:w16cid="http://schemas.microsoft.com/office/word/2016/wordml/cid" xmlns:w16="http://schemas.microsoft.com/office/word/2018/wordml" xmlns:w16du="http://schemas.microsoft.com/office/word/2023/wordml/word16du" xmlns:w16sdtdh="http://schemas.microsoft.com/office/word/2020/wordml/sdtdatahash" xmlns:w16sdtfl="http://schemas.microsoft.com/office/word/2024/wordml/sdtformatlock" xmlns:w16se="http://schemas.microsoft.com/office/word/2015/wordml/symex" xmlns:wpg="http://schemas.microsoft.com/office/word/2010/wordprocessingGroup" xmlns:wpi="http://schemas.microsoft.com/office/word/2010/wordprocessingInk" xmlns:wne="http://schemas.microsoft.com/office/word/2006/wordml" xmlns:wps="http://schemas.microsoft.com/office/word/2010/wordprocessingShape" mc:Ignorable="w14 w15 w16se w16cid w16 w16cex w16sdtdh w16sdtfl w16du wp14">
   <w:endnote w:type="separator" w:id="-1">
     <w:p>
       <w:pPr>
@@ -4759,7 +4821,7 @@
 </file>
 
 <file path=word/footnotes.xml><?xml version="1.0" encoding="utf-8"?>
-<w:footnotes xmlns:wpc="http://schemas.microsoft.com/office/word/2010/wordprocessingCanvas" xmlns:cx="http://schemas.microsoft.com/office/drawing/2014/chartex" xmlns:cx1="http://schemas.microsoft.com/office/drawing/2015/9/8/chartex" xmlns:cx2="http://schemas.microsoft.com/office/drawing/2015/10/21/chartex" xmlns:cx3="http://schemas.microsoft.com/office/drawing/2016/5/9/chartex" xmlns:cx4="http://schemas.microsoft.com/office/drawing/2016/5/10/chartex" xmlns:cx5="http://schemas.microsoft.com/office/drawing/2016/5/11/chartex" xmlns:cx6="http://schemas.microsoft.com/office/drawing/2016/5/12/chartex" xmlns:cx7="http://schemas.microsoft.com/office/drawing/2016/5/13/chartex" xmlns:cx8="http://schemas.microsoft.com/office/drawing/2016/5/14/chartex" xmlns:mc="http://schemas.openxmlformats.org/markup-compatibility/2006" xmlns:aink="http://schemas.microsoft.com/office/drawing/2016/ink" xmlns:am3d="http://schemas.microsoft.com/office/drawing/2017/model3d" xmlns:o="urn:schemas-microsoft-com:office:office" xmlns:oel="http://schemas.microsoft.com/office/2019/extlst" xmlns:r="http://schemas.openxmlformats.org/officeDocument/2006/relationships" xmlns:m="http://schemas.openxmlformats.org/officeDocument/2006/math" xmlns:v="urn:schemas-microsoft-com:vml" xmlns:wp14="http://schemas.microsoft.com/office/word/2010/wordprocessingDrawing" xmlns:wp="http://schemas.openxmlformats.org/drawingml/2006/wordprocessingDrawing" xmlns:w10="urn:schemas-microsoft-com:office:word" xmlns:w="http://schemas.openxmlformats.org/wordprocessingml/2006/main" xmlns:w14="http://schemas.microsoft.com/office/word/2010/wordml" xmlns:w15="http://schemas.microsoft.com/office/word/2012/wordml" xmlns:w16cex="http://schemas.microsoft.com/office/word/2018/wordml/cex" xmlns:w16cid="http://schemas.microsoft.com/office/word/2016/wordml/cid" xmlns:w16="http://schemas.microsoft.com/office/word/2018/wordml" xmlns:w16du="http://schemas.microsoft.com/office/word/2023/wordml/word16du" xmlns:w16sdtdh="http://schemas.microsoft.com/office/word/2020/wordml/sdtdatahash" xmlns:w16se="http://schemas.microsoft.com/office/word/2015/wordml/symex" xmlns:wpg="http://schemas.microsoft.com/office/word/2010/wordprocessingGroup" xmlns:wpi="http://schemas.microsoft.com/office/word/2010/wordprocessingInk" xmlns:wne="http://schemas.microsoft.com/office/word/2006/wordml" xmlns:wps="http://schemas.microsoft.com/office/word/2010/wordprocessingShape" mc:Ignorable="w14 w15 w16se w16cid w16 w16cex w16sdtdh w16du wp14">
+<w:footnotes xmlns:wpc="http://schemas.microsoft.com/office/word/2010/wordprocessingCanvas" xmlns:cx="http://schemas.microsoft.com/office/drawing/2014/chartex" xmlns:cx1="http://schemas.microsoft.com/office/drawing/2015/9/8/chartex" xmlns:cx2="http://schemas.microsoft.com/office/drawing/2015/10/21/chartex" xmlns:cx3="http://schemas.microsoft.com/office/drawing/2016/5/9/chartex" xmlns:cx4="http://schemas.microsoft.com/office/drawing/2016/5/10/chartex" xmlns:cx5="http://schemas.microsoft.com/office/drawing/2016/5/11/chartex" xmlns:cx6="http://schemas.microsoft.com/office/drawing/2016/5/12/chartex" xmlns:cx7="http://schemas.microsoft.com/office/drawing/2016/5/13/chartex" xmlns:cx8="http://schemas.microsoft.com/office/drawing/2016/5/14/chartex" xmlns:mc="http://schemas.openxmlformats.org/markup-compatibility/2006" xmlns:aink="http://schemas.microsoft.com/office/drawing/2016/ink" xmlns:am3d="http://schemas.microsoft.com/office/drawing/2017/model3d" xmlns:o="urn:schemas-microsoft-com:office:office" xmlns:oel="http://schemas.microsoft.com/office/2019/extlst" xmlns:r="http://schemas.openxmlformats.org/officeDocument/2006/relationships" xmlns:m="http://schemas.openxmlformats.org/officeDocument/2006/math" xmlns:v="urn:schemas-microsoft-com:vml" xmlns:wp14="http://schemas.microsoft.com/office/word/2010/wordprocessingDrawing" xmlns:wp="http://schemas.openxmlformats.org/drawingml/2006/wordprocessingDrawing" xmlns:w10="urn:schemas-microsoft-com:office:word" xmlns:w="http://schemas.openxmlformats.org/wordprocessingml/2006/main" xmlns:w14="http://schemas.microsoft.com/office/word/2010/wordml" xmlns:w15="http://schemas.microsoft.com/office/word/2012/wordml" xmlns:w16cex="http://schemas.microsoft.com/office/word/2018/wordml/cex" xmlns:w16cid="http://schemas.microsoft.com/office/word/2016/wordml/cid" xmlns:w16="http://schemas.microsoft.com/office/word/2018/wordml" xmlns:w16du="http://schemas.microsoft.com/office/word/2023/wordml/word16du" xmlns:w16sdtdh="http://schemas.microsoft.com/office/word/2020/wordml/sdtdatahash" xmlns:w16sdtfl="http://schemas.microsoft.com/office/word/2024/wordml/sdtformatlock" xmlns:w16se="http://schemas.microsoft.com/office/word/2015/wordml/symex" xmlns:wpg="http://schemas.microsoft.com/office/word/2010/wordprocessingGroup" xmlns:wpi="http://schemas.microsoft.com/office/word/2010/wordprocessingInk" xmlns:wne="http://schemas.microsoft.com/office/word/2006/wordml" xmlns:wps="http://schemas.microsoft.com/office/word/2010/wordprocessingShape" mc:Ignorable="w14 w15 w16se w16cid w16 w16cex w16sdtdh w16sdtfl w16du wp14">
   <w:footnote w:type="separator" w:id="-1">
     <w:p>
       <w:pPr>
@@ -4784,7 +4846,7 @@
 </file>
 
 <file path=word/header1.xml><?xml version="1.0" encoding="utf-8"?>
-<w:hdr xmlns:wpc="http://schemas.microsoft.com/office/word/2010/wordprocessingCanvas" xmlns:cx="http://schemas.microsoft.com/office/drawing/2014/chartex" xmlns:cx1="http://schemas.microsoft.com/office/drawing/2015/9/8/chartex" xmlns:cx2="http://schemas.microsoft.com/office/drawing/2015/10/21/chartex" xmlns:cx3="http://schemas.microsoft.com/office/drawing/2016/5/9/chartex" xmlns:cx4="http://schemas.microsoft.com/office/drawing/2016/5/10/chartex" xmlns:cx5="http://schemas.microsoft.com/office/drawing/2016/5/11/chartex" xmlns:cx6="http://schemas.microsoft.com/office/drawing/2016/5/12/chartex" xmlns:cx7="http://schemas.microsoft.com/office/drawing/2016/5/13/chartex" xmlns:cx8="http://schemas.microsoft.com/office/drawing/2016/5/14/chartex" xmlns:mc="http://schemas.openxmlformats.org/markup-compatibility/2006" xmlns:aink="http://schemas.microsoft.com/office/drawing/2016/ink" xmlns:am3d="http://schemas.microsoft.com/office/drawing/2017/model3d" xmlns:o="urn:schemas-microsoft-com:office:office" xmlns:oel="http://schemas.microsoft.com/office/2019/extlst" xmlns:r="http://schemas.openxmlformats.org/officeDocument/2006/relationships" xmlns:m="http://schemas.openxmlformats.org/officeDocument/2006/math" xmlns:v="urn:schemas-microsoft-com:vml" xmlns:wp14="http://schemas.microsoft.com/office/word/2010/wordprocessingDrawing" xmlns:wp="http://schemas.openxmlformats.org/drawingml/2006/wordprocessingDrawing" xmlns:w10="urn:schemas-microsoft-com:office:word" xmlns:w="http://schemas.openxmlformats.org/wordprocessingml/2006/main" xmlns:w14="http://schemas.microsoft.com/office/word/2010/wordml" xmlns:w15="http://schemas.microsoft.com/office/word/2012/wordml" xmlns:w16cex="http://schemas.microsoft.com/office/word/2018/wordml/cex" xmlns:w16cid="http://schemas.microsoft.com/office/word/2016/wordml/cid" xmlns:w16="http://schemas.microsoft.com/office/word/2018/wordml" xmlns:w16du="http://schemas.microsoft.com/office/word/2023/wordml/word16du" xmlns:w16sdtdh="http://schemas.microsoft.com/office/word/2020/wordml/sdtdatahash" xmlns:w16se="http://schemas.microsoft.com/office/word/2015/wordml/symex" xmlns:wpg="http://schemas.microsoft.com/office/word/2010/wordprocessingGroup" xmlns:wpi="http://schemas.microsoft.com/office/word/2010/wordprocessingInk" xmlns:wne="http://schemas.microsoft.com/office/word/2006/wordml" xmlns:wps="http://schemas.microsoft.com/office/word/2010/wordprocessingShape" mc:Ignorable="w14 w15 w16se w16cid w16 w16cex w16sdtdh w16du wp14">
+<w:hdr xmlns:wpc="http://schemas.microsoft.com/office/word/2010/wordprocessingCanvas" xmlns:cx="http://schemas.microsoft.com/office/drawing/2014/chartex" xmlns:cx1="http://schemas.microsoft.com/office/drawing/2015/9/8/chartex" xmlns:cx2="http://schemas.microsoft.com/office/drawing/2015/10/21/chartex" xmlns:cx3="http://schemas.microsoft.com/office/drawing/2016/5/9/chartex" xmlns:cx4="http://schemas.microsoft.com/office/drawing/2016/5/10/chartex" xmlns:cx5="http://schemas.microsoft.com/office/drawing/2016/5/11/chartex" xmlns:cx6="http://schemas.microsoft.com/office/drawing/2016/5/12/chartex" xmlns:cx7="http://schemas.microsoft.com/office/drawing/2016/5/13/chartex" xmlns:cx8="http://schemas.microsoft.com/office/drawing/2016/5/14/chartex" xmlns:mc="http://schemas.openxmlformats.org/markup-compatibility/2006" xmlns:aink="http://schemas.microsoft.com/office/drawing/2016/ink" xmlns:am3d="http://schemas.microsoft.com/office/drawing/2017/model3d" xmlns:o="urn:schemas-microsoft-com:office:office" xmlns:oel="http://schemas.microsoft.com/office/2019/extlst" xmlns:r="http://schemas.openxmlformats.org/officeDocument/2006/relationships" xmlns:m="http://schemas.openxmlformats.org/officeDocument/2006/math" xmlns:v="urn:schemas-microsoft-com:vml" xmlns:wp14="http://schemas.microsoft.com/office/word/2010/wordprocessingDrawing" xmlns:wp="http://schemas.openxmlformats.org/drawingml/2006/wordprocessingDrawing" xmlns:w10="urn:schemas-microsoft-com:office:word" xmlns:w="http://schemas.openxmlformats.org/wordprocessingml/2006/main" xmlns:w14="http://schemas.microsoft.com/office/word/2010/wordml" xmlns:w15="http://schemas.microsoft.com/office/word/2012/wordml" xmlns:w16cex="http://schemas.microsoft.com/office/word/2018/wordml/cex" xmlns:w16cid="http://schemas.microsoft.com/office/word/2016/wordml/cid" xmlns:w16="http://schemas.microsoft.com/office/word/2018/wordml" xmlns:w16du="http://schemas.microsoft.com/office/word/2023/wordml/word16du" xmlns:w16sdtdh="http://schemas.microsoft.com/office/word/2020/wordml/sdtdatahash" xmlns:w16sdtfl="http://schemas.microsoft.com/office/word/2024/wordml/sdtformatlock" xmlns:w16se="http://schemas.microsoft.com/office/word/2015/wordml/symex" xmlns:wpg="http://schemas.microsoft.com/office/word/2010/wordprocessingGroup" xmlns:wpi="http://schemas.microsoft.com/office/word/2010/wordprocessingInk" xmlns:wne="http://schemas.microsoft.com/office/word/2006/wordml" xmlns:wps="http://schemas.microsoft.com/office/word/2010/wordprocessingShape" mc:Ignorable="w14 w15 w16se w16cid w16 w16cex w16sdtdh w16sdtfl w16du wp14">
   <w:p>
     <w:pPr>
       <w:spacing w:after="0" w:line="240" w:lineRule="auto"/>
@@ -4793,18 +4855,22 @@
         <w:rFonts w:ascii="Arial" w:eastAsia="Arial" w:hAnsi="Arial" w:cs="Arial"/>
         <w:b/>
         <w:i/>
-        <w:color w:val="000000" w:themeColor="text1"/>
+        <w:color w:val="000000"/>
         <w:sz w:val="32"/>
         <w:szCs w:val="32"/>
+        <w:lang w:val="en-ID"/>
       </w:rPr>
     </w:pPr>
     <w:r>
       <w:rPr>
         <w:noProof/>
-        <w:color w:val="000000" w:themeColor="text1"/>
+        <w:color w:val="000000"/>
+        <w:sz w:val="24"/>
+        <w:szCs w:val="24"/>
+        <w:lang w:val="en-ID"/>
       </w:rPr>
       <w:drawing>
-        <wp:anchor distT="0" distB="0" distL="114300" distR="114300" simplePos="0" relativeHeight="251664384" behindDoc="0" locked="0" layoutInCell="1" hidden="0" allowOverlap="1" wp14:anchorId="04AED6BA" wp14:editId="42705E9C">
+        <wp:anchor distT="0" distB="0" distL="114300" distR="114300" simplePos="0" relativeHeight="251667456" behindDoc="0" locked="0" layoutInCell="1" hidden="0" allowOverlap="1" wp14:anchorId="1607BAFC" wp14:editId="419D092C">
           <wp:simplePos x="0" y="0"/>
           <wp:positionH relativeFrom="column">
             <wp:posOffset>-79375</wp:posOffset>
@@ -4860,6 +4926,7 @@
         <w:color w:val="1F497D"/>
         <w:sz w:val="32"/>
         <w:szCs w:val="32"/>
+        <w:lang w:val="en-ID"/>
       </w:rPr>
       <w:t xml:space="preserve">        </w:t>
     </w:r>
@@ -4868,9 +4935,10 @@
         <w:rFonts w:ascii="Arial" w:eastAsia="Arial" w:hAnsi="Arial" w:cs="Arial"/>
         <w:b/>
         <w:i/>
-        <w:color w:val="000000" w:themeColor="text1"/>
+        <w:color w:val="000000"/>
         <w:sz w:val="32"/>
         <w:szCs w:val="32"/>
+        <w:lang w:val="en-ID"/>
       </w:rPr>
       <w:t xml:space="preserve">BADAN PUSAT STATISTIK </w:t>
     </w:r>
@@ -4878,7 +4946,8 @@
   <w:p>
     <w:pPr>
       <w:tabs>
-        <w:tab w:val="right" w:pos="9026"/>
+        <w:tab w:val="left" w:pos="7213"/>
+        <w:tab w:val="left" w:pos="7853"/>
       </w:tabs>
       <w:spacing w:after="60" w:line="240" w:lineRule="auto"/>
       <w:ind w:firstLine="720"/>
@@ -4886,9 +4955,10 @@
         <w:rFonts w:ascii="Arial" w:eastAsia="Arial" w:hAnsi="Arial" w:cs="Arial"/>
         <w:b/>
         <w:i/>
-        <w:color w:val="000000" w:themeColor="text1"/>
+        <w:color w:val="000000"/>
         <w:sz w:val="28"/>
         <w:szCs w:val="28"/>
+        <w:lang w:val="en-ID"/>
       </w:rPr>
     </w:pPr>
     <w:r>
@@ -4896,31 +4966,22 @@
         <w:rFonts w:ascii="Arial" w:eastAsia="Arial" w:hAnsi="Arial" w:cs="Arial"/>
         <w:b/>
         <w:i/>
-        <w:color w:val="000000" w:themeColor="text1"/>
+        <w:color w:val="000000"/>
         <w:sz w:val="30"/>
         <w:szCs w:val="30"/>
+        <w:lang w:val="en-ID"/>
       </w:rPr>
-      <w:t xml:space="preserve">    </w:t>
+      <w:t xml:space="preserve">        </w:t>
     </w:r>
     <w:r>
       <w:rPr>
         <w:rFonts w:ascii="Arial" w:eastAsia="Arial" w:hAnsi="Arial" w:cs="Arial"/>
         <w:b/>
         <w:i/>
-        <w:color w:val="000000" w:themeColor="text1"/>
-        <w:sz w:val="30"/>
-        <w:szCs w:val="30"/>
-      </w:rPr>
-      <w:t xml:space="preserve">    </w:t>
-    </w:r>
-    <w:r>
-      <w:rPr>
-        <w:rFonts w:ascii="Arial" w:eastAsia="Arial" w:hAnsi="Arial" w:cs="Arial"/>
-        <w:b/>
-        <w:i/>
-        <w:color w:val="000000" w:themeColor="text1"/>
+        <w:color w:val="000000"/>
         <w:sz w:val="16"/>
         <w:szCs w:val="16"/>
+        <w:lang w:val="en-ID"/>
       </w:rPr>
       <w:t xml:space="preserve"> </w:t>
     </w:r>
@@ -4929,20 +4990,60 @@
         <w:rFonts w:ascii="Arial" w:eastAsia="Arial" w:hAnsi="Arial" w:cs="Arial"/>
         <w:b/>
         <w:i/>
-        <w:color w:val="000000" w:themeColor="text1"/>
+        <w:color w:val="000000"/>
         <w:sz w:val="28"/>
         <w:szCs w:val="28"/>
+        <w:lang w:val="en-ID"/>
       </w:rPr>
-      <w:t>KABUPATEN HULU SUNGAI TENGAH</w:t>
+      <w:t>${</w:t>
+    </w:r>
+    <w:proofErr w:type="spellStart"/>
+    <w:r>
+      <w:rPr>
+        <w:rFonts w:ascii="Arial" w:eastAsia="Arial" w:hAnsi="Arial" w:cs="Arial"/>
+        <w:b/>
+        <w:i/>
+        <w:color w:val="000000"/>
+        <w:sz w:val="28"/>
+        <w:szCs w:val="28"/>
+        <w:lang w:val="en-ID"/>
+      </w:rPr>
+      <w:t>u_kabupaten</w:t>
+    </w:r>
+    <w:proofErr w:type="spellEnd"/>
+    <w:r>
+      <w:rPr>
+        <w:rFonts w:ascii="Arial" w:eastAsia="Arial" w:hAnsi="Arial" w:cs="Arial"/>
+        <w:b/>
+        <w:i/>
+        <w:color w:val="000000"/>
+        <w:sz w:val="28"/>
+        <w:szCs w:val="28"/>
+        <w:lang w:val="en-ID"/>
+      </w:rPr>
+      <w:t>}</w:t>
     </w:r>
     <w:r>
       <w:rPr>
         <w:rFonts w:ascii="Arial" w:eastAsia="Arial" w:hAnsi="Arial" w:cs="Arial"/>
         <w:b/>
         <w:i/>
-        <w:color w:val="000000" w:themeColor="text1"/>
+        <w:color w:val="000000"/>
         <w:sz w:val="28"/>
         <w:szCs w:val="28"/>
+        <w:lang w:val="en-ID"/>
+      </w:rPr>
+      <w:tab/>
+    </w:r>
+    <w:r>
+      <w:rPr>
+        <w:rFonts w:ascii="Arial" w:eastAsia="Arial" w:hAnsi="Arial" w:cs="Arial"/>
+        <w:b/>
+        <w:i/>
+        <w:color w:val="000000"/>
+        <w:sz w:val="28"/>
+        <w:szCs w:val="28"/>
+        <w:lang w:val="en-ID"/>
       </w:rPr>
       <w:tab/>
     </w:r>
@@ -4958,100 +5059,88 @@
       <w:ind w:left="1134"/>
       <w:rPr>
         <w:rFonts w:ascii="Arial" w:eastAsia="Times New Roman" w:hAnsi="Arial" w:cs="Arial"/>
-        <w:color w:val="000000" w:themeColor="text1"/>
+        <w:color w:val="000000"/>
         <w:sz w:val="16"/>
         <w:szCs w:val="16"/>
+        <w:lang w:val="en-ID"/>
       </w:rPr>
     </w:pPr>
     <w:r>
       <w:rPr>
         <w:rFonts w:ascii="Arial" w:eastAsia="Times New Roman" w:hAnsi="Arial" w:cs="Arial"/>
-        <w:color w:val="000000" w:themeColor="text1"/>
+        <w:color w:val="000000"/>
         <w:sz w:val="16"/>
         <w:szCs w:val="16"/>
+        <w:lang w:val="en-ID"/>
       </w:rPr>
-      <w:t xml:space="preserve">       </w:t>
-    </w:r>
-    <w:r>
-      <w:rPr>
-        <w:rFonts w:ascii="Arial" w:eastAsia="Times New Roman" w:hAnsi="Arial" w:cs="Arial"/>
-        <w:color w:val="000000" w:themeColor="text1"/>
-        <w:sz w:val="16"/>
-        <w:szCs w:val="16"/>
-      </w:rPr>
-      <w:t xml:space="preserve">Jalan </w:t>
+      <w:t xml:space="preserve">       ${</w:t>
     </w:r>
     <w:proofErr w:type="spellStart"/>
     <w:r>
       <w:rPr>
         <w:rFonts w:ascii="Arial" w:eastAsia="Times New Roman" w:hAnsi="Arial" w:cs="Arial"/>
-        <w:color w:val="000000" w:themeColor="text1"/>
+        <w:color w:val="000000"/>
         <w:sz w:val="16"/>
         <w:szCs w:val="16"/>
+        <w:lang w:val="en-ID"/>
       </w:rPr>
-      <w:t>Keramat</w:t>
+      <w:t>alamat_satker</w:t>
     </w:r>
     <w:proofErr w:type="spellEnd"/>
     <w:r>
       <w:rPr>
         <w:rFonts w:ascii="Arial" w:eastAsia="Times New Roman" w:hAnsi="Arial" w:cs="Arial"/>
-        <w:color w:val="000000" w:themeColor="text1"/>
+        <w:color w:val="000000"/>
         <w:sz w:val="16"/>
         <w:szCs w:val="16"/>
+        <w:lang w:val="en-ID"/>
       </w:rPr>
-      <w:t xml:space="preserve"> </w:t>
+      <w:t>} Telp./ Fax. ${</w:t>
     </w:r>
     <w:proofErr w:type="spellStart"/>
     <w:r>
       <w:rPr>
         <w:rFonts w:ascii="Arial" w:eastAsia="Times New Roman" w:hAnsi="Arial" w:cs="Arial"/>
-        <w:color w:val="000000" w:themeColor="text1"/>
+        <w:color w:val="000000"/>
         <w:sz w:val="16"/>
         <w:szCs w:val="16"/>
+        <w:lang w:val="en-ID"/>
       </w:rPr>
-      <w:t>Manjang</w:t>
+      <w:t>telepon_satker</w:t>
     </w:r>
     <w:proofErr w:type="spellEnd"/>
     <w:r>
       <w:rPr>
         <w:rFonts w:ascii="Arial" w:eastAsia="Times New Roman" w:hAnsi="Arial" w:cs="Arial"/>
-        <w:color w:val="000000" w:themeColor="text1"/>
+        <w:color w:val="000000"/>
         <w:sz w:val="16"/>
         <w:szCs w:val="16"/>
+        <w:lang w:val="en-ID"/>
       </w:rPr>
-      <w:t xml:space="preserve"> No. 10 </w:t>
-    </w:r>
-    <w:proofErr w:type="gramStart"/>
-    <w:r>
-      <w:rPr>
-        <w:rFonts w:ascii="Arial" w:eastAsia="Times New Roman" w:hAnsi="Arial" w:cs="Arial"/>
-        <w:color w:val="000000" w:themeColor="text1"/>
-        <w:sz w:val="16"/>
-        <w:szCs w:val="16"/>
-      </w:rPr>
-      <w:t>Telp./</w:t>
-    </w:r>
-    <w:proofErr w:type="gramEnd"/>
-    <w:r>
-      <w:rPr>
-        <w:rFonts w:ascii="Arial" w:eastAsia="Times New Roman" w:hAnsi="Arial" w:cs="Arial"/>
-        <w:color w:val="000000" w:themeColor="text1"/>
-        <w:sz w:val="16"/>
-        <w:szCs w:val="16"/>
-      </w:rPr>
-      <w:t xml:space="preserve"> Fax. (0517) 41236 </w:t>
+      <w:t>} ${</w:t>
     </w:r>
     <w:proofErr w:type="spellStart"/>
     <w:r>
       <w:rPr>
         <w:rFonts w:ascii="Arial" w:eastAsia="Times New Roman" w:hAnsi="Arial" w:cs="Arial"/>
-        <w:color w:val="000000" w:themeColor="text1"/>
+        <w:color w:val="000000"/>
         <w:sz w:val="16"/>
         <w:szCs w:val="16"/>
+        <w:lang w:val="en-ID"/>
       </w:rPr>
-      <w:t>Barabai</w:t>
+      <w:t>ibukota</w:t>
     </w:r>
     <w:proofErr w:type="spellEnd"/>
+    <w:r>
+      <w:rPr>
+        <w:rFonts w:ascii="Arial" w:eastAsia="Times New Roman" w:hAnsi="Arial" w:cs="Arial"/>
+        <w:color w:val="000000"/>
+        <w:sz w:val="16"/>
+        <w:szCs w:val="16"/>
+        <w:lang w:val="en-ID"/>
+      </w:rPr>
+      <w:t>}</w:t>
+    </w:r>
   </w:p>
   <w:p>
     <w:pPr>
@@ -5063,38 +5152,32 @@
       <w:ind w:left="1134"/>
       <w:rPr>
         <w:rFonts w:ascii="Arial" w:eastAsia="Times New Roman" w:hAnsi="Arial" w:cs="Arial"/>
-        <w:color w:val="000000" w:themeColor="text1"/>
+        <w:color w:val="000000"/>
         <w:sz w:val="16"/>
         <w:szCs w:val="16"/>
+        <w:lang w:val="en-ID"/>
       </w:rPr>
     </w:pPr>
     <w:r>
       <w:rPr>
         <w:rFonts w:ascii="Arial" w:eastAsia="Times New Roman" w:hAnsi="Arial" w:cs="Arial"/>
-        <w:color w:val="000000" w:themeColor="text1"/>
+        <w:color w:val="000000"/>
         <w:sz w:val="16"/>
         <w:szCs w:val="16"/>
+        <w:lang w:val="en-ID"/>
       </w:rPr>
-      <w:t xml:space="preserve">       </w:t>
-    </w:r>
-    <w:r>
-      <w:rPr>
-        <w:rFonts w:ascii="Arial" w:eastAsia="Times New Roman" w:hAnsi="Arial" w:cs="Arial"/>
-        <w:color w:val="000000" w:themeColor="text1"/>
-        <w:sz w:val="16"/>
-        <w:szCs w:val="16"/>
-      </w:rPr>
-      <w:t xml:space="preserve">Homepage: hulusungaitengahkab.bps.go.id, Email: </w:t>
+      <w:t xml:space="preserve">       Homepage: ${website}, Email: </w:t>
     </w:r>
     <w:hyperlink r:id="rId2">
       <w:r>
         <w:rPr>
           <w:rFonts w:ascii="Arial" w:eastAsia="Times New Roman" w:hAnsi="Arial" w:cs="Arial"/>
-          <w:color w:val="000000" w:themeColor="text1"/>
+          <w:color w:val="000000"/>
           <w:sz w:val="16"/>
           <w:szCs w:val="16"/>
+          <w:lang w:val="en-ID"/>
         </w:rPr>
-        <w:t>bps6307@bps.go.id</w:t>
+        <w:t>${email}</w:t>
       </w:r>
     </w:hyperlink>
   </w:p>
@@ -5196,7 +5279,7 @@
 </file>
 
 <file path=word/numbering.xml><?xml version="1.0" encoding="utf-8"?>
-<w:numbering xmlns:wpc="http://schemas.microsoft.com/office/word/2010/wordprocessingCanvas" xmlns:cx="http://schemas.microsoft.com/office/drawing/2014/chartex" xmlns:cx1="http://schemas.microsoft.com/office/drawing/2015/9/8/chartex" xmlns:cx2="http://schemas.microsoft.com/office/drawing/2015/10/21/chartex" xmlns:cx3="http://schemas.microsoft.com/office/drawing/2016/5/9/chartex" xmlns:cx4="http://schemas.microsoft.com/office/drawing/2016/5/10/chartex" xmlns:cx5="http://schemas.microsoft.com/office/drawing/2016/5/11/chartex" xmlns:cx6="http://schemas.microsoft.com/office/drawing/2016/5/12/chartex" xmlns:cx7="http://schemas.microsoft.com/office/drawing/2016/5/13/chartex" xmlns:cx8="http://schemas.microsoft.com/office/drawing/2016/5/14/chartex" xmlns:mc="http://schemas.openxmlformats.org/markup-compatibility/2006" xmlns:aink="http://schemas.microsoft.com/office/drawing/2016/ink" xmlns:am3d="http://schemas.microsoft.com/office/drawing/2017/model3d" xmlns:o="urn:schemas-microsoft-com:office:office" xmlns:oel="http://schemas.microsoft.com/office/2019/extlst" xmlns:r="http://schemas.openxmlformats.org/officeDocument/2006/relationships" xmlns:m="http://schemas.openxmlformats.org/officeDocument/2006/math" xmlns:v="urn:schemas-microsoft-com:vml" xmlns:wp14="http://schemas.microsoft.com/office/word/2010/wordprocessingDrawing" xmlns:wp="http://schemas.openxmlformats.org/drawingml/2006/wordprocessingDrawing" xmlns:w10="urn:schemas-microsoft-com:office:word" xmlns:w="http://schemas.openxmlformats.org/wordprocessingml/2006/main" xmlns:w14="http://schemas.microsoft.com/office/word/2010/wordml" xmlns:w15="http://schemas.microsoft.com/office/word/2012/wordml" xmlns:w16cex="http://schemas.microsoft.com/office/word/2018/wordml/cex" xmlns:w16cid="http://schemas.microsoft.com/office/word/2016/wordml/cid" xmlns:w16="http://schemas.microsoft.com/office/word/2018/wordml" xmlns:w16du="http://schemas.microsoft.com/office/word/2023/wordml/word16du" xmlns:w16sdtdh="http://schemas.microsoft.com/office/word/2020/wordml/sdtdatahash" xmlns:w16se="http://schemas.microsoft.com/office/word/2015/wordml/symex" xmlns:wpg="http://schemas.microsoft.com/office/word/2010/wordprocessingGroup" xmlns:wpi="http://schemas.microsoft.com/office/word/2010/wordprocessingInk" xmlns:wne="http://schemas.microsoft.com/office/word/2006/wordml" xmlns:wps="http://schemas.microsoft.com/office/word/2010/wordprocessingShape" mc:Ignorable="w14 w15 w16se w16cid w16 w16cex w16sdtdh w16du wp14">
+<w:numbering xmlns:wpc="http://schemas.microsoft.com/office/word/2010/wordprocessingCanvas" xmlns:cx="http://schemas.microsoft.com/office/drawing/2014/chartex" xmlns:cx1="http://schemas.microsoft.com/office/drawing/2015/9/8/chartex" xmlns:cx2="http://schemas.microsoft.com/office/drawing/2015/10/21/chartex" xmlns:cx3="http://schemas.microsoft.com/office/drawing/2016/5/9/chartex" xmlns:cx4="http://schemas.microsoft.com/office/drawing/2016/5/10/chartex" xmlns:cx5="http://schemas.microsoft.com/office/drawing/2016/5/11/chartex" xmlns:cx6="http://schemas.microsoft.com/office/drawing/2016/5/12/chartex" xmlns:cx7="http://schemas.microsoft.com/office/drawing/2016/5/13/chartex" xmlns:cx8="http://schemas.microsoft.com/office/drawing/2016/5/14/chartex" xmlns:mc="http://schemas.openxmlformats.org/markup-compatibility/2006" xmlns:aink="http://schemas.microsoft.com/office/drawing/2016/ink" xmlns:am3d="http://schemas.microsoft.com/office/drawing/2017/model3d" xmlns:o="urn:schemas-microsoft-com:office:office" xmlns:oel="http://schemas.microsoft.com/office/2019/extlst" xmlns:r="http://schemas.openxmlformats.org/officeDocument/2006/relationships" xmlns:m="http://schemas.openxmlformats.org/officeDocument/2006/math" xmlns:v="urn:schemas-microsoft-com:vml" xmlns:wp14="http://schemas.microsoft.com/office/word/2010/wordprocessingDrawing" xmlns:wp="http://schemas.openxmlformats.org/drawingml/2006/wordprocessingDrawing" xmlns:w10="urn:schemas-microsoft-com:office:word" xmlns:w="http://schemas.openxmlformats.org/wordprocessingml/2006/main" xmlns:w14="http://schemas.microsoft.com/office/word/2010/wordml" xmlns:w15="http://schemas.microsoft.com/office/word/2012/wordml" xmlns:w16cex="http://schemas.microsoft.com/office/word/2018/wordml/cex" xmlns:w16cid="http://schemas.microsoft.com/office/word/2016/wordml/cid" xmlns:w16="http://schemas.microsoft.com/office/word/2018/wordml" xmlns:w16du="http://schemas.microsoft.com/office/word/2023/wordml/word16du" xmlns:w16sdtdh="http://schemas.microsoft.com/office/word/2020/wordml/sdtdatahash" xmlns:w16sdtfl="http://schemas.microsoft.com/office/word/2024/wordml/sdtformatlock" xmlns:w16se="http://schemas.microsoft.com/office/word/2015/wordml/symex" xmlns:wpg="http://schemas.microsoft.com/office/word/2010/wordprocessingGroup" xmlns:wpi="http://schemas.microsoft.com/office/word/2010/wordprocessingInk" xmlns:wne="http://schemas.microsoft.com/office/word/2006/wordml" xmlns:wps="http://schemas.microsoft.com/office/word/2010/wordprocessingShape" mc:Ignorable="w14 w15 w16se w16cid w16 w16cex w16sdtdh w16sdtfl w16du wp14">
   <w:abstractNum w:abstractNumId="0" w15:restartNumberingAfterBreak="0">
     <w:nsid w:val="35DE4644"/>
     <w:multiLevelType w:val="hybridMultilevel"/>
@@ -5525,7 +5608,7 @@
 </file>
 
 <file path=word/styles.xml><?xml version="1.0" encoding="utf-8"?>
-<w:styles xmlns:mc="http://schemas.openxmlformats.org/markup-compatibility/2006" xmlns:r="http://schemas.openxmlformats.org/officeDocument/2006/relationships" xmlns:w="http://schemas.openxmlformats.org/wordprocessingml/2006/main" xmlns:w14="http://schemas.microsoft.com/office/word/2010/wordml" xmlns:w15="http://schemas.microsoft.com/office/word/2012/wordml" xmlns:w16cex="http://schemas.microsoft.com/office/word/2018/wordml/cex" xmlns:w16cid="http://schemas.microsoft.com/office/word/2016/wordml/cid" xmlns:w16="http://schemas.microsoft.com/office/word/2018/wordml" xmlns:w16du="http://schemas.microsoft.com/office/word/2023/wordml/word16du" xmlns:w16sdtdh="http://schemas.microsoft.com/office/word/2020/wordml/sdtdatahash" xmlns:w16se="http://schemas.microsoft.com/office/word/2015/wordml/symex" mc:Ignorable="w14 w15 w16se w16cid w16 w16cex w16sdtdh w16du">
+<w:styles xmlns:mc="http://schemas.openxmlformats.org/markup-compatibility/2006" xmlns:r="http://schemas.openxmlformats.org/officeDocument/2006/relationships" xmlns:w="http://schemas.openxmlformats.org/wordprocessingml/2006/main" xmlns:w14="http://schemas.microsoft.com/office/word/2010/wordml" xmlns:w15="http://schemas.microsoft.com/office/word/2012/wordml" xmlns:w16cex="http://schemas.microsoft.com/office/word/2018/wordml/cex" xmlns:w16cid="http://schemas.microsoft.com/office/word/2016/wordml/cid" xmlns:w16="http://schemas.microsoft.com/office/word/2018/wordml" xmlns:w16du="http://schemas.microsoft.com/office/word/2023/wordml/word16du" xmlns:w16sdtdh="http://schemas.microsoft.com/office/word/2020/wordml/sdtdatahash" xmlns:w16sdtfl="http://schemas.microsoft.com/office/word/2024/wordml/sdtformatlock" xmlns:w16se="http://schemas.microsoft.com/office/word/2015/wordml/symex" mc:Ignorable="w14 w15 w16se w16cid w16 w16cex w16sdtdh w16sdtfl w16du">
   <w:docDefaults>
     <w:rPrDefault>
       <w:rPr>

</xml_diff>

<commit_message>
fix: update template document in storage
</commit_message>
<xml_diff>
--- a/storage/app/public/templates/1KOF4WgsSMoKmH8EKUkqBzVgkSvTrNwm9krFHRg9.docx
+++ b/storage/app/public/templates/1KOF4WgsSMoKmH8EKUkqBzVgkSvTrNwm9krFHRg9.docx
@@ -57,21 +57,7 @@
           <w:sz w:val="24"/>
           <w:szCs w:val="24"/>
         </w:rPr>
-        <w:t xml:space="preserve">EMPLOYEE OF THE </w:t>
-      </w:r>
-      <w:proofErr w:type="gramStart"/>
-      <w:r>
-        <w:rPr>
-          <w:rFonts w:ascii="Bookman Old Style" w:eastAsia="Bookman Old Style" w:hAnsi="Bookman Old Style" w:cs="Bookman Old Style"/>
-          <w:b/>
-          <w:bCs/>
-          <w:i/>
-          <w:iCs/>
-          <w:color w:val="000000" w:themeColor="text1"/>
-          <w:sz w:val="24"/>
-          <w:szCs w:val="24"/>
-        </w:rPr>
-        <w:t>MONTH</w:t>
+        <w:t>EMPLOYEE OF THE MONTH</w:t>
       </w:r>
       <w:r>
         <w:rPr>
@@ -82,67 +68,7 @@
           <w:sz w:val="24"/>
           <w:szCs w:val="24"/>
         </w:rPr>
-        <w:t xml:space="preserve">  BULAN</w:t>
-      </w:r>
-      <w:proofErr w:type="gramEnd"/>
-      <w:r>
-        <w:rPr>
-          <w:rFonts w:ascii="Bookman Old Style" w:eastAsia="Bookman Old Style" w:hAnsi="Bookman Old Style" w:cs="Bookman Old Style"/>
-          <w:b/>
-          <w:bCs/>
-          <w:color w:val="000000" w:themeColor="text1"/>
-          <w:sz w:val="24"/>
-          <w:szCs w:val="24"/>
-        </w:rPr>
-        <w:t xml:space="preserve"> ${</w:t>
-      </w:r>
-      <w:proofErr w:type="spellStart"/>
-      <w:r>
-        <w:rPr>
-          <w:rFonts w:ascii="Bookman Old Style" w:eastAsia="Bookman Old Style" w:hAnsi="Bookman Old Style" w:cs="Bookman Old Style"/>
-          <w:b/>
-          <w:bCs/>
-          <w:color w:val="000000" w:themeColor="text1"/>
-          <w:sz w:val="24"/>
-          <w:szCs w:val="24"/>
-        </w:rPr>
-        <w:t>ubulan</w:t>
-      </w:r>
-      <w:proofErr w:type="spellEnd"/>
-      <w:r>
-        <w:rPr>
-          <w:rFonts w:ascii="Bookman Old Style" w:eastAsia="Bookman Old Style" w:hAnsi="Bookman Old Style" w:cs="Bookman Old Style"/>
-          <w:b/>
-          <w:bCs/>
-          <w:color w:val="000000" w:themeColor="text1"/>
-          <w:sz w:val="24"/>
-          <w:szCs w:val="24"/>
-        </w:rPr>
-        <w:t>} TAHUN ${</w:t>
-      </w:r>
-      <w:proofErr w:type="spellStart"/>
-      <w:r>
-        <w:rPr>
-          <w:rFonts w:ascii="Bookman Old Style" w:eastAsia="Bookman Old Style" w:hAnsi="Bookman Old Style" w:cs="Bookman Old Style"/>
-          <w:b/>
-          <w:bCs/>
-          <w:color w:val="000000" w:themeColor="text1"/>
-          <w:sz w:val="24"/>
-          <w:szCs w:val="24"/>
-        </w:rPr>
-        <w:t>tahun</w:t>
-      </w:r>
-      <w:proofErr w:type="spellEnd"/>
-      <w:r>
-        <w:rPr>
-          <w:rFonts w:ascii="Bookman Old Style" w:eastAsia="Bookman Old Style" w:hAnsi="Bookman Old Style" w:cs="Bookman Old Style"/>
-          <w:b/>
-          <w:bCs/>
-          <w:color w:val="000000" w:themeColor="text1"/>
-          <w:sz w:val="24"/>
-          <w:szCs w:val="24"/>
-        </w:rPr>
-        <w:t xml:space="preserve">} BADAN PUSAT STATISTIK </w:t>
+        <w:t xml:space="preserve">  BULAN ${ubulan} TAHUN ${tahun} BADAN PUSAT STATISTIK </w:t>
       </w:r>
       <w:r>
         <w:rPr>
@@ -153,31 +79,7 @@
           <w:sz w:val="24"/>
           <w:szCs w:val="24"/>
         </w:rPr>
-        <w:t>${</w:t>
-      </w:r>
-      <w:proofErr w:type="spellStart"/>
-      <w:r>
-        <w:rPr>
-          <w:rFonts w:ascii="Bookman Old Style" w:eastAsia="Bookman Old Style" w:hAnsi="Bookman Old Style" w:cs="Bookman Old Style"/>
-          <w:b/>
-          <w:bCs/>
-          <w:color w:val="000000" w:themeColor="text1"/>
-          <w:sz w:val="24"/>
-          <w:szCs w:val="24"/>
-        </w:rPr>
-        <w:t>u_kabupaten</w:t>
-      </w:r>
-      <w:proofErr w:type="spellEnd"/>
-      <w:r>
-        <w:rPr>
-          <w:rFonts w:ascii="Bookman Old Style" w:eastAsia="Bookman Old Style" w:hAnsi="Bookman Old Style" w:cs="Bookman Old Style"/>
-          <w:b/>
-          <w:bCs/>
-          <w:color w:val="000000" w:themeColor="text1"/>
-          <w:sz w:val="24"/>
-          <w:szCs w:val="24"/>
-        </w:rPr>
-        <w:t>}</w:t>
+        <w:t>${u_kabupaten}</w:t>
       </w:r>
     </w:p>
     <w:p>
@@ -222,6 +124,7 @@
             <w:tcW w:w="792" w:type="dxa"/>
             <w:vMerge w:val="restart"/>
             <w:shd w:val="clear" w:color="auto" w:fill="D9D9D9" w:themeFill="background1" w:themeFillShade="D9"/>
+            <w:vAlign w:val="center"/>
           </w:tcPr>
           <w:p>
             <w:pPr>
@@ -253,6 +156,7 @@
             <w:tcW w:w="3319" w:type="dxa"/>
             <w:vMerge w:val="restart"/>
             <w:shd w:val="clear" w:color="auto" w:fill="D9D9D9" w:themeFill="background1" w:themeFillShade="D9"/>
+            <w:vAlign w:val="center"/>
           </w:tcPr>
           <w:p>
             <w:pPr>
@@ -284,6 +188,7 @@
             <w:tcW w:w="2694" w:type="dxa"/>
             <w:vMerge w:val="restart"/>
             <w:shd w:val="clear" w:color="auto" w:fill="D9D9D9" w:themeFill="background1" w:themeFillShade="D9"/>
+            <w:vAlign w:val="center"/>
           </w:tcPr>
           <w:p>
             <w:pPr>
@@ -315,6 +220,7 @@
             <w:tcW w:w="3827" w:type="dxa"/>
             <w:gridSpan w:val="4"/>
             <w:shd w:val="clear" w:color="auto" w:fill="D9D9D9" w:themeFill="background1" w:themeFillShade="D9"/>
+            <w:vAlign w:val="center"/>
           </w:tcPr>
           <w:p>
             <w:pPr>
@@ -352,6 +258,7 @@
             <w:tcW w:w="792" w:type="dxa"/>
             <w:vMerge/>
             <w:shd w:val="clear" w:color="auto" w:fill="D9D9D9" w:themeFill="background1" w:themeFillShade="D9"/>
+            <w:vAlign w:val="center"/>
           </w:tcPr>
           <w:p>
             <w:pPr>
@@ -374,6 +281,7 @@
             <w:tcW w:w="3319" w:type="dxa"/>
             <w:vMerge/>
             <w:shd w:val="clear" w:color="auto" w:fill="D9D9D9" w:themeFill="background1" w:themeFillShade="D9"/>
+            <w:vAlign w:val="center"/>
           </w:tcPr>
           <w:p>
             <w:pPr>
@@ -396,6 +304,7 @@
             <w:tcW w:w="2694" w:type="dxa"/>
             <w:vMerge/>
             <w:shd w:val="clear" w:color="auto" w:fill="D9D9D9" w:themeFill="background1" w:themeFillShade="D9"/>
+            <w:vAlign w:val="center"/>
           </w:tcPr>
           <w:p>
             <w:pPr>
@@ -417,6 +326,7 @@
           <w:tcPr>
             <w:tcW w:w="992" w:type="dxa"/>
             <w:shd w:val="clear" w:color="auto" w:fill="D9D9D9" w:themeFill="background1" w:themeFillShade="D9"/>
+            <w:vAlign w:val="center"/>
           </w:tcPr>
           <w:p>
             <w:pPr>
@@ -447,6 +357,7 @@
           <w:tcPr>
             <w:tcW w:w="992" w:type="dxa"/>
             <w:shd w:val="clear" w:color="auto" w:fill="D9D9D9" w:themeFill="background1" w:themeFillShade="D9"/>
+            <w:vAlign w:val="center"/>
           </w:tcPr>
           <w:p>
             <w:pPr>
@@ -462,7 +373,6 @@
                 <w:szCs w:val="20"/>
               </w:rPr>
             </w:pPr>
-            <w:proofErr w:type="spellStart"/>
             <w:r>
               <w:rPr>
                 <w:rFonts w:ascii="Bookman Old Style" w:eastAsia="Bookman Old Style" w:hAnsi="Bookman Old Style" w:cs="Bookman Old Style"/>
@@ -472,13 +382,13 @@
               </w:rPr>
               <w:t>Kedisiplinan</w:t>
             </w:r>
-            <w:proofErr w:type="spellEnd"/>
           </w:p>
         </w:tc>
         <w:tc>
           <w:tcPr>
             <w:tcW w:w="992" w:type="dxa"/>
             <w:shd w:val="clear" w:color="auto" w:fill="D9D9D9" w:themeFill="background1" w:themeFillShade="D9"/>
+            <w:vAlign w:val="center"/>
           </w:tcPr>
           <w:p>
             <w:pPr>
@@ -501,25 +411,15 @@
                 <w:sz w:val="20"/>
                 <w:szCs w:val="20"/>
               </w:rPr>
-              <w:t xml:space="preserve">Beban </w:t>
-            </w:r>
-            <w:proofErr w:type="spellStart"/>
-            <w:r>
-              <w:rPr>
-                <w:rFonts w:ascii="Bookman Old Style" w:eastAsia="Bookman Old Style" w:hAnsi="Bookman Old Style" w:cs="Bookman Old Style"/>
-                <w:color w:val="000000" w:themeColor="text1"/>
-                <w:sz w:val="20"/>
-                <w:szCs w:val="20"/>
-              </w:rPr>
-              <w:t>Kerja</w:t>
-            </w:r>
-            <w:proofErr w:type="spellEnd"/>
+              <w:t>Beban Kerja</w:t>
+            </w:r>
           </w:p>
         </w:tc>
         <w:tc>
           <w:tcPr>
             <w:tcW w:w="851" w:type="dxa"/>
             <w:shd w:val="clear" w:color="auto" w:fill="D9D9D9" w:themeFill="background1" w:themeFillShade="D9"/>
+            <w:vAlign w:val="center"/>
           </w:tcPr>
           <w:p>
             <w:pPr>
@@ -820,27 +720,7 @@
                 <w:sz w:val="20"/>
                 <w:szCs w:val="20"/>
               </w:rPr>
-              <w:t>${</w:t>
-            </w:r>
-            <w:proofErr w:type="spellStart"/>
-            <w:r>
-              <w:rPr>
-                <w:rFonts w:ascii="Bookman Old Style" w:eastAsia="Bookman Old Style" w:hAnsi="Bookman Old Style" w:cs="Bookman Old Style"/>
-                <w:color w:val="000000" w:themeColor="text1"/>
-                <w:sz w:val="20"/>
-                <w:szCs w:val="20"/>
-              </w:rPr>
-              <w:t>nama</w:t>
-            </w:r>
-            <w:proofErr w:type="spellEnd"/>
-            <w:r>
-              <w:rPr>
-                <w:rFonts w:ascii="Bookman Old Style" w:eastAsia="Bookman Old Style" w:hAnsi="Bookman Old Style" w:cs="Bookman Old Style"/>
-                <w:color w:val="000000" w:themeColor="text1"/>
-                <w:sz w:val="20"/>
-                <w:szCs w:val="20"/>
-              </w:rPr>
-              <w:t>}</w:t>
+              <w:t>${nama}</w:t>
             </w:r>
           </w:p>
         </w:tc>
@@ -897,27 +777,7 @@
                 <w:sz w:val="20"/>
                 <w:szCs w:val="20"/>
               </w:rPr>
-              <w:t>${</w:t>
-            </w:r>
-            <w:proofErr w:type="spellStart"/>
-            <w:r>
-              <w:rPr>
-                <w:rFonts w:ascii="Bookman Old Style" w:eastAsia="Bookman Old Style" w:hAnsi="Bookman Old Style" w:cs="Bookman Old Style"/>
-                <w:color w:val="000000" w:themeColor="text1"/>
-                <w:sz w:val="20"/>
-                <w:szCs w:val="20"/>
-              </w:rPr>
-              <w:t>nilai_kinerja</w:t>
-            </w:r>
-            <w:proofErr w:type="spellEnd"/>
-            <w:r>
-              <w:rPr>
-                <w:rFonts w:ascii="Bookman Old Style" w:eastAsia="Bookman Old Style" w:hAnsi="Bookman Old Style" w:cs="Bookman Old Style"/>
-                <w:color w:val="000000" w:themeColor="text1"/>
-                <w:sz w:val="20"/>
-                <w:szCs w:val="20"/>
-              </w:rPr>
-              <w:t>}</w:t>
+              <w:t>${nilai_kinerja}</w:t>
             </w:r>
           </w:p>
         </w:tc>
@@ -946,27 +806,7 @@
                 <w:sz w:val="20"/>
                 <w:szCs w:val="20"/>
               </w:rPr>
-              <w:t>${</w:t>
-            </w:r>
-            <w:proofErr w:type="spellStart"/>
-            <w:r>
-              <w:rPr>
-                <w:rFonts w:ascii="Bookman Old Style" w:eastAsia="Bookman Old Style" w:hAnsi="Bookman Old Style" w:cs="Bookman Old Style"/>
-                <w:color w:val="000000" w:themeColor="text1"/>
-                <w:sz w:val="20"/>
-                <w:szCs w:val="20"/>
-              </w:rPr>
-              <w:t>nilai_disiplin</w:t>
-            </w:r>
-            <w:proofErr w:type="spellEnd"/>
-            <w:r>
-              <w:rPr>
-                <w:rFonts w:ascii="Bookman Old Style" w:eastAsia="Bookman Old Style" w:hAnsi="Bookman Old Style" w:cs="Bookman Old Style"/>
-                <w:color w:val="000000" w:themeColor="text1"/>
-                <w:sz w:val="20"/>
-                <w:szCs w:val="20"/>
-              </w:rPr>
-              <w:t>}</w:t>
+              <w:t>${nilai_disiplin}</w:t>
             </w:r>
           </w:p>
         </w:tc>
@@ -995,27 +835,7 @@
                 <w:sz w:val="20"/>
                 <w:szCs w:val="20"/>
               </w:rPr>
-              <w:t>${</w:t>
-            </w:r>
-            <w:proofErr w:type="spellStart"/>
-            <w:r>
-              <w:rPr>
-                <w:rFonts w:ascii="Bookman Old Style" w:eastAsia="Bookman Old Style" w:hAnsi="Bookman Old Style" w:cs="Bookman Old Style"/>
-                <w:color w:val="000000" w:themeColor="text1"/>
-                <w:sz w:val="20"/>
-                <w:szCs w:val="20"/>
-              </w:rPr>
-              <w:t>nilai_beban</w:t>
-            </w:r>
-            <w:proofErr w:type="spellEnd"/>
-            <w:r>
-              <w:rPr>
-                <w:rFonts w:ascii="Bookman Old Style" w:eastAsia="Bookman Old Style" w:hAnsi="Bookman Old Style" w:cs="Bookman Old Style"/>
-                <w:color w:val="000000" w:themeColor="text1"/>
-                <w:sz w:val="20"/>
-                <w:szCs w:val="20"/>
-              </w:rPr>
-              <w:t>}</w:t>
+              <w:t>${nilai_beban}</w:t>
             </w:r>
           </w:p>
         </w:tc>
@@ -1044,27 +864,7 @@
                 <w:sz w:val="20"/>
                 <w:szCs w:val="20"/>
               </w:rPr>
-              <w:t>${</w:t>
-            </w:r>
-            <w:proofErr w:type="spellStart"/>
-            <w:r>
-              <w:rPr>
-                <w:rFonts w:ascii="Bookman Old Style" w:eastAsia="Bookman Old Style" w:hAnsi="Bookman Old Style" w:cs="Bookman Old Style"/>
-                <w:color w:val="000000" w:themeColor="text1"/>
-                <w:sz w:val="20"/>
-                <w:szCs w:val="20"/>
-              </w:rPr>
-              <w:t>nilai_total</w:t>
-            </w:r>
-            <w:proofErr w:type="spellEnd"/>
-            <w:r>
-              <w:rPr>
-                <w:rFonts w:ascii="Bookman Old Style" w:eastAsia="Bookman Old Style" w:hAnsi="Bookman Old Style" w:cs="Bookman Old Style"/>
-                <w:color w:val="000000" w:themeColor="text1"/>
-                <w:sz w:val="20"/>
-                <w:szCs w:val="20"/>
-              </w:rPr>
-              <w:t>}</w:t>
+              <w:t>${nilai_total}</w:t>
             </w:r>
           </w:p>
         </w:tc>
@@ -1111,38 +911,13 @@
           <w:color w:val="000000" w:themeColor="text1"/>
         </w:rPr>
       </w:pPr>
-      <w:proofErr w:type="spellStart"/>
       <w:r>
         <w:rPr>
           <w:rFonts w:ascii="Bookman Old Style" w:eastAsia="Bookman Old Style" w:hAnsi="Bookman Old Style" w:cs="Bookman Old Style"/>
           <w:color w:val="000000" w:themeColor="text1"/>
         </w:rPr>
         <w:lastRenderedPageBreak/>
-        <w:t>Kriteria</w:t>
-      </w:r>
-      <w:proofErr w:type="spellEnd"/>
-      <w:r>
-        <w:rPr>
-          <w:rFonts w:ascii="Bookman Old Style" w:eastAsia="Bookman Old Style" w:hAnsi="Bookman Old Style" w:cs="Bookman Old Style"/>
-          <w:color w:val="000000" w:themeColor="text1"/>
-        </w:rPr>
-        <w:t xml:space="preserve"> </w:t>
-      </w:r>
-      <w:proofErr w:type="spellStart"/>
-      <w:r>
-        <w:rPr>
-          <w:rFonts w:ascii="Bookman Old Style" w:eastAsia="Bookman Old Style" w:hAnsi="Bookman Old Style" w:cs="Bookman Old Style"/>
-          <w:color w:val="000000" w:themeColor="text1"/>
-        </w:rPr>
-        <w:t>Penilaian</w:t>
-      </w:r>
-      <w:proofErr w:type="spellEnd"/>
-      <w:r>
-        <w:rPr>
-          <w:rFonts w:ascii="Bookman Old Style" w:eastAsia="Bookman Old Style" w:hAnsi="Bookman Old Style" w:cs="Bookman Old Style"/>
-          <w:color w:val="000000" w:themeColor="text1"/>
-        </w:rPr>
-        <w:t>:</w:t>
+        <w:t>Kriteria Penilaian:</w:t>
       </w:r>
     </w:p>
     <w:tbl>
@@ -1242,7 +1017,6 @@
                 <w:szCs w:val="20"/>
               </w:rPr>
             </w:pPr>
-            <w:proofErr w:type="spellStart"/>
             <w:r>
               <w:rPr>
                 <w:rFonts w:ascii="Bookman Old Style" w:eastAsia="Bookman Old Style" w:hAnsi="Bookman Old Style" w:cs="Bookman Old Style"/>
@@ -1252,7 +1026,6 @@
               </w:rPr>
               <w:t>Bobot</w:t>
             </w:r>
-            <w:proofErr w:type="spellEnd"/>
           </w:p>
         </w:tc>
         <w:tc>
@@ -1274,7 +1047,6 @@
                 <w:szCs w:val="20"/>
               </w:rPr>
             </w:pPr>
-            <w:proofErr w:type="spellStart"/>
             <w:r>
               <w:rPr>
                 <w:rFonts w:ascii="Bookman Old Style" w:eastAsia="Bookman Old Style" w:hAnsi="Bookman Old Style" w:cs="Bookman Old Style"/>
@@ -1284,7 +1056,6 @@
               </w:rPr>
               <w:t>Ketentuan</w:t>
             </w:r>
-            <w:proofErr w:type="spellEnd"/>
           </w:p>
         </w:tc>
         <w:tc>
@@ -1306,7 +1077,6 @@
                 <w:szCs w:val="20"/>
               </w:rPr>
             </w:pPr>
-            <w:proofErr w:type="spellStart"/>
             <w:r>
               <w:rPr>
                 <w:rFonts w:ascii="Bookman Old Style" w:eastAsia="Bookman Old Style" w:hAnsi="Bookman Old Style" w:cs="Bookman Old Style"/>
@@ -1316,7 +1086,6 @@
               </w:rPr>
               <w:t>Rumus</w:t>
             </w:r>
-            <w:proofErr w:type="spellEnd"/>
           </w:p>
         </w:tc>
       </w:tr>
@@ -1586,7 +1355,6 @@
                 <w:szCs w:val="20"/>
               </w:rPr>
             </w:pPr>
-            <w:proofErr w:type="spellStart"/>
             <w:r>
               <w:rPr>
                 <w:rFonts w:ascii="Bookman Old Style" w:eastAsia="Bookman Old Style" w:hAnsi="Bookman Old Style" w:cs="Bookman Old Style"/>
@@ -1603,69 +1371,8 @@
                 <w:sz w:val="20"/>
                 <w:szCs w:val="20"/>
               </w:rPr>
-              <w:t>iperoleh</w:t>
-            </w:r>
-            <w:proofErr w:type="spellEnd"/>
-            <w:r>
-              <w:rPr>
-                <w:rFonts w:ascii="Bookman Old Style" w:eastAsia="Bookman Old Style" w:hAnsi="Bookman Old Style" w:cs="Bookman Old Style"/>
-                <w:color w:val="000000" w:themeColor="text1"/>
-                <w:sz w:val="20"/>
-                <w:szCs w:val="20"/>
-              </w:rPr>
-              <w:t xml:space="preserve"> </w:t>
-            </w:r>
-            <w:proofErr w:type="spellStart"/>
-            <w:r>
-              <w:rPr>
-                <w:rFonts w:ascii="Bookman Old Style" w:eastAsia="Bookman Old Style" w:hAnsi="Bookman Old Style" w:cs="Bookman Old Style"/>
-                <w:color w:val="000000" w:themeColor="text1"/>
-                <w:sz w:val="20"/>
-                <w:szCs w:val="20"/>
-              </w:rPr>
-              <w:t>dari</w:t>
-            </w:r>
-            <w:proofErr w:type="spellEnd"/>
-            <w:r>
-              <w:rPr>
-                <w:rFonts w:ascii="Bookman Old Style" w:eastAsia="Bookman Old Style" w:hAnsi="Bookman Old Style" w:cs="Bookman Old Style"/>
-                <w:color w:val="000000" w:themeColor="text1"/>
-                <w:sz w:val="20"/>
-                <w:szCs w:val="20"/>
-              </w:rPr>
-              <w:t xml:space="preserve"> </w:t>
-            </w:r>
-            <w:proofErr w:type="spellStart"/>
-            <w:r>
-              <w:rPr>
-                <w:rFonts w:ascii="Bookman Old Style" w:eastAsia="Bookman Old Style" w:hAnsi="Bookman Old Style" w:cs="Bookman Old Style"/>
-                <w:color w:val="000000" w:themeColor="text1"/>
-                <w:sz w:val="20"/>
-                <w:szCs w:val="20"/>
-              </w:rPr>
-              <w:t>penilaian</w:t>
-            </w:r>
-            <w:proofErr w:type="spellEnd"/>
-            <w:r>
-              <w:rPr>
-                <w:rFonts w:ascii="Bookman Old Style" w:eastAsia="Bookman Old Style" w:hAnsi="Bookman Old Style" w:cs="Bookman Old Style"/>
-                <w:color w:val="000000" w:themeColor="text1"/>
-                <w:sz w:val="20"/>
-                <w:szCs w:val="20"/>
-              </w:rPr>
-              <w:t xml:space="preserve"> SKP </w:t>
-            </w:r>
-            <w:proofErr w:type="spellStart"/>
-            <w:r>
-              <w:rPr>
-                <w:rFonts w:ascii="Bookman Old Style" w:eastAsia="Bookman Old Style" w:hAnsi="Bookman Old Style" w:cs="Bookman Old Style"/>
-                <w:color w:val="000000" w:themeColor="text1"/>
-                <w:sz w:val="20"/>
-                <w:szCs w:val="20"/>
-              </w:rPr>
-              <w:t>Bulanan</w:t>
-            </w:r>
-            <w:proofErr w:type="spellEnd"/>
+              <w:t>iperoleh dari penilaian SKP Bulanan</w:t>
+            </w:r>
           </w:p>
         </w:tc>
         <w:tc>
@@ -1692,48 +1399,17 @@
                 <w:sz w:val="20"/>
                 <w:szCs w:val="20"/>
               </w:rPr>
-              <w:t xml:space="preserve">Skor = 60% x </w:t>
-            </w:r>
-            <w:proofErr w:type="spellStart"/>
-            <w:r>
-              <w:rPr>
-                <w:rFonts w:ascii="Bookman Old Style" w:eastAsia="Bookman Old Style" w:hAnsi="Bookman Old Style" w:cs="Bookman Old Style"/>
-                <w:color w:val="000000" w:themeColor="text1"/>
-                <w:sz w:val="20"/>
-                <w:szCs w:val="20"/>
-              </w:rPr>
-              <w:t>nilai</w:t>
-            </w:r>
-            <w:proofErr w:type="spellEnd"/>
-            <w:r>
-              <w:rPr>
-                <w:rFonts w:ascii="Bookman Old Style" w:eastAsia="Bookman Old Style" w:hAnsi="Bookman Old Style" w:cs="Bookman Old Style"/>
-                <w:color w:val="000000" w:themeColor="text1"/>
-                <w:sz w:val="20"/>
-                <w:szCs w:val="20"/>
-              </w:rPr>
-              <w:t xml:space="preserve"> SKP</w:t>
-            </w:r>
-            <w:r>
-              <w:rPr>
-                <w:rFonts w:ascii="Bookman Old Style" w:eastAsia="Bookman Old Style" w:hAnsi="Bookman Old Style" w:cs="Bookman Old Style"/>
-                <w:color w:val="000000" w:themeColor="text1"/>
-                <w:sz w:val="20"/>
-                <w:szCs w:val="20"/>
-              </w:rPr>
-              <w:t xml:space="preserve"> </w:t>
-            </w:r>
-            <w:proofErr w:type="spellStart"/>
-            <w:r>
-              <w:rPr>
-                <w:rFonts w:ascii="Bookman Old Style" w:eastAsia="Bookman Old Style" w:hAnsi="Bookman Old Style" w:cs="Bookman Old Style"/>
-                <w:color w:val="000000" w:themeColor="text1"/>
-                <w:sz w:val="20"/>
-                <w:szCs w:val="20"/>
-              </w:rPr>
-              <w:t>Bulanan</w:t>
-            </w:r>
-            <w:proofErr w:type="spellEnd"/>
+              <w:t>Skor = 60% x nilai SKP</w:t>
+            </w:r>
+            <w:r>
+              <w:rPr>
+                <w:rFonts w:ascii="Bookman Old Style" w:eastAsia="Bookman Old Style" w:hAnsi="Bookman Old Style" w:cs="Bookman Old Style"/>
+                <w:color w:val="000000" w:themeColor="text1"/>
+                <w:sz w:val="20"/>
+                <w:szCs w:val="20"/>
+              </w:rPr>
+              <w:t xml:space="preserve"> Bulanan</w:t>
+            </w:r>
           </w:p>
         </w:tc>
       </w:tr>
@@ -1786,7 +1462,6 @@
                 <w:szCs w:val="20"/>
               </w:rPr>
             </w:pPr>
-            <w:proofErr w:type="spellStart"/>
             <w:r>
               <w:rPr>
                 <w:rFonts w:ascii="Bookman Old Style" w:eastAsia="Bookman Old Style" w:hAnsi="Bookman Old Style" w:cs="Bookman Old Style"/>
@@ -1796,7 +1471,6 @@
               </w:rPr>
               <w:t>Kedisiplinan</w:t>
             </w:r>
-            <w:proofErr w:type="spellEnd"/>
           </w:p>
         </w:tc>
         <w:tc>
@@ -1858,47 +1532,7 @@
                 <w:sz w:val="20"/>
                 <w:szCs w:val="20"/>
               </w:rPr>
-              <w:t xml:space="preserve">Minimal Nilai </w:t>
-            </w:r>
-            <w:proofErr w:type="spellStart"/>
-            <w:r>
-              <w:rPr>
-                <w:rFonts w:ascii="Bookman Old Style" w:eastAsia="Bookman Old Style" w:hAnsi="Bookman Old Style" w:cs="Bookman Old Style"/>
-                <w:color w:val="000000" w:themeColor="text1"/>
-                <w:sz w:val="20"/>
-                <w:szCs w:val="20"/>
-              </w:rPr>
-              <w:t>Kedisiplinan</w:t>
-            </w:r>
-            <w:proofErr w:type="spellEnd"/>
-            <w:r>
-              <w:rPr>
-                <w:rFonts w:ascii="Bookman Old Style" w:eastAsia="Bookman Old Style" w:hAnsi="Bookman Old Style" w:cs="Bookman Old Style"/>
-                <w:color w:val="000000" w:themeColor="text1"/>
-                <w:sz w:val="20"/>
-                <w:szCs w:val="20"/>
-              </w:rPr>
-              <w:t xml:space="preserve"> </w:t>
-            </w:r>
-            <w:proofErr w:type="spellStart"/>
-            <w:r>
-              <w:rPr>
-                <w:rFonts w:ascii="Bookman Old Style" w:eastAsia="Bookman Old Style" w:hAnsi="Bookman Old Style" w:cs="Bookman Old Style"/>
-                <w:color w:val="000000" w:themeColor="text1"/>
-                <w:sz w:val="20"/>
-                <w:szCs w:val="20"/>
-              </w:rPr>
-              <w:t>adalah</w:t>
-            </w:r>
-            <w:proofErr w:type="spellEnd"/>
-            <w:r>
-              <w:rPr>
-                <w:rFonts w:ascii="Bookman Old Style" w:eastAsia="Bookman Old Style" w:hAnsi="Bookman Old Style" w:cs="Bookman Old Style"/>
-                <w:color w:val="000000" w:themeColor="text1"/>
-                <w:sz w:val="20"/>
-                <w:szCs w:val="20"/>
-              </w:rPr>
-              <w:t xml:space="preserve"> 0.</w:t>
+              <w:t>Minimal Nilai Kedisiplinan adalah 0.</w:t>
             </w:r>
           </w:p>
           <w:p>
@@ -1921,25 +1555,14 @@
                 <w:szCs w:val="20"/>
               </w:rPr>
             </w:pPr>
-            <w:proofErr w:type="spellStart"/>
-            <w:r>
-              <w:rPr>
-                <w:rFonts w:ascii="Bookman Old Style" w:eastAsia="Bookman Old Style" w:hAnsi="Bookman Old Style" w:cs="Bookman Old Style"/>
-                <w:color w:val="000000" w:themeColor="text1"/>
-                <w:sz w:val="20"/>
-                <w:szCs w:val="20"/>
-              </w:rPr>
-              <w:t>Maksimal</w:t>
-            </w:r>
-            <w:proofErr w:type="spellEnd"/>
-            <w:r>
-              <w:rPr>
-                <w:rFonts w:ascii="Bookman Old Style" w:eastAsia="Bookman Old Style" w:hAnsi="Bookman Old Style" w:cs="Bookman Old Style"/>
-                <w:color w:val="000000" w:themeColor="text1"/>
-                <w:sz w:val="20"/>
-                <w:szCs w:val="20"/>
-              </w:rPr>
-              <w:t xml:space="preserve"> </w:t>
+            <w:r>
+              <w:rPr>
+                <w:rFonts w:ascii="Bookman Old Style" w:eastAsia="Bookman Old Style" w:hAnsi="Bookman Old Style" w:cs="Bookman Old Style"/>
+                <w:color w:val="000000" w:themeColor="text1"/>
+                <w:sz w:val="20"/>
+                <w:szCs w:val="20"/>
+              </w:rPr>
+              <w:t xml:space="preserve">Maksimal </w:t>
             </w:r>
             <w:r>
               <w:rPr>
@@ -1950,7 +1573,6 @@
               </w:rPr>
               <w:t xml:space="preserve">Nilai </w:t>
             </w:r>
-            <w:proofErr w:type="spellStart"/>
             <w:r>
               <w:rPr>
                 <w:rFonts w:ascii="Bookman Old Style" w:eastAsia="Bookman Old Style" w:hAnsi="Bookman Old Style" w:cs="Bookman Old Style"/>
@@ -1960,7 +1582,6 @@
               </w:rPr>
               <w:t>adalah</w:t>
             </w:r>
-            <w:proofErr w:type="spellEnd"/>
             <w:r>
               <w:rPr>
                 <w:rFonts w:ascii="Bookman Old Style" w:eastAsia="Bookman Old Style" w:hAnsi="Bookman Old Style" w:cs="Bookman Old Style"/>
@@ -2000,165 +1621,23 @@
                 <w:szCs w:val="20"/>
               </w:rPr>
             </w:pPr>
-            <w:proofErr w:type="spellStart"/>
-            <w:r>
-              <w:rPr>
-                <w:rFonts w:ascii="Bookman Old Style" w:eastAsia="Bookman Old Style" w:hAnsi="Bookman Old Style" w:cs="Bookman Old Style"/>
-                <w:color w:val="000000" w:themeColor="text1"/>
-                <w:sz w:val="20"/>
-                <w:szCs w:val="20"/>
-              </w:rPr>
-              <w:t>Untuk</w:t>
-            </w:r>
-            <w:proofErr w:type="spellEnd"/>
-            <w:r>
-              <w:rPr>
-                <w:rFonts w:ascii="Bookman Old Style" w:eastAsia="Bookman Old Style" w:hAnsi="Bookman Old Style" w:cs="Bookman Old Style"/>
-                <w:color w:val="000000" w:themeColor="text1"/>
-                <w:sz w:val="20"/>
-                <w:szCs w:val="20"/>
-              </w:rPr>
-              <w:t xml:space="preserve"> </w:t>
-            </w:r>
-            <w:proofErr w:type="spellStart"/>
-            <w:r>
-              <w:rPr>
-                <w:rFonts w:ascii="Bookman Old Style" w:eastAsia="Bookman Old Style" w:hAnsi="Bookman Old Style" w:cs="Bookman Old Style"/>
-                <w:color w:val="000000" w:themeColor="text1"/>
-                <w:sz w:val="20"/>
-                <w:szCs w:val="20"/>
-              </w:rPr>
-              <w:t>setiap</w:t>
-            </w:r>
-            <w:proofErr w:type="spellEnd"/>
-            <w:r>
-              <w:rPr>
-                <w:rFonts w:ascii="Bookman Old Style" w:eastAsia="Bookman Old Style" w:hAnsi="Bookman Old Style" w:cs="Bookman Old Style"/>
-                <w:color w:val="000000" w:themeColor="text1"/>
-                <w:sz w:val="20"/>
-                <w:szCs w:val="20"/>
-              </w:rPr>
-              <w:t xml:space="preserve"> </w:t>
-            </w:r>
-            <w:proofErr w:type="spellStart"/>
-            <w:r>
-              <w:rPr>
-                <w:rFonts w:ascii="Bookman Old Style" w:eastAsia="Bookman Old Style" w:hAnsi="Bookman Old Style" w:cs="Bookman Old Style"/>
-                <w:color w:val="000000" w:themeColor="text1"/>
-                <w:sz w:val="20"/>
-                <w:szCs w:val="20"/>
-              </w:rPr>
-              <w:t>ketidakhadiran</w:t>
-            </w:r>
-            <w:proofErr w:type="spellEnd"/>
-            <w:r>
-              <w:rPr>
-                <w:rFonts w:ascii="Bookman Old Style" w:eastAsia="Bookman Old Style" w:hAnsi="Bookman Old Style" w:cs="Bookman Old Style"/>
-                <w:color w:val="000000" w:themeColor="text1"/>
-                <w:sz w:val="20"/>
-                <w:szCs w:val="20"/>
-              </w:rPr>
-              <w:t xml:space="preserve"> </w:t>
-            </w:r>
-            <w:proofErr w:type="spellStart"/>
-            <w:r>
-              <w:rPr>
-                <w:rFonts w:ascii="Bookman Old Style" w:eastAsia="Bookman Old Style" w:hAnsi="Bookman Old Style" w:cs="Bookman Old Style"/>
-                <w:color w:val="000000" w:themeColor="text1"/>
-                <w:sz w:val="20"/>
-                <w:szCs w:val="20"/>
-              </w:rPr>
-              <w:t>Tanpa</w:t>
-            </w:r>
-            <w:proofErr w:type="spellEnd"/>
-            <w:r>
-              <w:rPr>
-                <w:rFonts w:ascii="Bookman Old Style" w:eastAsia="Bookman Old Style" w:hAnsi="Bookman Old Style" w:cs="Bookman Old Style"/>
-                <w:color w:val="000000" w:themeColor="text1"/>
-                <w:sz w:val="20"/>
-                <w:szCs w:val="20"/>
-              </w:rPr>
-              <w:t xml:space="preserve"> </w:t>
-            </w:r>
-            <w:proofErr w:type="spellStart"/>
-            <w:r>
-              <w:rPr>
-                <w:rFonts w:ascii="Bookman Old Style" w:eastAsia="Bookman Old Style" w:hAnsi="Bookman Old Style" w:cs="Bookman Old Style"/>
-                <w:color w:val="000000" w:themeColor="text1"/>
-                <w:sz w:val="20"/>
-                <w:szCs w:val="20"/>
-              </w:rPr>
-              <w:t>Keterangan</w:t>
-            </w:r>
-            <w:proofErr w:type="spellEnd"/>
-            <w:r>
-              <w:rPr>
-                <w:rFonts w:ascii="Bookman Old Style" w:eastAsia="Bookman Old Style" w:hAnsi="Bookman Old Style" w:cs="Bookman Old Style"/>
-                <w:color w:val="000000" w:themeColor="text1"/>
-                <w:sz w:val="20"/>
-                <w:szCs w:val="20"/>
-              </w:rPr>
-              <w:t xml:space="preserve"> (TK) </w:t>
-            </w:r>
-            <w:proofErr w:type="spellStart"/>
-            <w:r>
-              <w:rPr>
-                <w:rFonts w:ascii="Bookman Old Style" w:eastAsia="Bookman Old Style" w:hAnsi="Bookman Old Style" w:cs="Bookman Old Style"/>
-                <w:color w:val="000000" w:themeColor="text1"/>
-                <w:sz w:val="20"/>
-                <w:szCs w:val="20"/>
-              </w:rPr>
-              <w:t>mendapatkan</w:t>
-            </w:r>
-            <w:proofErr w:type="spellEnd"/>
-            <w:r>
-              <w:rPr>
-                <w:rFonts w:ascii="Bookman Old Style" w:eastAsia="Bookman Old Style" w:hAnsi="Bookman Old Style" w:cs="Bookman Old Style"/>
-                <w:color w:val="000000" w:themeColor="text1"/>
-                <w:sz w:val="20"/>
-                <w:szCs w:val="20"/>
-              </w:rPr>
-              <w:t xml:space="preserve"> </w:t>
-            </w:r>
-            <w:proofErr w:type="spellStart"/>
-            <w:r>
-              <w:rPr>
-                <w:rFonts w:ascii="Bookman Old Style" w:eastAsia="Bookman Old Style" w:hAnsi="Bookman Old Style" w:cs="Bookman Old Style"/>
-                <w:color w:val="000000" w:themeColor="text1"/>
-                <w:sz w:val="20"/>
-                <w:szCs w:val="20"/>
-              </w:rPr>
-              <w:t>pengurangan</w:t>
-            </w:r>
-            <w:proofErr w:type="spellEnd"/>
-            <w:r>
-              <w:rPr>
-                <w:rFonts w:ascii="Bookman Old Style" w:eastAsia="Bookman Old Style" w:hAnsi="Bookman Old Style" w:cs="Bookman Old Style"/>
-                <w:color w:val="000000" w:themeColor="text1"/>
-                <w:sz w:val="20"/>
-                <w:szCs w:val="20"/>
-              </w:rPr>
-              <w:t xml:space="preserve"> </w:t>
-            </w:r>
-            <w:proofErr w:type="spellStart"/>
-            <w:r>
-              <w:rPr>
-                <w:rFonts w:ascii="Bookman Old Style" w:eastAsia="Bookman Old Style" w:hAnsi="Bookman Old Style" w:cs="Bookman Old Style"/>
-                <w:color w:val="000000" w:themeColor="text1"/>
-                <w:sz w:val="20"/>
-                <w:szCs w:val="20"/>
-              </w:rPr>
-              <w:t>nilai</w:t>
-            </w:r>
-            <w:proofErr w:type="spellEnd"/>
-            <w:r>
-              <w:rPr>
-                <w:rFonts w:ascii="Bookman Old Style" w:eastAsia="Bookman Old Style" w:hAnsi="Bookman Old Style" w:cs="Bookman Old Style"/>
-                <w:color w:val="000000" w:themeColor="text1"/>
-                <w:sz w:val="20"/>
-                <w:szCs w:val="20"/>
-              </w:rPr>
-              <w:t xml:space="preserve"> </w:t>
+            <w:r>
+              <w:rPr>
+                <w:rFonts w:ascii="Bookman Old Style" w:eastAsia="Bookman Old Style" w:hAnsi="Bookman Old Style" w:cs="Bookman Old Style"/>
+                <w:color w:val="000000" w:themeColor="text1"/>
+                <w:sz w:val="20"/>
+                <w:szCs w:val="20"/>
+              </w:rPr>
+              <w:t xml:space="preserve">Untuk setiap ketidakhadiran Tanpa Keterangan (TK) </w:t>
+            </w:r>
+            <w:r>
+              <w:rPr>
+                <w:rFonts w:ascii="Bookman Old Style" w:eastAsia="Bookman Old Style" w:hAnsi="Bookman Old Style" w:cs="Bookman Old Style"/>
+                <w:color w:val="000000" w:themeColor="text1"/>
+                <w:sz w:val="20"/>
+                <w:szCs w:val="20"/>
+              </w:rPr>
+              <w:t xml:space="preserve">mendapatkan pengurangan nilai </w:t>
             </w:r>
             <w:r>
               <w:rPr>
@@ -2190,185 +1669,23 @@
                 <w:szCs w:val="20"/>
               </w:rPr>
             </w:pPr>
-            <w:proofErr w:type="spellStart"/>
-            <w:r>
-              <w:rPr>
-                <w:rFonts w:ascii="Bookman Old Style" w:eastAsia="Bookman Old Style" w:hAnsi="Bookman Old Style" w:cs="Bookman Old Style"/>
-                <w:color w:val="000000" w:themeColor="text1"/>
-                <w:sz w:val="20"/>
-                <w:szCs w:val="20"/>
-              </w:rPr>
-              <w:t>Untuk</w:t>
-            </w:r>
-            <w:proofErr w:type="spellEnd"/>
-            <w:r>
-              <w:rPr>
-                <w:rFonts w:ascii="Bookman Old Style" w:eastAsia="Bookman Old Style" w:hAnsi="Bookman Old Style" w:cs="Bookman Old Style"/>
-                <w:color w:val="000000" w:themeColor="text1"/>
-                <w:sz w:val="20"/>
-                <w:szCs w:val="20"/>
-              </w:rPr>
-              <w:t xml:space="preserve"> </w:t>
-            </w:r>
-            <w:proofErr w:type="spellStart"/>
-            <w:r>
-              <w:rPr>
-                <w:rFonts w:ascii="Bookman Old Style" w:eastAsia="Bookman Old Style" w:hAnsi="Bookman Old Style" w:cs="Bookman Old Style"/>
-                <w:color w:val="000000" w:themeColor="text1"/>
-                <w:sz w:val="20"/>
-                <w:szCs w:val="20"/>
-              </w:rPr>
-              <w:t>Setiap</w:t>
-            </w:r>
-            <w:proofErr w:type="spellEnd"/>
-            <w:r>
-              <w:rPr>
-                <w:rFonts w:ascii="Bookman Old Style" w:eastAsia="Bookman Old Style" w:hAnsi="Bookman Old Style" w:cs="Bookman Old Style"/>
-                <w:color w:val="000000" w:themeColor="text1"/>
-                <w:sz w:val="20"/>
-                <w:szCs w:val="20"/>
-              </w:rPr>
-              <w:t xml:space="preserve"> </w:t>
-            </w:r>
-            <w:proofErr w:type="spellStart"/>
-            <w:r>
-              <w:rPr>
-                <w:rFonts w:ascii="Bookman Old Style" w:eastAsia="Bookman Old Style" w:hAnsi="Bookman Old Style" w:cs="Bookman Old Style"/>
-                <w:color w:val="000000" w:themeColor="text1"/>
-                <w:sz w:val="20"/>
-                <w:szCs w:val="20"/>
-              </w:rPr>
-              <w:t>Keterlambatan</w:t>
-            </w:r>
-            <w:proofErr w:type="spellEnd"/>
-            <w:r>
-              <w:rPr>
-                <w:rFonts w:ascii="Bookman Old Style" w:eastAsia="Bookman Old Style" w:hAnsi="Bookman Old Style" w:cs="Bookman Old Style"/>
-                <w:color w:val="000000" w:themeColor="text1"/>
-                <w:sz w:val="20"/>
-                <w:szCs w:val="20"/>
-              </w:rPr>
-              <w:t xml:space="preserve">/Pulang </w:t>
-            </w:r>
-            <w:proofErr w:type="spellStart"/>
-            <w:r>
-              <w:rPr>
-                <w:rFonts w:ascii="Bookman Old Style" w:eastAsia="Bookman Old Style" w:hAnsi="Bookman Old Style" w:cs="Bookman Old Style"/>
-                <w:color w:val="000000" w:themeColor="text1"/>
-                <w:sz w:val="20"/>
-                <w:szCs w:val="20"/>
-              </w:rPr>
-              <w:t>sebelum</w:t>
-            </w:r>
-            <w:proofErr w:type="spellEnd"/>
-            <w:r>
-              <w:rPr>
-                <w:rFonts w:ascii="Bookman Old Style" w:eastAsia="Bookman Old Style" w:hAnsi="Bookman Old Style" w:cs="Bookman Old Style"/>
-                <w:color w:val="000000" w:themeColor="text1"/>
-                <w:sz w:val="20"/>
-                <w:szCs w:val="20"/>
-              </w:rPr>
-              <w:t xml:space="preserve"> </w:t>
-            </w:r>
-            <w:proofErr w:type="spellStart"/>
-            <w:r>
-              <w:rPr>
-                <w:rFonts w:ascii="Bookman Old Style" w:eastAsia="Bookman Old Style" w:hAnsi="Bookman Old Style" w:cs="Bookman Old Style"/>
-                <w:color w:val="000000" w:themeColor="text1"/>
-                <w:sz w:val="20"/>
-                <w:szCs w:val="20"/>
-              </w:rPr>
-              <w:t>waktunya</w:t>
-            </w:r>
-            <w:proofErr w:type="spellEnd"/>
-            <w:r>
-              <w:rPr>
-                <w:rFonts w:ascii="Bookman Old Style" w:eastAsia="Bookman Old Style" w:hAnsi="Bookman Old Style" w:cs="Bookman Old Style"/>
-                <w:color w:val="000000" w:themeColor="text1"/>
-                <w:sz w:val="20"/>
-                <w:szCs w:val="20"/>
-              </w:rPr>
-              <w:t xml:space="preserve"> </w:t>
-            </w:r>
-            <w:proofErr w:type="spellStart"/>
-            <w:r>
-              <w:rPr>
-                <w:rFonts w:ascii="Bookman Old Style" w:eastAsia="Bookman Old Style" w:hAnsi="Bookman Old Style" w:cs="Bookman Old Style"/>
-                <w:color w:val="000000" w:themeColor="text1"/>
-                <w:sz w:val="20"/>
-                <w:szCs w:val="20"/>
-              </w:rPr>
-              <w:t>dengan</w:t>
-            </w:r>
-            <w:proofErr w:type="spellEnd"/>
-            <w:r>
-              <w:rPr>
-                <w:rFonts w:ascii="Bookman Old Style" w:eastAsia="Bookman Old Style" w:hAnsi="Bookman Old Style" w:cs="Bookman Old Style"/>
-                <w:color w:val="000000" w:themeColor="text1"/>
-                <w:sz w:val="20"/>
-                <w:szCs w:val="20"/>
-              </w:rPr>
-              <w:t xml:space="preserve"> </w:t>
-            </w:r>
-            <w:proofErr w:type="spellStart"/>
-            <w:r>
-              <w:rPr>
-                <w:rFonts w:ascii="Bookman Old Style" w:eastAsia="Bookman Old Style" w:hAnsi="Bookman Old Style" w:cs="Bookman Old Style"/>
-                <w:color w:val="000000" w:themeColor="text1"/>
-                <w:sz w:val="20"/>
-                <w:szCs w:val="20"/>
-              </w:rPr>
-              <w:t>kriteria</w:t>
-            </w:r>
-            <w:proofErr w:type="spellEnd"/>
-            <w:r>
-              <w:rPr>
-                <w:rFonts w:ascii="Bookman Old Style" w:eastAsia="Bookman Old Style" w:hAnsi="Bookman Old Style" w:cs="Bookman Old Style"/>
-                <w:color w:val="000000" w:themeColor="text1"/>
-                <w:sz w:val="20"/>
-                <w:szCs w:val="20"/>
-              </w:rPr>
-              <w:t xml:space="preserve"> PSW4/TL4 </w:t>
-            </w:r>
-            <w:proofErr w:type="spellStart"/>
-            <w:r>
-              <w:rPr>
-                <w:rFonts w:ascii="Bookman Old Style" w:eastAsia="Bookman Old Style" w:hAnsi="Bookman Old Style" w:cs="Bookman Old Style"/>
-                <w:color w:val="000000" w:themeColor="text1"/>
-                <w:sz w:val="20"/>
-                <w:szCs w:val="20"/>
-              </w:rPr>
-              <w:t>pengurangan</w:t>
-            </w:r>
-            <w:proofErr w:type="spellEnd"/>
-            <w:r>
-              <w:rPr>
-                <w:rFonts w:ascii="Bookman Old Style" w:eastAsia="Bookman Old Style" w:hAnsi="Bookman Old Style" w:cs="Bookman Old Style"/>
-                <w:color w:val="000000" w:themeColor="text1"/>
-                <w:sz w:val="20"/>
-                <w:szCs w:val="20"/>
-              </w:rPr>
-              <w:t xml:space="preserve"> </w:t>
-            </w:r>
-            <w:proofErr w:type="spellStart"/>
-            <w:r>
-              <w:rPr>
-                <w:rFonts w:ascii="Bookman Old Style" w:eastAsia="Bookman Old Style" w:hAnsi="Bookman Old Style" w:cs="Bookman Old Style"/>
-                <w:color w:val="000000" w:themeColor="text1"/>
-                <w:sz w:val="20"/>
-                <w:szCs w:val="20"/>
-              </w:rPr>
-              <w:t>nilai</w:t>
-            </w:r>
-            <w:proofErr w:type="spellEnd"/>
-            <w:r>
-              <w:rPr>
-                <w:rFonts w:ascii="Bookman Old Style" w:eastAsia="Bookman Old Style" w:hAnsi="Bookman Old Style" w:cs="Bookman Old Style"/>
-                <w:color w:val="000000" w:themeColor="text1"/>
-                <w:sz w:val="20"/>
-                <w:szCs w:val="20"/>
-              </w:rPr>
-              <w:t xml:space="preserve"> 50</w:t>
+            <w:r>
+              <w:rPr>
+                <w:rFonts w:ascii="Bookman Old Style" w:eastAsia="Bookman Old Style" w:hAnsi="Bookman Old Style" w:cs="Bookman Old Style"/>
+                <w:color w:val="000000" w:themeColor="text1"/>
+                <w:sz w:val="20"/>
+                <w:szCs w:val="20"/>
+              </w:rPr>
+              <w:t xml:space="preserve">Untuk Setiap Keterlambatan/Pulang sebelum waktunya dengan kriteria PSW4/TL4 </w:t>
+            </w:r>
+            <w:r>
+              <w:rPr>
+                <w:rFonts w:ascii="Bookman Old Style" w:eastAsia="Bookman Old Style" w:hAnsi="Bookman Old Style" w:cs="Bookman Old Style"/>
+                <w:color w:val="000000" w:themeColor="text1"/>
+                <w:sz w:val="20"/>
+                <w:szCs w:val="20"/>
+              </w:rPr>
+              <w:t>pengurangan nilai 50</w:t>
             </w:r>
             <w:r>
               <w:rPr>
@@ -2400,185 +1717,14 @@
                 <w:szCs w:val="20"/>
               </w:rPr>
             </w:pPr>
-            <w:proofErr w:type="spellStart"/>
-            <w:r>
-              <w:rPr>
-                <w:rFonts w:ascii="Bookman Old Style" w:eastAsia="Bookman Old Style" w:hAnsi="Bookman Old Style" w:cs="Bookman Old Style"/>
-                <w:color w:val="000000" w:themeColor="text1"/>
-                <w:sz w:val="20"/>
-                <w:szCs w:val="20"/>
-              </w:rPr>
-              <w:t>Untuk</w:t>
-            </w:r>
-            <w:proofErr w:type="spellEnd"/>
-            <w:r>
-              <w:rPr>
-                <w:rFonts w:ascii="Bookman Old Style" w:eastAsia="Bookman Old Style" w:hAnsi="Bookman Old Style" w:cs="Bookman Old Style"/>
-                <w:color w:val="000000" w:themeColor="text1"/>
-                <w:sz w:val="20"/>
-                <w:szCs w:val="20"/>
-              </w:rPr>
-              <w:t xml:space="preserve"> </w:t>
-            </w:r>
-            <w:proofErr w:type="spellStart"/>
-            <w:r>
-              <w:rPr>
-                <w:rFonts w:ascii="Bookman Old Style" w:eastAsia="Bookman Old Style" w:hAnsi="Bookman Old Style" w:cs="Bookman Old Style"/>
-                <w:color w:val="000000" w:themeColor="text1"/>
-                <w:sz w:val="20"/>
-                <w:szCs w:val="20"/>
-              </w:rPr>
-              <w:t>Setiap</w:t>
-            </w:r>
-            <w:proofErr w:type="spellEnd"/>
-            <w:r>
-              <w:rPr>
-                <w:rFonts w:ascii="Bookman Old Style" w:eastAsia="Bookman Old Style" w:hAnsi="Bookman Old Style" w:cs="Bookman Old Style"/>
-                <w:color w:val="000000" w:themeColor="text1"/>
-                <w:sz w:val="20"/>
-                <w:szCs w:val="20"/>
-              </w:rPr>
-              <w:t xml:space="preserve"> </w:t>
-            </w:r>
-            <w:proofErr w:type="spellStart"/>
-            <w:r>
-              <w:rPr>
-                <w:rFonts w:ascii="Bookman Old Style" w:eastAsia="Bookman Old Style" w:hAnsi="Bookman Old Style" w:cs="Bookman Old Style"/>
-                <w:color w:val="000000" w:themeColor="text1"/>
-                <w:sz w:val="20"/>
-                <w:szCs w:val="20"/>
-              </w:rPr>
-              <w:t>Keterlambatan</w:t>
-            </w:r>
-            <w:proofErr w:type="spellEnd"/>
-            <w:r>
-              <w:rPr>
-                <w:rFonts w:ascii="Bookman Old Style" w:eastAsia="Bookman Old Style" w:hAnsi="Bookman Old Style" w:cs="Bookman Old Style"/>
-                <w:color w:val="000000" w:themeColor="text1"/>
-                <w:sz w:val="20"/>
-                <w:szCs w:val="20"/>
-              </w:rPr>
-              <w:t xml:space="preserve">/Pulang </w:t>
-            </w:r>
-            <w:proofErr w:type="spellStart"/>
-            <w:r>
-              <w:rPr>
-                <w:rFonts w:ascii="Bookman Old Style" w:eastAsia="Bookman Old Style" w:hAnsi="Bookman Old Style" w:cs="Bookman Old Style"/>
-                <w:color w:val="000000" w:themeColor="text1"/>
-                <w:sz w:val="20"/>
-                <w:szCs w:val="20"/>
-              </w:rPr>
-              <w:t>sebelum</w:t>
-            </w:r>
-            <w:proofErr w:type="spellEnd"/>
-            <w:r>
-              <w:rPr>
-                <w:rFonts w:ascii="Bookman Old Style" w:eastAsia="Bookman Old Style" w:hAnsi="Bookman Old Style" w:cs="Bookman Old Style"/>
-                <w:color w:val="000000" w:themeColor="text1"/>
-                <w:sz w:val="20"/>
-                <w:szCs w:val="20"/>
-              </w:rPr>
-              <w:t xml:space="preserve"> </w:t>
-            </w:r>
-            <w:proofErr w:type="spellStart"/>
-            <w:r>
-              <w:rPr>
-                <w:rFonts w:ascii="Bookman Old Style" w:eastAsia="Bookman Old Style" w:hAnsi="Bookman Old Style" w:cs="Bookman Old Style"/>
-                <w:color w:val="000000" w:themeColor="text1"/>
-                <w:sz w:val="20"/>
-                <w:szCs w:val="20"/>
-              </w:rPr>
-              <w:t>waktunya</w:t>
-            </w:r>
-            <w:proofErr w:type="spellEnd"/>
-            <w:r>
-              <w:rPr>
-                <w:rFonts w:ascii="Bookman Old Style" w:eastAsia="Bookman Old Style" w:hAnsi="Bookman Old Style" w:cs="Bookman Old Style"/>
-                <w:color w:val="000000" w:themeColor="text1"/>
-                <w:sz w:val="20"/>
-                <w:szCs w:val="20"/>
-              </w:rPr>
-              <w:t xml:space="preserve"> </w:t>
-            </w:r>
-            <w:proofErr w:type="spellStart"/>
-            <w:r>
-              <w:rPr>
-                <w:rFonts w:ascii="Bookman Old Style" w:eastAsia="Bookman Old Style" w:hAnsi="Bookman Old Style" w:cs="Bookman Old Style"/>
-                <w:color w:val="000000" w:themeColor="text1"/>
-                <w:sz w:val="20"/>
-                <w:szCs w:val="20"/>
-              </w:rPr>
-              <w:t>dengan</w:t>
-            </w:r>
-            <w:proofErr w:type="spellEnd"/>
-            <w:r>
-              <w:rPr>
-                <w:rFonts w:ascii="Bookman Old Style" w:eastAsia="Bookman Old Style" w:hAnsi="Bookman Old Style" w:cs="Bookman Old Style"/>
-                <w:color w:val="000000" w:themeColor="text1"/>
-                <w:sz w:val="20"/>
-                <w:szCs w:val="20"/>
-              </w:rPr>
-              <w:t xml:space="preserve"> </w:t>
-            </w:r>
-            <w:proofErr w:type="spellStart"/>
-            <w:r>
-              <w:rPr>
-                <w:rFonts w:ascii="Bookman Old Style" w:eastAsia="Bookman Old Style" w:hAnsi="Bookman Old Style" w:cs="Bookman Old Style"/>
-                <w:color w:val="000000" w:themeColor="text1"/>
-                <w:sz w:val="20"/>
-                <w:szCs w:val="20"/>
-              </w:rPr>
-              <w:t>kriteria</w:t>
-            </w:r>
-            <w:proofErr w:type="spellEnd"/>
-            <w:r>
-              <w:rPr>
-                <w:rFonts w:ascii="Bookman Old Style" w:eastAsia="Bookman Old Style" w:hAnsi="Bookman Old Style" w:cs="Bookman Old Style"/>
-                <w:color w:val="000000" w:themeColor="text1"/>
-                <w:sz w:val="20"/>
-                <w:szCs w:val="20"/>
-              </w:rPr>
-              <w:t xml:space="preserve"> PSW3/TL3 </w:t>
-            </w:r>
-            <w:proofErr w:type="spellStart"/>
-            <w:r>
-              <w:rPr>
-                <w:rFonts w:ascii="Bookman Old Style" w:eastAsia="Bookman Old Style" w:hAnsi="Bookman Old Style" w:cs="Bookman Old Style"/>
-                <w:color w:val="000000" w:themeColor="text1"/>
-                <w:sz w:val="20"/>
-                <w:szCs w:val="20"/>
-              </w:rPr>
-              <w:t>pengurangan</w:t>
-            </w:r>
-            <w:proofErr w:type="spellEnd"/>
-            <w:r>
-              <w:rPr>
-                <w:rFonts w:ascii="Bookman Old Style" w:eastAsia="Bookman Old Style" w:hAnsi="Bookman Old Style" w:cs="Bookman Old Style"/>
-                <w:color w:val="000000" w:themeColor="text1"/>
-                <w:sz w:val="20"/>
-                <w:szCs w:val="20"/>
-              </w:rPr>
-              <w:t xml:space="preserve"> </w:t>
-            </w:r>
-            <w:proofErr w:type="spellStart"/>
-            <w:r>
-              <w:rPr>
-                <w:rFonts w:ascii="Bookman Old Style" w:eastAsia="Bookman Old Style" w:hAnsi="Bookman Old Style" w:cs="Bookman Old Style"/>
-                <w:color w:val="000000" w:themeColor="text1"/>
-                <w:sz w:val="20"/>
-                <w:szCs w:val="20"/>
-              </w:rPr>
-              <w:t>nilai</w:t>
-            </w:r>
-            <w:proofErr w:type="spellEnd"/>
-            <w:r>
-              <w:rPr>
-                <w:rFonts w:ascii="Bookman Old Style" w:eastAsia="Bookman Old Style" w:hAnsi="Bookman Old Style" w:cs="Bookman Old Style"/>
-                <w:color w:val="000000" w:themeColor="text1"/>
-                <w:sz w:val="20"/>
-                <w:szCs w:val="20"/>
-              </w:rPr>
-              <w:t xml:space="preserve"> 30</w:t>
+            <w:r>
+              <w:rPr>
+                <w:rFonts w:ascii="Bookman Old Style" w:eastAsia="Bookman Old Style" w:hAnsi="Bookman Old Style" w:cs="Bookman Old Style"/>
+                <w:color w:val="000000" w:themeColor="text1"/>
+                <w:sz w:val="20"/>
+                <w:szCs w:val="20"/>
+              </w:rPr>
+              <w:t>Untuk Setiap Keterlambatan/Pulang sebelum waktunya dengan kriteria PSW3/TL3 pengurangan nilai 30</w:t>
             </w:r>
             <w:r>
               <w:rPr>
@@ -2610,185 +1756,14 @@
                 <w:szCs w:val="20"/>
               </w:rPr>
             </w:pPr>
-            <w:proofErr w:type="spellStart"/>
-            <w:r>
-              <w:rPr>
-                <w:rFonts w:ascii="Bookman Old Style" w:eastAsia="Bookman Old Style" w:hAnsi="Bookman Old Style" w:cs="Bookman Old Style"/>
-                <w:color w:val="000000" w:themeColor="text1"/>
-                <w:sz w:val="20"/>
-                <w:szCs w:val="20"/>
-              </w:rPr>
-              <w:t>Untuk</w:t>
-            </w:r>
-            <w:proofErr w:type="spellEnd"/>
-            <w:r>
-              <w:rPr>
-                <w:rFonts w:ascii="Bookman Old Style" w:eastAsia="Bookman Old Style" w:hAnsi="Bookman Old Style" w:cs="Bookman Old Style"/>
-                <w:color w:val="000000" w:themeColor="text1"/>
-                <w:sz w:val="20"/>
-                <w:szCs w:val="20"/>
-              </w:rPr>
-              <w:t xml:space="preserve"> </w:t>
-            </w:r>
-            <w:proofErr w:type="spellStart"/>
-            <w:r>
-              <w:rPr>
-                <w:rFonts w:ascii="Bookman Old Style" w:eastAsia="Bookman Old Style" w:hAnsi="Bookman Old Style" w:cs="Bookman Old Style"/>
-                <w:color w:val="000000" w:themeColor="text1"/>
-                <w:sz w:val="20"/>
-                <w:szCs w:val="20"/>
-              </w:rPr>
-              <w:t>Setiap</w:t>
-            </w:r>
-            <w:proofErr w:type="spellEnd"/>
-            <w:r>
-              <w:rPr>
-                <w:rFonts w:ascii="Bookman Old Style" w:eastAsia="Bookman Old Style" w:hAnsi="Bookman Old Style" w:cs="Bookman Old Style"/>
-                <w:color w:val="000000" w:themeColor="text1"/>
-                <w:sz w:val="20"/>
-                <w:szCs w:val="20"/>
-              </w:rPr>
-              <w:t xml:space="preserve"> </w:t>
-            </w:r>
-            <w:proofErr w:type="spellStart"/>
-            <w:r>
-              <w:rPr>
-                <w:rFonts w:ascii="Bookman Old Style" w:eastAsia="Bookman Old Style" w:hAnsi="Bookman Old Style" w:cs="Bookman Old Style"/>
-                <w:color w:val="000000" w:themeColor="text1"/>
-                <w:sz w:val="20"/>
-                <w:szCs w:val="20"/>
-              </w:rPr>
-              <w:t>Keterlambatan</w:t>
-            </w:r>
-            <w:proofErr w:type="spellEnd"/>
-            <w:r>
-              <w:rPr>
-                <w:rFonts w:ascii="Bookman Old Style" w:eastAsia="Bookman Old Style" w:hAnsi="Bookman Old Style" w:cs="Bookman Old Style"/>
-                <w:color w:val="000000" w:themeColor="text1"/>
-                <w:sz w:val="20"/>
-                <w:szCs w:val="20"/>
-              </w:rPr>
-              <w:t xml:space="preserve">/Pulang </w:t>
-            </w:r>
-            <w:proofErr w:type="spellStart"/>
-            <w:r>
-              <w:rPr>
-                <w:rFonts w:ascii="Bookman Old Style" w:eastAsia="Bookman Old Style" w:hAnsi="Bookman Old Style" w:cs="Bookman Old Style"/>
-                <w:color w:val="000000" w:themeColor="text1"/>
-                <w:sz w:val="20"/>
-                <w:szCs w:val="20"/>
-              </w:rPr>
-              <w:t>sebelum</w:t>
-            </w:r>
-            <w:proofErr w:type="spellEnd"/>
-            <w:r>
-              <w:rPr>
-                <w:rFonts w:ascii="Bookman Old Style" w:eastAsia="Bookman Old Style" w:hAnsi="Bookman Old Style" w:cs="Bookman Old Style"/>
-                <w:color w:val="000000" w:themeColor="text1"/>
-                <w:sz w:val="20"/>
-                <w:szCs w:val="20"/>
-              </w:rPr>
-              <w:t xml:space="preserve"> </w:t>
-            </w:r>
-            <w:proofErr w:type="spellStart"/>
-            <w:r>
-              <w:rPr>
-                <w:rFonts w:ascii="Bookman Old Style" w:eastAsia="Bookman Old Style" w:hAnsi="Bookman Old Style" w:cs="Bookman Old Style"/>
-                <w:color w:val="000000" w:themeColor="text1"/>
-                <w:sz w:val="20"/>
-                <w:szCs w:val="20"/>
-              </w:rPr>
-              <w:t>waktunya</w:t>
-            </w:r>
-            <w:proofErr w:type="spellEnd"/>
-            <w:r>
-              <w:rPr>
-                <w:rFonts w:ascii="Bookman Old Style" w:eastAsia="Bookman Old Style" w:hAnsi="Bookman Old Style" w:cs="Bookman Old Style"/>
-                <w:color w:val="000000" w:themeColor="text1"/>
-                <w:sz w:val="20"/>
-                <w:szCs w:val="20"/>
-              </w:rPr>
-              <w:t xml:space="preserve"> </w:t>
-            </w:r>
-            <w:proofErr w:type="spellStart"/>
-            <w:r>
-              <w:rPr>
-                <w:rFonts w:ascii="Bookman Old Style" w:eastAsia="Bookman Old Style" w:hAnsi="Bookman Old Style" w:cs="Bookman Old Style"/>
-                <w:color w:val="000000" w:themeColor="text1"/>
-                <w:sz w:val="20"/>
-                <w:szCs w:val="20"/>
-              </w:rPr>
-              <w:t>dengan</w:t>
-            </w:r>
-            <w:proofErr w:type="spellEnd"/>
-            <w:r>
-              <w:rPr>
-                <w:rFonts w:ascii="Bookman Old Style" w:eastAsia="Bookman Old Style" w:hAnsi="Bookman Old Style" w:cs="Bookman Old Style"/>
-                <w:color w:val="000000" w:themeColor="text1"/>
-                <w:sz w:val="20"/>
-                <w:szCs w:val="20"/>
-              </w:rPr>
-              <w:t xml:space="preserve"> </w:t>
-            </w:r>
-            <w:proofErr w:type="spellStart"/>
-            <w:r>
-              <w:rPr>
-                <w:rFonts w:ascii="Bookman Old Style" w:eastAsia="Bookman Old Style" w:hAnsi="Bookman Old Style" w:cs="Bookman Old Style"/>
-                <w:color w:val="000000" w:themeColor="text1"/>
-                <w:sz w:val="20"/>
-                <w:szCs w:val="20"/>
-              </w:rPr>
-              <w:t>kriteria</w:t>
-            </w:r>
-            <w:proofErr w:type="spellEnd"/>
-            <w:r>
-              <w:rPr>
-                <w:rFonts w:ascii="Bookman Old Style" w:eastAsia="Bookman Old Style" w:hAnsi="Bookman Old Style" w:cs="Bookman Old Style"/>
-                <w:color w:val="000000" w:themeColor="text1"/>
-                <w:sz w:val="20"/>
-                <w:szCs w:val="20"/>
-              </w:rPr>
-              <w:t xml:space="preserve"> PSW2/TL2 </w:t>
-            </w:r>
-            <w:proofErr w:type="spellStart"/>
-            <w:r>
-              <w:rPr>
-                <w:rFonts w:ascii="Bookman Old Style" w:eastAsia="Bookman Old Style" w:hAnsi="Bookman Old Style" w:cs="Bookman Old Style"/>
-                <w:color w:val="000000" w:themeColor="text1"/>
-                <w:sz w:val="20"/>
-                <w:szCs w:val="20"/>
-              </w:rPr>
-              <w:t>pengurangan</w:t>
-            </w:r>
-            <w:proofErr w:type="spellEnd"/>
-            <w:r>
-              <w:rPr>
-                <w:rFonts w:ascii="Bookman Old Style" w:eastAsia="Bookman Old Style" w:hAnsi="Bookman Old Style" w:cs="Bookman Old Style"/>
-                <w:color w:val="000000" w:themeColor="text1"/>
-                <w:sz w:val="20"/>
-                <w:szCs w:val="20"/>
-              </w:rPr>
-              <w:t xml:space="preserve"> </w:t>
-            </w:r>
-            <w:proofErr w:type="spellStart"/>
-            <w:r>
-              <w:rPr>
-                <w:rFonts w:ascii="Bookman Old Style" w:eastAsia="Bookman Old Style" w:hAnsi="Bookman Old Style" w:cs="Bookman Old Style"/>
-                <w:color w:val="000000" w:themeColor="text1"/>
-                <w:sz w:val="20"/>
-                <w:szCs w:val="20"/>
-              </w:rPr>
-              <w:t>nilai</w:t>
-            </w:r>
-            <w:proofErr w:type="spellEnd"/>
-            <w:r>
-              <w:rPr>
-                <w:rFonts w:ascii="Bookman Old Style" w:eastAsia="Bookman Old Style" w:hAnsi="Bookman Old Style" w:cs="Bookman Old Style"/>
-                <w:color w:val="000000" w:themeColor="text1"/>
-                <w:sz w:val="20"/>
-                <w:szCs w:val="20"/>
-              </w:rPr>
-              <w:t xml:space="preserve"> 20</w:t>
+            <w:r>
+              <w:rPr>
+                <w:rFonts w:ascii="Bookman Old Style" w:eastAsia="Bookman Old Style" w:hAnsi="Bookman Old Style" w:cs="Bookman Old Style"/>
+                <w:color w:val="000000" w:themeColor="text1"/>
+                <w:sz w:val="20"/>
+                <w:szCs w:val="20"/>
+              </w:rPr>
+              <w:t>Untuk Setiap Keterlambatan/Pulang sebelum waktunya dengan kriteria PSW2/TL2 pengurangan nilai 20</w:t>
             </w:r>
             <w:r>
               <w:rPr>
@@ -2820,185 +1795,14 @@
                 <w:szCs w:val="20"/>
               </w:rPr>
             </w:pPr>
-            <w:proofErr w:type="spellStart"/>
-            <w:r>
-              <w:rPr>
-                <w:rFonts w:ascii="Bookman Old Style" w:eastAsia="Bookman Old Style" w:hAnsi="Bookman Old Style" w:cs="Bookman Old Style"/>
-                <w:color w:val="000000" w:themeColor="text1"/>
-                <w:sz w:val="20"/>
-                <w:szCs w:val="20"/>
-              </w:rPr>
-              <w:t>Untuk</w:t>
-            </w:r>
-            <w:proofErr w:type="spellEnd"/>
-            <w:r>
-              <w:rPr>
-                <w:rFonts w:ascii="Bookman Old Style" w:eastAsia="Bookman Old Style" w:hAnsi="Bookman Old Style" w:cs="Bookman Old Style"/>
-                <w:color w:val="000000" w:themeColor="text1"/>
-                <w:sz w:val="20"/>
-                <w:szCs w:val="20"/>
-              </w:rPr>
-              <w:t xml:space="preserve"> </w:t>
-            </w:r>
-            <w:proofErr w:type="spellStart"/>
-            <w:r>
-              <w:rPr>
-                <w:rFonts w:ascii="Bookman Old Style" w:eastAsia="Bookman Old Style" w:hAnsi="Bookman Old Style" w:cs="Bookman Old Style"/>
-                <w:color w:val="000000" w:themeColor="text1"/>
-                <w:sz w:val="20"/>
-                <w:szCs w:val="20"/>
-              </w:rPr>
-              <w:t>Setiap</w:t>
-            </w:r>
-            <w:proofErr w:type="spellEnd"/>
-            <w:r>
-              <w:rPr>
-                <w:rFonts w:ascii="Bookman Old Style" w:eastAsia="Bookman Old Style" w:hAnsi="Bookman Old Style" w:cs="Bookman Old Style"/>
-                <w:color w:val="000000" w:themeColor="text1"/>
-                <w:sz w:val="20"/>
-                <w:szCs w:val="20"/>
-              </w:rPr>
-              <w:t xml:space="preserve"> </w:t>
-            </w:r>
-            <w:proofErr w:type="spellStart"/>
-            <w:r>
-              <w:rPr>
-                <w:rFonts w:ascii="Bookman Old Style" w:eastAsia="Bookman Old Style" w:hAnsi="Bookman Old Style" w:cs="Bookman Old Style"/>
-                <w:color w:val="000000" w:themeColor="text1"/>
-                <w:sz w:val="20"/>
-                <w:szCs w:val="20"/>
-              </w:rPr>
-              <w:t>Keterlambatan</w:t>
-            </w:r>
-            <w:proofErr w:type="spellEnd"/>
-            <w:r>
-              <w:rPr>
-                <w:rFonts w:ascii="Bookman Old Style" w:eastAsia="Bookman Old Style" w:hAnsi="Bookman Old Style" w:cs="Bookman Old Style"/>
-                <w:color w:val="000000" w:themeColor="text1"/>
-                <w:sz w:val="20"/>
-                <w:szCs w:val="20"/>
-              </w:rPr>
-              <w:t xml:space="preserve">/Pulang </w:t>
-            </w:r>
-            <w:proofErr w:type="spellStart"/>
-            <w:r>
-              <w:rPr>
-                <w:rFonts w:ascii="Bookman Old Style" w:eastAsia="Bookman Old Style" w:hAnsi="Bookman Old Style" w:cs="Bookman Old Style"/>
-                <w:color w:val="000000" w:themeColor="text1"/>
-                <w:sz w:val="20"/>
-                <w:szCs w:val="20"/>
-              </w:rPr>
-              <w:t>sebelum</w:t>
-            </w:r>
-            <w:proofErr w:type="spellEnd"/>
-            <w:r>
-              <w:rPr>
-                <w:rFonts w:ascii="Bookman Old Style" w:eastAsia="Bookman Old Style" w:hAnsi="Bookman Old Style" w:cs="Bookman Old Style"/>
-                <w:color w:val="000000" w:themeColor="text1"/>
-                <w:sz w:val="20"/>
-                <w:szCs w:val="20"/>
-              </w:rPr>
-              <w:t xml:space="preserve"> </w:t>
-            </w:r>
-            <w:proofErr w:type="spellStart"/>
-            <w:r>
-              <w:rPr>
-                <w:rFonts w:ascii="Bookman Old Style" w:eastAsia="Bookman Old Style" w:hAnsi="Bookman Old Style" w:cs="Bookman Old Style"/>
-                <w:color w:val="000000" w:themeColor="text1"/>
-                <w:sz w:val="20"/>
-                <w:szCs w:val="20"/>
-              </w:rPr>
-              <w:t>waktunya</w:t>
-            </w:r>
-            <w:proofErr w:type="spellEnd"/>
-            <w:r>
-              <w:rPr>
-                <w:rFonts w:ascii="Bookman Old Style" w:eastAsia="Bookman Old Style" w:hAnsi="Bookman Old Style" w:cs="Bookman Old Style"/>
-                <w:color w:val="000000" w:themeColor="text1"/>
-                <w:sz w:val="20"/>
-                <w:szCs w:val="20"/>
-              </w:rPr>
-              <w:t xml:space="preserve"> </w:t>
-            </w:r>
-            <w:proofErr w:type="spellStart"/>
-            <w:r>
-              <w:rPr>
-                <w:rFonts w:ascii="Bookman Old Style" w:eastAsia="Bookman Old Style" w:hAnsi="Bookman Old Style" w:cs="Bookman Old Style"/>
-                <w:color w:val="000000" w:themeColor="text1"/>
-                <w:sz w:val="20"/>
-                <w:szCs w:val="20"/>
-              </w:rPr>
-              <w:t>dengan</w:t>
-            </w:r>
-            <w:proofErr w:type="spellEnd"/>
-            <w:r>
-              <w:rPr>
-                <w:rFonts w:ascii="Bookman Old Style" w:eastAsia="Bookman Old Style" w:hAnsi="Bookman Old Style" w:cs="Bookman Old Style"/>
-                <w:color w:val="000000" w:themeColor="text1"/>
-                <w:sz w:val="20"/>
-                <w:szCs w:val="20"/>
-              </w:rPr>
-              <w:t xml:space="preserve"> </w:t>
-            </w:r>
-            <w:proofErr w:type="spellStart"/>
-            <w:r>
-              <w:rPr>
-                <w:rFonts w:ascii="Bookman Old Style" w:eastAsia="Bookman Old Style" w:hAnsi="Bookman Old Style" w:cs="Bookman Old Style"/>
-                <w:color w:val="000000" w:themeColor="text1"/>
-                <w:sz w:val="20"/>
-                <w:szCs w:val="20"/>
-              </w:rPr>
-              <w:t>kriteria</w:t>
-            </w:r>
-            <w:proofErr w:type="spellEnd"/>
-            <w:r>
-              <w:rPr>
-                <w:rFonts w:ascii="Bookman Old Style" w:eastAsia="Bookman Old Style" w:hAnsi="Bookman Old Style" w:cs="Bookman Old Style"/>
-                <w:color w:val="000000" w:themeColor="text1"/>
-                <w:sz w:val="20"/>
-                <w:szCs w:val="20"/>
-              </w:rPr>
-              <w:t xml:space="preserve"> PSW1/TL1 </w:t>
-            </w:r>
-            <w:proofErr w:type="spellStart"/>
-            <w:r>
-              <w:rPr>
-                <w:rFonts w:ascii="Bookman Old Style" w:eastAsia="Bookman Old Style" w:hAnsi="Bookman Old Style" w:cs="Bookman Old Style"/>
-                <w:color w:val="000000" w:themeColor="text1"/>
-                <w:sz w:val="20"/>
-                <w:szCs w:val="20"/>
-              </w:rPr>
-              <w:t>pengurangan</w:t>
-            </w:r>
-            <w:proofErr w:type="spellEnd"/>
-            <w:r>
-              <w:rPr>
-                <w:rFonts w:ascii="Bookman Old Style" w:eastAsia="Bookman Old Style" w:hAnsi="Bookman Old Style" w:cs="Bookman Old Style"/>
-                <w:color w:val="000000" w:themeColor="text1"/>
-                <w:sz w:val="20"/>
-                <w:szCs w:val="20"/>
-              </w:rPr>
-              <w:t xml:space="preserve"> </w:t>
-            </w:r>
-            <w:proofErr w:type="spellStart"/>
-            <w:r>
-              <w:rPr>
-                <w:rFonts w:ascii="Bookman Old Style" w:eastAsia="Bookman Old Style" w:hAnsi="Bookman Old Style" w:cs="Bookman Old Style"/>
-                <w:color w:val="000000" w:themeColor="text1"/>
-                <w:sz w:val="20"/>
-                <w:szCs w:val="20"/>
-              </w:rPr>
-              <w:t>nilai</w:t>
-            </w:r>
-            <w:proofErr w:type="spellEnd"/>
-            <w:r>
-              <w:rPr>
-                <w:rFonts w:ascii="Bookman Old Style" w:eastAsia="Bookman Old Style" w:hAnsi="Bookman Old Style" w:cs="Bookman Old Style"/>
-                <w:color w:val="000000" w:themeColor="text1"/>
-                <w:sz w:val="20"/>
-                <w:szCs w:val="20"/>
-              </w:rPr>
-              <w:t xml:space="preserve"> 10</w:t>
+            <w:r>
+              <w:rPr>
+                <w:rFonts w:ascii="Bookman Old Style" w:eastAsia="Bookman Old Style" w:hAnsi="Bookman Old Style" w:cs="Bookman Old Style"/>
+                <w:color w:val="000000" w:themeColor="text1"/>
+                <w:sz w:val="20"/>
+                <w:szCs w:val="20"/>
+              </w:rPr>
+              <w:t>Untuk Setiap Keterlambatan/Pulang sebelum waktunya dengan kriteria PSW1/TL1 pengurangan nilai 10</w:t>
             </w:r>
             <w:r>
               <w:rPr>
@@ -3035,39 +1839,8 @@
                 <w:sz w:val="20"/>
                 <w:szCs w:val="20"/>
               </w:rPr>
-              <w:t xml:space="preserve">Skor = 20% x </w:t>
-            </w:r>
-            <w:proofErr w:type="spellStart"/>
-            <w:r>
-              <w:rPr>
-                <w:rFonts w:ascii="Bookman Old Style" w:eastAsia="Bookman Old Style" w:hAnsi="Bookman Old Style" w:cs="Bookman Old Style"/>
-                <w:color w:val="000000" w:themeColor="text1"/>
-                <w:sz w:val="20"/>
-                <w:szCs w:val="20"/>
-              </w:rPr>
-              <w:t>nilai</w:t>
-            </w:r>
-            <w:proofErr w:type="spellEnd"/>
-            <w:r>
-              <w:rPr>
-                <w:rFonts w:ascii="Bookman Old Style" w:eastAsia="Bookman Old Style" w:hAnsi="Bookman Old Style" w:cs="Bookman Old Style"/>
-                <w:color w:val="000000" w:themeColor="text1"/>
-                <w:sz w:val="20"/>
-                <w:szCs w:val="20"/>
-              </w:rPr>
-              <w:t xml:space="preserve"> </w:t>
-            </w:r>
-            <w:proofErr w:type="spellStart"/>
-            <w:r>
-              <w:rPr>
-                <w:rFonts w:ascii="Bookman Old Style" w:eastAsia="Bookman Old Style" w:hAnsi="Bookman Old Style" w:cs="Bookman Old Style"/>
-                <w:color w:val="000000" w:themeColor="text1"/>
-                <w:sz w:val="20"/>
-                <w:szCs w:val="20"/>
-              </w:rPr>
-              <w:t>kedisiplinan</w:t>
-            </w:r>
-            <w:proofErr w:type="spellEnd"/>
+              <w:t>Skor = 20% x nilai kedisiplinan</w:t>
+            </w:r>
           </w:p>
         </w:tc>
       </w:tr>
@@ -3127,19 +1900,8 @@
                 <w:sz w:val="20"/>
                 <w:szCs w:val="20"/>
               </w:rPr>
-              <w:t xml:space="preserve">Beban </w:t>
-            </w:r>
-            <w:proofErr w:type="spellStart"/>
-            <w:r>
-              <w:rPr>
-                <w:rFonts w:ascii="Bookman Old Style" w:eastAsia="Bookman Old Style" w:hAnsi="Bookman Old Style" w:cs="Bookman Old Style"/>
-                <w:color w:val="000000" w:themeColor="text1"/>
-                <w:sz w:val="20"/>
-                <w:szCs w:val="20"/>
-              </w:rPr>
-              <w:t>Kerja</w:t>
-            </w:r>
-            <w:proofErr w:type="spellEnd"/>
+              <w:t>Beban Kerja</w:t>
+            </w:r>
           </w:p>
         </w:tc>
         <w:tc>
@@ -3193,117 +1955,15 @@
                 <w:szCs w:val="20"/>
               </w:rPr>
             </w:pPr>
-            <w:proofErr w:type="spellStart"/>
-            <w:r>
-              <w:rPr>
-                <w:rFonts w:ascii="Bookman Old Style" w:eastAsia="Bookman Old Style" w:hAnsi="Bookman Old Style" w:cs="Bookman Old Style"/>
-                <w:color w:val="000000" w:themeColor="text1"/>
-                <w:sz w:val="20"/>
-                <w:szCs w:val="20"/>
-              </w:rPr>
-              <w:t>Diperoleh</w:t>
-            </w:r>
-            <w:proofErr w:type="spellEnd"/>
-            <w:r>
-              <w:rPr>
-                <w:rFonts w:ascii="Bookman Old Style" w:eastAsia="Bookman Old Style" w:hAnsi="Bookman Old Style" w:cs="Bookman Old Style"/>
-                <w:color w:val="000000" w:themeColor="text1"/>
-                <w:sz w:val="20"/>
-                <w:szCs w:val="20"/>
-              </w:rPr>
-              <w:t xml:space="preserve"> </w:t>
-            </w:r>
-            <w:proofErr w:type="spellStart"/>
-            <w:r>
-              <w:rPr>
-                <w:rFonts w:ascii="Bookman Old Style" w:eastAsia="Bookman Old Style" w:hAnsi="Bookman Old Style" w:cs="Bookman Old Style"/>
-                <w:color w:val="000000" w:themeColor="text1"/>
-                <w:sz w:val="20"/>
-                <w:szCs w:val="20"/>
-              </w:rPr>
-              <w:t>dari</w:t>
-            </w:r>
-            <w:proofErr w:type="spellEnd"/>
-            <w:r>
-              <w:rPr>
-                <w:rFonts w:ascii="Bookman Old Style" w:eastAsia="Bookman Old Style" w:hAnsi="Bookman Old Style" w:cs="Bookman Old Style"/>
-                <w:color w:val="000000" w:themeColor="text1"/>
-                <w:sz w:val="20"/>
-                <w:szCs w:val="20"/>
-              </w:rPr>
-              <w:t xml:space="preserve"> </w:t>
-            </w:r>
-            <w:proofErr w:type="spellStart"/>
-            <w:r>
-              <w:rPr>
-                <w:rFonts w:ascii="Bookman Old Style" w:eastAsia="Bookman Old Style" w:hAnsi="Bookman Old Style" w:cs="Bookman Old Style"/>
-                <w:color w:val="000000" w:themeColor="text1"/>
-                <w:sz w:val="20"/>
-                <w:szCs w:val="20"/>
-              </w:rPr>
-              <w:t>jumlah</w:t>
-            </w:r>
-            <w:proofErr w:type="spellEnd"/>
-            <w:r>
-              <w:rPr>
-                <w:rFonts w:ascii="Bookman Old Style" w:eastAsia="Bookman Old Style" w:hAnsi="Bookman Old Style" w:cs="Bookman Old Style"/>
-                <w:color w:val="000000" w:themeColor="text1"/>
-                <w:sz w:val="20"/>
-                <w:szCs w:val="20"/>
-              </w:rPr>
-              <w:t xml:space="preserve"> </w:t>
-            </w:r>
-            <w:proofErr w:type="spellStart"/>
-            <w:r>
-              <w:rPr>
-                <w:rFonts w:ascii="Bookman Old Style" w:eastAsia="Bookman Old Style" w:hAnsi="Bookman Old Style" w:cs="Bookman Old Style"/>
-                <w:color w:val="000000" w:themeColor="text1"/>
-                <w:sz w:val="20"/>
-                <w:szCs w:val="20"/>
-              </w:rPr>
-              <w:t>butir</w:t>
-            </w:r>
-            <w:proofErr w:type="spellEnd"/>
-            <w:r>
-              <w:rPr>
-                <w:rFonts w:ascii="Bookman Old Style" w:eastAsia="Bookman Old Style" w:hAnsi="Bookman Old Style" w:cs="Bookman Old Style"/>
-                <w:color w:val="000000" w:themeColor="text1"/>
-                <w:sz w:val="20"/>
-                <w:szCs w:val="20"/>
-              </w:rPr>
-              <w:t xml:space="preserve"> </w:t>
-            </w:r>
-            <w:proofErr w:type="spellStart"/>
-            <w:r>
-              <w:rPr>
-                <w:rFonts w:ascii="Bookman Old Style" w:eastAsia="Bookman Old Style" w:hAnsi="Bookman Old Style" w:cs="Bookman Old Style"/>
-                <w:color w:val="000000" w:themeColor="text1"/>
-                <w:sz w:val="20"/>
-                <w:szCs w:val="20"/>
-              </w:rPr>
-              <w:t>kegiatan</w:t>
-            </w:r>
-            <w:proofErr w:type="spellEnd"/>
-            <w:r>
-              <w:rPr>
-                <w:rFonts w:ascii="Bookman Old Style" w:eastAsia="Bookman Old Style" w:hAnsi="Bookman Old Style" w:cs="Bookman Old Style"/>
-                <w:color w:val="000000" w:themeColor="text1"/>
-                <w:sz w:val="20"/>
-                <w:szCs w:val="20"/>
-              </w:rPr>
-              <w:t xml:space="preserve"> di SKP </w:t>
-            </w:r>
-            <w:proofErr w:type="spellStart"/>
-            <w:r>
-              <w:rPr>
-                <w:rFonts w:ascii="Bookman Old Style" w:eastAsia="Bookman Old Style" w:hAnsi="Bookman Old Style" w:cs="Bookman Old Style"/>
-                <w:color w:val="000000" w:themeColor="text1"/>
-                <w:sz w:val="20"/>
-                <w:szCs w:val="20"/>
-              </w:rPr>
-              <w:t>Bulanan</w:t>
-            </w:r>
-            <w:proofErr w:type="spellEnd"/>
+            <w:r>
+              <w:rPr>
+                <w:rFonts w:ascii="Bookman Old Style" w:eastAsia="Bookman Old Style" w:hAnsi="Bookman Old Style" w:cs="Bookman Old Style"/>
+                <w:color w:val="000000" w:themeColor="text1"/>
+                <w:sz w:val="20"/>
+                <w:szCs w:val="20"/>
+              </w:rPr>
+              <w:t>Diperoleh dari jumlah butir kegiatan di SKP Bulanan</w:t>
+            </w:r>
           </w:p>
           <w:p>
             <w:pPr>
@@ -3324,65 +1984,14 @@
                 <w:szCs w:val="20"/>
               </w:rPr>
             </w:pPr>
-            <w:proofErr w:type="spellStart"/>
-            <w:r>
-              <w:rPr>
-                <w:rFonts w:ascii="Bookman Old Style" w:eastAsia="Bookman Old Style" w:hAnsi="Bookman Old Style" w:cs="Bookman Old Style"/>
-                <w:color w:val="000000" w:themeColor="text1"/>
-                <w:sz w:val="20"/>
-                <w:szCs w:val="20"/>
-              </w:rPr>
-              <w:t>Maksimal</w:t>
-            </w:r>
-            <w:proofErr w:type="spellEnd"/>
-            <w:r>
-              <w:rPr>
-                <w:rFonts w:ascii="Bookman Old Style" w:eastAsia="Bookman Old Style" w:hAnsi="Bookman Old Style" w:cs="Bookman Old Style"/>
-                <w:color w:val="000000" w:themeColor="text1"/>
-                <w:sz w:val="20"/>
-                <w:szCs w:val="20"/>
-              </w:rPr>
-              <w:t xml:space="preserve"> Nilai Beban </w:t>
-            </w:r>
-            <w:proofErr w:type="spellStart"/>
-            <w:r>
-              <w:rPr>
-                <w:rFonts w:ascii="Bookman Old Style" w:eastAsia="Bookman Old Style" w:hAnsi="Bookman Old Style" w:cs="Bookman Old Style"/>
-                <w:color w:val="000000" w:themeColor="text1"/>
-                <w:sz w:val="20"/>
-                <w:szCs w:val="20"/>
-              </w:rPr>
-              <w:t>Kerja</w:t>
-            </w:r>
-            <w:proofErr w:type="spellEnd"/>
-            <w:r>
-              <w:rPr>
-                <w:rFonts w:ascii="Bookman Old Style" w:eastAsia="Bookman Old Style" w:hAnsi="Bookman Old Style" w:cs="Bookman Old Style"/>
-                <w:color w:val="000000" w:themeColor="text1"/>
-                <w:sz w:val="20"/>
-                <w:szCs w:val="20"/>
-              </w:rPr>
-              <w:t xml:space="preserve"> </w:t>
-            </w:r>
-            <w:proofErr w:type="spellStart"/>
-            <w:r>
-              <w:rPr>
-                <w:rFonts w:ascii="Bookman Old Style" w:eastAsia="Bookman Old Style" w:hAnsi="Bookman Old Style" w:cs="Bookman Old Style"/>
-                <w:color w:val="000000" w:themeColor="text1"/>
-                <w:sz w:val="20"/>
-                <w:szCs w:val="20"/>
-              </w:rPr>
-              <w:t>adalah</w:t>
-            </w:r>
-            <w:proofErr w:type="spellEnd"/>
-            <w:r>
-              <w:rPr>
-                <w:rFonts w:ascii="Bookman Old Style" w:eastAsia="Bookman Old Style" w:hAnsi="Bookman Old Style" w:cs="Bookman Old Style"/>
-                <w:color w:val="000000" w:themeColor="text1"/>
-                <w:sz w:val="20"/>
-                <w:szCs w:val="20"/>
-              </w:rPr>
-              <w:t xml:space="preserve"> 100</w:t>
+            <w:r>
+              <w:rPr>
+                <w:rFonts w:ascii="Bookman Old Style" w:eastAsia="Bookman Old Style" w:hAnsi="Bookman Old Style" w:cs="Bookman Old Style"/>
+                <w:color w:val="000000" w:themeColor="text1"/>
+                <w:sz w:val="20"/>
+                <w:szCs w:val="20"/>
+              </w:rPr>
+              <w:t>Maksimal Nilai Beban Kerja adalah 100</w:t>
             </w:r>
           </w:p>
           <w:p>
@@ -3404,125 +2013,14 @@
                 <w:szCs w:val="20"/>
               </w:rPr>
             </w:pPr>
-            <w:proofErr w:type="spellStart"/>
-            <w:r>
-              <w:rPr>
-                <w:rFonts w:ascii="Bookman Old Style" w:eastAsia="Bookman Old Style" w:hAnsi="Bookman Old Style" w:cs="Bookman Old Style"/>
-                <w:color w:val="000000" w:themeColor="text1"/>
-                <w:sz w:val="20"/>
-                <w:szCs w:val="20"/>
-              </w:rPr>
-              <w:t>Untuk</w:t>
-            </w:r>
-            <w:proofErr w:type="spellEnd"/>
-            <w:r>
-              <w:rPr>
-                <w:rFonts w:ascii="Bookman Old Style" w:eastAsia="Bookman Old Style" w:hAnsi="Bookman Old Style" w:cs="Bookman Old Style"/>
-                <w:color w:val="000000" w:themeColor="text1"/>
-                <w:sz w:val="20"/>
-                <w:szCs w:val="20"/>
-              </w:rPr>
-              <w:t xml:space="preserve"> </w:t>
-            </w:r>
-            <w:proofErr w:type="spellStart"/>
-            <w:r>
-              <w:rPr>
-                <w:rFonts w:ascii="Bookman Old Style" w:eastAsia="Bookman Old Style" w:hAnsi="Bookman Old Style" w:cs="Bookman Old Style"/>
-                <w:color w:val="000000" w:themeColor="text1"/>
-                <w:sz w:val="20"/>
-                <w:szCs w:val="20"/>
-              </w:rPr>
-              <w:t>setiap</w:t>
-            </w:r>
-            <w:proofErr w:type="spellEnd"/>
-            <w:r>
-              <w:rPr>
-                <w:rFonts w:ascii="Bookman Old Style" w:eastAsia="Bookman Old Style" w:hAnsi="Bookman Old Style" w:cs="Bookman Old Style"/>
-                <w:color w:val="000000" w:themeColor="text1"/>
-                <w:sz w:val="20"/>
-                <w:szCs w:val="20"/>
-              </w:rPr>
-              <w:t xml:space="preserve"> </w:t>
-            </w:r>
-            <w:proofErr w:type="spellStart"/>
-            <w:r>
-              <w:rPr>
-                <w:rFonts w:ascii="Bookman Old Style" w:eastAsia="Bookman Old Style" w:hAnsi="Bookman Old Style" w:cs="Bookman Old Style"/>
-                <w:color w:val="000000" w:themeColor="text1"/>
-                <w:sz w:val="20"/>
-                <w:szCs w:val="20"/>
-              </w:rPr>
-              <w:t>butir</w:t>
-            </w:r>
-            <w:proofErr w:type="spellEnd"/>
-            <w:r>
-              <w:rPr>
-                <w:rFonts w:ascii="Bookman Old Style" w:eastAsia="Bookman Old Style" w:hAnsi="Bookman Old Style" w:cs="Bookman Old Style"/>
-                <w:color w:val="000000" w:themeColor="text1"/>
-                <w:sz w:val="20"/>
-                <w:szCs w:val="20"/>
-              </w:rPr>
-              <w:t xml:space="preserve"> </w:t>
-            </w:r>
-            <w:proofErr w:type="spellStart"/>
-            <w:r>
-              <w:rPr>
-                <w:rFonts w:ascii="Bookman Old Style" w:eastAsia="Bookman Old Style" w:hAnsi="Bookman Old Style" w:cs="Bookman Old Style"/>
-                <w:color w:val="000000" w:themeColor="text1"/>
-                <w:sz w:val="20"/>
-                <w:szCs w:val="20"/>
-              </w:rPr>
-              <w:t>kegiatan</w:t>
-            </w:r>
-            <w:proofErr w:type="spellEnd"/>
-            <w:r>
-              <w:rPr>
-                <w:rFonts w:ascii="Bookman Old Style" w:eastAsia="Bookman Old Style" w:hAnsi="Bookman Old Style" w:cs="Bookman Old Style"/>
-                <w:color w:val="000000" w:themeColor="text1"/>
-                <w:sz w:val="20"/>
-                <w:szCs w:val="20"/>
-              </w:rPr>
-              <w:t xml:space="preserve"> </w:t>
-            </w:r>
-            <w:proofErr w:type="spellStart"/>
-            <w:r>
-              <w:rPr>
-                <w:rFonts w:ascii="Bookman Old Style" w:eastAsia="Bookman Old Style" w:hAnsi="Bookman Old Style" w:cs="Bookman Old Style"/>
-                <w:color w:val="000000" w:themeColor="text1"/>
-                <w:sz w:val="20"/>
-                <w:szCs w:val="20"/>
-              </w:rPr>
-              <w:t>diberi</w:t>
-            </w:r>
-            <w:proofErr w:type="spellEnd"/>
-            <w:r>
-              <w:rPr>
-                <w:rFonts w:ascii="Bookman Old Style" w:eastAsia="Bookman Old Style" w:hAnsi="Bookman Old Style" w:cs="Bookman Old Style"/>
-                <w:color w:val="000000" w:themeColor="text1"/>
-                <w:sz w:val="20"/>
-                <w:szCs w:val="20"/>
-              </w:rPr>
-              <w:t xml:space="preserve"> </w:t>
-            </w:r>
-            <w:proofErr w:type="spellStart"/>
-            <w:r>
-              <w:rPr>
-                <w:rFonts w:ascii="Bookman Old Style" w:eastAsia="Bookman Old Style" w:hAnsi="Bookman Old Style" w:cs="Bookman Old Style"/>
-                <w:color w:val="000000" w:themeColor="text1"/>
-                <w:sz w:val="20"/>
-                <w:szCs w:val="20"/>
-              </w:rPr>
-              <w:t>nilai</w:t>
-            </w:r>
-            <w:proofErr w:type="spellEnd"/>
-            <w:r>
-              <w:rPr>
-                <w:rFonts w:ascii="Bookman Old Style" w:eastAsia="Bookman Old Style" w:hAnsi="Bookman Old Style" w:cs="Bookman Old Style"/>
-                <w:color w:val="000000" w:themeColor="text1"/>
-                <w:sz w:val="20"/>
-                <w:szCs w:val="20"/>
-              </w:rPr>
-              <w:t xml:space="preserve"> 4</w:t>
+            <w:r>
+              <w:rPr>
+                <w:rFonts w:ascii="Bookman Old Style" w:eastAsia="Bookman Old Style" w:hAnsi="Bookman Old Style" w:cs="Bookman Old Style"/>
+                <w:color w:val="000000" w:themeColor="text1"/>
+                <w:sz w:val="20"/>
+                <w:szCs w:val="20"/>
+              </w:rPr>
+              <w:t>Untuk setiap butir kegiatan diberi nilai 4</w:t>
             </w:r>
           </w:p>
         </w:tc>
@@ -3550,39 +2048,8 @@
                 <w:sz w:val="20"/>
                 <w:szCs w:val="20"/>
               </w:rPr>
-              <w:t xml:space="preserve">Skor = 20% x </w:t>
-            </w:r>
-            <w:proofErr w:type="spellStart"/>
-            <w:r>
-              <w:rPr>
-                <w:rFonts w:ascii="Bookman Old Style" w:eastAsia="Bookman Old Style" w:hAnsi="Bookman Old Style" w:cs="Bookman Old Style"/>
-                <w:color w:val="000000" w:themeColor="text1"/>
-                <w:sz w:val="20"/>
-                <w:szCs w:val="20"/>
-              </w:rPr>
-              <w:t>nilai</w:t>
-            </w:r>
-            <w:proofErr w:type="spellEnd"/>
-            <w:r>
-              <w:rPr>
-                <w:rFonts w:ascii="Bookman Old Style" w:eastAsia="Bookman Old Style" w:hAnsi="Bookman Old Style" w:cs="Bookman Old Style"/>
-                <w:color w:val="000000" w:themeColor="text1"/>
-                <w:sz w:val="20"/>
-                <w:szCs w:val="20"/>
-              </w:rPr>
-              <w:t xml:space="preserve"> Beban </w:t>
-            </w:r>
-            <w:proofErr w:type="spellStart"/>
-            <w:r>
-              <w:rPr>
-                <w:rFonts w:ascii="Bookman Old Style" w:eastAsia="Bookman Old Style" w:hAnsi="Bookman Old Style" w:cs="Bookman Old Style"/>
-                <w:color w:val="000000" w:themeColor="text1"/>
-                <w:sz w:val="20"/>
-                <w:szCs w:val="20"/>
-              </w:rPr>
-              <w:t>Kerja</w:t>
-            </w:r>
-            <w:proofErr w:type="spellEnd"/>
+              <w:t>Skor = 20% x nilai Beban Kerja</w:t>
+            </w:r>
           </w:p>
         </w:tc>
       </w:tr>
@@ -3625,167 +2092,7 @@
                 <w:sz w:val="20"/>
                 <w:szCs w:val="20"/>
               </w:rPr>
-              <w:t xml:space="preserve"> (</w:t>
-            </w:r>
-            <w:proofErr w:type="spellStart"/>
-            <w:r>
-              <w:rPr>
-                <w:rFonts w:ascii="Bookman Old Style" w:eastAsia="Bookman Old Style" w:hAnsi="Bookman Old Style" w:cs="Bookman Old Style"/>
-                <w:color w:val="000000" w:themeColor="text1"/>
-                <w:sz w:val="20"/>
-                <w:szCs w:val="20"/>
-              </w:rPr>
-              <w:t>Apabila</w:t>
-            </w:r>
-            <w:proofErr w:type="spellEnd"/>
-            <w:r>
-              <w:rPr>
-                <w:rFonts w:ascii="Bookman Old Style" w:eastAsia="Bookman Old Style" w:hAnsi="Bookman Old Style" w:cs="Bookman Old Style"/>
-                <w:color w:val="000000" w:themeColor="text1"/>
-                <w:sz w:val="20"/>
-                <w:szCs w:val="20"/>
-              </w:rPr>
-              <w:t xml:space="preserve"> </w:t>
-            </w:r>
-            <w:proofErr w:type="spellStart"/>
-            <w:r>
-              <w:rPr>
-                <w:rFonts w:ascii="Bookman Old Style" w:eastAsia="Bookman Old Style" w:hAnsi="Bookman Old Style" w:cs="Bookman Old Style"/>
-                <w:color w:val="000000" w:themeColor="text1"/>
-                <w:sz w:val="20"/>
-                <w:szCs w:val="20"/>
-              </w:rPr>
-              <w:t>nilai</w:t>
-            </w:r>
-            <w:proofErr w:type="spellEnd"/>
-            <w:r>
-              <w:rPr>
-                <w:rFonts w:ascii="Bookman Old Style" w:eastAsia="Bookman Old Style" w:hAnsi="Bookman Old Style" w:cs="Bookman Old Style"/>
-                <w:color w:val="000000" w:themeColor="text1"/>
-                <w:sz w:val="20"/>
-                <w:szCs w:val="20"/>
-              </w:rPr>
-              <w:t xml:space="preserve"> </w:t>
-            </w:r>
-            <w:proofErr w:type="spellStart"/>
-            <w:r>
-              <w:rPr>
-                <w:rFonts w:ascii="Bookman Old Style" w:eastAsia="Bookman Old Style" w:hAnsi="Bookman Old Style" w:cs="Bookman Old Style"/>
-                <w:color w:val="000000" w:themeColor="text1"/>
-                <w:sz w:val="20"/>
-                <w:szCs w:val="20"/>
-              </w:rPr>
-              <w:t>tertinggi</w:t>
-            </w:r>
-            <w:proofErr w:type="spellEnd"/>
-            <w:r>
-              <w:rPr>
-                <w:rFonts w:ascii="Bookman Old Style" w:eastAsia="Bookman Old Style" w:hAnsi="Bookman Old Style" w:cs="Bookman Old Style"/>
-                <w:color w:val="000000" w:themeColor="text1"/>
-                <w:sz w:val="20"/>
-                <w:szCs w:val="20"/>
-              </w:rPr>
-              <w:t xml:space="preserve"> </w:t>
-            </w:r>
-            <w:proofErr w:type="spellStart"/>
-            <w:r>
-              <w:rPr>
-                <w:rFonts w:ascii="Bookman Old Style" w:eastAsia="Bookman Old Style" w:hAnsi="Bookman Old Style" w:cs="Bookman Old Style"/>
-                <w:color w:val="000000" w:themeColor="text1"/>
-                <w:sz w:val="20"/>
-                <w:szCs w:val="20"/>
-              </w:rPr>
-              <w:t>diperoleh</w:t>
-            </w:r>
-            <w:proofErr w:type="spellEnd"/>
-            <w:r>
-              <w:rPr>
-                <w:rFonts w:ascii="Bookman Old Style" w:eastAsia="Bookman Old Style" w:hAnsi="Bookman Old Style" w:cs="Bookman Old Style"/>
-                <w:color w:val="000000" w:themeColor="text1"/>
-                <w:sz w:val="20"/>
-                <w:szCs w:val="20"/>
-              </w:rPr>
-              <w:t xml:space="preserve"> oleh </w:t>
-            </w:r>
-            <w:proofErr w:type="spellStart"/>
-            <w:r>
-              <w:rPr>
-                <w:rFonts w:ascii="Bookman Old Style" w:eastAsia="Bookman Old Style" w:hAnsi="Bookman Old Style" w:cs="Bookman Old Style"/>
-                <w:color w:val="000000" w:themeColor="text1"/>
-                <w:sz w:val="20"/>
-                <w:szCs w:val="20"/>
-              </w:rPr>
-              <w:t>beberapa</w:t>
-            </w:r>
-            <w:proofErr w:type="spellEnd"/>
-            <w:r>
-              <w:rPr>
-                <w:rFonts w:ascii="Bookman Old Style" w:eastAsia="Bookman Old Style" w:hAnsi="Bookman Old Style" w:cs="Bookman Old Style"/>
-                <w:color w:val="000000" w:themeColor="text1"/>
-                <w:sz w:val="20"/>
-                <w:szCs w:val="20"/>
-              </w:rPr>
-              <w:t xml:space="preserve"> </w:t>
-            </w:r>
-            <w:proofErr w:type="spellStart"/>
-            <w:r>
-              <w:rPr>
-                <w:rFonts w:ascii="Bookman Old Style" w:eastAsia="Bookman Old Style" w:hAnsi="Bookman Old Style" w:cs="Bookman Old Style"/>
-                <w:color w:val="000000" w:themeColor="text1"/>
-                <w:sz w:val="20"/>
-                <w:szCs w:val="20"/>
-              </w:rPr>
-              <w:t>pegawai</w:t>
-            </w:r>
-            <w:proofErr w:type="spellEnd"/>
-            <w:r>
-              <w:rPr>
-                <w:rFonts w:ascii="Bookman Old Style" w:eastAsia="Bookman Old Style" w:hAnsi="Bookman Old Style" w:cs="Bookman Old Style"/>
-                <w:color w:val="000000" w:themeColor="text1"/>
-                <w:sz w:val="20"/>
-                <w:szCs w:val="20"/>
-              </w:rPr>
-              <w:t xml:space="preserve">, </w:t>
-            </w:r>
-            <w:proofErr w:type="spellStart"/>
-            <w:r>
-              <w:rPr>
-                <w:rFonts w:ascii="Bookman Old Style" w:eastAsia="Bookman Old Style" w:hAnsi="Bookman Old Style" w:cs="Bookman Old Style"/>
-                <w:color w:val="000000" w:themeColor="text1"/>
-                <w:sz w:val="20"/>
-                <w:szCs w:val="20"/>
-              </w:rPr>
-              <w:t>maka</w:t>
-            </w:r>
-            <w:proofErr w:type="spellEnd"/>
-            <w:r>
-              <w:rPr>
-                <w:rFonts w:ascii="Bookman Old Style" w:eastAsia="Bookman Old Style" w:hAnsi="Bookman Old Style" w:cs="Bookman Old Style"/>
-                <w:color w:val="000000" w:themeColor="text1"/>
-                <w:sz w:val="20"/>
-                <w:szCs w:val="20"/>
-              </w:rPr>
-              <w:t xml:space="preserve"> </w:t>
-            </w:r>
-            <w:proofErr w:type="spellStart"/>
-            <w:r>
-              <w:rPr>
-                <w:rFonts w:ascii="Bookman Old Style" w:eastAsia="Bookman Old Style" w:hAnsi="Bookman Old Style" w:cs="Bookman Old Style"/>
-                <w:color w:val="000000" w:themeColor="text1"/>
-                <w:sz w:val="20"/>
-                <w:szCs w:val="20"/>
-              </w:rPr>
-              <w:t>penentuan</w:t>
-            </w:r>
-            <w:proofErr w:type="spellEnd"/>
-            <w:r>
-              <w:rPr>
-                <w:rFonts w:ascii="Bookman Old Style" w:eastAsia="Bookman Old Style" w:hAnsi="Bookman Old Style" w:cs="Bookman Old Style"/>
-                <w:color w:val="000000" w:themeColor="text1"/>
-                <w:sz w:val="20"/>
-                <w:szCs w:val="20"/>
-              </w:rPr>
-              <w:t xml:space="preserve"> </w:t>
+              <w:t xml:space="preserve"> (Apabila nilai tertinggi diperoleh oleh beberapa pegawai, maka penentuan </w:t>
             </w:r>
             <w:r>
               <w:rPr>
@@ -3796,52 +2103,17 @@
                 <w:sz w:val="20"/>
                 <w:szCs w:val="20"/>
               </w:rPr>
-              <w:t xml:space="preserve">Employe </w:t>
-            </w:r>
-            <w:proofErr w:type="gramStart"/>
-            <w:r>
-              <w:rPr>
-                <w:rFonts w:ascii="Bookman Old Style" w:eastAsia="Bookman Old Style" w:hAnsi="Bookman Old Style" w:cs="Bookman Old Style"/>
-                <w:i/>
-                <w:iCs/>
-                <w:color w:val="000000" w:themeColor="text1"/>
-                <w:sz w:val="20"/>
-                <w:szCs w:val="20"/>
-              </w:rPr>
-              <w:t>Of</w:t>
-            </w:r>
-            <w:proofErr w:type="gramEnd"/>
-            <w:r>
-              <w:rPr>
-                <w:rFonts w:ascii="Bookman Old Style" w:eastAsia="Bookman Old Style" w:hAnsi="Bookman Old Style" w:cs="Bookman Old Style"/>
-                <w:i/>
-                <w:iCs/>
-                <w:color w:val="000000" w:themeColor="text1"/>
-                <w:sz w:val="20"/>
-                <w:szCs w:val="20"/>
-              </w:rPr>
-              <w:t xml:space="preserve"> The Month</w:t>
-            </w:r>
-            <w:r>
-              <w:rPr>
-                <w:rFonts w:ascii="Bookman Old Style" w:eastAsia="Bookman Old Style" w:hAnsi="Bookman Old Style" w:cs="Bookman Old Style"/>
-                <w:color w:val="000000" w:themeColor="text1"/>
-                <w:sz w:val="20"/>
-                <w:szCs w:val="20"/>
-              </w:rPr>
-              <w:t xml:space="preserve"> </w:t>
-            </w:r>
-            <w:proofErr w:type="spellStart"/>
-            <w:r>
-              <w:rPr>
-                <w:rFonts w:ascii="Bookman Old Style" w:eastAsia="Bookman Old Style" w:hAnsi="Bookman Old Style" w:cs="Bookman Old Style"/>
-                <w:color w:val="000000" w:themeColor="text1"/>
-                <w:sz w:val="20"/>
-                <w:szCs w:val="20"/>
-              </w:rPr>
-              <w:t>didasarkan</w:t>
-            </w:r>
-            <w:proofErr w:type="spellEnd"/>
+              <w:t>Employe Of The Month</w:t>
+            </w:r>
+            <w:r>
+              <w:rPr>
+                <w:rFonts w:ascii="Bookman Old Style" w:eastAsia="Bookman Old Style" w:hAnsi="Bookman Old Style" w:cs="Bookman Old Style"/>
+                <w:color w:val="000000" w:themeColor="text1"/>
+                <w:sz w:val="20"/>
+                <w:szCs w:val="20"/>
+              </w:rPr>
+              <w:t xml:space="preserve"> didasarkan</w:t>
+            </w:r>
             <w:r>
               <w:rPr>
                 <w:rFonts w:ascii="Bookman Old Style" w:eastAsia="Bookman Old Style" w:hAnsi="Bookman Old Style" w:cs="Bookman Old Style"/>
@@ -3858,47 +2130,7 @@
                 <w:sz w:val="20"/>
                 <w:szCs w:val="20"/>
               </w:rPr>
-              <w:t xml:space="preserve"> </w:t>
-            </w:r>
-            <w:proofErr w:type="spellStart"/>
-            <w:r>
-              <w:rPr>
-                <w:rFonts w:ascii="Bookman Old Style" w:eastAsia="Bookman Old Style" w:hAnsi="Bookman Old Style" w:cs="Bookman Old Style"/>
-                <w:color w:val="000000" w:themeColor="text1"/>
-                <w:sz w:val="20"/>
-                <w:szCs w:val="20"/>
-              </w:rPr>
-              <w:t>skor</w:t>
-            </w:r>
-            <w:proofErr w:type="spellEnd"/>
-            <w:r>
-              <w:rPr>
-                <w:rFonts w:ascii="Bookman Old Style" w:eastAsia="Bookman Old Style" w:hAnsi="Bookman Old Style" w:cs="Bookman Old Style"/>
-                <w:color w:val="000000" w:themeColor="text1"/>
-                <w:sz w:val="20"/>
-                <w:szCs w:val="20"/>
-              </w:rPr>
-              <w:t xml:space="preserve"> </w:t>
-            </w:r>
-            <w:proofErr w:type="spellStart"/>
-            <w:r>
-              <w:rPr>
-                <w:rFonts w:ascii="Bookman Old Style" w:eastAsia="Bookman Old Style" w:hAnsi="Bookman Old Style" w:cs="Bookman Old Style"/>
-                <w:color w:val="000000" w:themeColor="text1"/>
-                <w:sz w:val="20"/>
-                <w:szCs w:val="20"/>
-              </w:rPr>
-              <w:t>kinerja</w:t>
-            </w:r>
-            <w:proofErr w:type="spellEnd"/>
-            <w:r>
-              <w:rPr>
-                <w:rFonts w:ascii="Bookman Old Style" w:eastAsia="Bookman Old Style" w:hAnsi="Bookman Old Style" w:cs="Bookman Old Style"/>
-                <w:color w:val="000000" w:themeColor="text1"/>
-                <w:sz w:val="20"/>
-                <w:szCs w:val="20"/>
-              </w:rPr>
-              <w:t xml:space="preserve"> yang </w:t>
+              <w:t xml:space="preserve"> skor kinerja yang </w:t>
             </w:r>
             <w:r>
               <w:rPr>
@@ -3916,19 +2148,8 @@
                 <w:sz w:val="20"/>
                 <w:szCs w:val="20"/>
               </w:rPr>
-              <w:t xml:space="preserve"> </w:t>
-            </w:r>
-            <w:proofErr w:type="spellStart"/>
-            <w:r>
-              <w:rPr>
-                <w:rFonts w:ascii="Bookman Old Style" w:eastAsia="Bookman Old Style" w:hAnsi="Bookman Old Style" w:cs="Bookman Old Style"/>
-                <w:color w:val="000000" w:themeColor="text1"/>
-                <w:sz w:val="20"/>
-                <w:szCs w:val="20"/>
-              </w:rPr>
-              <w:t>tinggi</w:t>
-            </w:r>
-            <w:proofErr w:type="spellEnd"/>
+              <w:t xml:space="preserve"> tinggi</w:t>
+            </w:r>
             <w:r>
               <w:rPr>
                 <w:rFonts w:ascii="Bookman Old Style" w:eastAsia="Bookman Old Style" w:hAnsi="Bookman Old Style" w:cs="Bookman Old Style"/>
@@ -3938,185 +2159,14 @@
               </w:rPr>
               <w:t xml:space="preserve">. </w:t>
             </w:r>
-            <w:proofErr w:type="spellStart"/>
-            <w:r>
-              <w:rPr>
-                <w:rFonts w:ascii="Bookman Old Style" w:eastAsia="Bookman Old Style" w:hAnsi="Bookman Old Style" w:cs="Bookman Old Style"/>
-                <w:color w:val="000000" w:themeColor="text1"/>
-                <w:sz w:val="20"/>
-                <w:szCs w:val="20"/>
-              </w:rPr>
-              <w:t>Apabila</w:t>
-            </w:r>
-            <w:proofErr w:type="spellEnd"/>
-            <w:r>
-              <w:rPr>
-                <w:rFonts w:ascii="Bookman Old Style" w:eastAsia="Bookman Old Style" w:hAnsi="Bookman Old Style" w:cs="Bookman Old Style"/>
-                <w:color w:val="000000" w:themeColor="text1"/>
-                <w:sz w:val="20"/>
-                <w:szCs w:val="20"/>
-              </w:rPr>
-              <w:t xml:space="preserve"> </w:t>
-            </w:r>
-            <w:proofErr w:type="spellStart"/>
-            <w:r>
-              <w:rPr>
-                <w:rFonts w:ascii="Bookman Old Style" w:eastAsia="Bookman Old Style" w:hAnsi="Bookman Old Style" w:cs="Bookman Old Style"/>
-                <w:color w:val="000000" w:themeColor="text1"/>
-                <w:sz w:val="20"/>
-                <w:szCs w:val="20"/>
-              </w:rPr>
-              <w:t>masih</w:t>
-            </w:r>
-            <w:proofErr w:type="spellEnd"/>
-            <w:r>
-              <w:rPr>
-                <w:rFonts w:ascii="Bookman Old Style" w:eastAsia="Bookman Old Style" w:hAnsi="Bookman Old Style" w:cs="Bookman Old Style"/>
-                <w:color w:val="000000" w:themeColor="text1"/>
-                <w:sz w:val="20"/>
-                <w:szCs w:val="20"/>
-              </w:rPr>
-              <w:t xml:space="preserve"> </w:t>
-            </w:r>
-            <w:proofErr w:type="spellStart"/>
-            <w:r>
-              <w:rPr>
-                <w:rFonts w:ascii="Bookman Old Style" w:eastAsia="Bookman Old Style" w:hAnsi="Bookman Old Style" w:cs="Bookman Old Style"/>
-                <w:color w:val="000000" w:themeColor="text1"/>
-                <w:sz w:val="20"/>
-                <w:szCs w:val="20"/>
-              </w:rPr>
-              <w:t>sama</w:t>
-            </w:r>
-            <w:proofErr w:type="spellEnd"/>
-            <w:r>
-              <w:rPr>
-                <w:rFonts w:ascii="Bookman Old Style" w:eastAsia="Bookman Old Style" w:hAnsi="Bookman Old Style" w:cs="Bookman Old Style"/>
-                <w:color w:val="000000" w:themeColor="text1"/>
-                <w:sz w:val="20"/>
-                <w:szCs w:val="20"/>
-              </w:rPr>
-              <w:t xml:space="preserve">, </w:t>
-            </w:r>
-            <w:proofErr w:type="spellStart"/>
-            <w:r>
-              <w:rPr>
-                <w:rFonts w:ascii="Bookman Old Style" w:eastAsia="Bookman Old Style" w:hAnsi="Bookman Old Style" w:cs="Bookman Old Style"/>
-                <w:color w:val="000000" w:themeColor="text1"/>
-                <w:sz w:val="20"/>
-                <w:szCs w:val="20"/>
-              </w:rPr>
-              <w:t>penentuan</w:t>
-            </w:r>
-            <w:proofErr w:type="spellEnd"/>
-            <w:r>
-              <w:rPr>
-                <w:rFonts w:ascii="Bookman Old Style" w:eastAsia="Bookman Old Style" w:hAnsi="Bookman Old Style" w:cs="Bookman Old Style"/>
-                <w:color w:val="000000" w:themeColor="text1"/>
-                <w:sz w:val="20"/>
-                <w:szCs w:val="20"/>
-              </w:rPr>
-              <w:t xml:space="preserve"> </w:t>
-            </w:r>
-            <w:proofErr w:type="spellStart"/>
-            <w:r>
-              <w:rPr>
-                <w:rFonts w:ascii="Bookman Old Style" w:eastAsia="Bookman Old Style" w:hAnsi="Bookman Old Style" w:cs="Bookman Old Style"/>
-                <w:color w:val="000000" w:themeColor="text1"/>
-                <w:sz w:val="20"/>
-                <w:szCs w:val="20"/>
-              </w:rPr>
-              <w:t>ditentukan</w:t>
-            </w:r>
-            <w:proofErr w:type="spellEnd"/>
-            <w:r>
-              <w:rPr>
-                <w:rFonts w:ascii="Bookman Old Style" w:eastAsia="Bookman Old Style" w:hAnsi="Bookman Old Style" w:cs="Bookman Old Style"/>
-                <w:color w:val="000000" w:themeColor="text1"/>
-                <w:sz w:val="20"/>
-                <w:szCs w:val="20"/>
-              </w:rPr>
-              <w:t xml:space="preserve"> </w:t>
-            </w:r>
-            <w:proofErr w:type="spellStart"/>
-            <w:r>
-              <w:rPr>
-                <w:rFonts w:ascii="Bookman Old Style" w:eastAsia="Bookman Old Style" w:hAnsi="Bookman Old Style" w:cs="Bookman Old Style"/>
-                <w:color w:val="000000" w:themeColor="text1"/>
-                <w:sz w:val="20"/>
-                <w:szCs w:val="20"/>
-              </w:rPr>
-              <w:t>berdasarkan</w:t>
-            </w:r>
-            <w:proofErr w:type="spellEnd"/>
-            <w:r>
-              <w:rPr>
-                <w:rFonts w:ascii="Bookman Old Style" w:eastAsia="Bookman Old Style" w:hAnsi="Bookman Old Style" w:cs="Bookman Old Style"/>
-                <w:color w:val="000000" w:themeColor="text1"/>
-                <w:sz w:val="20"/>
-                <w:szCs w:val="20"/>
-              </w:rPr>
-              <w:t xml:space="preserve"> </w:t>
-            </w:r>
-            <w:proofErr w:type="spellStart"/>
-            <w:r>
-              <w:rPr>
-                <w:rFonts w:ascii="Bookman Old Style" w:eastAsia="Bookman Old Style" w:hAnsi="Bookman Old Style" w:cs="Bookman Old Style"/>
-                <w:color w:val="000000" w:themeColor="text1"/>
-                <w:sz w:val="20"/>
-                <w:szCs w:val="20"/>
-              </w:rPr>
-              <w:t>capaian</w:t>
-            </w:r>
-            <w:proofErr w:type="spellEnd"/>
-            <w:r>
-              <w:rPr>
-                <w:rFonts w:ascii="Bookman Old Style" w:eastAsia="Bookman Old Style" w:hAnsi="Bookman Old Style" w:cs="Bookman Old Style"/>
-                <w:color w:val="000000" w:themeColor="text1"/>
-                <w:sz w:val="20"/>
-                <w:szCs w:val="20"/>
-              </w:rPr>
-              <w:t>/</w:t>
-            </w:r>
-            <w:proofErr w:type="spellStart"/>
-            <w:r>
-              <w:rPr>
-                <w:rFonts w:ascii="Bookman Old Style" w:eastAsia="Bookman Old Style" w:hAnsi="Bookman Old Style" w:cs="Bookman Old Style"/>
-                <w:color w:val="000000" w:themeColor="text1"/>
-                <w:sz w:val="20"/>
-                <w:szCs w:val="20"/>
-              </w:rPr>
-              <w:t>prestasi</w:t>
-            </w:r>
-            <w:proofErr w:type="spellEnd"/>
-            <w:r>
-              <w:rPr>
-                <w:rFonts w:ascii="Bookman Old Style" w:eastAsia="Bookman Old Style" w:hAnsi="Bookman Old Style" w:cs="Bookman Old Style"/>
-                <w:color w:val="000000" w:themeColor="text1"/>
-                <w:sz w:val="20"/>
-                <w:szCs w:val="20"/>
-              </w:rPr>
-              <w:t xml:space="preserve"> </w:t>
-            </w:r>
-            <w:proofErr w:type="spellStart"/>
-            <w:r>
-              <w:rPr>
-                <w:rFonts w:ascii="Bookman Old Style" w:eastAsia="Bookman Old Style" w:hAnsi="Bookman Old Style" w:cs="Bookman Old Style"/>
-                <w:color w:val="000000" w:themeColor="text1"/>
-                <w:sz w:val="20"/>
-                <w:szCs w:val="20"/>
-              </w:rPr>
-              <w:t>lainnya</w:t>
-            </w:r>
-            <w:proofErr w:type="spellEnd"/>
-            <w:r>
-              <w:rPr>
-                <w:rFonts w:ascii="Bookman Old Style" w:eastAsia="Bookman Old Style" w:hAnsi="Bookman Old Style" w:cs="Bookman Old Style"/>
-                <w:color w:val="000000" w:themeColor="text1"/>
-                <w:sz w:val="20"/>
-                <w:szCs w:val="20"/>
-              </w:rPr>
-              <w:t>.</w:t>
+            <w:r>
+              <w:rPr>
+                <w:rFonts w:ascii="Bookman Old Style" w:eastAsia="Bookman Old Style" w:hAnsi="Bookman Old Style" w:cs="Bookman Old Style"/>
+                <w:color w:val="000000" w:themeColor="text1"/>
+                <w:sz w:val="20"/>
+                <w:szCs w:val="20"/>
+              </w:rPr>
+              <w:t>Apabila masih sama, penentuan ditentukan berdasarkan capaian/prestasi lainnya.</w:t>
             </w:r>
           </w:p>
         </w:tc>
@@ -4144,39 +2194,8 @@
                 <w:sz w:val="20"/>
                 <w:szCs w:val="20"/>
               </w:rPr>
-              <w:t xml:space="preserve">Skor Kinerja + Skor </w:t>
-            </w:r>
-            <w:proofErr w:type="spellStart"/>
-            <w:r>
-              <w:rPr>
-                <w:rFonts w:ascii="Bookman Old Style" w:eastAsia="Bookman Old Style" w:hAnsi="Bookman Old Style" w:cs="Bookman Old Style"/>
-                <w:color w:val="000000" w:themeColor="text1"/>
-                <w:sz w:val="20"/>
-                <w:szCs w:val="20"/>
-              </w:rPr>
-              <w:t>Kedisiplinan</w:t>
-            </w:r>
-            <w:proofErr w:type="spellEnd"/>
-            <w:r>
-              <w:rPr>
-                <w:rFonts w:ascii="Bookman Old Style" w:eastAsia="Bookman Old Style" w:hAnsi="Bookman Old Style" w:cs="Bookman Old Style"/>
-                <w:color w:val="000000" w:themeColor="text1"/>
-                <w:sz w:val="20"/>
-                <w:szCs w:val="20"/>
-              </w:rPr>
-              <w:t xml:space="preserve"> + Skor Beban </w:t>
-            </w:r>
-            <w:proofErr w:type="spellStart"/>
-            <w:r>
-              <w:rPr>
-                <w:rFonts w:ascii="Bookman Old Style" w:eastAsia="Bookman Old Style" w:hAnsi="Bookman Old Style" w:cs="Bookman Old Style"/>
-                <w:color w:val="000000" w:themeColor="text1"/>
-                <w:sz w:val="20"/>
-                <w:szCs w:val="20"/>
-              </w:rPr>
-              <w:t>Kerja</w:t>
-            </w:r>
-            <w:proofErr w:type="spellEnd"/>
+              <w:t>Skor Kinerja + Skor Kedisiplinan + Skor Beban Kerja</w:t>
+            </w:r>
           </w:p>
         </w:tc>
       </w:tr>
@@ -4209,116 +2228,16 @@
                 <w:sz w:val="20"/>
                 <w:szCs w:val="20"/>
               </w:rPr>
-              <w:t xml:space="preserve">Skor </w:t>
-            </w:r>
-            <w:proofErr w:type="spellStart"/>
-            <w:r>
-              <w:rPr>
-                <w:rFonts w:ascii="Bookman Old Style" w:eastAsia="Bookman Old Style" w:hAnsi="Bookman Old Style" w:cs="Bookman Old Style"/>
-                <w:color w:val="000000" w:themeColor="text1"/>
-                <w:sz w:val="20"/>
-                <w:szCs w:val="20"/>
-              </w:rPr>
-              <w:t>Tertinggi</w:t>
-            </w:r>
-            <w:proofErr w:type="spellEnd"/>
-            <w:r>
-              <w:rPr>
-                <w:rFonts w:ascii="Bookman Old Style" w:eastAsia="Bookman Old Style" w:hAnsi="Bookman Old Style" w:cs="Bookman Old Style"/>
-                <w:color w:val="000000" w:themeColor="text1"/>
-                <w:sz w:val="20"/>
-                <w:szCs w:val="20"/>
-              </w:rPr>
-              <w:t xml:space="preserve"> </w:t>
-            </w:r>
-            <w:proofErr w:type="spellStart"/>
-            <w:r>
-              <w:rPr>
-                <w:rFonts w:ascii="Bookman Old Style" w:eastAsia="Bookman Old Style" w:hAnsi="Bookman Old Style" w:cs="Bookman Old Style"/>
-                <w:color w:val="000000" w:themeColor="text1"/>
-                <w:sz w:val="20"/>
-                <w:szCs w:val="20"/>
-              </w:rPr>
-              <w:t>diperoleh</w:t>
-            </w:r>
-            <w:proofErr w:type="spellEnd"/>
-            <w:r>
-              <w:rPr>
-                <w:rFonts w:ascii="Bookman Old Style" w:eastAsia="Bookman Old Style" w:hAnsi="Bookman Old Style" w:cs="Bookman Old Style"/>
-                <w:color w:val="000000" w:themeColor="text1"/>
-                <w:sz w:val="20"/>
-                <w:szCs w:val="20"/>
-              </w:rPr>
-              <w:t xml:space="preserve"> oleh</w:t>
-            </w:r>
-            <w:r>
-              <w:rPr>
-                <w:rFonts w:ascii="Bookman Old Style" w:eastAsia="Bookman Old Style" w:hAnsi="Bookman Old Style" w:cs="Bookman Old Style"/>
-                <w:color w:val="000000" w:themeColor="text1"/>
-                <w:sz w:val="20"/>
-                <w:szCs w:val="20"/>
-              </w:rPr>
-              <w:t xml:space="preserve"> ${</w:t>
-            </w:r>
-            <w:proofErr w:type="spellStart"/>
-            <w:r>
-              <w:rPr>
-                <w:rFonts w:ascii="Bookman Old Style" w:eastAsia="Bookman Old Style" w:hAnsi="Bookman Old Style" w:cs="Bookman Old Style"/>
-                <w:color w:val="000000" w:themeColor="text1"/>
-                <w:sz w:val="20"/>
-                <w:szCs w:val="20"/>
-              </w:rPr>
-              <w:t>nama_pemenang</w:t>
-            </w:r>
-            <w:proofErr w:type="spellEnd"/>
-            <w:r>
-              <w:rPr>
-                <w:rFonts w:ascii="Bookman Old Style" w:eastAsia="Bookman Old Style" w:hAnsi="Bookman Old Style" w:cs="Bookman Old Style"/>
-                <w:color w:val="000000" w:themeColor="text1"/>
-                <w:sz w:val="20"/>
-                <w:szCs w:val="20"/>
-              </w:rPr>
-              <w:t xml:space="preserve">} </w:t>
-            </w:r>
-            <w:proofErr w:type="spellStart"/>
-            <w:r>
-              <w:rPr>
-                <w:rFonts w:ascii="Bookman Old Style" w:eastAsia="Bookman Old Style" w:hAnsi="Bookman Old Style" w:cs="Bookman Old Style"/>
-                <w:color w:val="000000" w:themeColor="text1"/>
-                <w:sz w:val="20"/>
-                <w:szCs w:val="20"/>
-              </w:rPr>
-              <w:t>dengan</w:t>
-            </w:r>
-            <w:proofErr w:type="spellEnd"/>
-            <w:r>
-              <w:rPr>
-                <w:rFonts w:ascii="Bookman Old Style" w:eastAsia="Bookman Old Style" w:hAnsi="Bookman Old Style" w:cs="Bookman Old Style"/>
-                <w:color w:val="000000" w:themeColor="text1"/>
-                <w:sz w:val="20"/>
-                <w:szCs w:val="20"/>
-              </w:rPr>
-              <w:t xml:space="preserve"> </w:t>
-            </w:r>
-            <w:proofErr w:type="spellStart"/>
-            <w:r>
-              <w:rPr>
-                <w:rFonts w:ascii="Bookman Old Style" w:eastAsia="Bookman Old Style" w:hAnsi="Bookman Old Style" w:cs="Bookman Old Style"/>
-                <w:color w:val="000000" w:themeColor="text1"/>
-                <w:sz w:val="20"/>
-                <w:szCs w:val="20"/>
-              </w:rPr>
-              <w:t>skor</w:t>
-            </w:r>
-            <w:proofErr w:type="spellEnd"/>
-            <w:r>
-              <w:rPr>
-                <w:rFonts w:ascii="Bookman Old Style" w:eastAsia="Bookman Old Style" w:hAnsi="Bookman Old Style" w:cs="Bookman Old Style"/>
-                <w:color w:val="000000" w:themeColor="text1"/>
-                <w:sz w:val="20"/>
-                <w:szCs w:val="20"/>
-              </w:rPr>
-              <w:t xml:space="preserve"> $</w:t>
+              <w:t>Skor Tertinggi diperoleh oleh</w:t>
+            </w:r>
+            <w:r>
+              <w:rPr>
+                <w:rFonts w:ascii="Bookman Old Style" w:eastAsia="Bookman Old Style" w:hAnsi="Bookman Old Style" w:cs="Bookman Old Style"/>
+                <w:color w:val="000000" w:themeColor="text1"/>
+                <w:sz w:val="20"/>
+                <w:szCs w:val="20"/>
+              </w:rPr>
+              <w:t xml:space="preserve"> ${nama_pemenang} dengan skor $</w:t>
             </w:r>
             <w:r>
               <w:rPr>
@@ -4329,54 +2248,23 @@
               </w:rPr>
               <w:t>{</w:t>
             </w:r>
-            <w:proofErr w:type="spellStart"/>
-            <w:r>
-              <w:rPr>
-                <w:rFonts w:ascii="Bookman Old Style" w:eastAsia="Bookman Old Style" w:hAnsi="Bookman Old Style" w:cs="Bookman Old Style"/>
-                <w:color w:val="000000" w:themeColor="text1"/>
-                <w:sz w:val="20"/>
-                <w:szCs w:val="20"/>
-              </w:rPr>
-              <w:t>skor</w:t>
-            </w:r>
-            <w:proofErr w:type="spellEnd"/>
-            <w:r>
-              <w:rPr>
-                <w:rFonts w:ascii="Bookman Old Style" w:eastAsia="Bookman Old Style" w:hAnsi="Bookman Old Style" w:cs="Bookman Old Style"/>
-                <w:color w:val="000000" w:themeColor="text1"/>
-                <w:sz w:val="20"/>
-                <w:szCs w:val="20"/>
-              </w:rPr>
-              <w:t>}</w:t>
-            </w:r>
-            <w:r>
-              <w:rPr>
-                <w:rFonts w:ascii="Bookman Old Style" w:eastAsia="Bookman Old Style" w:hAnsi="Bookman Old Style" w:cs="Bookman Old Style"/>
-                <w:color w:val="000000" w:themeColor="text1"/>
-                <w:sz w:val="20"/>
-                <w:szCs w:val="20"/>
-              </w:rPr>
-              <w:t xml:space="preserve">. </w:t>
-            </w:r>
-            <w:proofErr w:type="spellStart"/>
-            <w:r>
-              <w:rPr>
-                <w:rFonts w:ascii="Bookman Old Style" w:eastAsia="Bookman Old Style" w:hAnsi="Bookman Old Style" w:cs="Bookman Old Style"/>
-                <w:color w:val="000000" w:themeColor="text1"/>
-                <w:sz w:val="20"/>
-                <w:szCs w:val="20"/>
-              </w:rPr>
-              <w:t>Selanjutnya</w:t>
-            </w:r>
-            <w:proofErr w:type="spellEnd"/>
-            <w:r>
-              <w:rPr>
-                <w:rFonts w:ascii="Bookman Old Style" w:eastAsia="Bookman Old Style" w:hAnsi="Bookman Old Style" w:cs="Bookman Old Style"/>
-                <w:color w:val="000000" w:themeColor="text1"/>
-                <w:sz w:val="20"/>
-                <w:szCs w:val="20"/>
-              </w:rPr>
-              <w:t xml:space="preserve"> </w:t>
+            <w:r>
+              <w:rPr>
+                <w:rFonts w:ascii="Bookman Old Style" w:eastAsia="Bookman Old Style" w:hAnsi="Bookman Old Style" w:cs="Bookman Old Style"/>
+                <w:color w:val="000000" w:themeColor="text1"/>
+                <w:sz w:val="20"/>
+                <w:szCs w:val="20"/>
+              </w:rPr>
+              <w:t>skor}</w:t>
+            </w:r>
+            <w:r>
+              <w:rPr>
+                <w:rFonts w:ascii="Bookman Old Style" w:eastAsia="Bookman Old Style" w:hAnsi="Bookman Old Style" w:cs="Bookman Old Style"/>
+                <w:color w:val="000000" w:themeColor="text1"/>
+                <w:sz w:val="20"/>
+                <w:szCs w:val="20"/>
+              </w:rPr>
+              <w:t xml:space="preserve">. Selanjutnya </w:t>
             </w:r>
             <w:r>
               <w:rPr>
@@ -4396,67 +2284,7 @@
                 <w:sz w:val="20"/>
                 <w:szCs w:val="20"/>
               </w:rPr>
-              <w:t xml:space="preserve"> </w:t>
-            </w:r>
-            <w:proofErr w:type="spellStart"/>
-            <w:r>
-              <w:rPr>
-                <w:rFonts w:ascii="Bookman Old Style" w:eastAsia="Bookman Old Style" w:hAnsi="Bookman Old Style" w:cs="Bookman Old Style"/>
-                <w:color w:val="000000" w:themeColor="text1"/>
-                <w:sz w:val="20"/>
-                <w:szCs w:val="20"/>
-              </w:rPr>
-              <w:t>akan</w:t>
-            </w:r>
-            <w:proofErr w:type="spellEnd"/>
-            <w:r>
-              <w:rPr>
-                <w:rFonts w:ascii="Bookman Old Style" w:eastAsia="Bookman Old Style" w:hAnsi="Bookman Old Style" w:cs="Bookman Old Style"/>
-                <w:color w:val="000000" w:themeColor="text1"/>
-                <w:sz w:val="20"/>
-                <w:szCs w:val="20"/>
-              </w:rPr>
-              <w:t xml:space="preserve"> </w:t>
-            </w:r>
-            <w:proofErr w:type="spellStart"/>
-            <w:r>
-              <w:rPr>
-                <w:rFonts w:ascii="Bookman Old Style" w:eastAsia="Bookman Old Style" w:hAnsi="Bookman Old Style" w:cs="Bookman Old Style"/>
-                <w:color w:val="000000" w:themeColor="text1"/>
-                <w:sz w:val="20"/>
-                <w:szCs w:val="20"/>
-              </w:rPr>
-              <w:t>dituangkan</w:t>
-            </w:r>
-            <w:proofErr w:type="spellEnd"/>
-            <w:r>
-              <w:rPr>
-                <w:rFonts w:ascii="Bookman Old Style" w:eastAsia="Bookman Old Style" w:hAnsi="Bookman Old Style" w:cs="Bookman Old Style"/>
-                <w:color w:val="000000" w:themeColor="text1"/>
-                <w:sz w:val="20"/>
-                <w:szCs w:val="20"/>
-              </w:rPr>
-              <w:t xml:space="preserve"> </w:t>
-            </w:r>
-            <w:proofErr w:type="spellStart"/>
-            <w:r>
-              <w:rPr>
-                <w:rFonts w:ascii="Bookman Old Style" w:eastAsia="Bookman Old Style" w:hAnsi="Bookman Old Style" w:cs="Bookman Old Style"/>
-                <w:color w:val="000000" w:themeColor="text1"/>
-                <w:sz w:val="20"/>
-                <w:szCs w:val="20"/>
-              </w:rPr>
-              <w:t>dalam</w:t>
-            </w:r>
-            <w:proofErr w:type="spellEnd"/>
-            <w:r>
-              <w:rPr>
-                <w:rFonts w:ascii="Bookman Old Style" w:eastAsia="Bookman Old Style" w:hAnsi="Bookman Old Style" w:cs="Bookman Old Style"/>
-                <w:color w:val="000000" w:themeColor="text1"/>
-                <w:sz w:val="20"/>
-                <w:szCs w:val="20"/>
-              </w:rPr>
-              <w:t xml:space="preserve"> Surat Keputusan.</w:t>
+              <w:t xml:space="preserve"> akan dituangkan dalam Surat Keputusan.</w:t>
             </w:r>
           </w:p>
         </w:tc>
@@ -4502,9 +2330,8 @@
                 <w:szCs w:val="24"/>
                 <w:lang w:val="en-ID"/>
               </w:rPr>
-              <w:t>${</w:t>
-            </w:r>
-            <w:proofErr w:type="spellStart"/>
+              <w:t>${ibukota}</w:t>
+            </w:r>
             <w:r>
               <w:rPr>
                 <w:rFonts w:ascii="Bookman Old Style" w:hAnsi="Bookman Old Style" w:cstheme="minorHAnsi"/>
@@ -4512,18 +2339,19 @@
                 <w:szCs w:val="24"/>
                 <w:lang w:val="en-ID"/>
               </w:rPr>
-              <w:t>ibukota</w:t>
-            </w:r>
-            <w:proofErr w:type="spellEnd"/>
-            <w:r>
+              <w:t>, ${tanggal}</w:t>
+            </w:r>
+          </w:p>
+          <w:p>
+            <w:pPr>
+              <w:spacing w:before="240"/>
               <w:rPr>
                 <w:rFonts w:ascii="Bookman Old Style" w:hAnsi="Bookman Old Style" w:cstheme="minorHAnsi"/>
                 <w:sz w:val="24"/>
                 <w:szCs w:val="24"/>
                 <w:lang w:val="en-ID"/>
               </w:rPr>
-              <w:t>}</w:t>
-            </w:r>
+            </w:pPr>
             <w:r>
               <w:rPr>
                 <w:rFonts w:ascii="Bookman Old Style" w:hAnsi="Bookman Old Style" w:cstheme="minorHAnsi"/>
@@ -4531,9 +2359,8 @@
                 <w:szCs w:val="24"/>
                 <w:lang w:val="en-ID"/>
               </w:rPr>
-              <w:t>, ${</w:t>
-            </w:r>
-            <w:proofErr w:type="spellStart"/>
+              <w:t>Kepala</w:t>
+            </w:r>
             <w:r>
               <w:rPr>
                 <w:rFonts w:ascii="Bookman Old Style" w:hAnsi="Bookman Old Style" w:cstheme="minorHAnsi"/>
@@ -4541,107 +2368,26 @@
                 <w:szCs w:val="24"/>
                 <w:lang w:val="en-ID"/>
               </w:rPr>
-              <w:t>tanggal</w:t>
-            </w:r>
-            <w:proofErr w:type="spellEnd"/>
-            <w:r>
+              <w:t xml:space="preserve"> Badan Pusat Statistik </w:t>
+            </w:r>
+          </w:p>
+          <w:p>
+            <w:pPr>
               <w:rPr>
                 <w:rFonts w:ascii="Bookman Old Style" w:hAnsi="Bookman Old Style" w:cstheme="minorHAnsi"/>
                 <w:sz w:val="24"/>
                 <w:szCs w:val="24"/>
                 <w:lang w:val="en-ID"/>
               </w:rPr>
-              <w:t>}</w:t>
-            </w:r>
-          </w:p>
-          <w:p>
-            <w:pPr>
-              <w:spacing w:before="240"/>
+            </w:pPr>
+            <w:r>
               <w:rPr>
                 <w:rFonts w:ascii="Bookman Old Style" w:hAnsi="Bookman Old Style" w:cstheme="minorHAnsi"/>
                 <w:sz w:val="24"/>
                 <w:szCs w:val="24"/>
                 <w:lang w:val="en-ID"/>
               </w:rPr>
-            </w:pPr>
-            <w:proofErr w:type="spellStart"/>
-            <w:r>
-              <w:rPr>
-                <w:rFonts w:ascii="Bookman Old Style" w:hAnsi="Bookman Old Style" w:cstheme="minorHAnsi"/>
-                <w:sz w:val="24"/>
-                <w:szCs w:val="24"/>
-                <w:lang w:val="en-ID"/>
-              </w:rPr>
-              <w:t>Kepala</w:t>
-            </w:r>
-            <w:proofErr w:type="spellEnd"/>
-            <w:r>
-              <w:rPr>
-                <w:rFonts w:ascii="Bookman Old Style" w:hAnsi="Bookman Old Style" w:cstheme="minorHAnsi"/>
-                <w:sz w:val="24"/>
-                <w:szCs w:val="24"/>
-                <w:lang w:val="en-ID"/>
-              </w:rPr>
-              <w:t xml:space="preserve"> Badan Pusat </w:t>
-            </w:r>
-            <w:proofErr w:type="spellStart"/>
-            <w:r>
-              <w:rPr>
-                <w:rFonts w:ascii="Bookman Old Style" w:hAnsi="Bookman Old Style" w:cstheme="minorHAnsi"/>
-                <w:sz w:val="24"/>
-                <w:szCs w:val="24"/>
-                <w:lang w:val="en-ID"/>
-              </w:rPr>
-              <w:t>Statistik</w:t>
-            </w:r>
-            <w:proofErr w:type="spellEnd"/>
-            <w:r>
-              <w:rPr>
-                <w:rFonts w:ascii="Bookman Old Style" w:hAnsi="Bookman Old Style" w:cstheme="minorHAnsi"/>
-                <w:sz w:val="24"/>
-                <w:szCs w:val="24"/>
-                <w:lang w:val="en-ID"/>
-              </w:rPr>
-              <w:t> </w:t>
-            </w:r>
-          </w:p>
-          <w:p>
-            <w:pPr>
-              <w:rPr>
-                <w:rFonts w:ascii="Bookman Old Style" w:hAnsi="Bookman Old Style" w:cstheme="minorHAnsi"/>
-                <w:sz w:val="24"/>
-                <w:szCs w:val="24"/>
-                <w:lang w:val="en-ID"/>
-              </w:rPr>
-            </w:pPr>
-            <w:r>
-              <w:rPr>
-                <w:rFonts w:ascii="Bookman Old Style" w:hAnsi="Bookman Old Style" w:cstheme="minorHAnsi"/>
-                <w:sz w:val="24"/>
-                <w:szCs w:val="24"/>
-                <w:lang w:val="en-ID"/>
-              </w:rPr>
-              <w:t>${</w:t>
-            </w:r>
-            <w:proofErr w:type="spellStart"/>
-            <w:r>
-              <w:rPr>
-                <w:rFonts w:ascii="Bookman Old Style" w:hAnsi="Bookman Old Style" w:cstheme="minorHAnsi"/>
-                <w:sz w:val="24"/>
-                <w:szCs w:val="24"/>
-                <w:lang w:val="en-ID"/>
-              </w:rPr>
-              <w:t>kabupaten</w:t>
-            </w:r>
-            <w:proofErr w:type="spellEnd"/>
-            <w:r>
-              <w:rPr>
-                <w:rFonts w:ascii="Bookman Old Style" w:hAnsi="Bookman Old Style" w:cstheme="minorHAnsi"/>
-                <w:sz w:val="24"/>
-                <w:szCs w:val="24"/>
-                <w:lang w:val="en-ID"/>
-              </w:rPr>
-              <w:t>}</w:t>
+              <w:t>${kabupaten}</w:t>
             </w:r>
             <w:r>
               <w:rPr>
@@ -4713,25 +2459,7 @@
                 <w:sz w:val="24"/>
                 <w:szCs w:val="24"/>
               </w:rPr>
-              <w:t>${</w:t>
-            </w:r>
-            <w:proofErr w:type="spellStart"/>
-            <w:r>
-              <w:rPr>
-                <w:rFonts w:ascii="Bookman Old Style" w:hAnsi="Bookman Old Style" w:cstheme="minorHAnsi"/>
-                <w:sz w:val="24"/>
-                <w:szCs w:val="24"/>
-              </w:rPr>
-              <w:t>kepala</w:t>
-            </w:r>
-            <w:proofErr w:type="spellEnd"/>
-            <w:r>
-              <w:rPr>
-                <w:rFonts w:ascii="Bookman Old Style" w:hAnsi="Bookman Old Style" w:cstheme="minorHAnsi"/>
-                <w:sz w:val="24"/>
-                <w:szCs w:val="24"/>
-              </w:rPr>
-              <w:t>}</w:t>
+              <w:t>${kepala}</w:t>
             </w:r>
           </w:p>
         </w:tc>
@@ -4995,33 +2723,7 @@
         <w:szCs w:val="28"/>
         <w:lang w:val="en-ID"/>
       </w:rPr>
-      <w:t>${</w:t>
-    </w:r>
-    <w:proofErr w:type="spellStart"/>
-    <w:r>
-      <w:rPr>
-        <w:rFonts w:ascii="Arial" w:eastAsia="Arial" w:hAnsi="Arial" w:cs="Arial"/>
-        <w:b/>
-        <w:i/>
-        <w:color w:val="000000"/>
-        <w:sz w:val="28"/>
-        <w:szCs w:val="28"/>
-        <w:lang w:val="en-ID"/>
-      </w:rPr>
-      <w:t>u_kabupaten</w:t>
-    </w:r>
-    <w:proofErr w:type="spellEnd"/>
-    <w:r>
-      <w:rPr>
-        <w:rFonts w:ascii="Arial" w:eastAsia="Arial" w:hAnsi="Arial" w:cs="Arial"/>
-        <w:b/>
-        <w:i/>
-        <w:color w:val="000000"/>
-        <w:sz w:val="28"/>
-        <w:szCs w:val="28"/>
-        <w:lang w:val="en-ID"/>
-      </w:rPr>
-      <w:t>}</w:t>
+      <w:t>${u_kabupaten}</w:t>
     </w:r>
     <w:r>
       <w:rPr>
@@ -5073,73 +2775,7 @@
         <w:szCs w:val="16"/>
         <w:lang w:val="en-ID"/>
       </w:rPr>
-      <w:t xml:space="preserve">       ${</w:t>
-    </w:r>
-    <w:proofErr w:type="spellStart"/>
-    <w:r>
-      <w:rPr>
-        <w:rFonts w:ascii="Arial" w:eastAsia="Times New Roman" w:hAnsi="Arial" w:cs="Arial"/>
-        <w:color w:val="000000"/>
-        <w:sz w:val="16"/>
-        <w:szCs w:val="16"/>
-        <w:lang w:val="en-ID"/>
-      </w:rPr>
-      <w:t>alamat_satker</w:t>
-    </w:r>
-    <w:proofErr w:type="spellEnd"/>
-    <w:r>
-      <w:rPr>
-        <w:rFonts w:ascii="Arial" w:eastAsia="Times New Roman" w:hAnsi="Arial" w:cs="Arial"/>
-        <w:color w:val="000000"/>
-        <w:sz w:val="16"/>
-        <w:szCs w:val="16"/>
-        <w:lang w:val="en-ID"/>
-      </w:rPr>
-      <w:t>} Telp./ Fax. ${</w:t>
-    </w:r>
-    <w:proofErr w:type="spellStart"/>
-    <w:r>
-      <w:rPr>
-        <w:rFonts w:ascii="Arial" w:eastAsia="Times New Roman" w:hAnsi="Arial" w:cs="Arial"/>
-        <w:color w:val="000000"/>
-        <w:sz w:val="16"/>
-        <w:szCs w:val="16"/>
-        <w:lang w:val="en-ID"/>
-      </w:rPr>
-      <w:t>telepon_satker</w:t>
-    </w:r>
-    <w:proofErr w:type="spellEnd"/>
-    <w:r>
-      <w:rPr>
-        <w:rFonts w:ascii="Arial" w:eastAsia="Times New Roman" w:hAnsi="Arial" w:cs="Arial"/>
-        <w:color w:val="000000"/>
-        <w:sz w:val="16"/>
-        <w:szCs w:val="16"/>
-        <w:lang w:val="en-ID"/>
-      </w:rPr>
-      <w:t>} ${</w:t>
-    </w:r>
-    <w:proofErr w:type="spellStart"/>
-    <w:r>
-      <w:rPr>
-        <w:rFonts w:ascii="Arial" w:eastAsia="Times New Roman" w:hAnsi="Arial" w:cs="Arial"/>
-        <w:color w:val="000000"/>
-        <w:sz w:val="16"/>
-        <w:szCs w:val="16"/>
-        <w:lang w:val="en-ID"/>
-      </w:rPr>
-      <w:t>ibukota</w:t>
-    </w:r>
-    <w:proofErr w:type="spellEnd"/>
-    <w:r>
-      <w:rPr>
-        <w:rFonts w:ascii="Arial" w:eastAsia="Times New Roman" w:hAnsi="Arial" w:cs="Arial"/>
-        <w:color w:val="000000"/>
-        <w:sz w:val="16"/>
-        <w:szCs w:val="16"/>
-        <w:lang w:val="en-ID"/>
-      </w:rPr>
-      <w:t>}</w:t>
+      <w:t xml:space="preserve">       ${alamat_satker} Telp./ Fax. ${telepon_satker} ${ibukota}</w:t>
     </w:r>
   </w:p>
   <w:p>

</xml_diff>

<commit_message>
fix: update document templates by removing unused Excel file and modifying Word document
</commit_message>
<xml_diff>
--- a/storage/app/public/templates/1KOF4WgsSMoKmH8EKUkqBzVgkSvTrNwm9krFHRg9.docx
+++ b/storage/app/public/templates/1KOF4WgsSMoKmH8EKUkqBzVgkSvTrNwm9krFHRg9.docx
@@ -57,7 +57,21 @@
           <w:sz w:val="24"/>
           <w:szCs w:val="24"/>
         </w:rPr>
-        <w:t>EMPLOYEE OF THE MONTH</w:t>
+        <w:t xml:space="preserve">EMPLOYEE OF THE </w:t>
+      </w:r>
+      <w:proofErr w:type="gramStart"/>
+      <w:r>
+        <w:rPr>
+          <w:rFonts w:ascii="Bookman Old Style" w:eastAsia="Bookman Old Style" w:hAnsi="Bookman Old Style" w:cs="Bookman Old Style"/>
+          <w:b/>
+          <w:bCs/>
+          <w:i/>
+          <w:iCs/>
+          <w:color w:val="000000" w:themeColor="text1"/>
+          <w:sz w:val="24"/>
+          <w:szCs w:val="24"/>
+        </w:rPr>
+        <w:t>MONTH</w:t>
       </w:r>
       <w:r>
         <w:rPr>
@@ -68,7 +82,67 @@
           <w:sz w:val="24"/>
           <w:szCs w:val="24"/>
         </w:rPr>
-        <w:t xml:space="preserve">  BULAN ${ubulan} TAHUN ${tahun} BADAN PUSAT STATISTIK </w:t>
+        <w:t xml:space="preserve">  BULAN</w:t>
+      </w:r>
+      <w:proofErr w:type="gramEnd"/>
+      <w:r>
+        <w:rPr>
+          <w:rFonts w:ascii="Bookman Old Style" w:eastAsia="Bookman Old Style" w:hAnsi="Bookman Old Style" w:cs="Bookman Old Style"/>
+          <w:b/>
+          <w:bCs/>
+          <w:color w:val="000000" w:themeColor="text1"/>
+          <w:sz w:val="24"/>
+          <w:szCs w:val="24"/>
+        </w:rPr>
+        <w:t xml:space="preserve"> ${</w:t>
+      </w:r>
+      <w:proofErr w:type="spellStart"/>
+      <w:r>
+        <w:rPr>
+          <w:rFonts w:ascii="Bookman Old Style" w:eastAsia="Bookman Old Style" w:hAnsi="Bookman Old Style" w:cs="Bookman Old Style"/>
+          <w:b/>
+          <w:bCs/>
+          <w:color w:val="000000" w:themeColor="text1"/>
+          <w:sz w:val="24"/>
+          <w:szCs w:val="24"/>
+        </w:rPr>
+        <w:t>ubulan</w:t>
+      </w:r>
+      <w:proofErr w:type="spellEnd"/>
+      <w:r>
+        <w:rPr>
+          <w:rFonts w:ascii="Bookman Old Style" w:eastAsia="Bookman Old Style" w:hAnsi="Bookman Old Style" w:cs="Bookman Old Style"/>
+          <w:b/>
+          <w:bCs/>
+          <w:color w:val="000000" w:themeColor="text1"/>
+          <w:sz w:val="24"/>
+          <w:szCs w:val="24"/>
+        </w:rPr>
+        <w:t>} TAHUN ${</w:t>
+      </w:r>
+      <w:proofErr w:type="spellStart"/>
+      <w:r>
+        <w:rPr>
+          <w:rFonts w:ascii="Bookman Old Style" w:eastAsia="Bookman Old Style" w:hAnsi="Bookman Old Style" w:cs="Bookman Old Style"/>
+          <w:b/>
+          <w:bCs/>
+          <w:color w:val="000000" w:themeColor="text1"/>
+          <w:sz w:val="24"/>
+          <w:szCs w:val="24"/>
+        </w:rPr>
+        <w:t>tahun</w:t>
+      </w:r>
+      <w:proofErr w:type="spellEnd"/>
+      <w:r>
+        <w:rPr>
+          <w:rFonts w:ascii="Bookman Old Style" w:eastAsia="Bookman Old Style" w:hAnsi="Bookman Old Style" w:cs="Bookman Old Style"/>
+          <w:b/>
+          <w:bCs/>
+          <w:color w:val="000000" w:themeColor="text1"/>
+          <w:sz w:val="24"/>
+          <w:szCs w:val="24"/>
+        </w:rPr>
+        <w:t xml:space="preserve">} BADAN PUSAT STATISTIK </w:t>
       </w:r>
       <w:r>
         <w:rPr>
@@ -79,7 +153,31 @@
           <w:sz w:val="24"/>
           <w:szCs w:val="24"/>
         </w:rPr>
-        <w:t>${u_kabupaten}</w:t>
+        <w:t>${</w:t>
+      </w:r>
+      <w:proofErr w:type="spellStart"/>
+      <w:r>
+        <w:rPr>
+          <w:rFonts w:ascii="Bookman Old Style" w:eastAsia="Bookman Old Style" w:hAnsi="Bookman Old Style" w:cs="Bookman Old Style"/>
+          <w:b/>
+          <w:bCs/>
+          <w:color w:val="000000" w:themeColor="text1"/>
+          <w:sz w:val="24"/>
+          <w:szCs w:val="24"/>
+        </w:rPr>
+        <w:t>u_kabupaten</w:t>
+      </w:r>
+      <w:proofErr w:type="spellEnd"/>
+      <w:r>
+        <w:rPr>
+          <w:rFonts w:ascii="Bookman Old Style" w:eastAsia="Bookman Old Style" w:hAnsi="Bookman Old Style" w:cs="Bookman Old Style"/>
+          <w:b/>
+          <w:bCs/>
+          <w:color w:val="000000" w:themeColor="text1"/>
+          <w:sz w:val="24"/>
+          <w:szCs w:val="24"/>
+        </w:rPr>
+        <w:t>}</w:t>
       </w:r>
     </w:p>
     <w:p>
@@ -373,6 +471,7 @@
                 <w:szCs w:val="20"/>
               </w:rPr>
             </w:pPr>
+            <w:proofErr w:type="spellStart"/>
             <w:r>
               <w:rPr>
                 <w:rFonts w:ascii="Bookman Old Style" w:eastAsia="Bookman Old Style" w:hAnsi="Bookman Old Style" w:cs="Bookman Old Style"/>
@@ -382,6 +481,7 @@
               </w:rPr>
               <w:t>Kedisiplinan</w:t>
             </w:r>
+            <w:proofErr w:type="spellEnd"/>
           </w:p>
         </w:tc>
         <w:tc>
@@ -404,15 +504,17 @@
                 <w:szCs w:val="20"/>
               </w:rPr>
             </w:pPr>
-            <w:r>
-              <w:rPr>
-                <w:rFonts w:ascii="Bookman Old Style" w:eastAsia="Bookman Old Style" w:hAnsi="Bookman Old Style" w:cs="Bookman Old Style"/>
-                <w:color w:val="000000" w:themeColor="text1"/>
-                <w:sz w:val="20"/>
-                <w:szCs w:val="20"/>
-              </w:rPr>
-              <w:t>Beban Kerja</w:t>
-            </w:r>
+            <w:proofErr w:type="spellStart"/>
+            <w:r>
+              <w:rPr>
+                <w:rFonts w:ascii="Bookman Old Style" w:eastAsia="Bookman Old Style" w:hAnsi="Bookman Old Style" w:cs="Bookman Old Style"/>
+                <w:color w:val="000000" w:themeColor="text1"/>
+                <w:sz w:val="20"/>
+                <w:szCs w:val="20"/>
+              </w:rPr>
+              <w:t>Perilaku</w:t>
+            </w:r>
+            <w:proofErr w:type="spellEnd"/>
           </w:p>
         </w:tc>
         <w:tc>
@@ -777,7 +879,27 @@
                 <w:sz w:val="20"/>
                 <w:szCs w:val="20"/>
               </w:rPr>
-              <w:t>${nilai_kinerja}</w:t>
+              <w:t>${</w:t>
+            </w:r>
+            <w:proofErr w:type="spellStart"/>
+            <w:r>
+              <w:rPr>
+                <w:rFonts w:ascii="Bookman Old Style" w:eastAsia="Bookman Old Style" w:hAnsi="Bookman Old Style" w:cs="Bookman Old Style"/>
+                <w:color w:val="000000" w:themeColor="text1"/>
+                <w:sz w:val="20"/>
+                <w:szCs w:val="20"/>
+              </w:rPr>
+              <w:t>nilai_kinerja</w:t>
+            </w:r>
+            <w:proofErr w:type="spellEnd"/>
+            <w:r>
+              <w:rPr>
+                <w:rFonts w:ascii="Bookman Old Style" w:eastAsia="Bookman Old Style" w:hAnsi="Bookman Old Style" w:cs="Bookman Old Style"/>
+                <w:color w:val="000000" w:themeColor="text1"/>
+                <w:sz w:val="20"/>
+                <w:szCs w:val="20"/>
+              </w:rPr>
+              <w:t>}</w:t>
             </w:r>
           </w:p>
         </w:tc>
@@ -806,7 +928,27 @@
                 <w:sz w:val="20"/>
                 <w:szCs w:val="20"/>
               </w:rPr>
-              <w:t>${nilai_disiplin}</w:t>
+              <w:t>${</w:t>
+            </w:r>
+            <w:proofErr w:type="spellStart"/>
+            <w:r>
+              <w:rPr>
+                <w:rFonts w:ascii="Bookman Old Style" w:eastAsia="Bookman Old Style" w:hAnsi="Bookman Old Style" w:cs="Bookman Old Style"/>
+                <w:color w:val="000000" w:themeColor="text1"/>
+                <w:sz w:val="20"/>
+                <w:szCs w:val="20"/>
+              </w:rPr>
+              <w:t>nilai_disiplin</w:t>
+            </w:r>
+            <w:proofErr w:type="spellEnd"/>
+            <w:r>
+              <w:rPr>
+                <w:rFonts w:ascii="Bookman Old Style" w:eastAsia="Bookman Old Style" w:hAnsi="Bookman Old Style" w:cs="Bookman Old Style"/>
+                <w:color w:val="000000" w:themeColor="text1"/>
+                <w:sz w:val="20"/>
+                <w:szCs w:val="20"/>
+              </w:rPr>
+              <w:t>}</w:t>
             </w:r>
           </w:p>
         </w:tc>
@@ -835,7 +977,36 @@
                 <w:sz w:val="20"/>
                 <w:szCs w:val="20"/>
               </w:rPr>
-              <w:t>${nilai_beban}</w:t>
+              <w:t>${</w:t>
+            </w:r>
+            <w:proofErr w:type="spellStart"/>
+            <w:r>
+              <w:rPr>
+                <w:rFonts w:ascii="Bookman Old Style" w:eastAsia="Bookman Old Style" w:hAnsi="Bookman Old Style" w:cs="Bookman Old Style"/>
+                <w:color w:val="000000" w:themeColor="text1"/>
+                <w:sz w:val="20"/>
+                <w:szCs w:val="20"/>
+              </w:rPr>
+              <w:t>nilai_</w:t>
+            </w:r>
+            <w:r>
+              <w:rPr>
+                <w:rFonts w:ascii="Bookman Old Style" w:eastAsia="Bookman Old Style" w:hAnsi="Bookman Old Style" w:cs="Bookman Old Style"/>
+                <w:color w:val="000000" w:themeColor="text1"/>
+                <w:sz w:val="20"/>
+                <w:szCs w:val="20"/>
+              </w:rPr>
+              <w:t>perilaku</w:t>
+            </w:r>
+            <w:proofErr w:type="spellEnd"/>
+            <w:r>
+              <w:rPr>
+                <w:rFonts w:ascii="Bookman Old Style" w:eastAsia="Bookman Old Style" w:hAnsi="Bookman Old Style" w:cs="Bookman Old Style"/>
+                <w:color w:val="000000" w:themeColor="text1"/>
+                <w:sz w:val="20"/>
+                <w:szCs w:val="20"/>
+              </w:rPr>
+              <w:t>}</w:t>
             </w:r>
           </w:p>
         </w:tc>
@@ -864,7 +1035,27 @@
                 <w:sz w:val="20"/>
                 <w:szCs w:val="20"/>
               </w:rPr>
-              <w:t>${nilai_total}</w:t>
+              <w:t>${</w:t>
+            </w:r>
+            <w:proofErr w:type="spellStart"/>
+            <w:r>
+              <w:rPr>
+                <w:rFonts w:ascii="Bookman Old Style" w:eastAsia="Bookman Old Style" w:hAnsi="Bookman Old Style" w:cs="Bookman Old Style"/>
+                <w:color w:val="000000" w:themeColor="text1"/>
+                <w:sz w:val="20"/>
+                <w:szCs w:val="20"/>
+              </w:rPr>
+              <w:t>nilai_total</w:t>
+            </w:r>
+            <w:proofErr w:type="spellEnd"/>
+            <w:r>
+              <w:rPr>
+                <w:rFonts w:ascii="Bookman Old Style" w:eastAsia="Bookman Old Style" w:hAnsi="Bookman Old Style" w:cs="Bookman Old Style"/>
+                <w:color w:val="000000" w:themeColor="text1"/>
+                <w:sz w:val="20"/>
+                <w:szCs w:val="20"/>
+              </w:rPr>
+              <w:t>}</w:t>
             </w:r>
           </w:p>
         </w:tc>
@@ -931,8 +1122,8 @@
         <w:gridCol w:w="555"/>
         <w:gridCol w:w="1708"/>
         <w:gridCol w:w="896"/>
-        <w:gridCol w:w="4633"/>
-        <w:gridCol w:w="2033"/>
+        <w:gridCol w:w="3924"/>
+        <w:gridCol w:w="2742"/>
       </w:tblGrid>
       <w:tr>
         <w:trPr>
@@ -1030,7 +1221,7 @@
         </w:tc>
         <w:tc>
           <w:tcPr>
-            <w:tcW w:w="4633" w:type="dxa"/>
+            <w:tcW w:w="3924" w:type="dxa"/>
             <w:shd w:val="clear" w:color="auto" w:fill="D9D9D9" w:themeFill="background1" w:themeFillShade="D9"/>
           </w:tcPr>
           <w:p>
@@ -1047,6 +1238,7 @@
                 <w:szCs w:val="20"/>
               </w:rPr>
             </w:pPr>
+            <w:proofErr w:type="spellStart"/>
             <w:r>
               <w:rPr>
                 <w:rFonts w:ascii="Bookman Old Style" w:eastAsia="Bookman Old Style" w:hAnsi="Bookman Old Style" w:cs="Bookman Old Style"/>
@@ -1056,11 +1248,12 @@
               </w:rPr>
               <w:t>Ketentuan</w:t>
             </w:r>
+            <w:proofErr w:type="spellEnd"/>
           </w:p>
         </w:tc>
         <w:tc>
           <w:tcPr>
-            <w:tcW w:w="2033" w:type="dxa"/>
+            <w:tcW w:w="2742" w:type="dxa"/>
             <w:shd w:val="clear" w:color="auto" w:fill="D9D9D9" w:themeFill="background1" w:themeFillShade="D9"/>
           </w:tcPr>
           <w:p>
@@ -1077,6 +1270,7 @@
                 <w:szCs w:val="20"/>
               </w:rPr>
             </w:pPr>
+            <w:proofErr w:type="spellStart"/>
             <w:r>
               <w:rPr>
                 <w:rFonts w:ascii="Bookman Old Style" w:eastAsia="Bookman Old Style" w:hAnsi="Bookman Old Style" w:cs="Bookman Old Style"/>
@@ -1086,6 +1280,7 @@
               </w:rPr>
               <w:t>Rumus</w:t>
             </w:r>
+            <w:proofErr w:type="spellEnd"/>
           </w:p>
         </w:tc>
       </w:tr>
@@ -1185,7 +1380,7 @@
         </w:tc>
         <w:tc>
           <w:tcPr>
-            <w:tcW w:w="4633" w:type="dxa"/>
+            <w:tcW w:w="3924" w:type="dxa"/>
             <w:shd w:val="clear" w:color="auto" w:fill="D9D9D9" w:themeFill="background1" w:themeFillShade="D9"/>
           </w:tcPr>
           <w:p>
@@ -1215,7 +1410,7 @@
         </w:tc>
         <w:tc>
           <w:tcPr>
-            <w:tcW w:w="2033" w:type="dxa"/>
+            <w:tcW w:w="2742" w:type="dxa"/>
             <w:shd w:val="clear" w:color="auto" w:fill="D9D9D9" w:themeFill="background1" w:themeFillShade="D9"/>
           </w:tcPr>
           <w:p>
@@ -1328,13 +1523,22 @@
                 <w:sz w:val="20"/>
                 <w:szCs w:val="20"/>
               </w:rPr>
-              <w:t>60%</w:t>
+              <w:t>5</w:t>
+            </w:r>
+            <w:r>
+              <w:rPr>
+                <w:rFonts w:ascii="Bookman Old Style" w:eastAsia="Bookman Old Style" w:hAnsi="Bookman Old Style" w:cs="Bookman Old Style"/>
+                <w:color w:val="000000" w:themeColor="text1"/>
+                <w:sz w:val="20"/>
+                <w:szCs w:val="20"/>
+              </w:rPr>
+              <w:t>0%</w:t>
             </w:r>
           </w:p>
         </w:tc>
         <w:tc>
           <w:tcPr>
-            <w:tcW w:w="4633" w:type="dxa"/>
+            <w:tcW w:w="3924" w:type="dxa"/>
           </w:tcPr>
           <w:p>
             <w:pPr>
@@ -1355,29 +1559,120 @@
                 <w:szCs w:val="20"/>
               </w:rPr>
             </w:pPr>
-            <w:r>
-              <w:rPr>
-                <w:rFonts w:ascii="Bookman Old Style" w:eastAsia="Bookman Old Style" w:hAnsi="Bookman Old Style" w:cs="Bookman Old Style"/>
-                <w:color w:val="000000" w:themeColor="text1"/>
-                <w:sz w:val="20"/>
-                <w:szCs w:val="20"/>
-              </w:rPr>
-              <w:t>D</w:t>
-            </w:r>
-            <w:r>
-              <w:rPr>
-                <w:rFonts w:ascii="Bookman Old Style" w:eastAsia="Bookman Old Style" w:hAnsi="Bookman Old Style" w:cs="Bookman Old Style"/>
-                <w:color w:val="000000" w:themeColor="text1"/>
-                <w:sz w:val="20"/>
-                <w:szCs w:val="20"/>
-              </w:rPr>
-              <w:t>iperoleh dari penilaian SKP Bulanan</w:t>
-            </w:r>
+            <w:proofErr w:type="spellStart"/>
+            <w:r>
+              <w:rPr>
+                <w:rFonts w:ascii="Bookman Old Style" w:eastAsia="Bookman Old Style" w:hAnsi="Bookman Old Style" w:cs="Bookman Old Style"/>
+                <w:color w:val="000000" w:themeColor="text1"/>
+                <w:sz w:val="20"/>
+                <w:szCs w:val="20"/>
+              </w:rPr>
+              <w:t>Diperoleh</w:t>
+            </w:r>
+            <w:proofErr w:type="spellEnd"/>
+            <w:r>
+              <w:rPr>
+                <w:rFonts w:ascii="Bookman Old Style" w:eastAsia="Bookman Old Style" w:hAnsi="Bookman Old Style" w:cs="Bookman Old Style"/>
+                <w:color w:val="000000" w:themeColor="text1"/>
+                <w:sz w:val="20"/>
+                <w:szCs w:val="20"/>
+              </w:rPr>
+              <w:t xml:space="preserve"> </w:t>
+            </w:r>
+            <w:proofErr w:type="spellStart"/>
+            <w:r>
+              <w:rPr>
+                <w:rFonts w:ascii="Bookman Old Style" w:eastAsia="Bookman Old Style" w:hAnsi="Bookman Old Style" w:cs="Bookman Old Style"/>
+                <w:color w:val="000000" w:themeColor="text1"/>
+                <w:sz w:val="20"/>
+                <w:szCs w:val="20"/>
+              </w:rPr>
+              <w:t>dari</w:t>
+            </w:r>
+            <w:proofErr w:type="spellEnd"/>
+            <w:r>
+              <w:rPr>
+                <w:rFonts w:ascii="Bookman Old Style" w:eastAsia="Bookman Old Style" w:hAnsi="Bookman Old Style" w:cs="Bookman Old Style"/>
+                <w:color w:val="000000" w:themeColor="text1"/>
+                <w:sz w:val="20"/>
+                <w:szCs w:val="20"/>
+              </w:rPr>
+              <w:t xml:space="preserve"> </w:t>
+            </w:r>
+            <w:proofErr w:type="spellStart"/>
+            <w:r>
+              <w:rPr>
+                <w:rFonts w:ascii="Bookman Old Style" w:eastAsia="Bookman Old Style" w:hAnsi="Bookman Old Style" w:cs="Bookman Old Style"/>
+                <w:color w:val="000000" w:themeColor="text1"/>
+                <w:sz w:val="20"/>
+                <w:szCs w:val="20"/>
+              </w:rPr>
+              <w:t>penilaian</w:t>
+            </w:r>
+            <w:proofErr w:type="spellEnd"/>
+            <w:r>
+              <w:rPr>
+                <w:rFonts w:ascii="Bookman Old Style" w:eastAsia="Bookman Old Style" w:hAnsi="Bookman Old Style" w:cs="Bookman Old Style"/>
+                <w:color w:val="000000" w:themeColor="text1"/>
+                <w:sz w:val="20"/>
+                <w:szCs w:val="20"/>
+              </w:rPr>
+              <w:t xml:space="preserve"> </w:t>
+            </w:r>
+            <w:r>
+              <w:rPr>
+                <w:rFonts w:ascii="Bookman Old Style" w:eastAsia="Bookman Old Style" w:hAnsi="Bookman Old Style" w:cs="Bookman Old Style"/>
+                <w:color w:val="000000" w:themeColor="text1"/>
+                <w:sz w:val="20"/>
+                <w:szCs w:val="20"/>
+              </w:rPr>
+              <w:t xml:space="preserve">Rata-Rata Hasil </w:t>
+            </w:r>
+            <w:proofErr w:type="spellStart"/>
+            <w:r>
+              <w:rPr>
+                <w:rFonts w:ascii="Bookman Old Style" w:eastAsia="Bookman Old Style" w:hAnsi="Bookman Old Style" w:cs="Bookman Old Style"/>
+                <w:color w:val="000000" w:themeColor="text1"/>
+                <w:sz w:val="20"/>
+                <w:szCs w:val="20"/>
+              </w:rPr>
+              <w:t>Kerja</w:t>
+            </w:r>
+            <w:proofErr w:type="spellEnd"/>
+            <w:r>
+              <w:rPr>
+                <w:rFonts w:ascii="Bookman Old Style" w:eastAsia="Bookman Old Style" w:hAnsi="Bookman Old Style" w:cs="Bookman Old Style"/>
+                <w:color w:val="000000" w:themeColor="text1"/>
+                <w:sz w:val="20"/>
+                <w:szCs w:val="20"/>
+              </w:rPr>
+              <w:t xml:space="preserve"> </w:t>
+            </w:r>
+            <w:r>
+              <w:rPr>
+                <w:rFonts w:ascii="Bookman Old Style" w:eastAsia="Bookman Old Style" w:hAnsi="Bookman Old Style" w:cs="Bookman Old Style"/>
+                <w:color w:val="000000" w:themeColor="text1"/>
+                <w:sz w:val="20"/>
+                <w:szCs w:val="20"/>
+              </w:rPr>
+              <w:t xml:space="preserve">SKP </w:t>
+            </w:r>
+            <w:proofErr w:type="spellStart"/>
+            <w:r>
+              <w:rPr>
+                <w:rFonts w:ascii="Bookman Old Style" w:eastAsia="Bookman Old Style" w:hAnsi="Bookman Old Style" w:cs="Bookman Old Style"/>
+                <w:color w:val="000000" w:themeColor="text1"/>
+                <w:sz w:val="20"/>
+                <w:szCs w:val="20"/>
+              </w:rPr>
+              <w:t>Bulanan</w:t>
+            </w:r>
+            <w:proofErr w:type="spellEnd"/>
           </w:p>
         </w:tc>
         <w:tc>
           <w:tcPr>
-            <w:tcW w:w="2033" w:type="dxa"/>
+            <w:tcW w:w="2742" w:type="dxa"/>
           </w:tcPr>
           <w:p>
             <w:pPr>
@@ -1399,17 +1694,66 @@
                 <w:sz w:val="20"/>
                 <w:szCs w:val="20"/>
               </w:rPr>
-              <w:t>Skor = 60% x nilai SKP</w:t>
-            </w:r>
-            <w:r>
-              <w:rPr>
-                <w:rFonts w:ascii="Bookman Old Style" w:eastAsia="Bookman Old Style" w:hAnsi="Bookman Old Style" w:cs="Bookman Old Style"/>
-                <w:color w:val="000000" w:themeColor="text1"/>
-                <w:sz w:val="20"/>
-                <w:szCs w:val="20"/>
-              </w:rPr>
-              <w:t xml:space="preserve"> Bulanan</w:t>
-            </w:r>
+              <w:t xml:space="preserve">Skor = </w:t>
+            </w:r>
+            <w:r>
+              <w:rPr>
+                <w:rFonts w:ascii="Bookman Old Style" w:eastAsia="Bookman Old Style" w:hAnsi="Bookman Old Style" w:cs="Bookman Old Style"/>
+                <w:color w:val="000000" w:themeColor="text1"/>
+                <w:sz w:val="20"/>
+                <w:szCs w:val="20"/>
+              </w:rPr>
+              <w:t>5</w:t>
+            </w:r>
+            <w:r>
+              <w:rPr>
+                <w:rFonts w:ascii="Bookman Old Style" w:eastAsia="Bookman Old Style" w:hAnsi="Bookman Old Style" w:cs="Bookman Old Style"/>
+                <w:color w:val="000000" w:themeColor="text1"/>
+                <w:sz w:val="20"/>
+                <w:szCs w:val="20"/>
+              </w:rPr>
+              <w:t xml:space="preserve">0% x </w:t>
+            </w:r>
+            <w:proofErr w:type="spellStart"/>
+            <w:r>
+              <w:rPr>
+                <w:rFonts w:ascii="Bookman Old Style" w:eastAsia="Bookman Old Style" w:hAnsi="Bookman Old Style" w:cs="Bookman Old Style"/>
+                <w:color w:val="000000" w:themeColor="text1"/>
+                <w:sz w:val="20"/>
+                <w:szCs w:val="20"/>
+              </w:rPr>
+              <w:t>nilai</w:t>
+            </w:r>
+            <w:proofErr w:type="spellEnd"/>
+            <w:r>
+              <w:rPr>
+                <w:rFonts w:ascii="Bookman Old Style" w:eastAsia="Bookman Old Style" w:hAnsi="Bookman Old Style" w:cs="Bookman Old Style"/>
+                <w:color w:val="000000" w:themeColor="text1"/>
+                <w:sz w:val="20"/>
+                <w:szCs w:val="20"/>
+              </w:rPr>
+              <w:t xml:space="preserve"> </w:t>
+            </w:r>
+            <w:r>
+              <w:rPr>
+                <w:rFonts w:ascii="Bookman Old Style" w:eastAsia="Bookman Old Style" w:hAnsi="Bookman Old Style" w:cs="Bookman Old Style"/>
+                <w:color w:val="000000" w:themeColor="text1"/>
+                <w:sz w:val="20"/>
+                <w:szCs w:val="20"/>
+              </w:rPr>
+              <w:t xml:space="preserve">Rata-Rata Hasil </w:t>
+            </w:r>
+            <w:proofErr w:type="spellStart"/>
+            <w:r>
+              <w:rPr>
+                <w:rFonts w:ascii="Bookman Old Style" w:eastAsia="Bookman Old Style" w:hAnsi="Bookman Old Style" w:cs="Bookman Old Style"/>
+                <w:color w:val="000000" w:themeColor="text1"/>
+                <w:sz w:val="20"/>
+                <w:szCs w:val="20"/>
+              </w:rPr>
+              <w:t>Kerja</w:t>
+            </w:r>
+            <w:proofErr w:type="spellEnd"/>
           </w:p>
         </w:tc>
       </w:tr>
@@ -1462,6 +1806,7 @@
                 <w:szCs w:val="20"/>
               </w:rPr>
             </w:pPr>
+            <w:proofErr w:type="spellStart"/>
             <w:r>
               <w:rPr>
                 <w:rFonts w:ascii="Bookman Old Style" w:eastAsia="Bookman Old Style" w:hAnsi="Bookman Old Style" w:cs="Bookman Old Style"/>
@@ -1471,6 +1816,7 @@
               </w:rPr>
               <w:t>Kedisiplinan</w:t>
             </w:r>
+            <w:proofErr w:type="spellEnd"/>
           </w:p>
         </w:tc>
         <w:tc>
@@ -1497,13 +1843,22 @@
                 <w:sz w:val="20"/>
                 <w:szCs w:val="20"/>
               </w:rPr>
-              <w:t>20%</w:t>
+              <w:t>1</w:t>
+            </w:r>
+            <w:r>
+              <w:rPr>
+                <w:rFonts w:ascii="Bookman Old Style" w:eastAsia="Bookman Old Style" w:hAnsi="Bookman Old Style" w:cs="Bookman Old Style"/>
+                <w:color w:val="000000" w:themeColor="text1"/>
+                <w:sz w:val="20"/>
+                <w:szCs w:val="20"/>
+              </w:rPr>
+              <w:t>0%</w:t>
             </w:r>
           </w:p>
         </w:tc>
         <w:tc>
           <w:tcPr>
-            <w:tcW w:w="4633" w:type="dxa"/>
+            <w:tcW w:w="3924" w:type="dxa"/>
           </w:tcPr>
           <w:p>
             <w:pPr>
@@ -1525,14 +1880,165 @@
                 <w:szCs w:val="20"/>
               </w:rPr>
             </w:pPr>
-            <w:r>
-              <w:rPr>
-                <w:rFonts w:ascii="Bookman Old Style" w:eastAsia="Bookman Old Style" w:hAnsi="Bookman Old Style" w:cs="Bookman Old Style"/>
-                <w:color w:val="000000" w:themeColor="text1"/>
-                <w:sz w:val="20"/>
-                <w:szCs w:val="20"/>
-              </w:rPr>
-              <w:t>Minimal Nilai Kedisiplinan adalah 0.</w:t>
+            <w:proofErr w:type="spellStart"/>
+            <w:r>
+              <w:rPr>
+                <w:rFonts w:ascii="Bookman Old Style" w:eastAsia="Bookman Old Style" w:hAnsi="Bookman Old Style" w:cs="Bookman Old Style"/>
+                <w:color w:val="000000" w:themeColor="text1"/>
+                <w:sz w:val="20"/>
+                <w:szCs w:val="20"/>
+              </w:rPr>
+              <w:t>Untuk</w:t>
+            </w:r>
+            <w:proofErr w:type="spellEnd"/>
+            <w:r>
+              <w:rPr>
+                <w:rFonts w:ascii="Bookman Old Style" w:eastAsia="Bookman Old Style" w:hAnsi="Bookman Old Style" w:cs="Bookman Old Style"/>
+                <w:color w:val="000000" w:themeColor="text1"/>
+                <w:sz w:val="20"/>
+                <w:szCs w:val="20"/>
+              </w:rPr>
+              <w:t xml:space="preserve"> </w:t>
+            </w:r>
+            <w:proofErr w:type="spellStart"/>
+            <w:r>
+              <w:rPr>
+                <w:rFonts w:ascii="Bookman Old Style" w:eastAsia="Bookman Old Style" w:hAnsi="Bookman Old Style" w:cs="Bookman Old Style"/>
+                <w:color w:val="000000" w:themeColor="text1"/>
+                <w:sz w:val="20"/>
+                <w:szCs w:val="20"/>
+              </w:rPr>
+              <w:t>setiap</w:t>
+            </w:r>
+            <w:proofErr w:type="spellEnd"/>
+            <w:r>
+              <w:rPr>
+                <w:rFonts w:ascii="Bookman Old Style" w:eastAsia="Bookman Old Style" w:hAnsi="Bookman Old Style" w:cs="Bookman Old Style"/>
+                <w:color w:val="000000" w:themeColor="text1"/>
+                <w:sz w:val="20"/>
+                <w:szCs w:val="20"/>
+              </w:rPr>
+              <w:t xml:space="preserve"> </w:t>
+            </w:r>
+            <w:proofErr w:type="spellStart"/>
+            <w:r>
+              <w:rPr>
+                <w:rFonts w:ascii="Bookman Old Style" w:eastAsia="Bookman Old Style" w:hAnsi="Bookman Old Style" w:cs="Bookman Old Style"/>
+                <w:color w:val="000000" w:themeColor="text1"/>
+                <w:sz w:val="20"/>
+                <w:szCs w:val="20"/>
+              </w:rPr>
+              <w:t>ketidakhadiran</w:t>
+            </w:r>
+            <w:proofErr w:type="spellEnd"/>
+            <w:r>
+              <w:rPr>
+                <w:rFonts w:ascii="Bookman Old Style" w:eastAsia="Bookman Old Style" w:hAnsi="Bookman Old Style" w:cs="Bookman Old Style"/>
+                <w:color w:val="000000" w:themeColor="text1"/>
+                <w:sz w:val="20"/>
+                <w:szCs w:val="20"/>
+              </w:rPr>
+              <w:t xml:space="preserve"> </w:t>
+            </w:r>
+            <w:proofErr w:type="spellStart"/>
+            <w:r>
+              <w:rPr>
+                <w:rFonts w:ascii="Bookman Old Style" w:eastAsia="Bookman Old Style" w:hAnsi="Bookman Old Style" w:cs="Bookman Old Style"/>
+                <w:color w:val="000000" w:themeColor="text1"/>
+                <w:sz w:val="20"/>
+                <w:szCs w:val="20"/>
+              </w:rPr>
+              <w:t>Tanpa</w:t>
+            </w:r>
+            <w:proofErr w:type="spellEnd"/>
+            <w:r>
+              <w:rPr>
+                <w:rFonts w:ascii="Bookman Old Style" w:eastAsia="Bookman Old Style" w:hAnsi="Bookman Old Style" w:cs="Bookman Old Style"/>
+                <w:color w:val="000000" w:themeColor="text1"/>
+                <w:sz w:val="20"/>
+                <w:szCs w:val="20"/>
+              </w:rPr>
+              <w:t xml:space="preserve"> </w:t>
+            </w:r>
+            <w:proofErr w:type="spellStart"/>
+            <w:r>
+              <w:rPr>
+                <w:rFonts w:ascii="Bookman Old Style" w:eastAsia="Bookman Old Style" w:hAnsi="Bookman Old Style" w:cs="Bookman Old Style"/>
+                <w:color w:val="000000" w:themeColor="text1"/>
+                <w:sz w:val="20"/>
+                <w:szCs w:val="20"/>
+              </w:rPr>
+              <w:t>Keterangan</w:t>
+            </w:r>
+            <w:proofErr w:type="spellEnd"/>
+            <w:r>
+              <w:rPr>
+                <w:rFonts w:ascii="Bookman Old Style" w:eastAsia="Bookman Old Style" w:hAnsi="Bookman Old Style" w:cs="Bookman Old Style"/>
+                <w:color w:val="000000" w:themeColor="text1"/>
+                <w:sz w:val="20"/>
+                <w:szCs w:val="20"/>
+              </w:rPr>
+              <w:t xml:space="preserve"> (TK) </w:t>
+            </w:r>
+            <w:proofErr w:type="spellStart"/>
+            <w:r>
+              <w:rPr>
+                <w:rFonts w:ascii="Bookman Old Style" w:eastAsia="Bookman Old Style" w:hAnsi="Bookman Old Style" w:cs="Bookman Old Style"/>
+                <w:color w:val="000000" w:themeColor="text1"/>
+                <w:sz w:val="20"/>
+                <w:szCs w:val="20"/>
+              </w:rPr>
+              <w:t>mendapatkan</w:t>
+            </w:r>
+            <w:proofErr w:type="spellEnd"/>
+            <w:r>
+              <w:rPr>
+                <w:rFonts w:ascii="Bookman Old Style" w:eastAsia="Bookman Old Style" w:hAnsi="Bookman Old Style" w:cs="Bookman Old Style"/>
+                <w:color w:val="000000" w:themeColor="text1"/>
+                <w:sz w:val="20"/>
+                <w:szCs w:val="20"/>
+              </w:rPr>
+              <w:t xml:space="preserve"> </w:t>
+            </w:r>
+            <w:proofErr w:type="spellStart"/>
+            <w:r>
+              <w:rPr>
+                <w:rFonts w:ascii="Bookman Old Style" w:eastAsia="Bookman Old Style" w:hAnsi="Bookman Old Style" w:cs="Bookman Old Style"/>
+                <w:color w:val="000000" w:themeColor="text1"/>
+                <w:sz w:val="20"/>
+                <w:szCs w:val="20"/>
+              </w:rPr>
+              <w:t>pengurangan</w:t>
+            </w:r>
+            <w:proofErr w:type="spellEnd"/>
+            <w:r>
+              <w:rPr>
+                <w:rFonts w:ascii="Bookman Old Style" w:eastAsia="Bookman Old Style" w:hAnsi="Bookman Old Style" w:cs="Bookman Old Style"/>
+                <w:color w:val="000000" w:themeColor="text1"/>
+                <w:sz w:val="20"/>
+                <w:szCs w:val="20"/>
+              </w:rPr>
+              <w:t xml:space="preserve"> </w:t>
+            </w:r>
+            <w:proofErr w:type="spellStart"/>
+            <w:r>
+              <w:rPr>
+                <w:rFonts w:ascii="Bookman Old Style" w:eastAsia="Bookman Old Style" w:hAnsi="Bookman Old Style" w:cs="Bookman Old Style"/>
+                <w:color w:val="000000" w:themeColor="text1"/>
+                <w:sz w:val="20"/>
+                <w:szCs w:val="20"/>
+              </w:rPr>
+              <w:t>nilai</w:t>
+            </w:r>
+            <w:proofErr w:type="spellEnd"/>
+            <w:r>
+              <w:rPr>
+                <w:rFonts w:ascii="Bookman Old Style" w:eastAsia="Bookman Old Style" w:hAnsi="Bookman Old Style" w:cs="Bookman Old Style"/>
+                <w:color w:val="000000" w:themeColor="text1"/>
+                <w:sz w:val="20"/>
+                <w:szCs w:val="20"/>
+              </w:rPr>
+              <w:t xml:space="preserve"> 100.</w:t>
             </w:r>
           </w:p>
           <w:p>
@@ -1555,50 +2061,194 @@
                 <w:szCs w:val="20"/>
               </w:rPr>
             </w:pPr>
-            <w:r>
-              <w:rPr>
-                <w:rFonts w:ascii="Bookman Old Style" w:eastAsia="Bookman Old Style" w:hAnsi="Bookman Old Style" w:cs="Bookman Old Style"/>
-                <w:color w:val="000000" w:themeColor="text1"/>
-                <w:sz w:val="20"/>
-                <w:szCs w:val="20"/>
-              </w:rPr>
-              <w:t xml:space="preserve">Maksimal </w:t>
-            </w:r>
-            <w:r>
-              <w:rPr>
-                <w:rFonts w:ascii="Bookman Old Style" w:eastAsia="Bookman Old Style" w:hAnsi="Bookman Old Style" w:cs="Bookman Old Style"/>
-                <w:color w:val="000000" w:themeColor="text1"/>
-                <w:sz w:val="20"/>
-                <w:szCs w:val="20"/>
-              </w:rPr>
-              <w:t xml:space="preserve">Nilai </w:t>
-            </w:r>
-            <w:r>
-              <w:rPr>
-                <w:rFonts w:ascii="Bookman Old Style" w:eastAsia="Bookman Old Style" w:hAnsi="Bookman Old Style" w:cs="Bookman Old Style"/>
-                <w:color w:val="000000" w:themeColor="text1"/>
-                <w:sz w:val="20"/>
-                <w:szCs w:val="20"/>
-              </w:rPr>
-              <w:t>adalah</w:t>
-            </w:r>
-            <w:r>
-              <w:rPr>
-                <w:rFonts w:ascii="Bookman Old Style" w:eastAsia="Bookman Old Style" w:hAnsi="Bookman Old Style" w:cs="Bookman Old Style"/>
-                <w:color w:val="000000" w:themeColor="text1"/>
-                <w:sz w:val="20"/>
-                <w:szCs w:val="20"/>
-              </w:rPr>
-              <w:t xml:space="preserve"> 100</w:t>
-            </w:r>
-            <w:r>
-              <w:rPr>
-                <w:rFonts w:ascii="Bookman Old Style" w:eastAsia="Bookman Old Style" w:hAnsi="Bookman Old Style" w:cs="Bookman Old Style"/>
-                <w:color w:val="000000" w:themeColor="text1"/>
-                <w:sz w:val="20"/>
-                <w:szCs w:val="20"/>
-              </w:rPr>
-              <w:t>.</w:t>
+            <w:proofErr w:type="spellStart"/>
+            <w:r>
+              <w:rPr>
+                <w:rFonts w:ascii="Bookman Old Style" w:eastAsia="Bookman Old Style" w:hAnsi="Bookman Old Style" w:cs="Bookman Old Style"/>
+                <w:color w:val="000000" w:themeColor="text1"/>
+                <w:sz w:val="20"/>
+                <w:szCs w:val="20"/>
+              </w:rPr>
+              <w:t>Untuk</w:t>
+            </w:r>
+            <w:proofErr w:type="spellEnd"/>
+            <w:r>
+              <w:rPr>
+                <w:rFonts w:ascii="Bookman Old Style" w:eastAsia="Bookman Old Style" w:hAnsi="Bookman Old Style" w:cs="Bookman Old Style"/>
+                <w:color w:val="000000" w:themeColor="text1"/>
+                <w:sz w:val="20"/>
+                <w:szCs w:val="20"/>
+              </w:rPr>
+              <w:t xml:space="preserve"> </w:t>
+            </w:r>
+            <w:proofErr w:type="spellStart"/>
+            <w:r>
+              <w:rPr>
+                <w:rFonts w:ascii="Bookman Old Style" w:eastAsia="Bookman Old Style" w:hAnsi="Bookman Old Style" w:cs="Bookman Old Style"/>
+                <w:color w:val="000000" w:themeColor="text1"/>
+                <w:sz w:val="20"/>
+                <w:szCs w:val="20"/>
+              </w:rPr>
+              <w:t>Setiap</w:t>
+            </w:r>
+            <w:proofErr w:type="spellEnd"/>
+            <w:r>
+              <w:rPr>
+                <w:rFonts w:ascii="Bookman Old Style" w:eastAsia="Bookman Old Style" w:hAnsi="Bookman Old Style" w:cs="Bookman Old Style"/>
+                <w:color w:val="000000" w:themeColor="text1"/>
+                <w:sz w:val="20"/>
+                <w:szCs w:val="20"/>
+              </w:rPr>
+              <w:t xml:space="preserve"> </w:t>
+            </w:r>
+            <w:proofErr w:type="spellStart"/>
+            <w:r>
+              <w:rPr>
+                <w:rFonts w:ascii="Bookman Old Style" w:eastAsia="Bookman Old Style" w:hAnsi="Bookman Old Style" w:cs="Bookman Old Style"/>
+                <w:color w:val="000000" w:themeColor="text1"/>
+                <w:sz w:val="20"/>
+                <w:szCs w:val="20"/>
+              </w:rPr>
+              <w:t>Keterlambatan</w:t>
+            </w:r>
+            <w:proofErr w:type="spellEnd"/>
+            <w:r>
+              <w:rPr>
+                <w:rFonts w:ascii="Bookman Old Style" w:eastAsia="Bookman Old Style" w:hAnsi="Bookman Old Style" w:cs="Bookman Old Style"/>
+                <w:color w:val="000000" w:themeColor="text1"/>
+                <w:sz w:val="20"/>
+                <w:szCs w:val="20"/>
+              </w:rPr>
+              <w:t xml:space="preserve">/Pulang </w:t>
+            </w:r>
+            <w:proofErr w:type="spellStart"/>
+            <w:r>
+              <w:rPr>
+                <w:rFonts w:ascii="Bookman Old Style" w:eastAsia="Bookman Old Style" w:hAnsi="Bookman Old Style" w:cs="Bookman Old Style"/>
+                <w:color w:val="000000" w:themeColor="text1"/>
+                <w:sz w:val="20"/>
+                <w:szCs w:val="20"/>
+              </w:rPr>
+              <w:t>sebelum</w:t>
+            </w:r>
+            <w:proofErr w:type="spellEnd"/>
+            <w:r>
+              <w:rPr>
+                <w:rFonts w:ascii="Bookman Old Style" w:eastAsia="Bookman Old Style" w:hAnsi="Bookman Old Style" w:cs="Bookman Old Style"/>
+                <w:color w:val="000000" w:themeColor="text1"/>
+                <w:sz w:val="20"/>
+                <w:szCs w:val="20"/>
+              </w:rPr>
+              <w:t xml:space="preserve"> </w:t>
+            </w:r>
+            <w:proofErr w:type="spellStart"/>
+            <w:r>
+              <w:rPr>
+                <w:rFonts w:ascii="Bookman Old Style" w:eastAsia="Bookman Old Style" w:hAnsi="Bookman Old Style" w:cs="Bookman Old Style"/>
+                <w:color w:val="000000" w:themeColor="text1"/>
+                <w:sz w:val="20"/>
+                <w:szCs w:val="20"/>
+              </w:rPr>
+              <w:t>waktunya</w:t>
+            </w:r>
+            <w:proofErr w:type="spellEnd"/>
+            <w:r>
+              <w:rPr>
+                <w:rFonts w:ascii="Bookman Old Style" w:eastAsia="Bookman Old Style" w:hAnsi="Bookman Old Style" w:cs="Bookman Old Style"/>
+                <w:color w:val="000000" w:themeColor="text1"/>
+                <w:sz w:val="20"/>
+                <w:szCs w:val="20"/>
+              </w:rPr>
+              <w:t xml:space="preserve"> </w:t>
+            </w:r>
+            <w:proofErr w:type="spellStart"/>
+            <w:r>
+              <w:rPr>
+                <w:rFonts w:ascii="Bookman Old Style" w:eastAsia="Bookman Old Style" w:hAnsi="Bookman Old Style" w:cs="Bookman Old Style"/>
+                <w:color w:val="000000" w:themeColor="text1"/>
+                <w:sz w:val="20"/>
+                <w:szCs w:val="20"/>
+              </w:rPr>
+              <w:t>dengan</w:t>
+            </w:r>
+            <w:proofErr w:type="spellEnd"/>
+            <w:r>
+              <w:rPr>
+                <w:rFonts w:ascii="Bookman Old Style" w:eastAsia="Bookman Old Style" w:hAnsi="Bookman Old Style" w:cs="Bookman Old Style"/>
+                <w:color w:val="000000" w:themeColor="text1"/>
+                <w:sz w:val="20"/>
+                <w:szCs w:val="20"/>
+              </w:rPr>
+              <w:t xml:space="preserve"> </w:t>
+            </w:r>
+            <w:proofErr w:type="spellStart"/>
+            <w:r>
+              <w:rPr>
+                <w:rFonts w:ascii="Bookman Old Style" w:eastAsia="Bookman Old Style" w:hAnsi="Bookman Old Style" w:cs="Bookman Old Style"/>
+                <w:color w:val="000000" w:themeColor="text1"/>
+                <w:sz w:val="20"/>
+                <w:szCs w:val="20"/>
+              </w:rPr>
+              <w:t>kriteria</w:t>
+            </w:r>
+            <w:proofErr w:type="spellEnd"/>
+            <w:r>
+              <w:rPr>
+                <w:rFonts w:ascii="Bookman Old Style" w:eastAsia="Bookman Old Style" w:hAnsi="Bookman Old Style" w:cs="Bookman Old Style"/>
+                <w:color w:val="000000" w:themeColor="text1"/>
+                <w:sz w:val="20"/>
+                <w:szCs w:val="20"/>
+              </w:rPr>
+              <w:t xml:space="preserve"> PSW4/TL4 </w:t>
+            </w:r>
+            <w:proofErr w:type="spellStart"/>
+            <w:r>
+              <w:rPr>
+                <w:rFonts w:ascii="Bookman Old Style" w:eastAsia="Bookman Old Style" w:hAnsi="Bookman Old Style" w:cs="Bookman Old Style"/>
+                <w:color w:val="000000" w:themeColor="text1"/>
+                <w:sz w:val="20"/>
+                <w:szCs w:val="20"/>
+              </w:rPr>
+              <w:t>pengurangan</w:t>
+            </w:r>
+            <w:proofErr w:type="spellEnd"/>
+            <w:r>
+              <w:rPr>
+                <w:rFonts w:ascii="Bookman Old Style" w:eastAsia="Bookman Old Style" w:hAnsi="Bookman Old Style" w:cs="Bookman Old Style"/>
+                <w:color w:val="000000" w:themeColor="text1"/>
+                <w:sz w:val="20"/>
+                <w:szCs w:val="20"/>
+              </w:rPr>
+              <w:t xml:space="preserve"> </w:t>
+            </w:r>
+            <w:proofErr w:type="spellStart"/>
+            <w:r>
+              <w:rPr>
+                <w:rFonts w:ascii="Bookman Old Style" w:eastAsia="Bookman Old Style" w:hAnsi="Bookman Old Style" w:cs="Bookman Old Style"/>
+                <w:color w:val="000000" w:themeColor="text1"/>
+                <w:sz w:val="20"/>
+                <w:szCs w:val="20"/>
+              </w:rPr>
+              <w:t>nilai</w:t>
+            </w:r>
+            <w:proofErr w:type="spellEnd"/>
+            <w:r>
+              <w:rPr>
+                <w:rFonts w:ascii="Bookman Old Style" w:eastAsia="Bookman Old Style" w:hAnsi="Bookman Old Style" w:cs="Bookman Old Style"/>
+                <w:color w:val="000000" w:themeColor="text1"/>
+                <w:sz w:val="20"/>
+                <w:szCs w:val="20"/>
+              </w:rPr>
+              <w:t xml:space="preserve"> </w:t>
+            </w:r>
+            <w:r>
+              <w:rPr>
+                <w:rFonts w:ascii="Bookman Old Style" w:eastAsia="Bookman Old Style" w:hAnsi="Bookman Old Style" w:cs="Bookman Old Style"/>
+                <w:color w:val="000000" w:themeColor="text1"/>
+                <w:sz w:val="20"/>
+                <w:szCs w:val="20"/>
+              </w:rPr>
+              <w:t>10.</w:t>
             </w:r>
           </w:p>
           <w:p>
@@ -1621,32 +2271,194 @@
                 <w:szCs w:val="20"/>
               </w:rPr>
             </w:pPr>
-            <w:r>
-              <w:rPr>
-                <w:rFonts w:ascii="Bookman Old Style" w:eastAsia="Bookman Old Style" w:hAnsi="Bookman Old Style" w:cs="Bookman Old Style"/>
-                <w:color w:val="000000" w:themeColor="text1"/>
-                <w:sz w:val="20"/>
-                <w:szCs w:val="20"/>
-              </w:rPr>
-              <w:t xml:space="preserve">Untuk setiap ketidakhadiran Tanpa Keterangan (TK) </w:t>
-            </w:r>
-            <w:r>
-              <w:rPr>
-                <w:rFonts w:ascii="Bookman Old Style" w:eastAsia="Bookman Old Style" w:hAnsi="Bookman Old Style" w:cs="Bookman Old Style"/>
-                <w:color w:val="000000" w:themeColor="text1"/>
-                <w:sz w:val="20"/>
-                <w:szCs w:val="20"/>
-              </w:rPr>
-              <w:t xml:space="preserve">mendapatkan pengurangan nilai </w:t>
-            </w:r>
-            <w:r>
-              <w:rPr>
-                <w:rFonts w:ascii="Bookman Old Style" w:eastAsia="Bookman Old Style" w:hAnsi="Bookman Old Style" w:cs="Bookman Old Style"/>
-                <w:color w:val="000000" w:themeColor="text1"/>
-                <w:sz w:val="20"/>
-                <w:szCs w:val="20"/>
-              </w:rPr>
-              <w:t>100.</w:t>
+            <w:proofErr w:type="spellStart"/>
+            <w:r>
+              <w:rPr>
+                <w:rFonts w:ascii="Bookman Old Style" w:eastAsia="Bookman Old Style" w:hAnsi="Bookman Old Style" w:cs="Bookman Old Style"/>
+                <w:color w:val="000000" w:themeColor="text1"/>
+                <w:sz w:val="20"/>
+                <w:szCs w:val="20"/>
+              </w:rPr>
+              <w:t>Untuk</w:t>
+            </w:r>
+            <w:proofErr w:type="spellEnd"/>
+            <w:r>
+              <w:rPr>
+                <w:rFonts w:ascii="Bookman Old Style" w:eastAsia="Bookman Old Style" w:hAnsi="Bookman Old Style" w:cs="Bookman Old Style"/>
+                <w:color w:val="000000" w:themeColor="text1"/>
+                <w:sz w:val="20"/>
+                <w:szCs w:val="20"/>
+              </w:rPr>
+              <w:t xml:space="preserve"> </w:t>
+            </w:r>
+            <w:proofErr w:type="spellStart"/>
+            <w:r>
+              <w:rPr>
+                <w:rFonts w:ascii="Bookman Old Style" w:eastAsia="Bookman Old Style" w:hAnsi="Bookman Old Style" w:cs="Bookman Old Style"/>
+                <w:color w:val="000000" w:themeColor="text1"/>
+                <w:sz w:val="20"/>
+                <w:szCs w:val="20"/>
+              </w:rPr>
+              <w:t>Setiap</w:t>
+            </w:r>
+            <w:proofErr w:type="spellEnd"/>
+            <w:r>
+              <w:rPr>
+                <w:rFonts w:ascii="Bookman Old Style" w:eastAsia="Bookman Old Style" w:hAnsi="Bookman Old Style" w:cs="Bookman Old Style"/>
+                <w:color w:val="000000" w:themeColor="text1"/>
+                <w:sz w:val="20"/>
+                <w:szCs w:val="20"/>
+              </w:rPr>
+              <w:t xml:space="preserve"> </w:t>
+            </w:r>
+            <w:proofErr w:type="spellStart"/>
+            <w:r>
+              <w:rPr>
+                <w:rFonts w:ascii="Bookman Old Style" w:eastAsia="Bookman Old Style" w:hAnsi="Bookman Old Style" w:cs="Bookman Old Style"/>
+                <w:color w:val="000000" w:themeColor="text1"/>
+                <w:sz w:val="20"/>
+                <w:szCs w:val="20"/>
+              </w:rPr>
+              <w:t>Keterlambatan</w:t>
+            </w:r>
+            <w:proofErr w:type="spellEnd"/>
+            <w:r>
+              <w:rPr>
+                <w:rFonts w:ascii="Bookman Old Style" w:eastAsia="Bookman Old Style" w:hAnsi="Bookman Old Style" w:cs="Bookman Old Style"/>
+                <w:color w:val="000000" w:themeColor="text1"/>
+                <w:sz w:val="20"/>
+                <w:szCs w:val="20"/>
+              </w:rPr>
+              <w:t xml:space="preserve">/Pulang </w:t>
+            </w:r>
+            <w:proofErr w:type="spellStart"/>
+            <w:r>
+              <w:rPr>
+                <w:rFonts w:ascii="Bookman Old Style" w:eastAsia="Bookman Old Style" w:hAnsi="Bookman Old Style" w:cs="Bookman Old Style"/>
+                <w:color w:val="000000" w:themeColor="text1"/>
+                <w:sz w:val="20"/>
+                <w:szCs w:val="20"/>
+              </w:rPr>
+              <w:t>sebelum</w:t>
+            </w:r>
+            <w:proofErr w:type="spellEnd"/>
+            <w:r>
+              <w:rPr>
+                <w:rFonts w:ascii="Bookman Old Style" w:eastAsia="Bookman Old Style" w:hAnsi="Bookman Old Style" w:cs="Bookman Old Style"/>
+                <w:color w:val="000000" w:themeColor="text1"/>
+                <w:sz w:val="20"/>
+                <w:szCs w:val="20"/>
+              </w:rPr>
+              <w:t xml:space="preserve"> </w:t>
+            </w:r>
+            <w:proofErr w:type="spellStart"/>
+            <w:r>
+              <w:rPr>
+                <w:rFonts w:ascii="Bookman Old Style" w:eastAsia="Bookman Old Style" w:hAnsi="Bookman Old Style" w:cs="Bookman Old Style"/>
+                <w:color w:val="000000" w:themeColor="text1"/>
+                <w:sz w:val="20"/>
+                <w:szCs w:val="20"/>
+              </w:rPr>
+              <w:t>waktunya</w:t>
+            </w:r>
+            <w:proofErr w:type="spellEnd"/>
+            <w:r>
+              <w:rPr>
+                <w:rFonts w:ascii="Bookman Old Style" w:eastAsia="Bookman Old Style" w:hAnsi="Bookman Old Style" w:cs="Bookman Old Style"/>
+                <w:color w:val="000000" w:themeColor="text1"/>
+                <w:sz w:val="20"/>
+                <w:szCs w:val="20"/>
+              </w:rPr>
+              <w:t xml:space="preserve"> </w:t>
+            </w:r>
+            <w:proofErr w:type="spellStart"/>
+            <w:r>
+              <w:rPr>
+                <w:rFonts w:ascii="Bookman Old Style" w:eastAsia="Bookman Old Style" w:hAnsi="Bookman Old Style" w:cs="Bookman Old Style"/>
+                <w:color w:val="000000" w:themeColor="text1"/>
+                <w:sz w:val="20"/>
+                <w:szCs w:val="20"/>
+              </w:rPr>
+              <w:t>dengan</w:t>
+            </w:r>
+            <w:proofErr w:type="spellEnd"/>
+            <w:r>
+              <w:rPr>
+                <w:rFonts w:ascii="Bookman Old Style" w:eastAsia="Bookman Old Style" w:hAnsi="Bookman Old Style" w:cs="Bookman Old Style"/>
+                <w:color w:val="000000" w:themeColor="text1"/>
+                <w:sz w:val="20"/>
+                <w:szCs w:val="20"/>
+              </w:rPr>
+              <w:t xml:space="preserve"> </w:t>
+            </w:r>
+            <w:proofErr w:type="spellStart"/>
+            <w:r>
+              <w:rPr>
+                <w:rFonts w:ascii="Bookman Old Style" w:eastAsia="Bookman Old Style" w:hAnsi="Bookman Old Style" w:cs="Bookman Old Style"/>
+                <w:color w:val="000000" w:themeColor="text1"/>
+                <w:sz w:val="20"/>
+                <w:szCs w:val="20"/>
+              </w:rPr>
+              <w:t>kriteria</w:t>
+            </w:r>
+            <w:proofErr w:type="spellEnd"/>
+            <w:r>
+              <w:rPr>
+                <w:rFonts w:ascii="Bookman Old Style" w:eastAsia="Bookman Old Style" w:hAnsi="Bookman Old Style" w:cs="Bookman Old Style"/>
+                <w:color w:val="000000" w:themeColor="text1"/>
+                <w:sz w:val="20"/>
+                <w:szCs w:val="20"/>
+              </w:rPr>
+              <w:t xml:space="preserve"> PSW3/TL3 </w:t>
+            </w:r>
+            <w:proofErr w:type="spellStart"/>
+            <w:r>
+              <w:rPr>
+                <w:rFonts w:ascii="Bookman Old Style" w:eastAsia="Bookman Old Style" w:hAnsi="Bookman Old Style" w:cs="Bookman Old Style"/>
+                <w:color w:val="000000" w:themeColor="text1"/>
+                <w:sz w:val="20"/>
+                <w:szCs w:val="20"/>
+              </w:rPr>
+              <w:t>pengurangan</w:t>
+            </w:r>
+            <w:proofErr w:type="spellEnd"/>
+            <w:r>
+              <w:rPr>
+                <w:rFonts w:ascii="Bookman Old Style" w:eastAsia="Bookman Old Style" w:hAnsi="Bookman Old Style" w:cs="Bookman Old Style"/>
+                <w:color w:val="000000" w:themeColor="text1"/>
+                <w:sz w:val="20"/>
+                <w:szCs w:val="20"/>
+              </w:rPr>
+              <w:t xml:space="preserve"> </w:t>
+            </w:r>
+            <w:proofErr w:type="spellStart"/>
+            <w:r>
+              <w:rPr>
+                <w:rFonts w:ascii="Bookman Old Style" w:eastAsia="Bookman Old Style" w:hAnsi="Bookman Old Style" w:cs="Bookman Old Style"/>
+                <w:color w:val="000000" w:themeColor="text1"/>
+                <w:sz w:val="20"/>
+                <w:szCs w:val="20"/>
+              </w:rPr>
+              <w:t>nilai</w:t>
+            </w:r>
+            <w:proofErr w:type="spellEnd"/>
+            <w:r>
+              <w:rPr>
+                <w:rFonts w:ascii="Bookman Old Style" w:eastAsia="Bookman Old Style" w:hAnsi="Bookman Old Style" w:cs="Bookman Old Style"/>
+                <w:color w:val="000000" w:themeColor="text1"/>
+                <w:sz w:val="20"/>
+                <w:szCs w:val="20"/>
+              </w:rPr>
+              <w:t xml:space="preserve"> </w:t>
+            </w:r>
+            <w:r>
+              <w:rPr>
+                <w:rFonts w:ascii="Bookman Old Style" w:eastAsia="Bookman Old Style" w:hAnsi="Bookman Old Style" w:cs="Bookman Old Style"/>
+                <w:color w:val="000000" w:themeColor="text1"/>
+                <w:sz w:val="20"/>
+                <w:szCs w:val="20"/>
+              </w:rPr>
+              <w:t>7,5.</w:t>
             </w:r>
           </w:p>
           <w:p>
@@ -1669,32 +2481,194 @@
                 <w:szCs w:val="20"/>
               </w:rPr>
             </w:pPr>
-            <w:r>
-              <w:rPr>
-                <w:rFonts w:ascii="Bookman Old Style" w:eastAsia="Bookman Old Style" w:hAnsi="Bookman Old Style" w:cs="Bookman Old Style"/>
-                <w:color w:val="000000" w:themeColor="text1"/>
-                <w:sz w:val="20"/>
-                <w:szCs w:val="20"/>
-              </w:rPr>
-              <w:t xml:space="preserve">Untuk Setiap Keterlambatan/Pulang sebelum waktunya dengan kriteria PSW4/TL4 </w:t>
-            </w:r>
-            <w:r>
-              <w:rPr>
-                <w:rFonts w:ascii="Bookman Old Style" w:eastAsia="Bookman Old Style" w:hAnsi="Bookman Old Style" w:cs="Bookman Old Style"/>
-                <w:color w:val="000000" w:themeColor="text1"/>
-                <w:sz w:val="20"/>
-                <w:szCs w:val="20"/>
-              </w:rPr>
-              <w:t>pengurangan nilai 50</w:t>
-            </w:r>
-            <w:r>
-              <w:rPr>
-                <w:rFonts w:ascii="Bookman Old Style" w:eastAsia="Bookman Old Style" w:hAnsi="Bookman Old Style" w:cs="Bookman Old Style"/>
-                <w:color w:val="000000" w:themeColor="text1"/>
-                <w:sz w:val="20"/>
-                <w:szCs w:val="20"/>
-              </w:rPr>
-              <w:t>.</w:t>
+            <w:proofErr w:type="spellStart"/>
+            <w:r>
+              <w:rPr>
+                <w:rFonts w:ascii="Bookman Old Style" w:eastAsia="Bookman Old Style" w:hAnsi="Bookman Old Style" w:cs="Bookman Old Style"/>
+                <w:color w:val="000000" w:themeColor="text1"/>
+                <w:sz w:val="20"/>
+                <w:szCs w:val="20"/>
+              </w:rPr>
+              <w:t>Untuk</w:t>
+            </w:r>
+            <w:proofErr w:type="spellEnd"/>
+            <w:r>
+              <w:rPr>
+                <w:rFonts w:ascii="Bookman Old Style" w:eastAsia="Bookman Old Style" w:hAnsi="Bookman Old Style" w:cs="Bookman Old Style"/>
+                <w:color w:val="000000" w:themeColor="text1"/>
+                <w:sz w:val="20"/>
+                <w:szCs w:val="20"/>
+              </w:rPr>
+              <w:t xml:space="preserve"> </w:t>
+            </w:r>
+            <w:proofErr w:type="spellStart"/>
+            <w:r>
+              <w:rPr>
+                <w:rFonts w:ascii="Bookman Old Style" w:eastAsia="Bookman Old Style" w:hAnsi="Bookman Old Style" w:cs="Bookman Old Style"/>
+                <w:color w:val="000000" w:themeColor="text1"/>
+                <w:sz w:val="20"/>
+                <w:szCs w:val="20"/>
+              </w:rPr>
+              <w:t>Setiap</w:t>
+            </w:r>
+            <w:proofErr w:type="spellEnd"/>
+            <w:r>
+              <w:rPr>
+                <w:rFonts w:ascii="Bookman Old Style" w:eastAsia="Bookman Old Style" w:hAnsi="Bookman Old Style" w:cs="Bookman Old Style"/>
+                <w:color w:val="000000" w:themeColor="text1"/>
+                <w:sz w:val="20"/>
+                <w:szCs w:val="20"/>
+              </w:rPr>
+              <w:t xml:space="preserve"> </w:t>
+            </w:r>
+            <w:proofErr w:type="spellStart"/>
+            <w:r>
+              <w:rPr>
+                <w:rFonts w:ascii="Bookman Old Style" w:eastAsia="Bookman Old Style" w:hAnsi="Bookman Old Style" w:cs="Bookman Old Style"/>
+                <w:color w:val="000000" w:themeColor="text1"/>
+                <w:sz w:val="20"/>
+                <w:szCs w:val="20"/>
+              </w:rPr>
+              <w:t>Keterlambatan</w:t>
+            </w:r>
+            <w:proofErr w:type="spellEnd"/>
+            <w:r>
+              <w:rPr>
+                <w:rFonts w:ascii="Bookman Old Style" w:eastAsia="Bookman Old Style" w:hAnsi="Bookman Old Style" w:cs="Bookman Old Style"/>
+                <w:color w:val="000000" w:themeColor="text1"/>
+                <w:sz w:val="20"/>
+                <w:szCs w:val="20"/>
+              </w:rPr>
+              <w:t xml:space="preserve">/Pulang </w:t>
+            </w:r>
+            <w:proofErr w:type="spellStart"/>
+            <w:r>
+              <w:rPr>
+                <w:rFonts w:ascii="Bookman Old Style" w:eastAsia="Bookman Old Style" w:hAnsi="Bookman Old Style" w:cs="Bookman Old Style"/>
+                <w:color w:val="000000" w:themeColor="text1"/>
+                <w:sz w:val="20"/>
+                <w:szCs w:val="20"/>
+              </w:rPr>
+              <w:t>sebelum</w:t>
+            </w:r>
+            <w:proofErr w:type="spellEnd"/>
+            <w:r>
+              <w:rPr>
+                <w:rFonts w:ascii="Bookman Old Style" w:eastAsia="Bookman Old Style" w:hAnsi="Bookman Old Style" w:cs="Bookman Old Style"/>
+                <w:color w:val="000000" w:themeColor="text1"/>
+                <w:sz w:val="20"/>
+                <w:szCs w:val="20"/>
+              </w:rPr>
+              <w:t xml:space="preserve"> </w:t>
+            </w:r>
+            <w:proofErr w:type="spellStart"/>
+            <w:r>
+              <w:rPr>
+                <w:rFonts w:ascii="Bookman Old Style" w:eastAsia="Bookman Old Style" w:hAnsi="Bookman Old Style" w:cs="Bookman Old Style"/>
+                <w:color w:val="000000" w:themeColor="text1"/>
+                <w:sz w:val="20"/>
+                <w:szCs w:val="20"/>
+              </w:rPr>
+              <w:t>waktunya</w:t>
+            </w:r>
+            <w:proofErr w:type="spellEnd"/>
+            <w:r>
+              <w:rPr>
+                <w:rFonts w:ascii="Bookman Old Style" w:eastAsia="Bookman Old Style" w:hAnsi="Bookman Old Style" w:cs="Bookman Old Style"/>
+                <w:color w:val="000000" w:themeColor="text1"/>
+                <w:sz w:val="20"/>
+                <w:szCs w:val="20"/>
+              </w:rPr>
+              <w:t xml:space="preserve"> </w:t>
+            </w:r>
+            <w:proofErr w:type="spellStart"/>
+            <w:r>
+              <w:rPr>
+                <w:rFonts w:ascii="Bookman Old Style" w:eastAsia="Bookman Old Style" w:hAnsi="Bookman Old Style" w:cs="Bookman Old Style"/>
+                <w:color w:val="000000" w:themeColor="text1"/>
+                <w:sz w:val="20"/>
+                <w:szCs w:val="20"/>
+              </w:rPr>
+              <w:t>dengan</w:t>
+            </w:r>
+            <w:proofErr w:type="spellEnd"/>
+            <w:r>
+              <w:rPr>
+                <w:rFonts w:ascii="Bookman Old Style" w:eastAsia="Bookman Old Style" w:hAnsi="Bookman Old Style" w:cs="Bookman Old Style"/>
+                <w:color w:val="000000" w:themeColor="text1"/>
+                <w:sz w:val="20"/>
+                <w:szCs w:val="20"/>
+              </w:rPr>
+              <w:t xml:space="preserve"> </w:t>
+            </w:r>
+            <w:proofErr w:type="spellStart"/>
+            <w:r>
+              <w:rPr>
+                <w:rFonts w:ascii="Bookman Old Style" w:eastAsia="Bookman Old Style" w:hAnsi="Bookman Old Style" w:cs="Bookman Old Style"/>
+                <w:color w:val="000000" w:themeColor="text1"/>
+                <w:sz w:val="20"/>
+                <w:szCs w:val="20"/>
+              </w:rPr>
+              <w:t>kriteria</w:t>
+            </w:r>
+            <w:proofErr w:type="spellEnd"/>
+            <w:r>
+              <w:rPr>
+                <w:rFonts w:ascii="Bookman Old Style" w:eastAsia="Bookman Old Style" w:hAnsi="Bookman Old Style" w:cs="Bookman Old Style"/>
+                <w:color w:val="000000" w:themeColor="text1"/>
+                <w:sz w:val="20"/>
+                <w:szCs w:val="20"/>
+              </w:rPr>
+              <w:t xml:space="preserve"> PSW2/TL2 </w:t>
+            </w:r>
+            <w:proofErr w:type="spellStart"/>
+            <w:r>
+              <w:rPr>
+                <w:rFonts w:ascii="Bookman Old Style" w:eastAsia="Bookman Old Style" w:hAnsi="Bookman Old Style" w:cs="Bookman Old Style"/>
+                <w:color w:val="000000" w:themeColor="text1"/>
+                <w:sz w:val="20"/>
+                <w:szCs w:val="20"/>
+              </w:rPr>
+              <w:t>pengurangan</w:t>
+            </w:r>
+            <w:proofErr w:type="spellEnd"/>
+            <w:r>
+              <w:rPr>
+                <w:rFonts w:ascii="Bookman Old Style" w:eastAsia="Bookman Old Style" w:hAnsi="Bookman Old Style" w:cs="Bookman Old Style"/>
+                <w:color w:val="000000" w:themeColor="text1"/>
+                <w:sz w:val="20"/>
+                <w:szCs w:val="20"/>
+              </w:rPr>
+              <w:t xml:space="preserve"> </w:t>
+            </w:r>
+            <w:proofErr w:type="spellStart"/>
+            <w:r>
+              <w:rPr>
+                <w:rFonts w:ascii="Bookman Old Style" w:eastAsia="Bookman Old Style" w:hAnsi="Bookman Old Style" w:cs="Bookman Old Style"/>
+                <w:color w:val="000000" w:themeColor="text1"/>
+                <w:sz w:val="20"/>
+                <w:szCs w:val="20"/>
+              </w:rPr>
+              <w:t>nilai</w:t>
+            </w:r>
+            <w:proofErr w:type="spellEnd"/>
+            <w:r>
+              <w:rPr>
+                <w:rFonts w:ascii="Bookman Old Style" w:eastAsia="Bookman Old Style" w:hAnsi="Bookman Old Style" w:cs="Bookman Old Style"/>
+                <w:color w:val="000000" w:themeColor="text1"/>
+                <w:sz w:val="20"/>
+                <w:szCs w:val="20"/>
+              </w:rPr>
+              <w:t xml:space="preserve"> </w:t>
+            </w:r>
+            <w:r>
+              <w:rPr>
+                <w:rFonts w:ascii="Bookman Old Style" w:eastAsia="Bookman Old Style" w:hAnsi="Bookman Old Style" w:cs="Bookman Old Style"/>
+                <w:color w:val="000000" w:themeColor="text1"/>
+                <w:sz w:val="20"/>
+                <w:szCs w:val="20"/>
+              </w:rPr>
+              <w:t>5.</w:t>
             </w:r>
           </w:p>
           <w:p>
@@ -1717,107 +2691,200 @@
                 <w:szCs w:val="20"/>
               </w:rPr>
             </w:pPr>
-            <w:r>
-              <w:rPr>
-                <w:rFonts w:ascii="Bookman Old Style" w:eastAsia="Bookman Old Style" w:hAnsi="Bookman Old Style" w:cs="Bookman Old Style"/>
-                <w:color w:val="000000" w:themeColor="text1"/>
-                <w:sz w:val="20"/>
-                <w:szCs w:val="20"/>
-              </w:rPr>
-              <w:t>Untuk Setiap Keterlambatan/Pulang sebelum waktunya dengan kriteria PSW3/TL3 pengurangan nilai 30</w:t>
-            </w:r>
-            <w:r>
-              <w:rPr>
-                <w:rFonts w:ascii="Bookman Old Style" w:eastAsia="Bookman Old Style" w:hAnsi="Bookman Old Style" w:cs="Bookman Old Style"/>
-                <w:color w:val="000000" w:themeColor="text1"/>
-                <w:sz w:val="20"/>
-                <w:szCs w:val="20"/>
-              </w:rPr>
-              <w:t>.</w:t>
-            </w:r>
-          </w:p>
-          <w:p>
-            <w:pPr>
-              <w:pStyle w:val="ListParagraph"/>
-              <w:numPr>
-                <w:ilvl w:val="0"/>
-                <w:numId w:val="2"/>
-              </w:numPr>
-              <w:tabs>
-                <w:tab w:val="left" w:pos="3819"/>
-              </w:tabs>
-              <w:spacing w:line="276" w:lineRule="auto"/>
-              <w:ind w:left="314" w:right="40"/>
-              <w:jc w:val="both"/>
-              <w:rPr>
-                <w:rFonts w:ascii="Bookman Old Style" w:eastAsia="Bookman Old Style" w:hAnsi="Bookman Old Style" w:cs="Bookman Old Style"/>
-                <w:color w:val="000000" w:themeColor="text1"/>
-                <w:sz w:val="20"/>
-                <w:szCs w:val="20"/>
-              </w:rPr>
-            </w:pPr>
-            <w:r>
-              <w:rPr>
-                <w:rFonts w:ascii="Bookman Old Style" w:eastAsia="Bookman Old Style" w:hAnsi="Bookman Old Style" w:cs="Bookman Old Style"/>
-                <w:color w:val="000000" w:themeColor="text1"/>
-                <w:sz w:val="20"/>
-                <w:szCs w:val="20"/>
-              </w:rPr>
-              <w:t>Untuk Setiap Keterlambatan/Pulang sebelum waktunya dengan kriteria PSW2/TL2 pengurangan nilai 20</w:t>
-            </w:r>
-            <w:r>
-              <w:rPr>
-                <w:rFonts w:ascii="Bookman Old Style" w:eastAsia="Bookman Old Style" w:hAnsi="Bookman Old Style" w:cs="Bookman Old Style"/>
-                <w:color w:val="000000" w:themeColor="text1"/>
-                <w:sz w:val="20"/>
-                <w:szCs w:val="20"/>
-              </w:rPr>
-              <w:t>.</w:t>
-            </w:r>
-          </w:p>
-          <w:p>
-            <w:pPr>
-              <w:pStyle w:val="ListParagraph"/>
-              <w:numPr>
-                <w:ilvl w:val="0"/>
-                <w:numId w:val="2"/>
-              </w:numPr>
-              <w:tabs>
-                <w:tab w:val="left" w:pos="3819"/>
-              </w:tabs>
-              <w:spacing w:line="276" w:lineRule="auto"/>
-              <w:ind w:left="314" w:right="40"/>
-              <w:jc w:val="both"/>
-              <w:rPr>
-                <w:rFonts w:ascii="Bookman Old Style" w:eastAsia="Bookman Old Style" w:hAnsi="Bookman Old Style" w:cs="Bookman Old Style"/>
-                <w:color w:val="000000" w:themeColor="text1"/>
-                <w:sz w:val="20"/>
-                <w:szCs w:val="20"/>
-              </w:rPr>
-            </w:pPr>
-            <w:r>
-              <w:rPr>
-                <w:rFonts w:ascii="Bookman Old Style" w:eastAsia="Bookman Old Style" w:hAnsi="Bookman Old Style" w:cs="Bookman Old Style"/>
-                <w:color w:val="000000" w:themeColor="text1"/>
-                <w:sz w:val="20"/>
-                <w:szCs w:val="20"/>
-              </w:rPr>
-              <w:t>Untuk Setiap Keterlambatan/Pulang sebelum waktunya dengan kriteria PSW1/TL1 pengurangan nilai 10</w:t>
-            </w:r>
-            <w:r>
-              <w:rPr>
-                <w:rFonts w:ascii="Bookman Old Style" w:eastAsia="Bookman Old Style" w:hAnsi="Bookman Old Style" w:cs="Bookman Old Style"/>
-                <w:color w:val="000000" w:themeColor="text1"/>
-                <w:sz w:val="20"/>
-                <w:szCs w:val="20"/>
-              </w:rPr>
-              <w:t>.</w:t>
+            <w:proofErr w:type="spellStart"/>
+            <w:r>
+              <w:rPr>
+                <w:rFonts w:ascii="Bookman Old Style" w:eastAsia="Bookman Old Style" w:hAnsi="Bookman Old Style" w:cs="Bookman Old Style"/>
+                <w:color w:val="000000" w:themeColor="text1"/>
+                <w:sz w:val="20"/>
+                <w:szCs w:val="20"/>
+              </w:rPr>
+              <w:t>Untuk</w:t>
+            </w:r>
+            <w:proofErr w:type="spellEnd"/>
+            <w:r>
+              <w:rPr>
+                <w:rFonts w:ascii="Bookman Old Style" w:eastAsia="Bookman Old Style" w:hAnsi="Bookman Old Style" w:cs="Bookman Old Style"/>
+                <w:color w:val="000000" w:themeColor="text1"/>
+                <w:sz w:val="20"/>
+                <w:szCs w:val="20"/>
+              </w:rPr>
+              <w:t xml:space="preserve"> </w:t>
+            </w:r>
+            <w:proofErr w:type="spellStart"/>
+            <w:r>
+              <w:rPr>
+                <w:rFonts w:ascii="Bookman Old Style" w:eastAsia="Bookman Old Style" w:hAnsi="Bookman Old Style" w:cs="Bookman Old Style"/>
+                <w:color w:val="000000" w:themeColor="text1"/>
+                <w:sz w:val="20"/>
+                <w:szCs w:val="20"/>
+              </w:rPr>
+              <w:t>Setiap</w:t>
+            </w:r>
+            <w:proofErr w:type="spellEnd"/>
+            <w:r>
+              <w:rPr>
+                <w:rFonts w:ascii="Bookman Old Style" w:eastAsia="Bookman Old Style" w:hAnsi="Bookman Old Style" w:cs="Bookman Old Style"/>
+                <w:color w:val="000000" w:themeColor="text1"/>
+                <w:sz w:val="20"/>
+                <w:szCs w:val="20"/>
+              </w:rPr>
+              <w:t xml:space="preserve"> </w:t>
+            </w:r>
+            <w:proofErr w:type="spellStart"/>
+            <w:r>
+              <w:rPr>
+                <w:rFonts w:ascii="Bookman Old Style" w:eastAsia="Bookman Old Style" w:hAnsi="Bookman Old Style" w:cs="Bookman Old Style"/>
+                <w:color w:val="000000" w:themeColor="text1"/>
+                <w:sz w:val="20"/>
+                <w:szCs w:val="20"/>
+              </w:rPr>
+              <w:t>Keterlambatan</w:t>
+            </w:r>
+            <w:proofErr w:type="spellEnd"/>
+            <w:r>
+              <w:rPr>
+                <w:rFonts w:ascii="Bookman Old Style" w:eastAsia="Bookman Old Style" w:hAnsi="Bookman Old Style" w:cs="Bookman Old Style"/>
+                <w:color w:val="000000" w:themeColor="text1"/>
+                <w:sz w:val="20"/>
+                <w:szCs w:val="20"/>
+              </w:rPr>
+              <w:t xml:space="preserve">/Pulang </w:t>
+            </w:r>
+            <w:proofErr w:type="spellStart"/>
+            <w:r>
+              <w:rPr>
+                <w:rFonts w:ascii="Bookman Old Style" w:eastAsia="Bookman Old Style" w:hAnsi="Bookman Old Style" w:cs="Bookman Old Style"/>
+                <w:color w:val="000000" w:themeColor="text1"/>
+                <w:sz w:val="20"/>
+                <w:szCs w:val="20"/>
+              </w:rPr>
+              <w:t>sebelum</w:t>
+            </w:r>
+            <w:proofErr w:type="spellEnd"/>
+            <w:r>
+              <w:rPr>
+                <w:rFonts w:ascii="Bookman Old Style" w:eastAsia="Bookman Old Style" w:hAnsi="Bookman Old Style" w:cs="Bookman Old Style"/>
+                <w:color w:val="000000" w:themeColor="text1"/>
+                <w:sz w:val="20"/>
+                <w:szCs w:val="20"/>
+              </w:rPr>
+              <w:t xml:space="preserve"> </w:t>
+            </w:r>
+            <w:proofErr w:type="spellStart"/>
+            <w:r>
+              <w:rPr>
+                <w:rFonts w:ascii="Bookman Old Style" w:eastAsia="Bookman Old Style" w:hAnsi="Bookman Old Style" w:cs="Bookman Old Style"/>
+                <w:color w:val="000000" w:themeColor="text1"/>
+                <w:sz w:val="20"/>
+                <w:szCs w:val="20"/>
+              </w:rPr>
+              <w:t>waktunya</w:t>
+            </w:r>
+            <w:proofErr w:type="spellEnd"/>
+            <w:r>
+              <w:rPr>
+                <w:rFonts w:ascii="Bookman Old Style" w:eastAsia="Bookman Old Style" w:hAnsi="Bookman Old Style" w:cs="Bookman Old Style"/>
+                <w:color w:val="000000" w:themeColor="text1"/>
+                <w:sz w:val="20"/>
+                <w:szCs w:val="20"/>
+              </w:rPr>
+              <w:t xml:space="preserve"> </w:t>
+            </w:r>
+            <w:proofErr w:type="spellStart"/>
+            <w:r>
+              <w:rPr>
+                <w:rFonts w:ascii="Bookman Old Style" w:eastAsia="Bookman Old Style" w:hAnsi="Bookman Old Style" w:cs="Bookman Old Style"/>
+                <w:color w:val="000000" w:themeColor="text1"/>
+                <w:sz w:val="20"/>
+                <w:szCs w:val="20"/>
+              </w:rPr>
+              <w:t>dengan</w:t>
+            </w:r>
+            <w:proofErr w:type="spellEnd"/>
+            <w:r>
+              <w:rPr>
+                <w:rFonts w:ascii="Bookman Old Style" w:eastAsia="Bookman Old Style" w:hAnsi="Bookman Old Style" w:cs="Bookman Old Style"/>
+                <w:color w:val="000000" w:themeColor="text1"/>
+                <w:sz w:val="20"/>
+                <w:szCs w:val="20"/>
+              </w:rPr>
+              <w:t xml:space="preserve"> </w:t>
+            </w:r>
+            <w:proofErr w:type="spellStart"/>
+            <w:r>
+              <w:rPr>
+                <w:rFonts w:ascii="Bookman Old Style" w:eastAsia="Bookman Old Style" w:hAnsi="Bookman Old Style" w:cs="Bookman Old Style"/>
+                <w:color w:val="000000" w:themeColor="text1"/>
+                <w:sz w:val="20"/>
+                <w:szCs w:val="20"/>
+              </w:rPr>
+              <w:t>kriteria</w:t>
+            </w:r>
+            <w:proofErr w:type="spellEnd"/>
+            <w:r>
+              <w:rPr>
+                <w:rFonts w:ascii="Bookman Old Style" w:eastAsia="Bookman Old Style" w:hAnsi="Bookman Old Style" w:cs="Bookman Old Style"/>
+                <w:color w:val="000000" w:themeColor="text1"/>
+                <w:sz w:val="20"/>
+                <w:szCs w:val="20"/>
+              </w:rPr>
+              <w:t xml:space="preserve"> PSW1/TL1 </w:t>
+            </w:r>
+            <w:proofErr w:type="spellStart"/>
+            <w:r>
+              <w:rPr>
+                <w:rFonts w:ascii="Bookman Old Style" w:eastAsia="Bookman Old Style" w:hAnsi="Bookman Old Style" w:cs="Bookman Old Style"/>
+                <w:color w:val="000000" w:themeColor="text1"/>
+                <w:sz w:val="20"/>
+                <w:szCs w:val="20"/>
+              </w:rPr>
+              <w:t>pengurangan</w:t>
+            </w:r>
+            <w:proofErr w:type="spellEnd"/>
+            <w:r>
+              <w:rPr>
+                <w:rFonts w:ascii="Bookman Old Style" w:eastAsia="Bookman Old Style" w:hAnsi="Bookman Old Style" w:cs="Bookman Old Style"/>
+                <w:color w:val="000000" w:themeColor="text1"/>
+                <w:sz w:val="20"/>
+                <w:szCs w:val="20"/>
+              </w:rPr>
+              <w:t xml:space="preserve"> </w:t>
+            </w:r>
+            <w:proofErr w:type="spellStart"/>
+            <w:r>
+              <w:rPr>
+                <w:rFonts w:ascii="Bookman Old Style" w:eastAsia="Bookman Old Style" w:hAnsi="Bookman Old Style" w:cs="Bookman Old Style"/>
+                <w:color w:val="000000" w:themeColor="text1"/>
+                <w:sz w:val="20"/>
+                <w:szCs w:val="20"/>
+              </w:rPr>
+              <w:t>nilai</w:t>
+            </w:r>
+            <w:proofErr w:type="spellEnd"/>
+            <w:r>
+              <w:rPr>
+                <w:rFonts w:ascii="Bookman Old Style" w:eastAsia="Bookman Old Style" w:hAnsi="Bookman Old Style" w:cs="Bookman Old Style"/>
+                <w:color w:val="000000" w:themeColor="text1"/>
+                <w:sz w:val="20"/>
+                <w:szCs w:val="20"/>
+              </w:rPr>
+              <w:t xml:space="preserve"> </w:t>
+            </w:r>
+            <w:r>
+              <w:rPr>
+                <w:rFonts w:ascii="Bookman Old Style" w:eastAsia="Bookman Old Style" w:hAnsi="Bookman Old Style" w:cs="Bookman Old Style"/>
+                <w:color w:val="000000" w:themeColor="text1"/>
+                <w:sz w:val="20"/>
+                <w:szCs w:val="20"/>
+              </w:rPr>
+              <w:t>2,5.</w:t>
             </w:r>
           </w:p>
         </w:tc>
         <w:tc>
           <w:tcPr>
-            <w:tcW w:w="2033" w:type="dxa"/>
+            <w:tcW w:w="2742" w:type="dxa"/>
           </w:tcPr>
           <w:p>
             <w:pPr>
@@ -1832,15 +2899,571 @@
                 <w:szCs w:val="20"/>
               </w:rPr>
             </w:pPr>
-            <w:r>
-              <w:rPr>
-                <w:rFonts w:ascii="Bookman Old Style" w:eastAsia="Bookman Old Style" w:hAnsi="Bookman Old Style" w:cs="Bookman Old Style"/>
-                <w:color w:val="000000" w:themeColor="text1"/>
-                <w:sz w:val="20"/>
-                <w:szCs w:val="20"/>
-              </w:rPr>
-              <w:t>Skor = 20% x nilai kedisiplinan</w:t>
-            </w:r>
+            <m:oMathPara>
+              <m:oMath>
+                <m:r>
+                  <w:rPr>
+                    <w:rFonts w:ascii="Cambria Math" w:eastAsia="Bookman Old Style" w:hAnsi="Cambria Math" w:cs="Bookman Old Style"/>
+                    <w:color w:val="000000" w:themeColor="text1"/>
+                    <w:sz w:val="20"/>
+                    <w:szCs w:val="20"/>
+                  </w:rPr>
+                  <m:t xml:space="preserve">ND= </m:t>
+                </m:r>
+                <m:f>
+                  <m:fPr>
+                    <m:ctrlPr>
+                      <w:rPr>
+                        <w:rFonts w:ascii="Cambria Math" w:eastAsia="Bookman Old Style" w:hAnsi="Cambria Math" w:cs="Bookman Old Style"/>
+                        <w:i/>
+                        <w:color w:val="000000" w:themeColor="text1"/>
+                        <w:sz w:val="20"/>
+                        <w:szCs w:val="20"/>
+                      </w:rPr>
+                    </m:ctrlPr>
+                  </m:fPr>
+                  <m:num>
+                    <m:r>
+                      <w:rPr>
+                        <w:rFonts w:ascii="Cambria Math" w:eastAsia="Bookman Old Style" w:hAnsi="Cambria Math" w:cs="Bookman Old Style"/>
+                        <w:color w:val="000000" w:themeColor="text1"/>
+                        <w:sz w:val="20"/>
+                        <w:szCs w:val="20"/>
+                      </w:rPr>
+                      <m:t>100</m:t>
+                    </m:r>
+                  </m:num>
+                  <m:den>
+                    <m:r>
+                      <w:rPr>
+                        <w:rFonts w:ascii="Cambria Math" w:eastAsia="Bookman Old Style" w:hAnsi="Cambria Math" w:cs="Bookman Old Style"/>
+                        <w:color w:val="000000" w:themeColor="text1"/>
+                        <w:sz w:val="20"/>
+                        <w:szCs w:val="20"/>
+                      </w:rPr>
+                      <m:t>HK</m:t>
+                    </m:r>
+                  </m:den>
+                </m:f>
+                <m:d>
+                  <m:dPr>
+                    <m:ctrlPr>
+                      <w:rPr>
+                        <w:rFonts w:ascii="Cambria Math" w:eastAsia="Bookman Old Style" w:hAnsi="Cambria Math" w:cs="Bookman Old Style"/>
+                        <w:i/>
+                        <w:color w:val="000000" w:themeColor="text1"/>
+                        <w:sz w:val="20"/>
+                        <w:szCs w:val="20"/>
+                      </w:rPr>
+                    </m:ctrlPr>
+                  </m:dPr>
+                  <m:e>
+                    <m:r>
+                      <w:rPr>
+                        <w:rFonts w:ascii="Cambria Math" w:eastAsia="Bookman Old Style" w:hAnsi="Cambria Math" w:cs="Bookman Old Style"/>
+                        <w:color w:val="000000" w:themeColor="text1"/>
+                        <w:sz w:val="20"/>
+                        <w:szCs w:val="20"/>
+                      </w:rPr>
+                      <m:t>HD+0,5 x CST+0,5 x TB</m:t>
+                    </m:r>
+                  </m:e>
+                </m:d>
+                <m:r>
+                  <w:rPr>
+                    <w:rFonts w:ascii="Cambria Math" w:eastAsia="Bookman Old Style" w:hAnsi="Cambria Math" w:cs="Bookman Old Style"/>
+                    <w:color w:val="000000" w:themeColor="text1"/>
+                    <w:sz w:val="20"/>
+                    <w:szCs w:val="20"/>
+                  </w:rPr>
+                  <m:t xml:space="preserve">-2,5 x (PSW1+TL1-5 x </m:t>
+                </m:r>
+                <m:d>
+                  <m:dPr>
+                    <m:ctrlPr>
+                      <w:rPr>
+                        <w:rFonts w:ascii="Cambria Math" w:eastAsia="Bookman Old Style" w:hAnsi="Cambria Math" w:cs="Bookman Old Style"/>
+                        <w:i/>
+                        <w:color w:val="000000" w:themeColor="text1"/>
+                        <w:sz w:val="20"/>
+                        <w:szCs w:val="20"/>
+                      </w:rPr>
+                    </m:ctrlPr>
+                  </m:dPr>
+                  <m:e>
+                    <m:r>
+                      <w:rPr>
+                        <w:rFonts w:ascii="Cambria Math" w:eastAsia="Bookman Old Style" w:hAnsi="Cambria Math" w:cs="Bookman Old Style"/>
+                        <w:color w:val="000000" w:themeColor="text1"/>
+                        <w:sz w:val="20"/>
+                        <w:szCs w:val="20"/>
+                      </w:rPr>
+                      <m:t>PSW2+TL2</m:t>
+                    </m:r>
+                  </m:e>
+                </m:d>
+                <m:r>
+                  <w:rPr>
+                    <w:rFonts w:ascii="Cambria Math" w:eastAsia="Bookman Old Style" w:hAnsi="Cambria Math" w:cs="Bookman Old Style"/>
+                    <w:color w:val="000000" w:themeColor="text1"/>
+                    <w:sz w:val="20"/>
+                    <w:szCs w:val="20"/>
+                  </w:rPr>
+                  <m:t xml:space="preserve">-7,5 x </m:t>
+                </m:r>
+                <m:d>
+                  <m:dPr>
+                    <m:ctrlPr>
+                      <w:rPr>
+                        <w:rFonts w:ascii="Cambria Math" w:eastAsia="Bookman Old Style" w:hAnsi="Cambria Math" w:cs="Bookman Old Style"/>
+                        <w:i/>
+                        <w:color w:val="000000" w:themeColor="text1"/>
+                        <w:sz w:val="20"/>
+                        <w:szCs w:val="20"/>
+                      </w:rPr>
+                    </m:ctrlPr>
+                  </m:dPr>
+                  <m:e>
+                    <m:r>
+                      <w:rPr>
+                        <w:rFonts w:ascii="Cambria Math" w:eastAsia="Bookman Old Style" w:hAnsi="Cambria Math" w:cs="Bookman Old Style"/>
+                        <w:color w:val="000000" w:themeColor="text1"/>
+                        <w:sz w:val="20"/>
+                        <w:szCs w:val="20"/>
+                      </w:rPr>
+                      <m:t>PSW3+TL3</m:t>
+                    </m:r>
+                  </m:e>
+                </m:d>
+                <m:r>
+                  <w:rPr>
+                    <w:rFonts w:ascii="Cambria Math" w:eastAsia="Bookman Old Style" w:hAnsi="Cambria Math" w:cs="Bookman Old Style"/>
+                    <w:color w:val="000000" w:themeColor="text1"/>
+                    <w:sz w:val="20"/>
+                    <w:szCs w:val="20"/>
+                  </w:rPr>
+                  <m:t xml:space="preserve">-10 x </m:t>
+                </m:r>
+                <m:d>
+                  <m:dPr>
+                    <m:ctrlPr>
+                      <w:rPr>
+                        <w:rFonts w:ascii="Cambria Math" w:eastAsia="Bookman Old Style" w:hAnsi="Cambria Math" w:cs="Bookman Old Style"/>
+                        <w:i/>
+                        <w:color w:val="000000" w:themeColor="text1"/>
+                        <w:sz w:val="20"/>
+                        <w:szCs w:val="20"/>
+                      </w:rPr>
+                    </m:ctrlPr>
+                  </m:dPr>
+                  <m:e>
+                    <m:r>
+                      <w:rPr>
+                        <w:rFonts w:ascii="Cambria Math" w:eastAsia="Bookman Old Style" w:hAnsi="Cambria Math" w:cs="Bookman Old Style"/>
+                        <w:color w:val="000000" w:themeColor="text1"/>
+                        <w:sz w:val="20"/>
+                        <w:szCs w:val="20"/>
+                      </w:rPr>
+                      <m:t>PSW4+TL4</m:t>
+                    </m:r>
+                  </m:e>
+                </m:d>
+                <m:r>
+                  <w:rPr>
+                    <w:rFonts w:ascii="Cambria Math" w:eastAsia="Bookman Old Style" w:hAnsi="Cambria Math" w:cs="Bookman Old Style"/>
+                    <w:color w:val="000000" w:themeColor="text1"/>
+                    <w:sz w:val="20"/>
+                    <w:szCs w:val="20"/>
+                  </w:rPr>
+                  <m:t>-100 x (TK)</m:t>
+                </m:r>
+              </m:oMath>
+            </m:oMathPara>
+          </w:p>
+          <w:p>
+            <w:pPr>
+              <w:tabs>
+                <w:tab w:val="left" w:pos="4536"/>
+              </w:tabs>
+              <w:spacing w:line="276" w:lineRule="auto"/>
+              <w:rPr>
+                <w:rFonts w:ascii="Bookman Old Style" w:eastAsia="Bookman Old Style" w:hAnsi="Bookman Old Style" w:cs="Bookman Old Style"/>
+                <w:color w:val="000000" w:themeColor="text1"/>
+                <w:sz w:val="20"/>
+                <w:szCs w:val="20"/>
+              </w:rPr>
+            </w:pPr>
+          </w:p>
+          <w:p>
+            <w:pPr>
+              <w:tabs>
+                <w:tab w:val="left" w:pos="4536"/>
+              </w:tabs>
+              <w:spacing w:line="276" w:lineRule="auto"/>
+              <w:rPr>
+                <w:rFonts w:ascii="Bookman Old Style" w:eastAsia="Bookman Old Style" w:hAnsi="Bookman Old Style" w:cs="Bookman Old Style"/>
+                <w:color w:val="000000" w:themeColor="text1"/>
+                <w:sz w:val="20"/>
+                <w:szCs w:val="20"/>
+              </w:rPr>
+            </w:pPr>
+            <w:r>
+              <w:rPr>
+                <w:rFonts w:ascii="Bookman Old Style" w:eastAsia="Bookman Old Style" w:hAnsi="Bookman Old Style" w:cs="Bookman Old Style"/>
+                <w:color w:val="000000" w:themeColor="text1"/>
+                <w:sz w:val="20"/>
+                <w:szCs w:val="20"/>
+              </w:rPr>
+              <w:t>Skor = 10% x ND</w:t>
+            </w:r>
+          </w:p>
+          <w:p>
+            <w:pPr>
+              <w:tabs>
+                <w:tab w:val="left" w:pos="4536"/>
+              </w:tabs>
+              <w:spacing w:line="276" w:lineRule="auto"/>
+              <w:rPr>
+                <w:rFonts w:ascii="Bookman Old Style" w:eastAsia="Bookman Old Style" w:hAnsi="Bookman Old Style" w:cs="Bookman Old Style"/>
+                <w:color w:val="000000" w:themeColor="text1"/>
+                <w:sz w:val="20"/>
+                <w:szCs w:val="20"/>
+              </w:rPr>
+            </w:pPr>
+          </w:p>
+          <w:p>
+            <w:pPr>
+              <w:tabs>
+                <w:tab w:val="left" w:pos="4536"/>
+              </w:tabs>
+              <w:spacing w:line="276" w:lineRule="auto"/>
+              <w:rPr>
+                <w:rFonts w:ascii="Bookman Old Style" w:eastAsia="Bookman Old Style" w:hAnsi="Bookman Old Style" w:cs="Bookman Old Style"/>
+                <w:color w:val="000000" w:themeColor="text1"/>
+                <w:sz w:val="20"/>
+                <w:szCs w:val="20"/>
+              </w:rPr>
+            </w:pPr>
+            <w:r>
+              <w:rPr>
+                <w:rFonts w:ascii="Bookman Old Style" w:eastAsia="Bookman Old Style" w:hAnsi="Bookman Old Style" w:cs="Bookman Old Style"/>
+                <w:color w:val="000000" w:themeColor="text1"/>
+                <w:sz w:val="20"/>
+                <w:szCs w:val="20"/>
+              </w:rPr>
+              <w:t xml:space="preserve">HK = </w:t>
+            </w:r>
+            <w:proofErr w:type="spellStart"/>
+            <w:r>
+              <w:rPr>
+                <w:rFonts w:ascii="Bookman Old Style" w:eastAsia="Bookman Old Style" w:hAnsi="Bookman Old Style" w:cs="Bookman Old Style"/>
+                <w:color w:val="000000" w:themeColor="text1"/>
+                <w:sz w:val="20"/>
+                <w:szCs w:val="20"/>
+              </w:rPr>
+              <w:t>Jumlah</w:t>
+            </w:r>
+            <w:proofErr w:type="spellEnd"/>
+            <w:r>
+              <w:rPr>
+                <w:rFonts w:ascii="Bookman Old Style" w:eastAsia="Bookman Old Style" w:hAnsi="Bookman Old Style" w:cs="Bookman Old Style"/>
+                <w:color w:val="000000" w:themeColor="text1"/>
+                <w:sz w:val="20"/>
+                <w:szCs w:val="20"/>
+              </w:rPr>
+              <w:t xml:space="preserve"> Hari </w:t>
+            </w:r>
+            <w:proofErr w:type="spellStart"/>
+            <w:r>
+              <w:rPr>
+                <w:rFonts w:ascii="Bookman Old Style" w:eastAsia="Bookman Old Style" w:hAnsi="Bookman Old Style" w:cs="Bookman Old Style"/>
+                <w:color w:val="000000" w:themeColor="text1"/>
+                <w:sz w:val="20"/>
+                <w:szCs w:val="20"/>
+              </w:rPr>
+              <w:t>Kerja</w:t>
+            </w:r>
+            <w:proofErr w:type="spellEnd"/>
+          </w:p>
+          <w:p>
+            <w:pPr>
+              <w:tabs>
+                <w:tab w:val="left" w:pos="4536"/>
+              </w:tabs>
+              <w:spacing w:line="276" w:lineRule="auto"/>
+              <w:rPr>
+                <w:rFonts w:ascii="Bookman Old Style" w:eastAsia="Bookman Old Style" w:hAnsi="Bookman Old Style" w:cs="Bookman Old Style"/>
+                <w:color w:val="000000" w:themeColor="text1"/>
+                <w:sz w:val="20"/>
+                <w:szCs w:val="20"/>
+              </w:rPr>
+            </w:pPr>
+            <w:r>
+              <w:rPr>
+                <w:rFonts w:ascii="Bookman Old Style" w:eastAsia="Bookman Old Style" w:hAnsi="Bookman Old Style" w:cs="Bookman Old Style"/>
+                <w:color w:val="000000" w:themeColor="text1"/>
+                <w:sz w:val="20"/>
+                <w:szCs w:val="20"/>
+              </w:rPr>
+              <w:t xml:space="preserve">HD = </w:t>
+            </w:r>
+            <w:proofErr w:type="spellStart"/>
+            <w:r>
+              <w:rPr>
+                <w:rFonts w:ascii="Bookman Old Style" w:eastAsia="Bookman Old Style" w:hAnsi="Bookman Old Style" w:cs="Bookman Old Style"/>
+                <w:color w:val="000000" w:themeColor="text1"/>
+                <w:sz w:val="20"/>
+                <w:szCs w:val="20"/>
+              </w:rPr>
+              <w:t>Jumlah</w:t>
+            </w:r>
+            <w:proofErr w:type="spellEnd"/>
+            <w:r>
+              <w:rPr>
+                <w:rFonts w:ascii="Bookman Old Style" w:eastAsia="Bookman Old Style" w:hAnsi="Bookman Old Style" w:cs="Bookman Old Style"/>
+                <w:color w:val="000000" w:themeColor="text1"/>
+                <w:sz w:val="20"/>
+                <w:szCs w:val="20"/>
+              </w:rPr>
+              <w:t xml:space="preserve"> </w:t>
+            </w:r>
+            <w:proofErr w:type="spellStart"/>
+            <w:r>
+              <w:rPr>
+                <w:rFonts w:ascii="Bookman Old Style" w:eastAsia="Bookman Old Style" w:hAnsi="Bookman Old Style" w:cs="Bookman Old Style"/>
+                <w:color w:val="000000" w:themeColor="text1"/>
+                <w:sz w:val="20"/>
+                <w:szCs w:val="20"/>
+              </w:rPr>
+              <w:t>Kehadiran</w:t>
+            </w:r>
+            <w:proofErr w:type="spellEnd"/>
+            <w:r>
+              <w:rPr>
+                <w:rFonts w:ascii="Bookman Old Style" w:eastAsia="Bookman Old Style" w:hAnsi="Bookman Old Style" w:cs="Bookman Old Style"/>
+                <w:color w:val="000000" w:themeColor="text1"/>
+                <w:sz w:val="20"/>
+                <w:szCs w:val="20"/>
+              </w:rPr>
+              <w:t xml:space="preserve"> (</w:t>
+            </w:r>
+            <w:proofErr w:type="spellStart"/>
+            <w:r>
+              <w:rPr>
+                <w:rFonts w:ascii="Bookman Old Style" w:eastAsia="Bookman Old Style" w:hAnsi="Bookman Old Style" w:cs="Bookman Old Style"/>
+                <w:color w:val="000000" w:themeColor="text1"/>
+                <w:sz w:val="20"/>
+                <w:szCs w:val="20"/>
+              </w:rPr>
+              <w:t>Termasuk</w:t>
+            </w:r>
+            <w:proofErr w:type="spellEnd"/>
+            <w:r>
+              <w:rPr>
+                <w:rFonts w:ascii="Bookman Old Style" w:eastAsia="Bookman Old Style" w:hAnsi="Bookman Old Style" w:cs="Bookman Old Style"/>
+                <w:color w:val="000000" w:themeColor="text1"/>
+                <w:sz w:val="20"/>
+                <w:szCs w:val="20"/>
+              </w:rPr>
+              <w:t xml:space="preserve"> </w:t>
+            </w:r>
+            <w:proofErr w:type="spellStart"/>
+            <w:r>
+              <w:rPr>
+                <w:rFonts w:ascii="Bookman Old Style" w:eastAsia="Bookman Old Style" w:hAnsi="Bookman Old Style" w:cs="Bookman Old Style"/>
+                <w:color w:val="000000" w:themeColor="text1"/>
+                <w:sz w:val="20"/>
+                <w:szCs w:val="20"/>
+              </w:rPr>
+              <w:t>Perjalanan</w:t>
+            </w:r>
+            <w:proofErr w:type="spellEnd"/>
+            <w:r>
+              <w:rPr>
+                <w:rFonts w:ascii="Bookman Old Style" w:eastAsia="Bookman Old Style" w:hAnsi="Bookman Old Style" w:cs="Bookman Old Style"/>
+                <w:color w:val="000000" w:themeColor="text1"/>
+                <w:sz w:val="20"/>
+                <w:szCs w:val="20"/>
+              </w:rPr>
+              <w:t xml:space="preserve"> Dinas, </w:t>
+            </w:r>
+            <w:proofErr w:type="spellStart"/>
+            <w:r>
+              <w:rPr>
+                <w:rFonts w:ascii="Bookman Old Style" w:eastAsia="Bookman Old Style" w:hAnsi="Bookman Old Style" w:cs="Bookman Old Style"/>
+                <w:color w:val="000000" w:themeColor="text1"/>
+                <w:sz w:val="20"/>
+                <w:szCs w:val="20"/>
+              </w:rPr>
+              <w:t>Pelatihan</w:t>
+            </w:r>
+            <w:proofErr w:type="spellEnd"/>
+            <w:r>
+              <w:rPr>
+                <w:rFonts w:ascii="Bookman Old Style" w:eastAsia="Bookman Old Style" w:hAnsi="Bookman Old Style" w:cs="Bookman Old Style"/>
+                <w:color w:val="000000" w:themeColor="text1"/>
+                <w:sz w:val="20"/>
+                <w:szCs w:val="20"/>
+              </w:rPr>
+              <w:t xml:space="preserve"> dan </w:t>
+            </w:r>
+            <w:proofErr w:type="spellStart"/>
+            <w:r>
+              <w:rPr>
+                <w:rFonts w:ascii="Bookman Old Style" w:eastAsia="Bookman Old Style" w:hAnsi="Bookman Old Style" w:cs="Bookman Old Style"/>
+                <w:color w:val="000000" w:themeColor="text1"/>
+                <w:sz w:val="20"/>
+                <w:szCs w:val="20"/>
+              </w:rPr>
+              <w:t>Tugas</w:t>
+            </w:r>
+            <w:proofErr w:type="spellEnd"/>
+            <w:r>
+              <w:rPr>
+                <w:rFonts w:ascii="Bookman Old Style" w:eastAsia="Bookman Old Style" w:hAnsi="Bookman Old Style" w:cs="Bookman Old Style"/>
+                <w:color w:val="000000" w:themeColor="text1"/>
+                <w:sz w:val="20"/>
+                <w:szCs w:val="20"/>
+              </w:rPr>
+              <w:t xml:space="preserve"> Luar)</w:t>
+            </w:r>
+          </w:p>
+          <w:p>
+            <w:pPr>
+              <w:tabs>
+                <w:tab w:val="left" w:pos="4536"/>
+              </w:tabs>
+              <w:spacing w:line="276" w:lineRule="auto"/>
+              <w:rPr>
+                <w:rFonts w:ascii="Bookman Old Style" w:eastAsia="Bookman Old Style" w:hAnsi="Bookman Old Style" w:cs="Bookman Old Style"/>
+                <w:color w:val="000000" w:themeColor="text1"/>
+                <w:sz w:val="20"/>
+                <w:szCs w:val="20"/>
+              </w:rPr>
+            </w:pPr>
+            <w:r>
+              <w:rPr>
+                <w:rFonts w:ascii="Bookman Old Style" w:eastAsia="Bookman Old Style" w:hAnsi="Bookman Old Style" w:cs="Bookman Old Style"/>
+                <w:color w:val="000000" w:themeColor="text1"/>
+                <w:sz w:val="20"/>
+                <w:szCs w:val="20"/>
+              </w:rPr>
+              <w:t xml:space="preserve">CST = </w:t>
+            </w:r>
+            <w:proofErr w:type="spellStart"/>
+            <w:r>
+              <w:rPr>
+                <w:rFonts w:ascii="Bookman Old Style" w:eastAsia="Bookman Old Style" w:hAnsi="Bookman Old Style" w:cs="Bookman Old Style"/>
+                <w:color w:val="000000" w:themeColor="text1"/>
+                <w:sz w:val="20"/>
+                <w:szCs w:val="20"/>
+              </w:rPr>
+              <w:t>Jumlah</w:t>
+            </w:r>
+            <w:proofErr w:type="spellEnd"/>
+            <w:r>
+              <w:rPr>
+                <w:rFonts w:ascii="Bookman Old Style" w:eastAsia="Bookman Old Style" w:hAnsi="Bookman Old Style" w:cs="Bookman Old Style"/>
+                <w:color w:val="000000" w:themeColor="text1"/>
+                <w:sz w:val="20"/>
+                <w:szCs w:val="20"/>
+              </w:rPr>
+              <w:t xml:space="preserve"> Cuti </w:t>
+            </w:r>
+            <w:proofErr w:type="spellStart"/>
+            <w:r>
+              <w:rPr>
+                <w:rFonts w:ascii="Bookman Old Style" w:eastAsia="Bookman Old Style" w:hAnsi="Bookman Old Style" w:cs="Bookman Old Style"/>
+                <w:color w:val="000000" w:themeColor="text1"/>
+                <w:sz w:val="20"/>
+                <w:szCs w:val="20"/>
+              </w:rPr>
+              <w:t>Setengah</w:t>
+            </w:r>
+            <w:proofErr w:type="spellEnd"/>
+            <w:r>
+              <w:rPr>
+                <w:rFonts w:ascii="Bookman Old Style" w:eastAsia="Bookman Old Style" w:hAnsi="Bookman Old Style" w:cs="Bookman Old Style"/>
+                <w:color w:val="000000" w:themeColor="text1"/>
+                <w:sz w:val="20"/>
+                <w:szCs w:val="20"/>
+              </w:rPr>
+              <w:t xml:space="preserve"> Hari</w:t>
+            </w:r>
+          </w:p>
+          <w:p>
+            <w:pPr>
+              <w:tabs>
+                <w:tab w:val="left" w:pos="4536"/>
+              </w:tabs>
+              <w:spacing w:line="276" w:lineRule="auto"/>
+              <w:rPr>
+                <w:rFonts w:ascii="Bookman Old Style" w:eastAsia="Bookman Old Style" w:hAnsi="Bookman Old Style" w:cs="Bookman Old Style"/>
+                <w:color w:val="000000" w:themeColor="text1"/>
+                <w:sz w:val="20"/>
+                <w:szCs w:val="20"/>
+              </w:rPr>
+            </w:pPr>
+            <w:r>
+              <w:rPr>
+                <w:rFonts w:ascii="Bookman Old Style" w:eastAsia="Bookman Old Style" w:hAnsi="Bookman Old Style" w:cs="Bookman Old Style"/>
+                <w:color w:val="000000" w:themeColor="text1"/>
+                <w:sz w:val="20"/>
+                <w:szCs w:val="20"/>
+              </w:rPr>
+              <w:t xml:space="preserve">TB = </w:t>
+            </w:r>
+            <w:proofErr w:type="spellStart"/>
+            <w:r>
+              <w:rPr>
+                <w:rFonts w:ascii="Bookman Old Style" w:eastAsia="Bookman Old Style" w:hAnsi="Bookman Old Style" w:cs="Bookman Old Style"/>
+                <w:color w:val="000000" w:themeColor="text1"/>
+                <w:sz w:val="20"/>
+                <w:szCs w:val="20"/>
+              </w:rPr>
+              <w:t>Jumlah</w:t>
+            </w:r>
+            <w:proofErr w:type="spellEnd"/>
+            <w:r>
+              <w:rPr>
+                <w:rFonts w:ascii="Bookman Old Style" w:eastAsia="Bookman Old Style" w:hAnsi="Bookman Old Style" w:cs="Bookman Old Style"/>
+                <w:color w:val="000000" w:themeColor="text1"/>
+                <w:sz w:val="20"/>
+                <w:szCs w:val="20"/>
+              </w:rPr>
+              <w:t xml:space="preserve"> Hari </w:t>
+            </w:r>
+            <w:proofErr w:type="spellStart"/>
+            <w:r>
+              <w:rPr>
+                <w:rFonts w:ascii="Bookman Old Style" w:eastAsia="Bookman Old Style" w:hAnsi="Bookman Old Style" w:cs="Bookman Old Style"/>
+                <w:color w:val="000000" w:themeColor="text1"/>
+                <w:sz w:val="20"/>
+                <w:szCs w:val="20"/>
+              </w:rPr>
+              <w:t>Tugas</w:t>
+            </w:r>
+            <w:proofErr w:type="spellEnd"/>
+            <w:r>
+              <w:rPr>
+                <w:rFonts w:ascii="Bookman Old Style" w:eastAsia="Bookman Old Style" w:hAnsi="Bookman Old Style" w:cs="Bookman Old Style"/>
+                <w:color w:val="000000" w:themeColor="text1"/>
+                <w:sz w:val="20"/>
+                <w:szCs w:val="20"/>
+              </w:rPr>
+              <w:t xml:space="preserve"> </w:t>
+            </w:r>
+            <w:proofErr w:type="spellStart"/>
+            <w:r>
+              <w:rPr>
+                <w:rFonts w:ascii="Bookman Old Style" w:eastAsia="Bookman Old Style" w:hAnsi="Bookman Old Style" w:cs="Bookman Old Style"/>
+                <w:color w:val="000000" w:themeColor="text1"/>
+                <w:sz w:val="20"/>
+                <w:szCs w:val="20"/>
+              </w:rPr>
+              <w:t>Belajar</w:t>
+            </w:r>
+            <w:proofErr w:type="spellEnd"/>
           </w:p>
         </w:tc>
       </w:tr>
@@ -1893,15 +3516,17 @@
                 <w:szCs w:val="20"/>
               </w:rPr>
             </w:pPr>
-            <w:r>
-              <w:rPr>
-                <w:rFonts w:ascii="Bookman Old Style" w:eastAsia="Bookman Old Style" w:hAnsi="Bookman Old Style" w:cs="Bookman Old Style"/>
-                <w:color w:val="000000" w:themeColor="text1"/>
-                <w:sz w:val="20"/>
-                <w:szCs w:val="20"/>
-              </w:rPr>
-              <w:t>Beban Kerja</w:t>
-            </w:r>
+            <w:proofErr w:type="spellStart"/>
+            <w:r>
+              <w:rPr>
+                <w:rFonts w:ascii="Bookman Old Style" w:eastAsia="Bookman Old Style" w:hAnsi="Bookman Old Style" w:cs="Bookman Old Style"/>
+                <w:color w:val="000000" w:themeColor="text1"/>
+                <w:sz w:val="20"/>
+                <w:szCs w:val="20"/>
+              </w:rPr>
+              <w:t>Perilaku</w:t>
+            </w:r>
+            <w:proofErr w:type="spellEnd"/>
           </w:p>
         </w:tc>
         <w:tc>
@@ -1928,13 +3553,13 @@
                 <w:sz w:val="20"/>
                 <w:szCs w:val="20"/>
               </w:rPr>
-              <w:t>20%</w:t>
+              <w:t>40%</w:t>
             </w:r>
           </w:p>
         </w:tc>
         <w:tc>
           <w:tcPr>
-            <w:tcW w:w="4633" w:type="dxa"/>
+            <w:tcW w:w="3924" w:type="dxa"/>
           </w:tcPr>
           <w:p>
             <w:pPr>
@@ -1955,101 +3580,201 @@
                 <w:szCs w:val="20"/>
               </w:rPr>
             </w:pPr>
-            <w:r>
-              <w:rPr>
-                <w:rFonts w:ascii="Bookman Old Style" w:eastAsia="Bookman Old Style" w:hAnsi="Bookman Old Style" w:cs="Bookman Old Style"/>
-                <w:color w:val="000000" w:themeColor="text1"/>
-                <w:sz w:val="20"/>
-                <w:szCs w:val="20"/>
-              </w:rPr>
-              <w:t>Diperoleh dari jumlah butir kegiatan di SKP Bulanan</w:t>
-            </w:r>
-          </w:p>
-          <w:p>
-            <w:pPr>
-              <w:pStyle w:val="ListParagraph"/>
-              <w:numPr>
-                <w:ilvl w:val="0"/>
-                <w:numId w:val="3"/>
-              </w:numPr>
+            <w:proofErr w:type="spellStart"/>
+            <w:r>
+              <w:rPr>
+                <w:rFonts w:ascii="Bookman Old Style" w:eastAsia="Bookman Old Style" w:hAnsi="Bookman Old Style" w:cs="Bookman Old Style"/>
+                <w:color w:val="000000" w:themeColor="text1"/>
+                <w:sz w:val="20"/>
+                <w:szCs w:val="20"/>
+              </w:rPr>
+              <w:t>Diperoleh</w:t>
+            </w:r>
+            <w:proofErr w:type="spellEnd"/>
+            <w:r>
+              <w:rPr>
+                <w:rFonts w:ascii="Bookman Old Style" w:eastAsia="Bookman Old Style" w:hAnsi="Bookman Old Style" w:cs="Bookman Old Style"/>
+                <w:color w:val="000000" w:themeColor="text1"/>
+                <w:sz w:val="20"/>
+                <w:szCs w:val="20"/>
+              </w:rPr>
+              <w:t xml:space="preserve"> </w:t>
+            </w:r>
+            <w:proofErr w:type="spellStart"/>
+            <w:r>
+              <w:rPr>
+                <w:rFonts w:ascii="Bookman Old Style" w:eastAsia="Bookman Old Style" w:hAnsi="Bookman Old Style" w:cs="Bookman Old Style"/>
+                <w:color w:val="000000" w:themeColor="text1"/>
+                <w:sz w:val="20"/>
+                <w:szCs w:val="20"/>
+              </w:rPr>
+              <w:t>dari</w:t>
+            </w:r>
+            <w:proofErr w:type="spellEnd"/>
+            <w:r>
+              <w:rPr>
+                <w:rFonts w:ascii="Bookman Old Style" w:eastAsia="Bookman Old Style" w:hAnsi="Bookman Old Style" w:cs="Bookman Old Style"/>
+                <w:color w:val="000000" w:themeColor="text1"/>
+                <w:sz w:val="20"/>
+                <w:szCs w:val="20"/>
+              </w:rPr>
+              <w:t xml:space="preserve"> </w:t>
+            </w:r>
+            <w:proofErr w:type="spellStart"/>
+            <w:r>
+              <w:rPr>
+                <w:rFonts w:ascii="Bookman Old Style" w:eastAsia="Bookman Old Style" w:hAnsi="Bookman Old Style" w:cs="Bookman Old Style"/>
+                <w:color w:val="000000" w:themeColor="text1"/>
+                <w:sz w:val="20"/>
+                <w:szCs w:val="20"/>
+              </w:rPr>
+              <w:t>penilaian</w:t>
+            </w:r>
+            <w:proofErr w:type="spellEnd"/>
+            <w:r>
+              <w:rPr>
+                <w:rFonts w:ascii="Bookman Old Style" w:eastAsia="Bookman Old Style" w:hAnsi="Bookman Old Style" w:cs="Bookman Old Style"/>
+                <w:color w:val="000000" w:themeColor="text1"/>
+                <w:sz w:val="20"/>
+                <w:szCs w:val="20"/>
+              </w:rPr>
+              <w:t xml:space="preserve"> </w:t>
+            </w:r>
+            <w:r>
+              <w:rPr>
+                <w:rFonts w:ascii="Bookman Old Style" w:eastAsia="Bookman Old Style" w:hAnsi="Bookman Old Style" w:cs="Bookman Old Style"/>
+                <w:color w:val="000000" w:themeColor="text1"/>
+                <w:sz w:val="20"/>
+                <w:szCs w:val="20"/>
+              </w:rPr>
+              <w:t xml:space="preserve">Rata-Rata </w:t>
+            </w:r>
+            <w:proofErr w:type="spellStart"/>
+            <w:r>
+              <w:rPr>
+                <w:rFonts w:ascii="Bookman Old Style" w:eastAsia="Bookman Old Style" w:hAnsi="Bookman Old Style" w:cs="Bookman Old Style"/>
+                <w:color w:val="000000" w:themeColor="text1"/>
+                <w:sz w:val="20"/>
+                <w:szCs w:val="20"/>
+              </w:rPr>
+              <w:t>Perilaku</w:t>
+            </w:r>
+            <w:proofErr w:type="spellEnd"/>
+            <w:r>
+              <w:rPr>
+                <w:rFonts w:ascii="Bookman Old Style" w:eastAsia="Bookman Old Style" w:hAnsi="Bookman Old Style" w:cs="Bookman Old Style"/>
+                <w:color w:val="000000" w:themeColor="text1"/>
+                <w:sz w:val="20"/>
+                <w:szCs w:val="20"/>
+              </w:rPr>
+              <w:t xml:space="preserve"> </w:t>
+            </w:r>
+            <w:r>
+              <w:rPr>
+                <w:rFonts w:ascii="Bookman Old Style" w:eastAsia="Bookman Old Style" w:hAnsi="Bookman Old Style" w:cs="Bookman Old Style"/>
+                <w:color w:val="000000" w:themeColor="text1"/>
+                <w:sz w:val="20"/>
+                <w:szCs w:val="20"/>
+              </w:rPr>
+              <w:t xml:space="preserve">SKP </w:t>
+            </w:r>
+            <w:proofErr w:type="spellStart"/>
+            <w:r>
+              <w:rPr>
+                <w:rFonts w:ascii="Bookman Old Style" w:eastAsia="Bookman Old Style" w:hAnsi="Bookman Old Style" w:cs="Bookman Old Style"/>
+                <w:color w:val="000000" w:themeColor="text1"/>
+                <w:sz w:val="20"/>
+                <w:szCs w:val="20"/>
+              </w:rPr>
+              <w:t>Bulanan</w:t>
+            </w:r>
+            <w:proofErr w:type="spellEnd"/>
+          </w:p>
+        </w:tc>
+        <w:tc>
+          <w:tcPr>
+            <w:tcW w:w="2742" w:type="dxa"/>
+          </w:tcPr>
+          <w:p>
+            <w:pPr>
               <w:tabs>
                 <w:tab w:val="left" w:pos="4536"/>
               </w:tabs>
               <w:spacing w:line="276" w:lineRule="auto"/>
-              <w:ind w:left="314"/>
-              <w:rPr>
-                <w:rFonts w:ascii="Bookman Old Style" w:eastAsia="Bookman Old Style" w:hAnsi="Bookman Old Style" w:cs="Bookman Old Style"/>
-                <w:color w:val="000000" w:themeColor="text1"/>
-                <w:sz w:val="20"/>
-                <w:szCs w:val="20"/>
-              </w:rPr>
-            </w:pPr>
-            <w:r>
-              <w:rPr>
-                <w:rFonts w:ascii="Bookman Old Style" w:eastAsia="Bookman Old Style" w:hAnsi="Bookman Old Style" w:cs="Bookman Old Style"/>
-                <w:color w:val="000000" w:themeColor="text1"/>
-                <w:sz w:val="20"/>
-                <w:szCs w:val="20"/>
-              </w:rPr>
-              <w:t>Maksimal Nilai Beban Kerja adalah 100</w:t>
-            </w:r>
-          </w:p>
-          <w:p>
-            <w:pPr>
-              <w:pStyle w:val="ListParagraph"/>
-              <w:numPr>
-                <w:ilvl w:val="0"/>
-                <w:numId w:val="3"/>
-              </w:numPr>
-              <w:tabs>
-                <w:tab w:val="left" w:pos="4536"/>
-              </w:tabs>
-              <w:spacing w:line="276" w:lineRule="auto"/>
-              <w:ind w:left="314"/>
-              <w:rPr>
-                <w:rFonts w:ascii="Bookman Old Style" w:eastAsia="Bookman Old Style" w:hAnsi="Bookman Old Style" w:cs="Bookman Old Style"/>
-                <w:color w:val="000000" w:themeColor="text1"/>
-                <w:sz w:val="20"/>
-                <w:szCs w:val="20"/>
-              </w:rPr>
-            </w:pPr>
-            <w:r>
-              <w:rPr>
-                <w:rFonts w:ascii="Bookman Old Style" w:eastAsia="Bookman Old Style" w:hAnsi="Bookman Old Style" w:cs="Bookman Old Style"/>
-                <w:color w:val="000000" w:themeColor="text1"/>
-                <w:sz w:val="20"/>
-                <w:szCs w:val="20"/>
-              </w:rPr>
-              <w:t>Untuk setiap butir kegiatan diberi nilai 4</w:t>
-            </w:r>
-          </w:p>
-        </w:tc>
-        <w:tc>
-          <w:tcPr>
-            <w:tcW w:w="2033" w:type="dxa"/>
-          </w:tcPr>
-          <w:p>
-            <w:pPr>
-              <w:tabs>
-                <w:tab w:val="left" w:pos="4536"/>
-              </w:tabs>
-              <w:spacing w:line="276" w:lineRule="auto"/>
-              <w:rPr>
-                <w:rFonts w:ascii="Bookman Old Style" w:eastAsia="Bookman Old Style" w:hAnsi="Bookman Old Style" w:cs="Bookman Old Style"/>
-                <w:color w:val="000000" w:themeColor="text1"/>
-                <w:sz w:val="20"/>
-                <w:szCs w:val="20"/>
-              </w:rPr>
-            </w:pPr>
-            <w:r>
-              <w:rPr>
-                <w:rFonts w:ascii="Bookman Old Style" w:eastAsia="Bookman Old Style" w:hAnsi="Bookman Old Style" w:cs="Bookman Old Style"/>
-                <w:color w:val="000000" w:themeColor="text1"/>
-                <w:sz w:val="20"/>
-                <w:szCs w:val="20"/>
-              </w:rPr>
-              <w:t>Skor = 20% x nilai Beban Kerja</w:t>
-            </w:r>
+              <w:rPr>
+                <w:rFonts w:ascii="Bookman Old Style" w:eastAsia="Bookman Old Style" w:hAnsi="Bookman Old Style" w:cs="Bookman Old Style"/>
+                <w:color w:val="000000" w:themeColor="text1"/>
+                <w:sz w:val="20"/>
+                <w:szCs w:val="20"/>
+              </w:rPr>
+            </w:pPr>
+            <w:r>
+              <w:rPr>
+                <w:rFonts w:ascii="Bookman Old Style" w:eastAsia="Bookman Old Style" w:hAnsi="Bookman Old Style" w:cs="Bookman Old Style"/>
+                <w:color w:val="000000" w:themeColor="text1"/>
+                <w:sz w:val="20"/>
+                <w:szCs w:val="20"/>
+              </w:rPr>
+              <w:t xml:space="preserve">Skor = </w:t>
+            </w:r>
+            <w:r>
+              <w:rPr>
+                <w:rFonts w:ascii="Bookman Old Style" w:eastAsia="Bookman Old Style" w:hAnsi="Bookman Old Style" w:cs="Bookman Old Style"/>
+                <w:color w:val="000000" w:themeColor="text1"/>
+                <w:sz w:val="20"/>
+                <w:szCs w:val="20"/>
+              </w:rPr>
+              <w:t>4</w:t>
+            </w:r>
+            <w:r>
+              <w:rPr>
+                <w:rFonts w:ascii="Bookman Old Style" w:eastAsia="Bookman Old Style" w:hAnsi="Bookman Old Style" w:cs="Bookman Old Style"/>
+                <w:color w:val="000000" w:themeColor="text1"/>
+                <w:sz w:val="20"/>
+                <w:szCs w:val="20"/>
+              </w:rPr>
+              <w:t xml:space="preserve">0% x </w:t>
+            </w:r>
+            <w:proofErr w:type="spellStart"/>
+            <w:r>
+              <w:rPr>
+                <w:rFonts w:ascii="Bookman Old Style" w:eastAsia="Bookman Old Style" w:hAnsi="Bookman Old Style" w:cs="Bookman Old Style"/>
+                <w:color w:val="000000" w:themeColor="text1"/>
+                <w:sz w:val="20"/>
+                <w:szCs w:val="20"/>
+              </w:rPr>
+              <w:t>nilai</w:t>
+            </w:r>
+            <w:proofErr w:type="spellEnd"/>
+            <w:r>
+              <w:rPr>
+                <w:rFonts w:ascii="Bookman Old Style" w:eastAsia="Bookman Old Style" w:hAnsi="Bookman Old Style" w:cs="Bookman Old Style"/>
+                <w:color w:val="000000" w:themeColor="text1"/>
+                <w:sz w:val="20"/>
+                <w:szCs w:val="20"/>
+              </w:rPr>
+              <w:t xml:space="preserve"> </w:t>
+            </w:r>
+            <w:r>
+              <w:rPr>
+                <w:rFonts w:ascii="Bookman Old Style" w:eastAsia="Bookman Old Style" w:hAnsi="Bookman Old Style" w:cs="Bookman Old Style"/>
+                <w:color w:val="000000" w:themeColor="text1"/>
+                <w:sz w:val="20"/>
+                <w:szCs w:val="20"/>
+              </w:rPr>
+              <w:t xml:space="preserve">Rata-Rata </w:t>
+            </w:r>
+            <w:proofErr w:type="spellStart"/>
+            <w:r>
+              <w:rPr>
+                <w:rFonts w:ascii="Bookman Old Style" w:eastAsia="Bookman Old Style" w:hAnsi="Bookman Old Style" w:cs="Bookman Old Style"/>
+                <w:color w:val="000000" w:themeColor="text1"/>
+                <w:sz w:val="20"/>
+                <w:szCs w:val="20"/>
+              </w:rPr>
+              <w:t>Perilaku</w:t>
+            </w:r>
+            <w:proofErr w:type="spellEnd"/>
           </w:p>
         </w:tc>
       </w:tr>
@@ -2059,7 +3784,7 @@
         </w:trPr>
         <w:tc>
           <w:tcPr>
-            <w:tcW w:w="7792" w:type="dxa"/>
+            <w:tcW w:w="7083" w:type="dxa"/>
             <w:gridSpan w:val="4"/>
           </w:tcPr>
           <w:p>
@@ -2092,7 +3817,167 @@
                 <w:sz w:val="20"/>
                 <w:szCs w:val="20"/>
               </w:rPr>
-              <w:t xml:space="preserve"> (Apabila nilai tertinggi diperoleh oleh beberapa pegawai, maka penentuan </w:t>
+              <w:t xml:space="preserve"> (</w:t>
+            </w:r>
+            <w:proofErr w:type="spellStart"/>
+            <w:r>
+              <w:rPr>
+                <w:rFonts w:ascii="Bookman Old Style" w:eastAsia="Bookman Old Style" w:hAnsi="Bookman Old Style" w:cs="Bookman Old Style"/>
+                <w:color w:val="000000" w:themeColor="text1"/>
+                <w:sz w:val="20"/>
+                <w:szCs w:val="20"/>
+              </w:rPr>
+              <w:t>Apabila</w:t>
+            </w:r>
+            <w:proofErr w:type="spellEnd"/>
+            <w:r>
+              <w:rPr>
+                <w:rFonts w:ascii="Bookman Old Style" w:eastAsia="Bookman Old Style" w:hAnsi="Bookman Old Style" w:cs="Bookman Old Style"/>
+                <w:color w:val="000000" w:themeColor="text1"/>
+                <w:sz w:val="20"/>
+                <w:szCs w:val="20"/>
+              </w:rPr>
+              <w:t xml:space="preserve"> </w:t>
+            </w:r>
+            <w:proofErr w:type="spellStart"/>
+            <w:r>
+              <w:rPr>
+                <w:rFonts w:ascii="Bookman Old Style" w:eastAsia="Bookman Old Style" w:hAnsi="Bookman Old Style" w:cs="Bookman Old Style"/>
+                <w:color w:val="000000" w:themeColor="text1"/>
+                <w:sz w:val="20"/>
+                <w:szCs w:val="20"/>
+              </w:rPr>
+              <w:t>nilai</w:t>
+            </w:r>
+            <w:proofErr w:type="spellEnd"/>
+            <w:r>
+              <w:rPr>
+                <w:rFonts w:ascii="Bookman Old Style" w:eastAsia="Bookman Old Style" w:hAnsi="Bookman Old Style" w:cs="Bookman Old Style"/>
+                <w:color w:val="000000" w:themeColor="text1"/>
+                <w:sz w:val="20"/>
+                <w:szCs w:val="20"/>
+              </w:rPr>
+              <w:t xml:space="preserve"> </w:t>
+            </w:r>
+            <w:proofErr w:type="spellStart"/>
+            <w:r>
+              <w:rPr>
+                <w:rFonts w:ascii="Bookman Old Style" w:eastAsia="Bookman Old Style" w:hAnsi="Bookman Old Style" w:cs="Bookman Old Style"/>
+                <w:color w:val="000000" w:themeColor="text1"/>
+                <w:sz w:val="20"/>
+                <w:szCs w:val="20"/>
+              </w:rPr>
+              <w:t>tertinggi</w:t>
+            </w:r>
+            <w:proofErr w:type="spellEnd"/>
+            <w:r>
+              <w:rPr>
+                <w:rFonts w:ascii="Bookman Old Style" w:eastAsia="Bookman Old Style" w:hAnsi="Bookman Old Style" w:cs="Bookman Old Style"/>
+                <w:color w:val="000000" w:themeColor="text1"/>
+                <w:sz w:val="20"/>
+                <w:szCs w:val="20"/>
+              </w:rPr>
+              <w:t xml:space="preserve"> </w:t>
+            </w:r>
+            <w:proofErr w:type="spellStart"/>
+            <w:r>
+              <w:rPr>
+                <w:rFonts w:ascii="Bookman Old Style" w:eastAsia="Bookman Old Style" w:hAnsi="Bookman Old Style" w:cs="Bookman Old Style"/>
+                <w:color w:val="000000" w:themeColor="text1"/>
+                <w:sz w:val="20"/>
+                <w:szCs w:val="20"/>
+              </w:rPr>
+              <w:t>diperoleh</w:t>
+            </w:r>
+            <w:proofErr w:type="spellEnd"/>
+            <w:r>
+              <w:rPr>
+                <w:rFonts w:ascii="Bookman Old Style" w:eastAsia="Bookman Old Style" w:hAnsi="Bookman Old Style" w:cs="Bookman Old Style"/>
+                <w:color w:val="000000" w:themeColor="text1"/>
+                <w:sz w:val="20"/>
+                <w:szCs w:val="20"/>
+              </w:rPr>
+              <w:t xml:space="preserve"> oleh </w:t>
+            </w:r>
+            <w:proofErr w:type="spellStart"/>
+            <w:r>
+              <w:rPr>
+                <w:rFonts w:ascii="Bookman Old Style" w:eastAsia="Bookman Old Style" w:hAnsi="Bookman Old Style" w:cs="Bookman Old Style"/>
+                <w:color w:val="000000" w:themeColor="text1"/>
+                <w:sz w:val="20"/>
+                <w:szCs w:val="20"/>
+              </w:rPr>
+              <w:t>beberapa</w:t>
+            </w:r>
+            <w:proofErr w:type="spellEnd"/>
+            <w:r>
+              <w:rPr>
+                <w:rFonts w:ascii="Bookman Old Style" w:eastAsia="Bookman Old Style" w:hAnsi="Bookman Old Style" w:cs="Bookman Old Style"/>
+                <w:color w:val="000000" w:themeColor="text1"/>
+                <w:sz w:val="20"/>
+                <w:szCs w:val="20"/>
+              </w:rPr>
+              <w:t xml:space="preserve"> </w:t>
+            </w:r>
+            <w:proofErr w:type="spellStart"/>
+            <w:r>
+              <w:rPr>
+                <w:rFonts w:ascii="Bookman Old Style" w:eastAsia="Bookman Old Style" w:hAnsi="Bookman Old Style" w:cs="Bookman Old Style"/>
+                <w:color w:val="000000" w:themeColor="text1"/>
+                <w:sz w:val="20"/>
+                <w:szCs w:val="20"/>
+              </w:rPr>
+              <w:t>pegawai</w:t>
+            </w:r>
+            <w:proofErr w:type="spellEnd"/>
+            <w:r>
+              <w:rPr>
+                <w:rFonts w:ascii="Bookman Old Style" w:eastAsia="Bookman Old Style" w:hAnsi="Bookman Old Style" w:cs="Bookman Old Style"/>
+                <w:color w:val="000000" w:themeColor="text1"/>
+                <w:sz w:val="20"/>
+                <w:szCs w:val="20"/>
+              </w:rPr>
+              <w:t xml:space="preserve">, </w:t>
+            </w:r>
+            <w:proofErr w:type="spellStart"/>
+            <w:r>
+              <w:rPr>
+                <w:rFonts w:ascii="Bookman Old Style" w:eastAsia="Bookman Old Style" w:hAnsi="Bookman Old Style" w:cs="Bookman Old Style"/>
+                <w:color w:val="000000" w:themeColor="text1"/>
+                <w:sz w:val="20"/>
+                <w:szCs w:val="20"/>
+              </w:rPr>
+              <w:t>maka</w:t>
+            </w:r>
+            <w:proofErr w:type="spellEnd"/>
+            <w:r>
+              <w:rPr>
+                <w:rFonts w:ascii="Bookman Old Style" w:eastAsia="Bookman Old Style" w:hAnsi="Bookman Old Style" w:cs="Bookman Old Style"/>
+                <w:color w:val="000000" w:themeColor="text1"/>
+                <w:sz w:val="20"/>
+                <w:szCs w:val="20"/>
+              </w:rPr>
+              <w:t xml:space="preserve"> </w:t>
+            </w:r>
+            <w:proofErr w:type="spellStart"/>
+            <w:r>
+              <w:rPr>
+                <w:rFonts w:ascii="Bookman Old Style" w:eastAsia="Bookman Old Style" w:hAnsi="Bookman Old Style" w:cs="Bookman Old Style"/>
+                <w:color w:val="000000" w:themeColor="text1"/>
+                <w:sz w:val="20"/>
+                <w:szCs w:val="20"/>
+              </w:rPr>
+              <w:t>penentuan</w:t>
+            </w:r>
+            <w:proofErr w:type="spellEnd"/>
+            <w:r>
+              <w:rPr>
+                <w:rFonts w:ascii="Bookman Old Style" w:eastAsia="Bookman Old Style" w:hAnsi="Bookman Old Style" w:cs="Bookman Old Style"/>
+                <w:color w:val="000000" w:themeColor="text1"/>
+                <w:sz w:val="20"/>
+                <w:szCs w:val="20"/>
+              </w:rPr>
+              <w:t xml:space="preserve"> </w:t>
             </w:r>
             <w:r>
               <w:rPr>
@@ -2103,17 +3988,76 @@
                 <w:sz w:val="20"/>
                 <w:szCs w:val="20"/>
               </w:rPr>
-              <w:t>Employe Of The Month</w:t>
-            </w:r>
-            <w:r>
-              <w:rPr>
-                <w:rFonts w:ascii="Bookman Old Style" w:eastAsia="Bookman Old Style" w:hAnsi="Bookman Old Style" w:cs="Bookman Old Style"/>
-                <w:color w:val="000000" w:themeColor="text1"/>
-                <w:sz w:val="20"/>
-                <w:szCs w:val="20"/>
-              </w:rPr>
-              <w:t xml:space="preserve"> didasarkan</w:t>
-            </w:r>
+              <w:t xml:space="preserve">Employe </w:t>
+            </w:r>
+            <w:proofErr w:type="gramStart"/>
+            <w:r>
+              <w:rPr>
+                <w:rFonts w:ascii="Bookman Old Style" w:eastAsia="Bookman Old Style" w:hAnsi="Bookman Old Style" w:cs="Bookman Old Style"/>
+                <w:i/>
+                <w:iCs/>
+                <w:color w:val="000000" w:themeColor="text1"/>
+                <w:sz w:val="20"/>
+                <w:szCs w:val="20"/>
+              </w:rPr>
+              <w:t>Of</w:t>
+            </w:r>
+            <w:proofErr w:type="gramEnd"/>
+            <w:r>
+              <w:rPr>
+                <w:rFonts w:ascii="Bookman Old Style" w:eastAsia="Bookman Old Style" w:hAnsi="Bookman Old Style" w:cs="Bookman Old Style"/>
+                <w:i/>
+                <w:iCs/>
+                <w:color w:val="000000" w:themeColor="text1"/>
+                <w:sz w:val="20"/>
+                <w:szCs w:val="20"/>
+              </w:rPr>
+              <w:t xml:space="preserve"> </w:t>
+            </w:r>
+            <w:proofErr w:type="gramStart"/>
+            <w:r>
+              <w:rPr>
+                <w:rFonts w:ascii="Bookman Old Style" w:eastAsia="Bookman Old Style" w:hAnsi="Bookman Old Style" w:cs="Bookman Old Style"/>
+                <w:i/>
+                <w:iCs/>
+                <w:color w:val="000000" w:themeColor="text1"/>
+                <w:sz w:val="20"/>
+                <w:szCs w:val="20"/>
+              </w:rPr>
+              <w:t>The</w:t>
+            </w:r>
+            <w:proofErr w:type="gramEnd"/>
+            <w:r>
+              <w:rPr>
+                <w:rFonts w:ascii="Bookman Old Style" w:eastAsia="Bookman Old Style" w:hAnsi="Bookman Old Style" w:cs="Bookman Old Style"/>
+                <w:i/>
+                <w:iCs/>
+                <w:color w:val="000000" w:themeColor="text1"/>
+                <w:sz w:val="20"/>
+                <w:szCs w:val="20"/>
+              </w:rPr>
+              <w:t xml:space="preserve"> Month</w:t>
+            </w:r>
+            <w:r>
+              <w:rPr>
+                <w:rFonts w:ascii="Bookman Old Style" w:eastAsia="Bookman Old Style" w:hAnsi="Bookman Old Style" w:cs="Bookman Old Style"/>
+                <w:color w:val="000000" w:themeColor="text1"/>
+                <w:sz w:val="20"/>
+                <w:szCs w:val="20"/>
+              </w:rPr>
+              <w:t xml:space="preserve"> </w:t>
+            </w:r>
+            <w:proofErr w:type="spellStart"/>
+            <w:r>
+              <w:rPr>
+                <w:rFonts w:ascii="Bookman Old Style" w:eastAsia="Bookman Old Style" w:hAnsi="Bookman Old Style" w:cs="Bookman Old Style"/>
+                <w:color w:val="000000" w:themeColor="text1"/>
+                <w:sz w:val="20"/>
+                <w:szCs w:val="20"/>
+              </w:rPr>
+              <w:t>didasarkan</w:t>
+            </w:r>
+            <w:proofErr w:type="spellEnd"/>
             <w:r>
               <w:rPr>
                 <w:rFonts w:ascii="Bookman Old Style" w:eastAsia="Bookman Old Style" w:hAnsi="Bookman Old Style" w:cs="Bookman Old Style"/>
@@ -2130,7 +4074,47 @@
                 <w:sz w:val="20"/>
                 <w:szCs w:val="20"/>
               </w:rPr>
-              <w:t xml:space="preserve"> skor kinerja yang </w:t>
+              <w:t xml:space="preserve"> </w:t>
+            </w:r>
+            <w:proofErr w:type="spellStart"/>
+            <w:r>
+              <w:rPr>
+                <w:rFonts w:ascii="Bookman Old Style" w:eastAsia="Bookman Old Style" w:hAnsi="Bookman Old Style" w:cs="Bookman Old Style"/>
+                <w:color w:val="000000" w:themeColor="text1"/>
+                <w:sz w:val="20"/>
+                <w:szCs w:val="20"/>
+              </w:rPr>
+              <w:t>skor</w:t>
+            </w:r>
+            <w:proofErr w:type="spellEnd"/>
+            <w:r>
+              <w:rPr>
+                <w:rFonts w:ascii="Bookman Old Style" w:eastAsia="Bookman Old Style" w:hAnsi="Bookman Old Style" w:cs="Bookman Old Style"/>
+                <w:color w:val="000000" w:themeColor="text1"/>
+                <w:sz w:val="20"/>
+                <w:szCs w:val="20"/>
+              </w:rPr>
+              <w:t xml:space="preserve"> </w:t>
+            </w:r>
+            <w:proofErr w:type="spellStart"/>
+            <w:r>
+              <w:rPr>
+                <w:rFonts w:ascii="Bookman Old Style" w:eastAsia="Bookman Old Style" w:hAnsi="Bookman Old Style" w:cs="Bookman Old Style"/>
+                <w:color w:val="000000" w:themeColor="text1"/>
+                <w:sz w:val="20"/>
+                <w:szCs w:val="20"/>
+              </w:rPr>
+              <w:t>kinerja</w:t>
+            </w:r>
+            <w:proofErr w:type="spellEnd"/>
+            <w:r>
+              <w:rPr>
+                <w:rFonts w:ascii="Bookman Old Style" w:eastAsia="Bookman Old Style" w:hAnsi="Bookman Old Style" w:cs="Bookman Old Style"/>
+                <w:color w:val="000000" w:themeColor="text1"/>
+                <w:sz w:val="20"/>
+                <w:szCs w:val="20"/>
+              </w:rPr>
+              <w:t xml:space="preserve"> yang </w:t>
             </w:r>
             <w:r>
               <w:rPr>
@@ -2148,8 +4132,19 @@
                 <w:sz w:val="20"/>
                 <w:szCs w:val="20"/>
               </w:rPr>
-              <w:t xml:space="preserve"> tinggi</w:t>
-            </w:r>
+              <w:t xml:space="preserve"> </w:t>
+            </w:r>
+            <w:proofErr w:type="spellStart"/>
+            <w:r>
+              <w:rPr>
+                <w:rFonts w:ascii="Bookman Old Style" w:eastAsia="Bookman Old Style" w:hAnsi="Bookman Old Style" w:cs="Bookman Old Style"/>
+                <w:color w:val="000000" w:themeColor="text1"/>
+                <w:sz w:val="20"/>
+                <w:szCs w:val="20"/>
+              </w:rPr>
+              <w:t>tinggi</w:t>
+            </w:r>
+            <w:proofErr w:type="spellEnd"/>
             <w:r>
               <w:rPr>
                 <w:rFonts w:ascii="Bookman Old Style" w:eastAsia="Bookman Old Style" w:hAnsi="Bookman Old Style" w:cs="Bookman Old Style"/>
@@ -2159,20 +4154,191 @@
               </w:rPr>
               <w:t xml:space="preserve">. </w:t>
             </w:r>
-            <w:r>
-              <w:rPr>
-                <w:rFonts w:ascii="Bookman Old Style" w:eastAsia="Bookman Old Style" w:hAnsi="Bookman Old Style" w:cs="Bookman Old Style"/>
-                <w:color w:val="000000" w:themeColor="text1"/>
-                <w:sz w:val="20"/>
-                <w:szCs w:val="20"/>
-              </w:rPr>
-              <w:t>Apabila masih sama, penentuan ditentukan berdasarkan capaian/prestasi lainnya.</w:t>
+            <w:proofErr w:type="spellStart"/>
+            <w:r>
+              <w:rPr>
+                <w:rFonts w:ascii="Bookman Old Style" w:eastAsia="Bookman Old Style" w:hAnsi="Bookman Old Style" w:cs="Bookman Old Style"/>
+                <w:color w:val="000000" w:themeColor="text1"/>
+                <w:sz w:val="20"/>
+                <w:szCs w:val="20"/>
+              </w:rPr>
+              <w:t>Apabila</w:t>
+            </w:r>
+            <w:proofErr w:type="spellEnd"/>
+            <w:r>
+              <w:rPr>
+                <w:rFonts w:ascii="Bookman Old Style" w:eastAsia="Bookman Old Style" w:hAnsi="Bookman Old Style" w:cs="Bookman Old Style"/>
+                <w:color w:val="000000" w:themeColor="text1"/>
+                <w:sz w:val="20"/>
+                <w:szCs w:val="20"/>
+              </w:rPr>
+              <w:t xml:space="preserve"> </w:t>
+            </w:r>
+            <w:proofErr w:type="spellStart"/>
+            <w:r>
+              <w:rPr>
+                <w:rFonts w:ascii="Bookman Old Style" w:eastAsia="Bookman Old Style" w:hAnsi="Bookman Old Style" w:cs="Bookman Old Style"/>
+                <w:color w:val="000000" w:themeColor="text1"/>
+                <w:sz w:val="20"/>
+                <w:szCs w:val="20"/>
+              </w:rPr>
+              <w:t>masih</w:t>
+            </w:r>
+            <w:proofErr w:type="spellEnd"/>
+            <w:r>
+              <w:rPr>
+                <w:rFonts w:ascii="Bookman Old Style" w:eastAsia="Bookman Old Style" w:hAnsi="Bookman Old Style" w:cs="Bookman Old Style"/>
+                <w:color w:val="000000" w:themeColor="text1"/>
+                <w:sz w:val="20"/>
+                <w:szCs w:val="20"/>
+              </w:rPr>
+              <w:t xml:space="preserve"> </w:t>
+            </w:r>
+            <w:proofErr w:type="spellStart"/>
+            <w:r>
+              <w:rPr>
+                <w:rFonts w:ascii="Bookman Old Style" w:eastAsia="Bookman Old Style" w:hAnsi="Bookman Old Style" w:cs="Bookman Old Style"/>
+                <w:color w:val="000000" w:themeColor="text1"/>
+                <w:sz w:val="20"/>
+                <w:szCs w:val="20"/>
+              </w:rPr>
+              <w:t>sama</w:t>
+            </w:r>
+            <w:proofErr w:type="spellEnd"/>
+            <w:r>
+              <w:rPr>
+                <w:rFonts w:ascii="Bookman Old Style" w:eastAsia="Bookman Old Style" w:hAnsi="Bookman Old Style" w:cs="Bookman Old Style"/>
+                <w:color w:val="000000" w:themeColor="text1"/>
+                <w:sz w:val="20"/>
+                <w:szCs w:val="20"/>
+              </w:rPr>
+              <w:t xml:space="preserve">, </w:t>
+            </w:r>
+            <w:proofErr w:type="spellStart"/>
+            <w:r>
+              <w:rPr>
+                <w:rFonts w:ascii="Bookman Old Style" w:eastAsia="Bookman Old Style" w:hAnsi="Bookman Old Style" w:cs="Bookman Old Style"/>
+                <w:color w:val="000000" w:themeColor="text1"/>
+                <w:sz w:val="20"/>
+                <w:szCs w:val="20"/>
+              </w:rPr>
+              <w:t>penentuan</w:t>
+            </w:r>
+            <w:proofErr w:type="spellEnd"/>
+            <w:r>
+              <w:rPr>
+                <w:rFonts w:ascii="Bookman Old Style" w:eastAsia="Bookman Old Style" w:hAnsi="Bookman Old Style" w:cs="Bookman Old Style"/>
+                <w:color w:val="000000" w:themeColor="text1"/>
+                <w:sz w:val="20"/>
+                <w:szCs w:val="20"/>
+              </w:rPr>
+              <w:t xml:space="preserve"> </w:t>
+            </w:r>
+            <w:proofErr w:type="spellStart"/>
+            <w:r>
+              <w:rPr>
+                <w:rFonts w:ascii="Bookman Old Style" w:eastAsia="Bookman Old Style" w:hAnsi="Bookman Old Style" w:cs="Bookman Old Style"/>
+                <w:color w:val="000000" w:themeColor="text1"/>
+                <w:sz w:val="20"/>
+                <w:szCs w:val="20"/>
+              </w:rPr>
+              <w:t>ditentukan</w:t>
+            </w:r>
+            <w:proofErr w:type="spellEnd"/>
+            <w:r>
+              <w:rPr>
+                <w:rFonts w:ascii="Bookman Old Style" w:eastAsia="Bookman Old Style" w:hAnsi="Bookman Old Style" w:cs="Bookman Old Style"/>
+                <w:color w:val="000000" w:themeColor="text1"/>
+                <w:sz w:val="20"/>
+                <w:szCs w:val="20"/>
+              </w:rPr>
+              <w:t xml:space="preserve"> </w:t>
+            </w:r>
+            <w:proofErr w:type="spellStart"/>
+            <w:r>
+              <w:rPr>
+                <w:rFonts w:ascii="Bookman Old Style" w:eastAsia="Bookman Old Style" w:hAnsi="Bookman Old Style" w:cs="Bookman Old Style"/>
+                <w:color w:val="000000" w:themeColor="text1"/>
+                <w:sz w:val="20"/>
+                <w:szCs w:val="20"/>
+              </w:rPr>
+              <w:t>berdasarkan</w:t>
+            </w:r>
+            <w:proofErr w:type="spellEnd"/>
+            <w:r>
+              <w:rPr>
+                <w:rFonts w:ascii="Bookman Old Style" w:eastAsia="Bookman Old Style" w:hAnsi="Bookman Old Style" w:cs="Bookman Old Style"/>
+                <w:color w:val="000000" w:themeColor="text1"/>
+                <w:sz w:val="20"/>
+                <w:szCs w:val="20"/>
+              </w:rPr>
+              <w:t xml:space="preserve"> </w:t>
+            </w:r>
+            <w:proofErr w:type="spellStart"/>
+            <w:r>
+              <w:rPr>
+                <w:rFonts w:ascii="Bookman Old Style" w:eastAsia="Bookman Old Style" w:hAnsi="Bookman Old Style" w:cs="Bookman Old Style"/>
+                <w:color w:val="000000" w:themeColor="text1"/>
+                <w:sz w:val="20"/>
+                <w:szCs w:val="20"/>
+              </w:rPr>
+              <w:t>capaian</w:t>
+            </w:r>
+            <w:proofErr w:type="spellEnd"/>
+            <w:r>
+              <w:rPr>
+                <w:rFonts w:ascii="Bookman Old Style" w:eastAsia="Bookman Old Style" w:hAnsi="Bookman Old Style" w:cs="Bookman Old Style"/>
+                <w:color w:val="000000" w:themeColor="text1"/>
+                <w:sz w:val="20"/>
+                <w:szCs w:val="20"/>
+              </w:rPr>
+              <w:t>/</w:t>
+            </w:r>
+            <w:proofErr w:type="spellStart"/>
+            <w:r>
+              <w:rPr>
+                <w:rFonts w:ascii="Bookman Old Style" w:eastAsia="Bookman Old Style" w:hAnsi="Bookman Old Style" w:cs="Bookman Old Style"/>
+                <w:color w:val="000000" w:themeColor="text1"/>
+                <w:sz w:val="20"/>
+                <w:szCs w:val="20"/>
+              </w:rPr>
+              <w:t>prestasi</w:t>
+            </w:r>
+            <w:proofErr w:type="spellEnd"/>
+            <w:r>
+              <w:rPr>
+                <w:rFonts w:ascii="Bookman Old Style" w:eastAsia="Bookman Old Style" w:hAnsi="Bookman Old Style" w:cs="Bookman Old Style"/>
+                <w:color w:val="000000" w:themeColor="text1"/>
+                <w:sz w:val="20"/>
+                <w:szCs w:val="20"/>
+              </w:rPr>
+              <w:t xml:space="preserve"> </w:t>
+            </w:r>
+            <w:proofErr w:type="spellStart"/>
+            <w:r>
+              <w:rPr>
+                <w:rFonts w:ascii="Bookman Old Style" w:eastAsia="Bookman Old Style" w:hAnsi="Bookman Old Style" w:cs="Bookman Old Style"/>
+                <w:color w:val="000000" w:themeColor="text1"/>
+                <w:sz w:val="20"/>
+                <w:szCs w:val="20"/>
+              </w:rPr>
+              <w:t>lainnya</w:t>
+            </w:r>
+            <w:proofErr w:type="spellEnd"/>
+            <w:r>
+              <w:rPr>
+                <w:rFonts w:ascii="Bookman Old Style" w:eastAsia="Bookman Old Style" w:hAnsi="Bookman Old Style" w:cs="Bookman Old Style"/>
+                <w:color w:val="000000" w:themeColor="text1"/>
+                <w:sz w:val="20"/>
+                <w:szCs w:val="20"/>
+              </w:rPr>
+              <w:t>.</w:t>
             </w:r>
           </w:p>
         </w:tc>
         <w:tc>
           <w:tcPr>
-            <w:tcW w:w="2033" w:type="dxa"/>
+            <w:tcW w:w="2742" w:type="dxa"/>
           </w:tcPr>
           <w:p>
             <w:pPr>
@@ -2194,8 +4360,39 @@
                 <w:sz w:val="20"/>
                 <w:szCs w:val="20"/>
               </w:rPr>
-              <w:t>Skor Kinerja + Skor Kedisiplinan + Skor Beban Kerja</w:t>
-            </w:r>
+              <w:t xml:space="preserve">Skor Kinerja + Skor </w:t>
+            </w:r>
+            <w:proofErr w:type="spellStart"/>
+            <w:r>
+              <w:rPr>
+                <w:rFonts w:ascii="Bookman Old Style" w:eastAsia="Bookman Old Style" w:hAnsi="Bookman Old Style" w:cs="Bookman Old Style"/>
+                <w:color w:val="000000" w:themeColor="text1"/>
+                <w:sz w:val="20"/>
+                <w:szCs w:val="20"/>
+              </w:rPr>
+              <w:t>Kedisiplinan</w:t>
+            </w:r>
+            <w:proofErr w:type="spellEnd"/>
+            <w:r>
+              <w:rPr>
+                <w:rFonts w:ascii="Bookman Old Style" w:eastAsia="Bookman Old Style" w:hAnsi="Bookman Old Style" w:cs="Bookman Old Style"/>
+                <w:color w:val="000000" w:themeColor="text1"/>
+                <w:sz w:val="20"/>
+                <w:szCs w:val="20"/>
+              </w:rPr>
+              <w:t xml:space="preserve"> + Skor </w:t>
+            </w:r>
+            <w:proofErr w:type="spellStart"/>
+            <w:r>
+              <w:rPr>
+                <w:rFonts w:ascii="Bookman Old Style" w:eastAsia="Bookman Old Style" w:hAnsi="Bookman Old Style" w:cs="Bookman Old Style"/>
+                <w:color w:val="000000" w:themeColor="text1"/>
+                <w:sz w:val="20"/>
+                <w:szCs w:val="20"/>
+              </w:rPr>
+              <w:t>Perilaku</w:t>
+            </w:r>
+            <w:proofErr w:type="spellEnd"/>
           </w:p>
         </w:tc>
       </w:tr>
@@ -2228,16 +4425,116 @@
                 <w:sz w:val="20"/>
                 <w:szCs w:val="20"/>
               </w:rPr>
-              <w:t>Skor Tertinggi diperoleh oleh</w:t>
-            </w:r>
-            <w:r>
-              <w:rPr>
-                <w:rFonts w:ascii="Bookman Old Style" w:eastAsia="Bookman Old Style" w:hAnsi="Bookman Old Style" w:cs="Bookman Old Style"/>
-                <w:color w:val="000000" w:themeColor="text1"/>
-                <w:sz w:val="20"/>
-                <w:szCs w:val="20"/>
-              </w:rPr>
-              <w:t xml:space="preserve"> ${nama_pemenang} dengan skor $</w:t>
+              <w:t xml:space="preserve">Skor </w:t>
+            </w:r>
+            <w:proofErr w:type="spellStart"/>
+            <w:r>
+              <w:rPr>
+                <w:rFonts w:ascii="Bookman Old Style" w:eastAsia="Bookman Old Style" w:hAnsi="Bookman Old Style" w:cs="Bookman Old Style"/>
+                <w:color w:val="000000" w:themeColor="text1"/>
+                <w:sz w:val="20"/>
+                <w:szCs w:val="20"/>
+              </w:rPr>
+              <w:t>Tertinggi</w:t>
+            </w:r>
+            <w:proofErr w:type="spellEnd"/>
+            <w:r>
+              <w:rPr>
+                <w:rFonts w:ascii="Bookman Old Style" w:eastAsia="Bookman Old Style" w:hAnsi="Bookman Old Style" w:cs="Bookman Old Style"/>
+                <w:color w:val="000000" w:themeColor="text1"/>
+                <w:sz w:val="20"/>
+                <w:szCs w:val="20"/>
+              </w:rPr>
+              <w:t xml:space="preserve"> </w:t>
+            </w:r>
+            <w:proofErr w:type="spellStart"/>
+            <w:r>
+              <w:rPr>
+                <w:rFonts w:ascii="Bookman Old Style" w:eastAsia="Bookman Old Style" w:hAnsi="Bookman Old Style" w:cs="Bookman Old Style"/>
+                <w:color w:val="000000" w:themeColor="text1"/>
+                <w:sz w:val="20"/>
+                <w:szCs w:val="20"/>
+              </w:rPr>
+              <w:t>diperoleh</w:t>
+            </w:r>
+            <w:proofErr w:type="spellEnd"/>
+            <w:r>
+              <w:rPr>
+                <w:rFonts w:ascii="Bookman Old Style" w:eastAsia="Bookman Old Style" w:hAnsi="Bookman Old Style" w:cs="Bookman Old Style"/>
+                <w:color w:val="000000" w:themeColor="text1"/>
+                <w:sz w:val="20"/>
+                <w:szCs w:val="20"/>
+              </w:rPr>
+              <w:t xml:space="preserve"> oleh</w:t>
+            </w:r>
+            <w:r>
+              <w:rPr>
+                <w:rFonts w:ascii="Bookman Old Style" w:eastAsia="Bookman Old Style" w:hAnsi="Bookman Old Style" w:cs="Bookman Old Style"/>
+                <w:color w:val="000000" w:themeColor="text1"/>
+                <w:sz w:val="20"/>
+                <w:szCs w:val="20"/>
+              </w:rPr>
+              <w:t xml:space="preserve"> ${</w:t>
+            </w:r>
+            <w:proofErr w:type="spellStart"/>
+            <w:r>
+              <w:rPr>
+                <w:rFonts w:ascii="Bookman Old Style" w:eastAsia="Bookman Old Style" w:hAnsi="Bookman Old Style" w:cs="Bookman Old Style"/>
+                <w:color w:val="000000" w:themeColor="text1"/>
+                <w:sz w:val="20"/>
+                <w:szCs w:val="20"/>
+              </w:rPr>
+              <w:t>nama_pemenang</w:t>
+            </w:r>
+            <w:proofErr w:type="spellEnd"/>
+            <w:r>
+              <w:rPr>
+                <w:rFonts w:ascii="Bookman Old Style" w:eastAsia="Bookman Old Style" w:hAnsi="Bookman Old Style" w:cs="Bookman Old Style"/>
+                <w:color w:val="000000" w:themeColor="text1"/>
+                <w:sz w:val="20"/>
+                <w:szCs w:val="20"/>
+              </w:rPr>
+              <w:t xml:space="preserve">} </w:t>
+            </w:r>
+            <w:proofErr w:type="spellStart"/>
+            <w:r>
+              <w:rPr>
+                <w:rFonts w:ascii="Bookman Old Style" w:eastAsia="Bookman Old Style" w:hAnsi="Bookman Old Style" w:cs="Bookman Old Style"/>
+                <w:color w:val="000000" w:themeColor="text1"/>
+                <w:sz w:val="20"/>
+                <w:szCs w:val="20"/>
+              </w:rPr>
+              <w:t>dengan</w:t>
+            </w:r>
+            <w:proofErr w:type="spellEnd"/>
+            <w:r>
+              <w:rPr>
+                <w:rFonts w:ascii="Bookman Old Style" w:eastAsia="Bookman Old Style" w:hAnsi="Bookman Old Style" w:cs="Bookman Old Style"/>
+                <w:color w:val="000000" w:themeColor="text1"/>
+                <w:sz w:val="20"/>
+                <w:szCs w:val="20"/>
+              </w:rPr>
+              <w:t xml:space="preserve"> </w:t>
+            </w:r>
+            <w:proofErr w:type="spellStart"/>
+            <w:r>
+              <w:rPr>
+                <w:rFonts w:ascii="Bookman Old Style" w:eastAsia="Bookman Old Style" w:hAnsi="Bookman Old Style" w:cs="Bookman Old Style"/>
+                <w:color w:val="000000" w:themeColor="text1"/>
+                <w:sz w:val="20"/>
+                <w:szCs w:val="20"/>
+              </w:rPr>
+              <w:t>skor</w:t>
+            </w:r>
+            <w:proofErr w:type="spellEnd"/>
+            <w:r>
+              <w:rPr>
+                <w:rFonts w:ascii="Bookman Old Style" w:eastAsia="Bookman Old Style" w:hAnsi="Bookman Old Style" w:cs="Bookman Old Style"/>
+                <w:color w:val="000000" w:themeColor="text1"/>
+                <w:sz w:val="20"/>
+                <w:szCs w:val="20"/>
+              </w:rPr>
+              <w:t xml:space="preserve"> $</w:t>
             </w:r>
             <w:r>
               <w:rPr>
@@ -2248,23 +4545,54 @@
               </w:rPr>
               <w:t>{</w:t>
             </w:r>
-            <w:r>
-              <w:rPr>
-                <w:rFonts w:ascii="Bookman Old Style" w:eastAsia="Bookman Old Style" w:hAnsi="Bookman Old Style" w:cs="Bookman Old Style"/>
-                <w:color w:val="000000" w:themeColor="text1"/>
-                <w:sz w:val="20"/>
-                <w:szCs w:val="20"/>
-              </w:rPr>
-              <w:t>skor}</w:t>
-            </w:r>
-            <w:r>
-              <w:rPr>
-                <w:rFonts w:ascii="Bookman Old Style" w:eastAsia="Bookman Old Style" w:hAnsi="Bookman Old Style" w:cs="Bookman Old Style"/>
-                <w:color w:val="000000" w:themeColor="text1"/>
-                <w:sz w:val="20"/>
-                <w:szCs w:val="20"/>
-              </w:rPr>
-              <w:t xml:space="preserve">. Selanjutnya </w:t>
+            <w:proofErr w:type="spellStart"/>
+            <w:r>
+              <w:rPr>
+                <w:rFonts w:ascii="Bookman Old Style" w:eastAsia="Bookman Old Style" w:hAnsi="Bookman Old Style" w:cs="Bookman Old Style"/>
+                <w:color w:val="000000" w:themeColor="text1"/>
+                <w:sz w:val="20"/>
+                <w:szCs w:val="20"/>
+              </w:rPr>
+              <w:t>skor</w:t>
+            </w:r>
+            <w:proofErr w:type="spellEnd"/>
+            <w:r>
+              <w:rPr>
+                <w:rFonts w:ascii="Bookman Old Style" w:eastAsia="Bookman Old Style" w:hAnsi="Bookman Old Style" w:cs="Bookman Old Style"/>
+                <w:color w:val="000000" w:themeColor="text1"/>
+                <w:sz w:val="20"/>
+                <w:szCs w:val="20"/>
+              </w:rPr>
+              <w:t>}</w:t>
+            </w:r>
+            <w:r>
+              <w:rPr>
+                <w:rFonts w:ascii="Bookman Old Style" w:eastAsia="Bookman Old Style" w:hAnsi="Bookman Old Style" w:cs="Bookman Old Style"/>
+                <w:color w:val="000000" w:themeColor="text1"/>
+                <w:sz w:val="20"/>
+                <w:szCs w:val="20"/>
+              </w:rPr>
+              <w:t xml:space="preserve">. </w:t>
+            </w:r>
+            <w:proofErr w:type="spellStart"/>
+            <w:r>
+              <w:rPr>
+                <w:rFonts w:ascii="Bookman Old Style" w:eastAsia="Bookman Old Style" w:hAnsi="Bookman Old Style" w:cs="Bookman Old Style"/>
+                <w:color w:val="000000" w:themeColor="text1"/>
+                <w:sz w:val="20"/>
+                <w:szCs w:val="20"/>
+              </w:rPr>
+              <w:t>Selanjutnya</w:t>
+            </w:r>
+            <w:proofErr w:type="spellEnd"/>
+            <w:r>
+              <w:rPr>
+                <w:rFonts w:ascii="Bookman Old Style" w:eastAsia="Bookman Old Style" w:hAnsi="Bookman Old Style" w:cs="Bookman Old Style"/>
+                <w:color w:val="000000" w:themeColor="text1"/>
+                <w:sz w:val="20"/>
+                <w:szCs w:val="20"/>
+              </w:rPr>
+              <w:t xml:space="preserve"> </w:t>
             </w:r>
             <w:r>
               <w:rPr>
@@ -2284,7 +4612,67 @@
                 <w:sz w:val="20"/>
                 <w:szCs w:val="20"/>
               </w:rPr>
-              <w:t xml:space="preserve"> akan dituangkan dalam Surat Keputusan.</w:t>
+              <w:t xml:space="preserve"> </w:t>
+            </w:r>
+            <w:proofErr w:type="spellStart"/>
+            <w:r>
+              <w:rPr>
+                <w:rFonts w:ascii="Bookman Old Style" w:eastAsia="Bookman Old Style" w:hAnsi="Bookman Old Style" w:cs="Bookman Old Style"/>
+                <w:color w:val="000000" w:themeColor="text1"/>
+                <w:sz w:val="20"/>
+                <w:szCs w:val="20"/>
+              </w:rPr>
+              <w:t>akan</w:t>
+            </w:r>
+            <w:proofErr w:type="spellEnd"/>
+            <w:r>
+              <w:rPr>
+                <w:rFonts w:ascii="Bookman Old Style" w:eastAsia="Bookman Old Style" w:hAnsi="Bookman Old Style" w:cs="Bookman Old Style"/>
+                <w:color w:val="000000" w:themeColor="text1"/>
+                <w:sz w:val="20"/>
+                <w:szCs w:val="20"/>
+              </w:rPr>
+              <w:t xml:space="preserve"> </w:t>
+            </w:r>
+            <w:proofErr w:type="spellStart"/>
+            <w:r>
+              <w:rPr>
+                <w:rFonts w:ascii="Bookman Old Style" w:eastAsia="Bookman Old Style" w:hAnsi="Bookman Old Style" w:cs="Bookman Old Style"/>
+                <w:color w:val="000000" w:themeColor="text1"/>
+                <w:sz w:val="20"/>
+                <w:szCs w:val="20"/>
+              </w:rPr>
+              <w:t>dituangkan</w:t>
+            </w:r>
+            <w:proofErr w:type="spellEnd"/>
+            <w:r>
+              <w:rPr>
+                <w:rFonts w:ascii="Bookman Old Style" w:eastAsia="Bookman Old Style" w:hAnsi="Bookman Old Style" w:cs="Bookman Old Style"/>
+                <w:color w:val="000000" w:themeColor="text1"/>
+                <w:sz w:val="20"/>
+                <w:szCs w:val="20"/>
+              </w:rPr>
+              <w:t xml:space="preserve"> </w:t>
+            </w:r>
+            <w:proofErr w:type="spellStart"/>
+            <w:r>
+              <w:rPr>
+                <w:rFonts w:ascii="Bookman Old Style" w:eastAsia="Bookman Old Style" w:hAnsi="Bookman Old Style" w:cs="Bookman Old Style"/>
+                <w:color w:val="000000" w:themeColor="text1"/>
+                <w:sz w:val="20"/>
+                <w:szCs w:val="20"/>
+              </w:rPr>
+              <w:t>dalam</w:t>
+            </w:r>
+            <w:proofErr w:type="spellEnd"/>
+            <w:r>
+              <w:rPr>
+                <w:rFonts w:ascii="Bookman Old Style" w:eastAsia="Bookman Old Style" w:hAnsi="Bookman Old Style" w:cs="Bookman Old Style"/>
+                <w:color w:val="000000" w:themeColor="text1"/>
+                <w:sz w:val="20"/>
+                <w:szCs w:val="20"/>
+              </w:rPr>
+              <w:t xml:space="preserve"> Surat Keputusan.</w:t>
             </w:r>
           </w:p>
         </w:tc>
@@ -2330,8 +4718,9 @@
                 <w:szCs w:val="24"/>
                 <w:lang w:val="en-ID"/>
               </w:rPr>
-              <w:t>${ibukota}</w:t>
-            </w:r>
+              <w:t>${</w:t>
+            </w:r>
+            <w:proofErr w:type="spellStart"/>
             <w:r>
               <w:rPr>
                 <w:rFonts w:ascii="Bookman Old Style" w:hAnsi="Bookman Old Style" w:cstheme="minorHAnsi"/>
@@ -2339,19 +4728,18 @@
                 <w:szCs w:val="24"/>
                 <w:lang w:val="en-ID"/>
               </w:rPr>
-              <w:t>, ${tanggal}</w:t>
-            </w:r>
-          </w:p>
-          <w:p>
-            <w:pPr>
-              <w:spacing w:before="240"/>
+              <w:t>ibukota</w:t>
+            </w:r>
+            <w:proofErr w:type="spellEnd"/>
+            <w:r>
               <w:rPr>
                 <w:rFonts w:ascii="Bookman Old Style" w:hAnsi="Bookman Old Style" w:cstheme="minorHAnsi"/>
                 <w:sz w:val="24"/>
                 <w:szCs w:val="24"/>
                 <w:lang w:val="en-ID"/>
               </w:rPr>
-            </w:pPr>
+              <w:t>}</w:t>
+            </w:r>
             <w:r>
               <w:rPr>
                 <w:rFonts w:ascii="Bookman Old Style" w:hAnsi="Bookman Old Style" w:cstheme="minorHAnsi"/>
@@ -2359,8 +4747,9 @@
                 <w:szCs w:val="24"/>
                 <w:lang w:val="en-ID"/>
               </w:rPr>
-              <w:t>Kepala</w:t>
-            </w:r>
+              <w:t>, ${</w:t>
+            </w:r>
+            <w:proofErr w:type="spellStart"/>
             <w:r>
               <w:rPr>
                 <w:rFonts w:ascii="Bookman Old Style" w:hAnsi="Bookman Old Style" w:cstheme="minorHAnsi"/>
@@ -2368,26 +4757,107 @@
                 <w:szCs w:val="24"/>
                 <w:lang w:val="en-ID"/>
               </w:rPr>
-              <w:t xml:space="preserve"> Badan Pusat Statistik </w:t>
-            </w:r>
-          </w:p>
-          <w:p>
-            <w:pPr>
+              <w:t>tanggal</w:t>
+            </w:r>
+            <w:proofErr w:type="spellEnd"/>
+            <w:r>
               <w:rPr>
                 <w:rFonts w:ascii="Bookman Old Style" w:hAnsi="Bookman Old Style" w:cstheme="minorHAnsi"/>
                 <w:sz w:val="24"/>
                 <w:szCs w:val="24"/>
                 <w:lang w:val="en-ID"/>
               </w:rPr>
-            </w:pPr>
-            <w:r>
+              <w:t>}</w:t>
+            </w:r>
+          </w:p>
+          <w:p>
+            <w:pPr>
+              <w:spacing w:before="240"/>
               <w:rPr>
                 <w:rFonts w:ascii="Bookman Old Style" w:hAnsi="Bookman Old Style" w:cstheme="minorHAnsi"/>
                 <w:sz w:val="24"/>
                 <w:szCs w:val="24"/>
                 <w:lang w:val="en-ID"/>
               </w:rPr>
-              <w:t>${kabupaten}</w:t>
+            </w:pPr>
+            <w:proofErr w:type="spellStart"/>
+            <w:r>
+              <w:rPr>
+                <w:rFonts w:ascii="Bookman Old Style" w:hAnsi="Bookman Old Style" w:cstheme="minorHAnsi"/>
+                <w:sz w:val="24"/>
+                <w:szCs w:val="24"/>
+                <w:lang w:val="en-ID"/>
+              </w:rPr>
+              <w:t>Kepala</w:t>
+            </w:r>
+            <w:proofErr w:type="spellEnd"/>
+            <w:r>
+              <w:rPr>
+                <w:rFonts w:ascii="Bookman Old Style" w:hAnsi="Bookman Old Style" w:cstheme="minorHAnsi"/>
+                <w:sz w:val="24"/>
+                <w:szCs w:val="24"/>
+                <w:lang w:val="en-ID"/>
+              </w:rPr>
+              <w:t xml:space="preserve"> Badan Pusat </w:t>
+            </w:r>
+            <w:proofErr w:type="spellStart"/>
+            <w:r>
+              <w:rPr>
+                <w:rFonts w:ascii="Bookman Old Style" w:hAnsi="Bookman Old Style" w:cstheme="minorHAnsi"/>
+                <w:sz w:val="24"/>
+                <w:szCs w:val="24"/>
+                <w:lang w:val="en-ID"/>
+              </w:rPr>
+              <w:t>Statistik</w:t>
+            </w:r>
+            <w:proofErr w:type="spellEnd"/>
+            <w:r>
+              <w:rPr>
+                <w:rFonts w:ascii="Bookman Old Style" w:hAnsi="Bookman Old Style" w:cstheme="minorHAnsi"/>
+                <w:sz w:val="24"/>
+                <w:szCs w:val="24"/>
+                <w:lang w:val="en-ID"/>
+              </w:rPr>
+              <w:t> </w:t>
+            </w:r>
+          </w:p>
+          <w:p>
+            <w:pPr>
+              <w:rPr>
+                <w:rFonts w:ascii="Bookman Old Style" w:hAnsi="Bookman Old Style" w:cstheme="minorHAnsi"/>
+                <w:sz w:val="24"/>
+                <w:szCs w:val="24"/>
+                <w:lang w:val="en-ID"/>
+              </w:rPr>
+            </w:pPr>
+            <w:r>
+              <w:rPr>
+                <w:rFonts w:ascii="Bookman Old Style" w:hAnsi="Bookman Old Style" w:cstheme="minorHAnsi"/>
+                <w:sz w:val="24"/>
+                <w:szCs w:val="24"/>
+                <w:lang w:val="en-ID"/>
+              </w:rPr>
+              <w:t>${</w:t>
+            </w:r>
+            <w:proofErr w:type="spellStart"/>
+            <w:r>
+              <w:rPr>
+                <w:rFonts w:ascii="Bookman Old Style" w:hAnsi="Bookman Old Style" w:cstheme="minorHAnsi"/>
+                <w:sz w:val="24"/>
+                <w:szCs w:val="24"/>
+                <w:lang w:val="en-ID"/>
+              </w:rPr>
+              <w:t>kabupaten</w:t>
+            </w:r>
+            <w:proofErr w:type="spellEnd"/>
+            <w:r>
+              <w:rPr>
+                <w:rFonts w:ascii="Bookman Old Style" w:hAnsi="Bookman Old Style" w:cstheme="minorHAnsi"/>
+                <w:sz w:val="24"/>
+                <w:szCs w:val="24"/>
+                <w:lang w:val="en-ID"/>
+              </w:rPr>
+              <w:t>}</w:t>
             </w:r>
             <w:r>
               <w:rPr>
@@ -2459,7 +4929,25 @@
                 <w:sz w:val="24"/>
                 <w:szCs w:val="24"/>
               </w:rPr>
-              <w:t>${kepala}</w:t>
+              <w:t>${</w:t>
+            </w:r>
+            <w:proofErr w:type="spellStart"/>
+            <w:r>
+              <w:rPr>
+                <w:rFonts w:ascii="Bookman Old Style" w:hAnsi="Bookman Old Style" w:cstheme="minorHAnsi"/>
+                <w:sz w:val="24"/>
+                <w:szCs w:val="24"/>
+              </w:rPr>
+              <w:t>kepala</w:t>
+            </w:r>
+            <w:proofErr w:type="spellEnd"/>
+            <w:r>
+              <w:rPr>
+                <w:rFonts w:ascii="Bookman Old Style" w:hAnsi="Bookman Old Style" w:cstheme="minorHAnsi"/>
+                <w:sz w:val="24"/>
+                <w:szCs w:val="24"/>
+              </w:rPr>
+              <w:t>}</w:t>
             </w:r>
           </w:p>
         </w:tc>
@@ -2723,7 +5211,33 @@
         <w:szCs w:val="28"/>
         <w:lang w:val="en-ID"/>
       </w:rPr>
-      <w:t>${u_kabupaten}</w:t>
+      <w:t>${</w:t>
+    </w:r>
+    <w:proofErr w:type="spellStart"/>
+    <w:r>
+      <w:rPr>
+        <w:rFonts w:ascii="Arial" w:eastAsia="Arial" w:hAnsi="Arial" w:cs="Arial"/>
+        <w:b/>
+        <w:i/>
+        <w:color w:val="000000"/>
+        <w:sz w:val="28"/>
+        <w:szCs w:val="28"/>
+        <w:lang w:val="en-ID"/>
+      </w:rPr>
+      <w:t>u_kabupaten</w:t>
+    </w:r>
+    <w:proofErr w:type="spellEnd"/>
+    <w:r>
+      <w:rPr>
+        <w:rFonts w:ascii="Arial" w:eastAsia="Arial" w:hAnsi="Arial" w:cs="Arial"/>
+        <w:b/>
+        <w:i/>
+        <w:color w:val="000000"/>
+        <w:sz w:val="28"/>
+        <w:szCs w:val="28"/>
+        <w:lang w:val="en-ID"/>
+      </w:rPr>
+      <w:t>}</w:t>
     </w:r>
     <w:r>
       <w:rPr>
@@ -2775,7 +5289,73 @@
         <w:szCs w:val="16"/>
         <w:lang w:val="en-ID"/>
       </w:rPr>
-      <w:t xml:space="preserve">       ${alamat_satker} Telp./ Fax. ${telepon_satker} ${ibukota}</w:t>
+      <w:t xml:space="preserve">       ${</w:t>
+    </w:r>
+    <w:proofErr w:type="spellStart"/>
+    <w:r>
+      <w:rPr>
+        <w:rFonts w:ascii="Arial" w:eastAsia="Times New Roman" w:hAnsi="Arial" w:cs="Arial"/>
+        <w:color w:val="000000"/>
+        <w:sz w:val="16"/>
+        <w:szCs w:val="16"/>
+        <w:lang w:val="en-ID"/>
+      </w:rPr>
+      <w:t>alamat_satker</w:t>
+    </w:r>
+    <w:proofErr w:type="spellEnd"/>
+    <w:r>
+      <w:rPr>
+        <w:rFonts w:ascii="Arial" w:eastAsia="Times New Roman" w:hAnsi="Arial" w:cs="Arial"/>
+        <w:color w:val="000000"/>
+        <w:sz w:val="16"/>
+        <w:szCs w:val="16"/>
+        <w:lang w:val="en-ID"/>
+      </w:rPr>
+      <w:t>} Telp./ Fax. ${</w:t>
+    </w:r>
+    <w:proofErr w:type="spellStart"/>
+    <w:r>
+      <w:rPr>
+        <w:rFonts w:ascii="Arial" w:eastAsia="Times New Roman" w:hAnsi="Arial" w:cs="Arial"/>
+        <w:color w:val="000000"/>
+        <w:sz w:val="16"/>
+        <w:szCs w:val="16"/>
+        <w:lang w:val="en-ID"/>
+      </w:rPr>
+      <w:t>telepon_satker</w:t>
+    </w:r>
+    <w:proofErr w:type="spellEnd"/>
+    <w:r>
+      <w:rPr>
+        <w:rFonts w:ascii="Arial" w:eastAsia="Times New Roman" w:hAnsi="Arial" w:cs="Arial"/>
+        <w:color w:val="000000"/>
+        <w:sz w:val="16"/>
+        <w:szCs w:val="16"/>
+        <w:lang w:val="en-ID"/>
+      </w:rPr>
+      <w:t>} ${</w:t>
+    </w:r>
+    <w:proofErr w:type="spellStart"/>
+    <w:r>
+      <w:rPr>
+        <w:rFonts w:ascii="Arial" w:eastAsia="Times New Roman" w:hAnsi="Arial" w:cs="Arial"/>
+        <w:color w:val="000000"/>
+        <w:sz w:val="16"/>
+        <w:szCs w:val="16"/>
+        <w:lang w:val="en-ID"/>
+      </w:rPr>
+      <w:t>ibukota</w:t>
+    </w:r>
+    <w:proofErr w:type="spellEnd"/>
+    <w:r>
+      <w:rPr>
+        <w:rFonts w:ascii="Arial" w:eastAsia="Times New Roman" w:hAnsi="Arial" w:cs="Arial"/>
+        <w:color w:val="000000"/>
+        <w:sz w:val="16"/>
+        <w:szCs w:val="16"/>
+        <w:lang w:val="en-ID"/>
+      </w:rPr>
+      <w:t>}</w:t>
     </w:r>
   </w:p>
   <w:p>

</xml_diff>

<commit_message>
fix: update HD calculation in ImportRekapPresensi action and bump version to 2.11.5
</commit_message>
<xml_diff>
--- a/storage/app/public/templates/1KOF4WgsSMoKmH8EKUkqBzVgkSvTrNwm9krFHRg9.docx
+++ b/storage/app/public/templates/1KOF4WgsSMoKmH8EKUkqBzVgkSvTrNwm9krFHRg9.docx
@@ -479,7 +479,7 @@
                 <w:sz w:val="20"/>
                 <w:szCs w:val="20"/>
               </w:rPr>
-              <w:t>Kedisiplinan</w:t>
+              <w:t>Kehadiran</w:t>
             </w:r>
             <w:proofErr w:type="spellEnd"/>
           </w:p>
@@ -1806,17 +1806,24 @@
                 <w:szCs w:val="20"/>
               </w:rPr>
             </w:pPr>
-            <w:proofErr w:type="spellStart"/>
-            <w:r>
-              <w:rPr>
-                <w:rFonts w:ascii="Bookman Old Style" w:eastAsia="Bookman Old Style" w:hAnsi="Bookman Old Style" w:cs="Bookman Old Style"/>
-                <w:color w:val="000000" w:themeColor="text1"/>
-                <w:sz w:val="20"/>
-                <w:szCs w:val="20"/>
-              </w:rPr>
-              <w:t>Kedisiplinan</w:t>
-            </w:r>
-            <w:proofErr w:type="spellEnd"/>
+            <w:r>
+              <w:rPr>
+                <w:rFonts w:ascii="Bookman Old Style" w:eastAsia="Bookman Old Style" w:hAnsi="Bookman Old Style" w:cs="Bookman Old Style"/>
+                <w:color w:val="000000" w:themeColor="text1"/>
+                <w:sz w:val="20"/>
+                <w:szCs w:val="20"/>
+              </w:rPr>
+              <w:t>Ke</w:t>
+            </w:r>
+            <w:r>
+              <w:rPr>
+                <w:rFonts w:ascii="Bookman Old Style" w:eastAsia="Bookman Old Style" w:hAnsi="Bookman Old Style" w:cs="Bookman Old Style"/>
+                <w:color w:val="000000" w:themeColor="text1"/>
+                <w:sz w:val="20"/>
+                <w:szCs w:val="20"/>
+              </w:rPr>
+              <w:t>hadiran</w:t>
+            </w:r>
           </w:p>
         </w:tc>
         <w:tc>

</xml_diff>